<commit_message>
Script de creación de la BBDD 'euskalmet'
</commit_message>
<xml_diff>
--- a/RetoFinal/BBDD/paso a tablas (Sprint2).docx
+++ b/RetoFinal/BBDD/paso a tablas (Sprint2).docx
@@ -817,6 +817,7 @@
       <w:pPr>
         <w:pStyle w:val="Standard"/>
         <w:rPr>
+          <w:rFonts w:hint="eastAsia"/>
           <w:sz w:val="28"/>
           <w:szCs w:val="28"/>
         </w:rPr>
@@ -826,7 +827,21 @@
           <w:sz w:val="28"/>
           <w:szCs w:val="28"/>
         </w:rPr>
-        <w:t>ESPACIOS NATURALES (</w:t>
+        <w:t>ESPACIOS</w:t>
+      </w:r>
+      <w:r>
+        <w:rPr>
+          <w:sz w:val="28"/>
+          <w:szCs w:val="28"/>
+        </w:rPr>
+        <w:t>_</w:t>
+      </w:r>
+      <w:r>
+        <w:rPr>
+          <w:sz w:val="28"/>
+          <w:szCs w:val="28"/>
+        </w:rPr>
+        <w:t>NATURALES (</w:t>
       </w:r>
       <w:r>
         <w:rPr>
@@ -849,6 +864,7 @@
       <w:pPr>
         <w:pStyle w:val="Standard"/>
         <w:rPr>
+          <w:rFonts w:hint="eastAsia"/>
           <w:sz w:val="28"/>
           <w:szCs w:val="28"/>
         </w:rPr>
@@ -866,6 +882,7 @@
       <w:pPr>
         <w:pStyle w:val="Standard"/>
         <w:rPr>
+          <w:rFonts w:hint="eastAsia"/>
           <w:sz w:val="28"/>
           <w:szCs w:val="28"/>
         </w:rPr>
@@ -875,14 +892,16 @@
           <w:sz w:val="28"/>
           <w:szCs w:val="28"/>
         </w:rPr>
-        <w:t>ESTACIONES METEREOLÓGICAS</w:t>
-      </w:r>
-      <w:r>
-        <w:rPr>
-          <w:sz w:val="28"/>
-          <w:szCs w:val="28"/>
-        </w:rPr>
-        <w:t xml:space="preserve"> (</w:t>
+        <w:t>ESTACIONES_</w:t>
+      </w:r>
+      <w:bookmarkStart w:id="0" w:name="_GoBack"/>
+      <w:bookmarkEnd w:id="0"/>
+      <w:r>
+        <w:rPr>
+          <w:sz w:val="28"/>
+          <w:szCs w:val="28"/>
+        </w:rPr>
+        <w:t>METEREOLÓGICAS (</w:t>
       </w:r>
       <w:r>
         <w:rPr>
@@ -898,61 +917,18 @@
           <w:sz w:val="28"/>
           <w:szCs w:val="28"/>
         </w:rPr>
-        <w:t xml:space="preserve">, </w:t>
-      </w:r>
-      <w:r>
-        <w:rPr>
-          <w:sz w:val="28"/>
-          <w:szCs w:val="28"/>
-        </w:rPr>
-        <w:t>direccion</w:t>
-      </w:r>
-      <w:r>
-        <w:rPr>
-          <w:sz w:val="28"/>
-          <w:szCs w:val="28"/>
-        </w:rPr>
-        <w:t xml:space="preserve">, </w:t>
-      </w:r>
-      <w:r>
-        <w:rPr>
-          <w:sz w:val="28"/>
-          <w:szCs w:val="28"/>
-        </w:rPr>
-        <w:t>latitud</w:t>
-      </w:r>
-      <w:r>
-        <w:rPr>
-          <w:sz w:val="28"/>
-          <w:szCs w:val="28"/>
-        </w:rPr>
-        <w:t xml:space="preserve">, </w:t>
-      </w:r>
-      <w:r>
-        <w:rPr>
-          <w:sz w:val="28"/>
-          <w:szCs w:val="28"/>
-        </w:rPr>
-        <w:t>longitud</w:t>
-      </w:r>
-      <w:r>
-        <w:rPr>
-          <w:sz w:val="28"/>
-          <w:szCs w:val="28"/>
-        </w:rPr>
-        <w:t>, nomMunicipio)</w:t>
+        <w:t>, direccion, latitud, longitud, nomMunicipio)</w:t>
       </w:r>
     </w:p>
     <w:p>
       <w:pPr>
         <w:pStyle w:val="Standard"/>
         <w:rPr>
+          <w:rFonts w:hint="eastAsia"/>
           <w:sz w:val="28"/>
           <w:szCs w:val="28"/>
         </w:rPr>
       </w:pPr>
-      <w:bookmarkStart w:id="0" w:name="_GoBack"/>
-      <w:bookmarkEnd w:id="0"/>
     </w:p>
     <w:p>
       <w:pPr>
@@ -1084,6 +1060,7 @@
       <w:pPr>
         <w:pStyle w:val="Standard"/>
         <w:rPr>
+          <w:rFonts w:hint="eastAsia"/>
           <w:sz w:val="28"/>
           <w:szCs w:val="28"/>
         </w:rPr>
@@ -1093,14 +1070,7 @@
           <w:sz w:val="28"/>
           <w:szCs w:val="28"/>
         </w:rPr>
-        <w:t>FOTOS</w:t>
-      </w:r>
-      <w:r>
-        <w:rPr>
-          <w:sz w:val="28"/>
-          <w:szCs w:val="28"/>
-        </w:rPr>
-        <w:t xml:space="preserve"> (</w:t>
+        <w:t>FOTOS (</w:t>
       </w:r>
       <w:r>
         <w:rPr>
@@ -1123,6 +1093,7 @@
       <w:pPr>
         <w:pStyle w:val="Standard"/>
         <w:rPr>
+          <w:rFonts w:hint="eastAsia"/>
           <w:sz w:val="28"/>
           <w:szCs w:val="28"/>
         </w:rPr>
@@ -1370,6 +1341,7 @@
       <w:pPr>
         <w:pStyle w:val="Standard"/>
         <w:rPr>
+          <w:rFonts w:hint="eastAsia"/>
           <w:sz w:val="28"/>
           <w:szCs w:val="28"/>
         </w:rPr>
@@ -1497,6 +1469,7 @@
       <w:pPr>
         <w:pStyle w:val="Standard"/>
         <w:rPr>
+          <w:rFonts w:hint="eastAsia"/>
           <w:sz w:val="28"/>
           <w:szCs w:val="28"/>
         </w:rPr>
@@ -1506,21 +1479,7 @@
           <w:sz w:val="28"/>
           <w:szCs w:val="28"/>
         </w:rPr>
-        <w:t>FOTOS</w:t>
-      </w:r>
-      <w:r>
-        <w:rPr>
-          <w:sz w:val="28"/>
-          <w:szCs w:val="28"/>
-        </w:rPr>
-        <w:t xml:space="preserve">_EUSKALMET </w:t>
-      </w:r>
-      <w:r>
-        <w:rPr>
-          <w:sz w:val="28"/>
-          <w:szCs w:val="28"/>
-        </w:rPr>
-        <w:t xml:space="preserve"> (</w:t>
+        <w:t>FOTOS_EUSKALMET  (</w:t>
       </w:r>
       <w:r>
         <w:rPr>
@@ -1543,6 +1502,7 @@
       <w:pPr>
         <w:pStyle w:val="Standard"/>
         <w:rPr>
+          <w:rFonts w:hint="eastAsia"/>
           <w:sz w:val="28"/>
           <w:szCs w:val="28"/>
         </w:rPr>
@@ -1669,6 +1629,7 @@
       <w:pPr>
         <w:pStyle w:val="Standard"/>
         <w:rPr>
+          <w:rFonts w:hint="eastAsia"/>
           <w:sz w:val="28"/>
           <w:szCs w:val="28"/>
         </w:rPr>
@@ -1678,6 +1639,7 @@
       <w:pPr>
         <w:pStyle w:val="Standard"/>
         <w:rPr>
+          <w:rFonts w:hint="eastAsia"/>
           <w:sz w:val="28"/>
           <w:szCs w:val="28"/>
         </w:rPr>
@@ -1687,21 +1649,7 @@
           <w:sz w:val="28"/>
           <w:szCs w:val="28"/>
         </w:rPr>
-        <w:t>FOTOS</w:t>
-      </w:r>
-      <w:r>
-        <w:rPr>
-          <w:sz w:val="28"/>
-          <w:szCs w:val="28"/>
-        </w:rPr>
-        <w:t>_USUARIOS</w:t>
-      </w:r>
-      <w:r>
-        <w:rPr>
-          <w:sz w:val="28"/>
-          <w:szCs w:val="28"/>
-        </w:rPr>
-        <w:t xml:space="preserve"> (</w:t>
+        <w:t>FOTOS_USUARIOS (</w:t>
       </w:r>
       <w:r>
         <w:rPr>
@@ -1724,14 +1672,7 @@
           <w:sz w:val="28"/>
           <w:szCs w:val="28"/>
         </w:rPr>
-        <w:t>id</w:t>
-      </w:r>
-      <w:r>
-        <w:rPr>
-          <w:sz w:val="28"/>
-          <w:szCs w:val="28"/>
-        </w:rPr>
-        <w:t>User</w:t>
+        <w:t>idUser</w:t>
       </w:r>
       <w:r>
         <w:rPr>
@@ -1745,6 +1686,7 @@
       <w:pPr>
         <w:pStyle w:val="Standard"/>
         <w:rPr>
+          <w:rFonts w:hint="eastAsia"/>
           <w:sz w:val="28"/>
           <w:szCs w:val="28"/>
         </w:rPr>
@@ -1931,6 +1873,7 @@
       <w:pPr>
         <w:pStyle w:val="Standard"/>
         <w:rPr>
+          <w:rFonts w:hint="eastAsia"/>
           <w:sz w:val="28"/>
           <w:szCs w:val="28"/>
         </w:rPr>
@@ -1959,37 +1902,14 @@
           <w:szCs w:val="28"/>
           <w:u w:val="single"/>
         </w:rPr>
-        <w:t>id</w:t>
-      </w:r>
-      <w:r>
-        <w:rPr>
-          <w:b/>
-          <w:sz w:val="28"/>
-          <w:szCs w:val="28"/>
-          <w:u w:val="single"/>
-        </w:rPr>
-        <w:t>User</w:t>
-      </w:r>
-      <w:r>
-        <w:rPr>
-          <w:sz w:val="28"/>
-          <w:szCs w:val="28"/>
-        </w:rPr>
-        <w:t xml:space="preserve">, </w:t>
-      </w:r>
-      <w:r>
-        <w:rPr>
-          <w:sz w:val="28"/>
-          <w:szCs w:val="28"/>
-        </w:rPr>
-        <w:t>password</w:t>
-      </w:r>
-      <w:r>
-        <w:rPr>
-          <w:sz w:val="28"/>
-          <w:szCs w:val="28"/>
-        </w:rPr>
-        <w:t>)</w:t>
+        <w:t>idUser</w:t>
+      </w:r>
+      <w:r>
+        <w:rPr>
+          <w:sz w:val="28"/>
+          <w:szCs w:val="28"/>
+        </w:rPr>
+        <w:t>, password)</w:t>
       </w:r>
       <w:r>
         <w:rPr>

</xml_diff>

<commit_message>
añadido atributo para recuperar contraseña en usuario
</commit_message>
<xml_diff>
--- a/RetoFinal/BBDD/paso a tablas (Sprint2).docx
+++ b/RetoFinal/BBDD/paso a tablas (Sprint2).docx
@@ -1,6 +1,6 @@
 
 <file path=word/document.xml><?xml version="1.0" encoding="utf-8"?>
-<w:document xmlns:wpc="http://schemas.microsoft.com/office/word/2010/wordprocessingCanvas" xmlns:mc="http://schemas.openxmlformats.org/markup-compatibility/2006" xmlns:o="urn:schemas-microsoft-com:office:office" xmlns:r="http://schemas.openxmlformats.org/officeDocument/2006/relationships" xmlns:m="http://schemas.openxmlformats.org/officeDocument/2006/math" xmlns:v="urn:schemas-microsoft-com:vml" xmlns:wp14="http://schemas.microsoft.com/office/word/2010/wordprocessingDrawing" xmlns:wp="http://schemas.openxmlformats.org/drawingml/2006/wordprocessingDrawing" xmlns:w10="urn:schemas-microsoft-com:office:word" xmlns:w="http://schemas.openxmlformats.org/wordprocessingml/2006/main" xmlns:w14="http://schemas.microsoft.com/office/word/2010/wordml" xmlns:wpg="http://schemas.microsoft.com/office/word/2010/wordprocessingGroup" xmlns:wpi="http://schemas.microsoft.com/office/word/2010/wordprocessingInk" xmlns:wne="http://schemas.microsoft.com/office/word/2006/wordml" xmlns:wps="http://schemas.microsoft.com/office/word/2010/wordprocessingShape" mc:Ignorable="w14 wp14">
+<w:document xmlns:wpc="http://schemas.microsoft.com/office/word/2010/wordprocessingCanvas" xmlns:cx="http://schemas.microsoft.com/office/drawing/2014/chartex" xmlns:mc="http://schemas.openxmlformats.org/markup-compatibility/2006" xmlns:o="urn:schemas-microsoft-com:office:office" xmlns:r="http://schemas.openxmlformats.org/officeDocument/2006/relationships" xmlns:m="http://schemas.openxmlformats.org/officeDocument/2006/math" xmlns:v="urn:schemas-microsoft-com:vml" xmlns:wp14="http://schemas.microsoft.com/office/word/2010/wordprocessingDrawing" xmlns:wp="http://schemas.openxmlformats.org/drawingml/2006/wordprocessingDrawing" xmlns:w10="urn:schemas-microsoft-com:office:word" xmlns:w="http://schemas.openxmlformats.org/wordprocessingml/2006/main" xmlns:w14="http://schemas.microsoft.com/office/word/2010/wordml" xmlns:w15="http://schemas.microsoft.com/office/word/2012/wordml" xmlns:w16se="http://schemas.microsoft.com/office/word/2015/wordml/symex" xmlns:wpg="http://schemas.microsoft.com/office/word/2010/wordprocessingGroup" xmlns:wpi="http://schemas.microsoft.com/office/word/2010/wordprocessingInk" xmlns:wne="http://schemas.microsoft.com/office/word/2006/wordml" xmlns:wps="http://schemas.microsoft.com/office/word/2010/wordprocessingShape" mc:Ignorable="w14 w15 w16se wp14">
   <w:body>
     <w:p>
       <w:pPr>
@@ -65,7 +65,7 @@
           </mc:Choice>
           <mc:Fallback>
             <w:pict>
-              <v:shapetype id="_x0000_t32" coordsize="21600,21600" o:spt="32" o:oned="t" path="m,l21600,21600e" filled="f">
+              <v:shapetype w14:anchorId="2A3FF2B4" id="_x0000_t32" coordsize="21600,21600" o:spt="32" o:oned="t" path="m,l21600,21600e" filled="f">
                 <v:path arrowok="t" fillok="f" o:connecttype="none"/>
                 <o:lock v:ext="edit" shapetype="t"/>
               </v:shapetype>
@@ -129,7 +129,7 @@
           </mc:Choice>
           <mc:Fallback>
             <w:pict>
-              <v:shape id="Forma16" o:spid="_x0000_s1026" type="#_x0000_t32" style="position:absolute;margin-left:7.3pt;margin-top:-10.45pt;width:0;height:326.1pt;flip:y;z-index:251779072;visibility:visible;mso-wrap-style:square;mso-height-percent:0;mso-wrap-distance-left:9pt;mso-wrap-distance-top:0;mso-wrap-distance-right:9pt;mso-wrap-distance-bottom:0;mso-position-horizontal:absolute;mso-position-horizontal-relative:text;mso-position-vertical:absolute;mso-position-vertical-relative:text;mso-height-percent:0;mso-height-relative:margin" o:gfxdata="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" strokecolor="#3465a4" strokeweight=".35mm"/>
+              <v:shape w14:anchorId="1CA62355" id="Forma16" o:spid="_x0000_s1026" type="#_x0000_t32" style="position:absolute;margin-left:7.3pt;margin-top:-10.45pt;width:0;height:326.1pt;flip:y;z-index:251779072;visibility:visible;mso-wrap-style:square;mso-height-percent:0;mso-wrap-distance-left:9pt;mso-wrap-distance-top:0;mso-wrap-distance-right:9pt;mso-wrap-distance-bottom:0;mso-position-horizontal:absolute;mso-position-horizontal-relative:text;mso-position-vertical:absolute;mso-position-vertical-relative:text;mso-height-percent:0;mso-height-relative:margin" o:gfxdata="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" strokecolor="#3465a4" strokeweight=".35mm"/>
             </w:pict>
           </mc:Fallback>
         </mc:AlternateContent>
@@ -187,7 +187,7 @@
           </mc:Choice>
           <mc:Fallback>
             <w:pict>
-              <v:shape id="Forma4" o:spid="_x0000_s1026" type="#_x0000_t32" style="position:absolute;margin-left:-4.55pt;margin-top:-20.65pt;width:304.1pt;height:0;flip:x;z-index:251768832;visibility:visible;mso-wrap-style:square;mso-width-percent:0;mso-wrap-distance-left:9pt;mso-wrap-distance-top:0;mso-wrap-distance-right:9pt;mso-wrap-distance-bottom:0;mso-position-horizontal:absolute;mso-position-horizontal-relative:text;mso-position-vertical:absolute;mso-position-vertical-relative:text;mso-width-percent:0;mso-width-relative:margin" o:gfxdata="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" strokecolor="#3465a4" strokeweight=".35mm"/>
+              <v:shape w14:anchorId="74FEE29F" id="Forma4" o:spid="_x0000_s1026" type="#_x0000_t32" style="position:absolute;margin-left:-4.55pt;margin-top:-20.65pt;width:304.1pt;height:0;flip:x;z-index:251768832;visibility:visible;mso-wrap-style:square;mso-width-percent:0;mso-wrap-distance-left:9pt;mso-wrap-distance-top:0;mso-wrap-distance-right:9pt;mso-wrap-distance-bottom:0;mso-position-horizontal:absolute;mso-position-horizontal-relative:text;mso-position-vertical:absolute;mso-position-vertical-relative:text;mso-width-percent:0;mso-width-relative:margin" o:gfxdata="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" strokecolor="#3465a4" strokeweight=".35mm"/>
             </w:pict>
           </mc:Fallback>
         </mc:AlternateContent>
@@ -247,7 +247,7 @@
           </mc:Choice>
           <mc:Fallback>
             <w:pict>
-              <v:shape id="Forma16" o:spid="_x0000_s1026" type="#_x0000_t32" style="position:absolute;margin-left:299.6pt;margin-top:-20.65pt;width:0;height:56.95pt;flip:y;z-index:251774976;visibility:visible;mso-wrap-style:square;mso-height-percent:0;mso-wrap-distance-left:9pt;mso-wrap-distance-top:0;mso-wrap-distance-right:9pt;mso-wrap-distance-bottom:0;mso-position-horizontal:absolute;mso-position-horizontal-relative:text;mso-position-vertical:absolute;mso-position-vertical-relative:text;mso-height-percent:0;mso-height-relative:margin" o:gfxdata="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" strokecolor="#3465a4" strokeweight=".35mm"/>
+              <v:shape w14:anchorId="35E2F2F0" id="Forma16" o:spid="_x0000_s1026" type="#_x0000_t32" style="position:absolute;margin-left:299.6pt;margin-top:-20.65pt;width:0;height:56.95pt;flip:y;z-index:251774976;visibility:visible;mso-wrap-style:square;mso-height-percent:0;mso-wrap-distance-left:9pt;mso-wrap-distance-top:0;mso-wrap-distance-right:9pt;mso-wrap-distance-bottom:0;mso-position-horizontal:absolute;mso-position-horizontal-relative:text;mso-position-vertical:absolute;mso-position-vertical-relative:text;mso-height-percent:0;mso-height-relative:margin" o:gfxdata="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" strokecolor="#3465a4" strokeweight=".35mm"/>
             </w:pict>
           </mc:Fallback>
         </mc:AlternateContent>
@@ -309,7 +309,7 @@
           </mc:Choice>
           <mc:Fallback>
             <w:pict>
-              <v:shape id="Forma5" o:spid="_x0000_s1026" type="#_x0000_t32" style="position:absolute;margin-left:203.4pt;margin-top:-10.15pt;width:0;height:12.5pt;flip:y;z-index:251770880;visibility:visible;mso-wrap-style:square;mso-width-percent:0;mso-height-percent:0;mso-wrap-distance-left:9pt;mso-wrap-distance-top:0;mso-wrap-distance-right:9pt;mso-wrap-distance-bottom:0;mso-position-horizontal:absolute;mso-position-horizontal-relative:text;mso-position-vertical:absolute;mso-position-vertical-relative:text;mso-width-percent:0;mso-height-percent:0;mso-width-relative:margin;mso-height-relative:margin" o:gfxdata="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" strokecolor="#3465a4" strokeweight=".35mm"/>
+              <v:shape w14:anchorId="3CA8D5CF" id="Forma5" o:spid="_x0000_s1026" type="#_x0000_t32" style="position:absolute;margin-left:203.4pt;margin-top:-10.15pt;width:0;height:12.5pt;flip:y;z-index:251770880;visibility:visible;mso-wrap-style:square;mso-width-percent:0;mso-height-percent:0;mso-wrap-distance-left:9pt;mso-wrap-distance-top:0;mso-wrap-distance-right:9pt;mso-wrap-distance-bottom:0;mso-position-horizontal:absolute;mso-position-horizontal-relative:text;mso-position-vertical:absolute;mso-position-vertical-relative:text;mso-width-percent:0;mso-height-percent:0;mso-width-relative:margin;mso-height-relative:margin" o:gfxdata="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" strokecolor="#3465a4" strokeweight=".35mm"/>
             </w:pict>
           </mc:Fallback>
         </mc:AlternateContent>
@@ -367,7 +367,7 @@
           </mc:Choice>
           <mc:Fallback>
             <w:pict>
-              <v:shape id="Forma4" o:spid="_x0000_s1026" type="#_x0000_t32" style="position:absolute;margin-left:7.3pt;margin-top:-10.45pt;width:196.1pt;height:.3pt;flip:x y;z-index:251766784;visibility:visible;mso-wrap-style:square;mso-width-percent:0;mso-wrap-distance-left:9pt;mso-wrap-distance-top:0;mso-wrap-distance-right:9pt;mso-wrap-distance-bottom:0;mso-position-horizontal:absolute;mso-position-horizontal-relative:text;mso-position-vertical:absolute;mso-position-vertical-relative:text;mso-width-percent:0;mso-width-relative:margin" o:gfxdata="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" strokecolor="#3465a4" strokeweight=".35mm"/>
+              <v:shape w14:anchorId="138D79EB" id="Forma4" o:spid="_x0000_s1026" type="#_x0000_t32" style="position:absolute;margin-left:7.3pt;margin-top:-10.45pt;width:196.1pt;height:.3pt;flip:x y;z-index:251766784;visibility:visible;mso-wrap-style:square;mso-width-percent:0;mso-wrap-distance-left:9pt;mso-wrap-distance-top:0;mso-wrap-distance-right:9pt;mso-wrap-distance-bottom:0;mso-position-horizontal:absolute;mso-position-horizontal-relative:text;mso-position-vertical:absolute;mso-position-vertical-relative:text;mso-width-percent:0;mso-width-relative:margin" o:gfxdata="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" strokecolor="#3465a4" strokeweight=".35mm"/>
             </w:pict>
           </mc:Fallback>
         </mc:AlternateContent>
@@ -384,20 +384,38 @@
       <w:r>
         <w:t xml:space="preserve"> (</w:t>
       </w:r>
+      <w:proofErr w:type="spellStart"/>
       <w:r>
         <w:rPr>
           <w:b/>
           <w:u w:val="single"/>
         </w:rPr>
-        <w:t>idUser, nom</w:t>
-      </w:r>
+        <w:t>idUser</w:t>
+      </w:r>
+      <w:proofErr w:type="spellEnd"/>
       <w:r>
         <w:rPr>
           <w:b/>
           <w:u w:val="single"/>
         </w:rPr>
+        <w:t xml:space="preserve">, </w:t>
+      </w:r>
+      <w:proofErr w:type="spellStart"/>
+      <w:r>
+        <w:rPr>
+          <w:b/>
+          <w:u w:val="single"/>
+        </w:rPr>
+        <w:t>nom</w:t>
+      </w:r>
+      <w:r>
+        <w:rPr>
+          <w:b/>
+          <w:u w:val="single"/>
+        </w:rPr>
         <w:t>Municipio</w:t>
       </w:r>
+      <w:proofErr w:type="spellEnd"/>
       <w:r>
         <w:t>)</w:t>
       </w:r>
@@ -463,7 +481,7 @@
           </mc:Choice>
           <mc:Fallback>
             <w:pict>
-              <v:shape id="Forma4" o:spid="_x0000_s1026" type="#_x0000_t32" style="position:absolute;margin-left:19.65pt;margin-top:10.7pt;width:143.95pt;height:.35pt;flip:x y;z-index:251762688;visibility:visible;mso-wrap-style:square;mso-width-percent:0;mso-wrap-distance-left:9pt;mso-wrap-distance-top:0;mso-wrap-distance-right:9pt;mso-wrap-distance-bottom:0;mso-position-horizontal:absolute;mso-position-horizontal-relative:text;mso-position-vertical:absolute;mso-position-vertical-relative:text;mso-width-percent:0;mso-width-relative:margin" o:gfxdata="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" strokecolor="#3465a4" strokeweight=".35mm"/>
+              <v:shape w14:anchorId="5F8F5B12" id="Forma4" o:spid="_x0000_s1026" type="#_x0000_t32" style="position:absolute;margin-left:19.65pt;margin-top:10.7pt;width:143.95pt;height:.35pt;flip:x y;z-index:251762688;visibility:visible;mso-wrap-style:square;mso-width-percent:0;mso-wrap-distance-left:9pt;mso-wrap-distance-top:0;mso-wrap-distance-right:9pt;mso-wrap-distance-bottom:0;mso-position-horizontal:absolute;mso-position-horizontal-relative:text;mso-position-vertical:absolute;mso-position-vertical-relative:text;mso-width-percent:0;mso-width-relative:margin" o:gfxdata="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" strokecolor="#3465a4" strokeweight=".35mm"/>
             </w:pict>
           </mc:Fallback>
         </mc:AlternateContent>
@@ -523,7 +541,7 @@
           </mc:Choice>
           <mc:Fallback>
             <w:pict>
-              <v:shape id="Forma16" o:spid="_x0000_s1026" type="#_x0000_t32" style="position:absolute;margin-left:163.45pt;margin-top:.85pt;width:0;height:10.1pt;flip:y;z-index:251761664;visibility:visible;mso-wrap-style:square;mso-height-percent:0;mso-wrap-distance-left:9pt;mso-wrap-distance-top:0;mso-wrap-distance-right:9pt;mso-wrap-distance-bottom:0;mso-position-horizontal:absolute;mso-position-horizontal-relative:text;mso-position-vertical:absolute;mso-position-vertical-relative:text;mso-height-percent:0;mso-height-relative:margin" o:gfxdata="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" strokecolor="#3465a4" strokeweight=".35mm"/>
+              <v:shape w14:anchorId="668844A1" id="Forma16" o:spid="_x0000_s1026" type="#_x0000_t32" style="position:absolute;margin-left:163.45pt;margin-top:.85pt;width:0;height:10.1pt;flip:y;z-index:251761664;visibility:visible;mso-wrap-style:square;mso-height-percent:0;mso-wrap-distance-left:9pt;mso-wrap-distance-top:0;mso-wrap-distance-right:9pt;mso-wrap-distance-bottom:0;mso-position-horizontal:absolute;mso-position-horizontal-relative:text;mso-position-vertical:absolute;mso-position-vertical-relative:text;mso-height-percent:0;mso-height-relative:margin" o:gfxdata="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" strokecolor="#3465a4" strokeweight=".35mm"/>
             </w:pict>
           </mc:Fallback>
         </mc:AlternateContent>
@@ -583,7 +601,7 @@
           </mc:Choice>
           <mc:Fallback>
             <w:pict>
-              <v:shape id="Forma16" o:spid="_x0000_s1026" type="#_x0000_t32" style="position:absolute;margin-left:19.6pt;margin-top:10.9pt;width:0;height:38.65pt;flip:y;z-index:251764736;visibility:visible;mso-wrap-style:square;mso-height-percent:0;mso-wrap-distance-left:9pt;mso-wrap-distance-top:0;mso-wrap-distance-right:9pt;mso-wrap-distance-bottom:0;mso-position-horizontal:absolute;mso-position-horizontal-relative:text;mso-position-vertical:absolute;mso-position-vertical-relative:text;mso-height-percent:0;mso-height-relative:margin" o:gfxdata="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" strokecolor="#3465a4" strokeweight=".35mm"/>
+              <v:shape w14:anchorId="7C4B4601" id="Forma16" o:spid="_x0000_s1026" type="#_x0000_t32" style="position:absolute;margin-left:19.6pt;margin-top:10.9pt;width:0;height:38.65pt;flip:y;z-index:251764736;visibility:visible;mso-wrap-style:square;mso-height-percent:0;mso-wrap-distance-left:9pt;mso-wrap-distance-top:0;mso-wrap-distance-right:9pt;mso-wrap-distance-bottom:0;mso-position-horizontal:absolute;mso-position-horizontal-relative:text;mso-position-vertical:absolute;mso-position-vertical-relative:text;mso-height-percent:0;mso-height-relative:margin" o:gfxdata="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" strokecolor="#3465a4" strokeweight=".35mm"/>
             </w:pict>
           </mc:Fallback>
         </mc:AlternateContent>
@@ -643,7 +661,7 @@
           </mc:Choice>
           <mc:Fallback>
             <w:pict>
-              <v:shape id="Forma16" o:spid="_x0000_s1026" type="#_x0000_t32" style="position:absolute;margin-left:102.6pt;margin-top:49.55pt;width:0;height:20.45pt;flip:y;z-index:251756544;visibility:visible;mso-wrap-style:square;mso-height-percent:0;mso-wrap-distance-left:9pt;mso-wrap-distance-top:0;mso-wrap-distance-right:9pt;mso-wrap-distance-bottom:0;mso-position-horizontal:absolute;mso-position-horizontal-relative:text;mso-position-vertical:absolute;mso-position-vertical-relative:text;mso-height-percent:0;mso-height-relative:margin" o:gfxdata="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" strokecolor="#3465a4" strokeweight=".35mm">
+              <v:shape w14:anchorId="329BFA98" id="Forma16" o:spid="_x0000_s1026" type="#_x0000_t32" style="position:absolute;margin-left:102.6pt;margin-top:49.55pt;width:0;height:20.45pt;flip:y;z-index:251756544;visibility:visible;mso-wrap-style:square;mso-height-percent:0;mso-wrap-distance-left:9pt;mso-wrap-distance-top:0;mso-wrap-distance-right:9pt;mso-wrap-distance-bottom:0;mso-position-horizontal:absolute;mso-position-horizontal-relative:text;mso-position-vertical:absolute;mso-position-vertical-relative:text;mso-height-percent:0;mso-height-relative:margin" o:gfxdata="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" strokecolor="#3465a4" strokeweight=".35mm">
                 <v:stroke startarrow="open"/>
               </v:shape>
             </w:pict>
@@ -703,7 +721,7 @@
           </mc:Choice>
           <mc:Fallback>
             <w:pict>
-              <v:shape id="Forma4" o:spid="_x0000_s1026" type="#_x0000_t32" style="position:absolute;margin-left:19.4pt;margin-top:49.1pt;width:83.25pt;height:0;flip:x;z-index:251758592;visibility:visible;mso-wrap-style:square;mso-width-percent:0;mso-wrap-distance-left:9pt;mso-wrap-distance-top:0;mso-wrap-distance-right:9pt;mso-wrap-distance-bottom:0;mso-position-horizontal:absolute;mso-position-horizontal-relative:text;mso-position-vertical:absolute;mso-position-vertical-relative:text;mso-width-percent:0;mso-width-relative:margin" o:gfxdata="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" strokecolor="#3465a4" strokeweight=".35mm"/>
+              <v:shape w14:anchorId="0D8B9511" id="Forma4" o:spid="_x0000_s1026" type="#_x0000_t32" style="position:absolute;margin-left:19.4pt;margin-top:49.1pt;width:83.25pt;height:0;flip:x;z-index:251758592;visibility:visible;mso-wrap-style:square;mso-width-percent:0;mso-wrap-distance-left:9pt;mso-wrap-distance-top:0;mso-wrap-distance-right:9pt;mso-wrap-distance-bottom:0;mso-position-horizontal:absolute;mso-position-horizontal-relative:text;mso-position-vertical:absolute;mso-position-vertical-relative:text;mso-width-percent:0;mso-width-relative:margin" o:gfxdata="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" strokecolor="#3465a4" strokeweight=".35mm"/>
             </w:pict>
           </mc:Fallback>
         </mc:AlternateContent>
@@ -770,7 +788,7 @@
           </mc:Choice>
           <mc:Fallback>
             <w:pict>
-              <v:shape id="Forma4" o:spid="_x0000_s1026" type="#_x0000_t32" style="position:absolute;margin-left:198.6pt;margin-top:8.7pt;width:101pt;height:0;flip:x;z-index:251777024;visibility:visible;mso-wrap-style:square;mso-width-percent:0;mso-wrap-distance-left:9pt;mso-wrap-distance-top:0;mso-wrap-distance-right:9pt;mso-wrap-distance-bottom:0;mso-position-horizontal:absolute;mso-position-horizontal-relative:text;mso-position-vertical:absolute;mso-position-vertical-relative:text;mso-width-percent:0;mso-width-relative:margin" o:gfxdata="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" strokecolor="#3465a4" strokeweight=".35mm"/>
+              <v:shape w14:anchorId="672E0FA5" id="Forma4" o:spid="_x0000_s1026" type="#_x0000_t32" style="position:absolute;margin-left:198.6pt;margin-top:8.7pt;width:101pt;height:0;flip:x;z-index:251777024;visibility:visible;mso-wrap-style:square;mso-width-percent:0;mso-wrap-distance-left:9pt;mso-wrap-distance-top:0;mso-wrap-distance-right:9pt;mso-wrap-distance-bottom:0;mso-position-horizontal:absolute;mso-position-horizontal-relative:text;mso-position-vertical:absolute;mso-position-vertical-relative:text;mso-width-percent:0;mso-width-relative:margin" o:gfxdata="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" strokecolor="#3465a4" strokeweight=".35mm"/>
             </w:pict>
           </mc:Fallback>
         </mc:AlternateContent>
@@ -832,7 +850,7 @@
           </mc:Choice>
           <mc:Fallback>
             <w:pict>
-              <v:shape id="Forma5" o:spid="_x0000_s1026" type="#_x0000_t32" style="position:absolute;margin-left:198.55pt;margin-top:8.85pt;width:0;height:6.9pt;flip:y;z-index:251772928;visibility:visible;mso-wrap-style:square;mso-width-percent:0;mso-height-percent:0;mso-wrap-distance-left:9pt;mso-wrap-distance-top:0;mso-wrap-distance-right:9pt;mso-wrap-distance-bottom:0;mso-position-horizontal:absolute;mso-position-horizontal-relative:text;mso-position-vertical:absolute;mso-position-vertical-relative:text;mso-width-percent:0;mso-height-percent:0;mso-width-relative:margin;mso-height-relative:margin" o:gfxdata="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" strokecolor="#3465a4" strokeweight=".35mm"/>
+              <v:shape w14:anchorId="6468B7E4" id="Forma5" o:spid="_x0000_s1026" type="#_x0000_t32" style="position:absolute;margin-left:198.55pt;margin-top:8.85pt;width:0;height:6.9pt;flip:y;z-index:251772928;visibility:visible;mso-wrap-style:square;mso-width-percent:0;mso-height-percent:0;mso-wrap-distance-left:9pt;mso-wrap-distance-top:0;mso-wrap-distance-right:9pt;mso-wrap-distance-bottom:0;mso-position-horizontal:absolute;mso-position-horizontal-relative:text;mso-position-vertical:absolute;mso-position-vertical-relative:text;mso-width-percent:0;mso-height-percent:0;mso-width-relative:margin;mso-height-relative:margin" o:gfxdata="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" strokecolor="#3465a4" strokeweight=".35mm"/>
             </w:pict>
           </mc:Fallback>
         </mc:AlternateContent>
@@ -858,6 +876,7 @@
       <w:r>
         <w:t xml:space="preserve"> (</w:t>
       </w:r>
+      <w:proofErr w:type="spellStart"/>
       <w:r>
         <w:rPr>
           <w:b/>
@@ -865,6 +884,7 @@
         </w:rPr>
         <w:t>idUser</w:t>
       </w:r>
+      <w:proofErr w:type="spellEnd"/>
       <w:r>
         <w:rPr>
           <w:b/>
@@ -879,6 +899,7 @@
         </w:rPr>
         <w:t xml:space="preserve"> </w:t>
       </w:r>
+      <w:proofErr w:type="spellStart"/>
       <w:r>
         <w:rPr>
           <w:b/>
@@ -893,6 +914,7 @@
         </w:rPr>
         <w:t>EspNat</w:t>
       </w:r>
+      <w:proofErr w:type="spellEnd"/>
       <w:r>
         <w:t>)</w:t>
       </w:r>
@@ -958,7 +980,7 @@
           </mc:Choice>
           <mc:Fallback>
             <w:pict>
-              <v:shape id="Forma4" o:spid="_x0000_s1026" type="#_x0000_t32" style="position:absolute;margin-left:115.3pt;margin-top:8.05pt;width:45.15pt;height:.1pt;flip:x y;z-index:251754496;visibility:visible;mso-wrap-style:square;mso-width-percent:0;mso-wrap-distance-left:9pt;mso-wrap-distance-top:0;mso-wrap-distance-right:9pt;mso-wrap-distance-bottom:0;mso-position-horizontal:absolute;mso-position-horizontal-relative:text;mso-position-vertical:absolute;mso-position-vertical-relative:text;mso-width-percent:0;mso-width-relative:margin" o:gfxdata="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" strokecolor="#3465a4" strokeweight=".35mm"/>
+              <v:shape w14:anchorId="5C6C56CA" id="Forma4" o:spid="_x0000_s1026" type="#_x0000_t32" style="position:absolute;margin-left:115.3pt;margin-top:8.05pt;width:45.15pt;height:.1pt;flip:x y;z-index:251754496;visibility:visible;mso-wrap-style:square;mso-width-percent:0;mso-wrap-distance-left:9pt;mso-wrap-distance-top:0;mso-wrap-distance-right:9pt;mso-wrap-distance-bottom:0;mso-position-horizontal:absolute;mso-position-horizontal-relative:text;mso-position-vertical:absolute;mso-position-vertical-relative:text;mso-width-percent:0;mso-width-relative:margin" o:gfxdata="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" strokecolor="#3465a4" strokeweight=".35mm"/>
             </w:pict>
           </mc:Fallback>
         </mc:AlternateContent>
@@ -1018,7 +1040,7 @@
           </mc:Choice>
           <mc:Fallback>
             <w:pict>
-              <v:shape id="Forma16" o:spid="_x0000_s1026" type="#_x0000_t32" style="position:absolute;margin-left:115.25pt;margin-top:8.15pt;width:.05pt;height:20.8pt;flip:y;z-index:251759616;visibility:visible;mso-wrap-style:square;mso-height-percent:0;mso-wrap-distance-left:9pt;mso-wrap-distance-top:0;mso-wrap-distance-right:9pt;mso-wrap-distance-bottom:0;mso-position-horizontal:absolute;mso-position-horizontal-relative:text;mso-position-vertical:absolute;mso-position-vertical-relative:text;mso-height-percent:0;mso-height-relative:margin" o:gfxdata="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" strokecolor="#3465a4" strokeweight=".35mm">
+              <v:shape w14:anchorId="376DBC65" id="Forma16" o:spid="_x0000_s1026" type="#_x0000_t32" style="position:absolute;margin-left:115.25pt;margin-top:8.15pt;width:.05pt;height:20.8pt;flip:y;z-index:251759616;visibility:visible;mso-wrap-style:square;mso-height-percent:0;mso-wrap-distance-left:9pt;mso-wrap-distance-top:0;mso-wrap-distance-right:9pt;mso-wrap-distance-bottom:0;mso-position-horizontal:absolute;mso-position-horizontal-relative:text;mso-position-vertical:absolute;mso-position-vertical-relative:text;mso-height-percent:0;mso-height-relative:margin" o:gfxdata="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" strokecolor="#3465a4" strokeweight=".35mm">
                 <v:stroke startarrow="open"/>
               </v:shape>
             </w:pict>
@@ -1082,7 +1104,7 @@
           </mc:Choice>
           <mc:Fallback>
             <w:pict>
-              <v:shape id="Forma5" o:spid="_x0000_s1026" type="#_x0000_t32" style="position:absolute;margin-left:160.7pt;margin-top:1.25pt;width:0;height:6.9pt;flip:y;z-index:251752448;visibility:visible;mso-wrap-style:square;mso-width-percent:0;mso-height-percent:0;mso-wrap-distance-left:9pt;mso-wrap-distance-top:0;mso-wrap-distance-right:9pt;mso-wrap-distance-bottom:0;mso-position-horizontal:absolute;mso-position-horizontal-relative:text;mso-position-vertical:absolute;mso-position-vertical-relative:text;mso-width-percent:0;mso-height-percent:0;mso-width-relative:margin;mso-height-relative:margin" o:gfxdata="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" strokecolor="#3465a4" strokeweight=".35mm"/>
+              <v:shape w14:anchorId="762F4C48" id="Forma5" o:spid="_x0000_s1026" type="#_x0000_t32" style="position:absolute;margin-left:160.7pt;margin-top:1.25pt;width:0;height:6.9pt;flip:y;z-index:251752448;visibility:visible;mso-wrap-style:square;mso-width-percent:0;mso-height-percent:0;mso-wrap-distance-left:9pt;mso-wrap-distance-top:0;mso-wrap-distance-right:9pt;mso-wrap-distance-bottom:0;mso-position-horizontal:absolute;mso-position-horizontal-relative:text;mso-position-vertical:absolute;mso-position-vertical-relative:text;mso-width-percent:0;mso-height-percent:0;mso-width-relative:margin;mso-height-relative:margin" o:gfxdata="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" strokecolor="#3465a4" strokeweight=".35mm"/>
             </w:pict>
           </mc:Fallback>
         </mc:AlternateContent>
@@ -1108,6 +1130,7 @@
       <w:r>
         <w:t>USUARIOS (</w:t>
       </w:r>
+      <w:proofErr w:type="spellStart"/>
       <w:r>
         <w:rPr>
           <w:b/>
@@ -1115,8 +1138,22 @@
         </w:rPr>
         <w:t>idUser</w:t>
       </w:r>
-      <w:r>
-        <w:t>, password)</w:t>
+      <w:proofErr w:type="spellEnd"/>
+      <w:r>
+        <w:t xml:space="preserve">, </w:t>
+      </w:r>
+      <w:proofErr w:type="spellStart"/>
+      <w:r>
+        <w:t>password</w:t>
+      </w:r>
+      <w:proofErr w:type="spellEnd"/>
+      <w:r>
+        <w:t>, recuperacion</w:t>
+      </w:r>
+      <w:bookmarkStart w:id="0" w:name="_GoBack"/>
+      <w:bookmarkEnd w:id="0"/>
+      <w:r>
+        <w:t>)</w:t>
       </w:r>
     </w:p>
     <w:p>
@@ -1184,7 +1221,7 @@
           </mc:Choice>
           <mc:Fallback>
             <w:pict>
-              <v:shape id="Forma5" o:spid="_x0000_s1026" type="#_x0000_t32" style="position:absolute;margin-left:109.8pt;margin-top:2.3pt;width:.4pt;height:17.5pt;flip:y;z-index:251727872;visibility:visible;mso-wrap-style:square;mso-width-percent:0;mso-height-percent:0;mso-wrap-distance-left:9pt;mso-wrap-distance-top:0;mso-wrap-distance-right:9pt;mso-wrap-distance-bottom:0;mso-position-horizontal:absolute;mso-position-horizontal-relative:text;mso-position-vertical:absolute;mso-position-vertical-relative:text;mso-width-percent:0;mso-height-percent:0;mso-width-relative:margin;mso-height-relative:margin" o:gfxdata="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" strokecolor="#3465a4" strokeweight=".35mm">
+              <v:shape w14:anchorId="3803D30A" id="Forma5" o:spid="_x0000_s1026" type="#_x0000_t32" style="position:absolute;margin-left:109.8pt;margin-top:2.3pt;width:.4pt;height:17.5pt;flip:y;z-index:251727872;visibility:visible;mso-wrap-style:square;mso-width-percent:0;mso-height-percent:0;mso-wrap-distance-left:9pt;mso-wrap-distance-top:0;mso-wrap-distance-right:9pt;mso-wrap-distance-bottom:0;mso-position-horizontal:absolute;mso-position-horizontal-relative:text;mso-position-vertical:absolute;mso-position-vertical-relative:text;mso-width-percent:0;mso-height-percent:0;mso-width-relative:margin;mso-height-relative:margin" o:gfxdata="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" strokecolor="#3465a4" strokeweight=".35mm">
                 <v:stroke endarrow="open"/>
               </v:shape>
             </w:pict>
@@ -1253,7 +1290,7 @@
           </mc:Choice>
           <mc:Fallback>
             <w:pict>
-              <v:shape id="Forma4" o:spid="_x0000_s1026" type="#_x0000_t32" style="position:absolute;margin-left:110.35pt;margin-top:6.05pt;width:57.85pt;height:.1pt;flip:x y;z-index:251726848;visibility:visible;mso-wrap-style:square;mso-width-percent:0;mso-wrap-distance-left:9pt;mso-wrap-distance-top:0;mso-wrap-distance-right:9pt;mso-wrap-distance-bottom:0;mso-position-horizontal:absolute;mso-position-horizontal-relative:text;mso-position-vertical:absolute;mso-position-vertical-relative:text;mso-width-percent:0;mso-width-relative:margin" o:gfxdata="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" strokecolor="#3465a4" strokeweight=".35mm"/>
+              <v:shape w14:anchorId="12B41DE5" id="Forma4" o:spid="_x0000_s1026" type="#_x0000_t32" style="position:absolute;margin-left:110.35pt;margin-top:6.05pt;width:57.85pt;height:.1pt;flip:x y;z-index:251726848;visibility:visible;mso-wrap-style:square;mso-width-percent:0;mso-wrap-distance-left:9pt;mso-wrap-distance-top:0;mso-wrap-distance-right:9pt;mso-wrap-distance-bottom:0;mso-position-horizontal:absolute;mso-position-horizontal-relative:text;mso-position-vertical:absolute;mso-position-vertical-relative:text;mso-width-percent:0;mso-width-relative:margin" o:gfxdata="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" strokecolor="#3465a4" strokeweight=".35mm"/>
             </w:pict>
           </mc:Fallback>
         </mc:AlternateContent>
@@ -1313,7 +1350,7 @@
           </mc:Choice>
           <mc:Fallback>
             <w:pict>
-              <v:shape id="Forma16" o:spid="_x0000_s1026" type="#_x0000_t32" style="position:absolute;margin-left:168.2pt;margin-top:6.05pt;width:0;height:10.15pt;flip:x y;z-index:251724800;visibility:visible;mso-wrap-style:square;mso-height-percent:0;mso-wrap-distance-left:9pt;mso-wrap-distance-top:0;mso-wrap-distance-right:9pt;mso-wrap-distance-bottom:0;mso-position-horizontal:absolute;mso-position-horizontal-relative:text;mso-position-vertical:absolute;mso-position-vertical-relative:text;mso-height-percent:0;mso-height-relative:margin" o:gfxdata="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" strokecolor="#3465a4" strokeweight=".35mm"/>
+              <v:shape w14:anchorId="4CF7CF54" id="Forma16" o:spid="_x0000_s1026" type="#_x0000_t32" style="position:absolute;margin-left:168.2pt;margin-top:6.05pt;width:0;height:10.15pt;flip:x y;z-index:251724800;visibility:visible;mso-wrap-style:square;mso-height-percent:0;mso-wrap-distance-left:9pt;mso-wrap-distance-top:0;mso-wrap-distance-right:9pt;mso-wrap-distance-bottom:0;mso-position-horizontal:absolute;mso-position-horizontal-relative:text;mso-position-vertical:absolute;mso-position-vertical-relative:text;mso-height-percent:0;mso-height-relative:margin" o:gfxdata="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" strokecolor="#3465a4" strokeweight=".35mm"/>
             </w:pict>
           </mc:Fallback>
         </mc:AlternateContent>
@@ -1338,7 +1375,15 @@
         <w:t>id</w:t>
       </w:r>
       <w:r>
-        <w:t>, idUser)</w:t>
+        <w:t xml:space="preserve">, </w:t>
+      </w:r>
+      <w:proofErr w:type="spellStart"/>
+      <w:r>
+        <w:t>idUser</w:t>
+      </w:r>
+      <w:proofErr w:type="spellEnd"/>
+      <w:r>
+        <w:t>)</w:t>
       </w:r>
     </w:p>
     <w:p>
@@ -1404,7 +1449,7 @@
           </mc:Choice>
           <mc:Fallback>
             <w:pict>
-              <v:shape id="Forma16" o:spid="_x0000_s1026" type="#_x0000_t32" style="position:absolute;margin-left:203.3pt;margin-top:12.5pt;width:0;height:46.15pt;flip:y;z-index:251744256;visibility:visible;mso-wrap-style:square;mso-height-percent:0;mso-wrap-distance-left:9pt;mso-wrap-distance-top:0;mso-wrap-distance-right:9pt;mso-wrap-distance-bottom:0;mso-position-horizontal:absolute;mso-position-horizontal-relative:text;mso-position-vertical:absolute;mso-position-vertical-relative:text;mso-height-percent:0;mso-height-relative:margin" o:gfxdata="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" strokecolor="#3465a4" strokeweight=".35mm"/>
+              <v:shape w14:anchorId="59F6D04B" id="Forma16" o:spid="_x0000_s1026" type="#_x0000_t32" style="position:absolute;margin-left:203.3pt;margin-top:12.5pt;width:0;height:46.15pt;flip:y;z-index:251744256;visibility:visible;mso-wrap-style:square;mso-height-percent:0;mso-wrap-distance-left:9pt;mso-wrap-distance-top:0;mso-wrap-distance-right:9pt;mso-wrap-distance-bottom:0;mso-position-horizontal:absolute;mso-position-horizontal-relative:text;mso-position-vertical:absolute;mso-position-vertical-relative:text;mso-height-percent:0;mso-height-relative:margin" o:gfxdata="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" strokecolor="#3465a4" strokeweight=".35mm"/>
             </w:pict>
           </mc:Fallback>
         </mc:AlternateContent>
@@ -1462,7 +1507,7 @@
           </mc:Choice>
           <mc:Fallback>
             <w:pict>
-              <v:shape id="Forma4" o:spid="_x0000_s1026" type="#_x0000_t32" style="position:absolute;margin-left:139.65pt;margin-top:12.5pt;width:63.6pt;height:0;flip:x;z-index:251742208;visibility:visible;mso-wrap-style:square;mso-width-percent:0;mso-wrap-distance-left:9pt;mso-wrap-distance-top:0;mso-wrap-distance-right:9pt;mso-wrap-distance-bottom:0;mso-position-horizontal:absolute;mso-position-horizontal-relative:text;mso-position-vertical:absolute;mso-position-vertical-relative:text;mso-width-percent:0;mso-width-relative:margin" o:gfxdata="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" strokecolor="#3465a4" strokeweight=".35mm"/>
+              <v:shape w14:anchorId="74BF7C26" id="Forma4" o:spid="_x0000_s1026" type="#_x0000_t32" style="position:absolute;margin-left:139.65pt;margin-top:12.5pt;width:63.6pt;height:0;flip:x;z-index:251742208;visibility:visible;mso-wrap-style:square;mso-width-percent:0;mso-wrap-distance-left:9pt;mso-wrap-distance-top:0;mso-wrap-distance-right:9pt;mso-wrap-distance-bottom:0;mso-position-horizontal:absolute;mso-position-horizontal-relative:text;mso-position-vertical:absolute;mso-position-vertical-relative:text;mso-width-percent:0;mso-width-relative:margin" o:gfxdata="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" strokecolor="#3465a4" strokeweight=".35mm"/>
             </w:pict>
           </mc:Fallback>
         </mc:AlternateContent>
@@ -1522,7 +1567,7 @@
           </mc:Choice>
           <mc:Fallback>
             <w:pict>
-              <v:shape id="Forma16" o:spid="_x0000_s1026" type="#_x0000_t32" style="position:absolute;margin-left:139.8pt;margin-top:2.3pt;width:0;height:10.15pt;flip:x y;z-index:251738112;visibility:visible;mso-wrap-style:square;mso-height-percent:0;mso-wrap-distance-left:9pt;mso-wrap-distance-top:0;mso-wrap-distance-right:9pt;mso-wrap-distance-bottom:0;mso-position-horizontal:absolute;mso-position-horizontal-relative:text;mso-position-vertical:absolute;mso-position-vertical-relative:text;mso-height-percent:0;mso-height-relative:margin" o:gfxdata="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" strokecolor="#3465a4" strokeweight=".35mm"/>
+              <v:shape w14:anchorId="3C94127F" id="Forma16" o:spid="_x0000_s1026" type="#_x0000_t32" style="position:absolute;margin-left:139.8pt;margin-top:2.3pt;width:0;height:10.15pt;flip:x y;z-index:251738112;visibility:visible;mso-wrap-style:square;mso-height-percent:0;mso-wrap-distance-left:9pt;mso-wrap-distance-top:0;mso-wrap-distance-right:9pt;mso-wrap-distance-bottom:0;mso-position-horizontal:absolute;mso-position-horizontal-relative:text;mso-position-vertical:absolute;mso-position-vertical-relative:text;mso-height-percent:0;mso-height-relative:margin" o:gfxdata="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" strokecolor="#3465a4" strokeweight=".35mm"/>
             </w:pict>
           </mc:Fallback>
         </mc:AlternateContent>
@@ -1582,7 +1627,7 @@
           </mc:Choice>
           <mc:Fallback>
             <w:pict>
-              <v:shape id="Forma16" o:spid="_x0000_s1026" type="#_x0000_t32" style="position:absolute;margin-left:143.4pt;margin-top:42.9pt;width:0;height:6.65pt;flip:y;z-index:251740160;visibility:visible;mso-wrap-style:square;mso-height-percent:0;mso-wrap-distance-left:9pt;mso-wrap-distance-top:0;mso-wrap-distance-right:9pt;mso-wrap-distance-bottom:0;mso-position-horizontal:absolute;mso-position-horizontal-relative:text;mso-position-vertical:absolute;mso-position-vertical-relative:text;mso-height-percent:0;mso-height-relative:margin" o:gfxdata="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" strokecolor="#3465a4" strokeweight=".35mm"/>
+              <v:shape w14:anchorId="58256823" id="Forma16" o:spid="_x0000_s1026" type="#_x0000_t32" style="position:absolute;margin-left:143.4pt;margin-top:42.9pt;width:0;height:6.65pt;flip:y;z-index:251740160;visibility:visible;mso-wrap-style:square;mso-height-percent:0;mso-wrap-distance-left:9pt;mso-wrap-distance-top:0;mso-wrap-distance-right:9pt;mso-wrap-distance-bottom:0;mso-position-horizontal:absolute;mso-position-horizontal-relative:text;mso-position-vertical:absolute;mso-position-vertical-relative:text;mso-height-percent:0;mso-height-relative:margin" o:gfxdata="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" strokecolor="#3465a4" strokeweight=".35mm"/>
             </w:pict>
           </mc:Fallback>
         </mc:AlternateContent>
@@ -1641,7 +1686,7 @@
           </mc:Choice>
           <mc:Fallback>
             <w:pict>
-              <v:shape id="Forma16" o:spid="_x0000_s1026" type="#_x0000_t32" style="position:absolute;margin-left:71.55pt;margin-top:49.9pt;width:0;height:21.65pt;flip:y;z-index:251720704;visibility:visible;mso-wrap-style:square;mso-height-percent:0;mso-wrap-distance-left:9pt;mso-wrap-distance-top:0;mso-wrap-distance-right:9pt;mso-wrap-distance-bottom:0;mso-position-horizontal:absolute;mso-position-horizontal-relative:text;mso-position-vertical:absolute;mso-position-vertical-relative:text;mso-height-percent:0;mso-height-relative:margin" o:gfxdata="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" strokecolor="#3465a4" strokeweight=".35mm">
+              <v:shape w14:anchorId="0E7197B5" id="Forma16" o:spid="_x0000_s1026" type="#_x0000_t32" style="position:absolute;margin-left:71.55pt;margin-top:49.9pt;width:0;height:21.65pt;flip:y;z-index:251720704;visibility:visible;mso-wrap-style:square;mso-height-percent:0;mso-wrap-distance-left:9pt;mso-wrap-distance-top:0;mso-wrap-distance-right:9pt;mso-wrap-distance-bottom:0;mso-position-horizontal:absolute;mso-position-horizontal-relative:text;mso-position-vertical:absolute;mso-position-vertical-relative:text;mso-height-percent:0;mso-height-relative:margin" o:gfxdata="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" strokecolor="#3465a4" strokeweight=".35mm">
                 <v:stroke startarrow="open"/>
               </v:shape>
             </w:pict>
@@ -1741,7 +1786,7 @@
           </mc:Choice>
           <mc:Fallback>
             <w:pict>
-              <v:shape id="Forma4" o:spid="_x0000_s1026" type="#_x0000_t32" style="position:absolute;margin-left:71.4pt;margin-top:8.4pt;width:71.95pt;height:.15pt;flip:x y;z-index:251725824;visibility:visible;mso-wrap-style:square;mso-width-percent:0;mso-wrap-distance-left:9pt;mso-wrap-distance-top:0;mso-wrap-distance-right:9pt;mso-wrap-distance-bottom:0;mso-position-horizontal:absolute;mso-position-horizontal-relative:text;mso-position-vertical:absolute;mso-position-vertical-relative:text;mso-width-percent:0;mso-width-relative:margin" o:gfxdata="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" strokecolor="#3465a4" strokeweight=".35mm"/>
+              <v:shape w14:anchorId="65D9645C" id="Forma4" o:spid="_x0000_s1026" type="#_x0000_t32" style="position:absolute;margin-left:71.4pt;margin-top:8.4pt;width:71.95pt;height:.15pt;flip:x y;z-index:251725824;visibility:visible;mso-wrap-style:square;mso-width-percent:0;mso-wrap-distance-left:9pt;mso-wrap-distance-top:0;mso-wrap-distance-right:9pt;mso-wrap-distance-bottom:0;mso-position-horizontal:absolute;mso-position-horizontal-relative:text;mso-position-vertical:absolute;mso-position-vertical-relative:text;mso-width-percent:0;mso-width-relative:margin" o:gfxdata="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" strokecolor="#3465a4" strokeweight=".35mm"/>
             </w:pict>
           </mc:Fallback>
         </mc:AlternateContent>
@@ -1808,7 +1853,7 @@
           </mc:Choice>
           <mc:Fallback>
             <w:pict>
-              <v:shape id="Forma4" o:spid="_x0000_s1026" type="#_x0000_t32" style="position:absolute;margin-left:82.5pt;margin-top:3.2pt;width:120.85pt;height:0;flip:x;z-index:251721728;visibility:visible;mso-wrap-style:square;mso-width-percent:0;mso-wrap-distance-left:9pt;mso-wrap-distance-top:0;mso-wrap-distance-right:9pt;mso-wrap-distance-bottom:0;mso-position-horizontal:absolute;mso-position-horizontal-relative:text;mso-position-vertical:absolute;mso-position-vertical-relative:text;mso-width-percent:0;mso-width-relative:margin" o:gfxdata="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" strokecolor="#3465a4" strokeweight=".35mm"/>
+              <v:shape w14:anchorId="164F07E6" id="Forma4" o:spid="_x0000_s1026" type="#_x0000_t32" style="position:absolute;margin-left:82.5pt;margin-top:3.2pt;width:120.85pt;height:0;flip:x;z-index:251721728;visibility:visible;mso-wrap-style:square;mso-width-percent:0;mso-wrap-distance-left:9pt;mso-wrap-distance-top:0;mso-wrap-distance-right:9pt;mso-wrap-distance-bottom:0;mso-position-horizontal:absolute;mso-position-horizontal-relative:text;mso-position-vertical:absolute;mso-position-vertical-relative:text;mso-width-percent:0;mso-width-relative:margin" o:gfxdata="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" strokecolor="#3465a4" strokeweight=".35mm"/>
             </w:pict>
           </mc:Fallback>
         </mc:AlternateContent>
@@ -1867,7 +1912,7 @@
           </mc:Choice>
           <mc:Fallback>
             <w:pict>
-              <v:shape id="Forma16" o:spid="_x0000_s1026" type="#_x0000_t32" style="position:absolute;margin-left:82.55pt;margin-top:3.6pt;width:0;height:12.6pt;flip:y;z-index:251736064;visibility:visible;mso-wrap-style:square;mso-height-percent:0;mso-wrap-distance-left:9pt;mso-wrap-distance-top:0;mso-wrap-distance-right:9pt;mso-wrap-distance-bottom:0;mso-position-horizontal:absolute;mso-position-horizontal-relative:text;mso-position-vertical:absolute;mso-position-vertical-relative:text;mso-height-percent:0;mso-height-relative:margin" o:gfxdata="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" strokecolor="#3465a4" strokeweight=".35mm">
+              <v:shape w14:anchorId="11360338" id="Forma16" o:spid="_x0000_s1026" type="#_x0000_t32" style="position:absolute;margin-left:82.55pt;margin-top:3.6pt;width:0;height:12.6pt;flip:y;z-index:251736064;visibility:visible;mso-wrap-style:square;mso-height-percent:0;mso-wrap-distance-left:9pt;mso-wrap-distance-top:0;mso-wrap-distance-right:9pt;mso-wrap-distance-bottom:0;mso-position-horizontal:absolute;mso-position-horizontal-relative:text;mso-position-vertical:absolute;mso-position-vertical-relative:text;mso-height-percent:0;mso-height-relative:margin" o:gfxdata="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" strokecolor="#3465a4" strokeweight=".35mm">
                 <v:stroke startarrow="open"/>
               </v:shape>
             </w:pict>
@@ -1894,7 +1939,15 @@
         <w:t>id</w:t>
       </w:r>
       <w:r>
-        <w:t>, nomMunicipio)</w:t>
+        <w:t xml:space="preserve">, </w:t>
+      </w:r>
+      <w:proofErr w:type="spellStart"/>
+      <w:r>
+        <w:t>nomMunicipio</w:t>
+      </w:r>
+      <w:proofErr w:type="spellEnd"/>
+      <w:r>
+        <w:t>)</w:t>
       </w:r>
     </w:p>
     <w:p>
@@ -1958,7 +2011,7 @@
           </mc:Choice>
           <mc:Fallback>
             <w:pict>
-              <v:shape id="Forma5" o:spid="_x0000_s1026" type="#_x0000_t32" style="position:absolute;margin-left:259.6pt;margin-top:11.9pt;width:0;height:82.6pt;flip:y;z-index:251718656;visibility:visible;mso-wrap-style:square;mso-height-percent:0;mso-wrap-distance-left:9pt;mso-wrap-distance-top:0;mso-wrap-distance-right:9pt;mso-wrap-distance-bottom:0;mso-position-horizontal:absolute;mso-position-horizontal-relative:text;mso-position-vertical:absolute;mso-position-vertical-relative:text;mso-height-percent:0;mso-height-relative:margin" o:gfxdata="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" strokecolor="#3465a4" strokeweight=".35mm"/>
+              <v:shape w14:anchorId="2ADBBD5F" id="Forma5" o:spid="_x0000_s1026" type="#_x0000_t32" style="position:absolute;margin-left:259.6pt;margin-top:11.9pt;width:0;height:82.6pt;flip:y;z-index:251718656;visibility:visible;mso-wrap-style:square;mso-height-percent:0;mso-wrap-distance-left:9pt;mso-wrap-distance-top:0;mso-wrap-distance-right:9pt;mso-wrap-distance-bottom:0;mso-position-horizontal:absolute;mso-position-horizontal-relative:text;mso-position-vertical:absolute;mso-position-vertical-relative:text;mso-height-percent:0;mso-height-relative:margin" o:gfxdata="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" strokecolor="#3465a4" strokeweight=".35mm"/>
             </w:pict>
           </mc:Fallback>
         </mc:AlternateContent>
@@ -2016,7 +2069,7 @@
           </mc:Choice>
           <mc:Fallback>
             <w:pict>
-              <v:shape id="Forma4" o:spid="_x0000_s1026" type="#_x0000_t32" style="position:absolute;margin-left:112.55pt;margin-top:11.8pt;width:146.8pt;height:0;flip:x;z-index:251734016;visibility:visible;mso-wrap-style:square;mso-width-percent:0;mso-wrap-distance-left:9pt;mso-wrap-distance-top:0;mso-wrap-distance-right:9pt;mso-wrap-distance-bottom:0;mso-position-horizontal:absolute;mso-position-horizontal-relative:text;mso-position-vertical:absolute;mso-position-vertical-relative:text;mso-width-percent:0;mso-width-relative:margin" o:gfxdata="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" strokecolor="#3465a4" strokeweight=".35mm"/>
+              <v:shape w14:anchorId="19039B1C" id="Forma4" o:spid="_x0000_s1026" type="#_x0000_t32" style="position:absolute;margin-left:112.55pt;margin-top:11.8pt;width:146.8pt;height:0;flip:x;z-index:251734016;visibility:visible;mso-wrap-style:square;mso-width-percent:0;mso-wrap-distance-left:9pt;mso-wrap-distance-top:0;mso-wrap-distance-right:9pt;mso-wrap-distance-bottom:0;mso-position-horizontal:absolute;mso-position-horizontal-relative:text;mso-position-vertical:absolute;mso-position-vertical-relative:text;mso-width-percent:0;mso-width-relative:margin" o:gfxdata="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" strokecolor="#3465a4" strokeweight=".35mm"/>
             </w:pict>
           </mc:Fallback>
         </mc:AlternateContent>
@@ -2074,7 +2127,7 @@
           </mc:Choice>
           <mc:Fallback>
             <w:pict>
-              <v:shape id="Forma5" o:spid="_x0000_s1026" type="#_x0000_t32" style="position:absolute;margin-left:112.1pt;margin-top:.5pt;width:0;height:11.6pt;flip:y;z-index:251732992;visibility:visible;mso-wrap-style:square;mso-height-percent:0;mso-wrap-distance-left:9pt;mso-wrap-distance-top:0;mso-wrap-distance-right:9pt;mso-wrap-distance-bottom:0;mso-position-horizontal:absolute;mso-position-horizontal-relative:text;mso-position-vertical:absolute;mso-position-vertical-relative:text;mso-height-percent:0;mso-height-relative:margin" o:gfxdata="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" strokecolor="#3465a4" strokeweight=".35mm"/>
+              <v:shape w14:anchorId="189502A6" id="Forma5" o:spid="_x0000_s1026" type="#_x0000_t32" style="position:absolute;margin-left:112.1pt;margin-top:.5pt;width:0;height:11.6pt;flip:y;z-index:251732992;visibility:visible;mso-wrap-style:square;mso-height-percent:0;mso-wrap-distance-left:9pt;mso-wrap-distance-top:0;mso-wrap-distance-right:9pt;mso-wrap-distance-bottom:0;mso-position-horizontal:absolute;mso-position-horizontal-relative:text;mso-position-vertical:absolute;mso-position-vertical-relative:text;mso-height-percent:0;mso-height-relative:margin" o:gfxdata="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" strokecolor="#3465a4" strokeweight=".35mm"/>
             </w:pict>
           </mc:Fallback>
         </mc:AlternateContent>
@@ -2170,7 +2223,7 @@
           </mc:Choice>
           <mc:Fallback>
             <w:pict>
-              <v:shape id="Forma3" o:spid="_x0000_s1026" type="#_x0000_t32" style="position:absolute;margin-left:109.45pt;margin-top:-.2pt;width:0;height:21.2pt;z-index:251666432;visibility:visible;mso-wrap-style:square;mso-wrap-distance-left:9pt;mso-wrap-distance-top:0;mso-wrap-distance-right:9pt;mso-wrap-distance-bottom:0;mso-position-horizontal:absolute;mso-position-horizontal-relative:text;mso-position-vertical:absolute;mso-position-vertical-relative:text" o:gfxdata="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" strokecolor="#3465a4" strokeweight=".35mm">
+              <v:shape w14:anchorId="329FB7E6" id="Forma3" o:spid="_x0000_s1026" type="#_x0000_t32" style="position:absolute;margin-left:109.45pt;margin-top:-.2pt;width:0;height:21.2pt;z-index:251666432;visibility:visible;mso-wrap-style:square;mso-wrap-distance-left:9pt;mso-wrap-distance-top:0;mso-wrap-distance-right:9pt;mso-wrap-distance-bottom:0;mso-position-horizontal:absolute;mso-position-horizontal-relative:text;mso-position-vertical:absolute;mso-position-vertical-relative:text" o:gfxdata="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" strokecolor="#3465a4" strokeweight=".35mm">
                 <v:stroke startarrow="open"/>
               </v:shape>
             </w:pict>
@@ -2239,7 +2292,7 @@
           </mc:Choice>
           <mc:Fallback>
             <w:pict>
-              <v:shape id="Forma5" o:spid="_x0000_s1026" type="#_x0000_t32" style="position:absolute;margin-left:189.35pt;margin-top:7.05pt;width:0;height:10pt;flip:y;z-index:251677696;visibility:visible;mso-wrap-style:square;mso-height-percent:0;mso-wrap-distance-left:9pt;mso-wrap-distance-top:0;mso-wrap-distance-right:9pt;mso-wrap-distance-bottom:0;mso-position-horizontal:absolute;mso-position-horizontal-relative:text;mso-position-vertical:absolute;mso-position-vertical-relative:text;mso-height-percent:0;mso-height-relative:margin" o:gfxdata="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" strokecolor="#3465a4" strokeweight=".35mm"/>
+              <v:shape w14:anchorId="2A6B17D4" id="Forma5" o:spid="_x0000_s1026" type="#_x0000_t32" style="position:absolute;margin-left:189.35pt;margin-top:7.05pt;width:0;height:10pt;flip:y;z-index:251677696;visibility:visible;mso-wrap-style:square;mso-height-percent:0;mso-wrap-distance-left:9pt;mso-wrap-distance-top:0;mso-wrap-distance-right:9pt;mso-wrap-distance-bottom:0;mso-position-horizontal:absolute;mso-position-horizontal-relative:text;mso-position-vertical:absolute;mso-position-vertical-relative:text;mso-height-percent:0;mso-height-relative:margin" o:gfxdata="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" strokecolor="#3465a4" strokeweight=".35mm"/>
             </w:pict>
           </mc:Fallback>
         </mc:AlternateContent>
@@ -2297,7 +2350,7 @@
           </mc:Choice>
           <mc:Fallback>
             <w:pict>
-              <v:shape id="Forma4" o:spid="_x0000_s1026" type="#_x0000_t32" style="position:absolute;margin-left:109.5pt;margin-top:6.9pt;width:79.6pt;height:.2pt;flip:x;z-index:251676672;visibility:visible;mso-wrap-style:square;mso-width-percent:0;mso-wrap-distance-left:9pt;mso-wrap-distance-top:0;mso-wrap-distance-right:9pt;mso-wrap-distance-bottom:0;mso-position-horizontal:absolute;mso-position-horizontal-relative:text;mso-position-vertical:absolute;mso-position-vertical-relative:text;mso-width-percent:0;mso-width-relative:margin" o:gfxdata="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" strokecolor="#3465a4" strokeweight=".35mm"/>
+              <v:shape w14:anchorId="6DFD5B5C" id="Forma4" o:spid="_x0000_s1026" type="#_x0000_t32" style="position:absolute;margin-left:109.5pt;margin-top:6.9pt;width:79.6pt;height:.2pt;flip:x;z-index:251676672;visibility:visible;mso-wrap-style:square;mso-width-percent:0;mso-wrap-distance-left:9pt;mso-wrap-distance-top:0;mso-wrap-distance-right:9pt;mso-wrap-distance-bottom:0;mso-position-horizontal:absolute;mso-position-horizontal-relative:text;mso-position-vertical:absolute;mso-position-vertical-relative:text;mso-width-percent:0;mso-width-relative:margin" o:gfxdata="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" strokecolor="#3465a4" strokeweight=".35mm"/>
             </w:pict>
           </mc:Fallback>
         </mc:AlternateContent>
@@ -2322,7 +2375,15 @@
         <w:t>nombre</w:t>
       </w:r>
       <w:r>
-        <w:t>, idProvincia)</w:t>
+        <w:t xml:space="preserve">, </w:t>
+      </w:r>
+      <w:proofErr w:type="spellStart"/>
+      <w:r>
+        <w:t>idProvincia</w:t>
+      </w:r>
+      <w:proofErr w:type="spellEnd"/>
+      <w:r>
+        <w:t>)</w:t>
       </w:r>
     </w:p>
     <w:p>
@@ -2389,7 +2450,7 @@
           </mc:Choice>
           <mc:Fallback>
             <w:pict>
-              <v:shape id="Forma4" o:spid="_x0000_s1026" type="#_x0000_t32" style="position:absolute;margin-left:7.3pt;margin-top:12.15pt;width:97.85pt;height:.65pt;flip:x;z-index:251785216;visibility:visible;mso-wrap-style:square;mso-width-percent:0;mso-height-percent:0;mso-wrap-distance-left:9pt;mso-wrap-distance-top:0;mso-wrap-distance-right:9pt;mso-wrap-distance-bottom:0;mso-position-horizontal:absolute;mso-position-horizontal-relative:text;mso-position-vertical:absolute;mso-position-vertical-relative:text;mso-width-percent:0;mso-height-percent:0;mso-width-relative:margin;mso-height-relative:margin" o:gfxdata="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" strokecolor="#3465a4" strokeweight=".35mm"/>
+              <v:shape w14:anchorId="1B6732D7" id="Forma4" o:spid="_x0000_s1026" type="#_x0000_t32" style="position:absolute;margin-left:7.3pt;margin-top:12.15pt;width:97.85pt;height:.65pt;flip:x;z-index:251785216;visibility:visible;mso-wrap-style:square;mso-width-percent:0;mso-height-percent:0;mso-wrap-distance-left:9pt;mso-wrap-distance-top:0;mso-wrap-distance-right:9pt;mso-wrap-distance-bottom:0;mso-position-horizontal:absolute;mso-position-horizontal-relative:text;mso-position-vertical:absolute;mso-position-vertical-relative:text;mso-width-percent:0;mso-height-percent:0;mso-width-relative:margin;mso-height-relative:margin" o:gfxdata="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" strokecolor="#3465a4" strokeweight=".35mm"/>
             </w:pict>
           </mc:Fallback>
         </mc:AlternateContent>
@@ -2448,7 +2509,7 @@
           </mc:Choice>
           <mc:Fallback>
             <w:pict>
-              <v:shape id="Forma3" o:spid="_x0000_s1026" type="#_x0000_t32" style="position:absolute;margin-left:105.05pt;margin-top:3pt;width:0;height:9.75pt;z-index:251783168;visibility:visible;mso-wrap-style:square;mso-height-percent:0;mso-wrap-distance-left:9pt;mso-wrap-distance-top:0;mso-wrap-distance-right:9pt;mso-wrap-distance-bottom:0;mso-position-horizontal:absolute;mso-position-horizontal-relative:text;mso-position-vertical:absolute;mso-position-vertical-relative:text;mso-height-percent:0;mso-height-relative:margin" o:gfxdata="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" strokecolor="#3465a4" strokeweight=".35mm">
+              <v:shape w14:anchorId="345178C3" id="Forma3" o:spid="_x0000_s1026" type="#_x0000_t32" style="position:absolute;margin-left:105.05pt;margin-top:3pt;width:0;height:9.75pt;z-index:251783168;visibility:visible;mso-wrap-style:square;mso-height-percent:0;mso-wrap-distance-left:9pt;mso-wrap-distance-top:0;mso-wrap-distance-right:9pt;mso-wrap-distance-bottom:0;mso-position-horizontal:absolute;mso-position-horizontal-relative:text;mso-position-vertical:absolute;mso-position-vertical-relative:text;mso-height-percent:0;mso-height-relative:margin" o:gfxdata="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" strokecolor="#3465a4" strokeweight=".35mm">
                 <v:stroke startarrow="open"/>
               </v:shape>
             </w:pict>
@@ -2512,7 +2573,7 @@
           </mc:Choice>
           <mc:Fallback>
             <w:pict>
-              <v:shape id="Forma3" o:spid="_x0000_s1026" type="#_x0000_t32" style="position:absolute;margin-left:116.25pt;margin-top:3.15pt;width:0;height:24.4pt;z-index:251746304;visibility:visible;mso-wrap-style:square;mso-width-percent:0;mso-height-percent:0;mso-wrap-distance-left:9pt;mso-wrap-distance-top:0;mso-wrap-distance-right:9pt;mso-wrap-distance-bottom:0;mso-position-horizontal:absolute;mso-position-horizontal-relative:text;mso-position-vertical:absolute;mso-position-vertical-relative:text;mso-width-percent:0;mso-height-percent:0;mso-width-relative:margin;mso-height-relative:margin" o:gfxdata="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" strokecolor="#3465a4" strokeweight=".35mm">
+              <v:shape w14:anchorId="4240BFAE" id="Forma3" o:spid="_x0000_s1026" type="#_x0000_t32" style="position:absolute;margin-left:116.25pt;margin-top:3.15pt;width:0;height:24.4pt;z-index:251746304;visibility:visible;mso-wrap-style:square;mso-width-percent:0;mso-height-percent:0;mso-wrap-distance-left:9pt;mso-wrap-distance-top:0;mso-wrap-distance-right:9pt;mso-wrap-distance-bottom:0;mso-position-horizontal:absolute;mso-position-horizontal-relative:text;mso-position-vertical:absolute;mso-position-vertical-relative:text;mso-width-percent:0;mso-height-percent:0;mso-width-relative:margin;mso-height-relative:margin" o:gfxdata="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" strokecolor="#3465a4" strokeweight=".35mm">
                 <v:stroke startarrow="open"/>
               </v:shape>
             </w:pict>
@@ -2573,7 +2634,7 @@
           </mc:Choice>
           <mc:Fallback>
             <w:pict>
-              <v:shape id="Forma3" o:spid="_x0000_s1026" type="#_x0000_t32" style="position:absolute;margin-left:126.5pt;margin-top:3pt;width:0;height:21.9pt;z-index:251704320;visibility:visible;mso-wrap-style:square;mso-height-percent:0;mso-wrap-distance-left:9pt;mso-wrap-distance-top:0;mso-wrap-distance-right:9pt;mso-wrap-distance-bottom:0;mso-position-horizontal:absolute;mso-position-horizontal-relative:text;mso-position-vertical:absolute;mso-position-vertical-relative:text;mso-height-percent:0;mso-height-relative:margin" o:gfxdata="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" strokecolor="#3465a4" strokeweight=".35mm">
+              <v:shape w14:anchorId="495DDC55" id="Forma3" o:spid="_x0000_s1026" type="#_x0000_t32" style="position:absolute;margin-left:126.5pt;margin-top:3pt;width:0;height:21.9pt;z-index:251704320;visibility:visible;mso-wrap-style:square;mso-height-percent:0;mso-wrap-distance-left:9pt;mso-wrap-distance-top:0;mso-wrap-distance-right:9pt;mso-wrap-distance-bottom:0;mso-position-horizontal:absolute;mso-position-horizontal-relative:text;mso-position-vertical:absolute;mso-position-vertical-relative:text;mso-height-percent:0;mso-height-relative:margin" o:gfxdata="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" strokecolor="#3465a4" strokeweight=".35mm">
                 <v:stroke startarrow="open"/>
               </v:shape>
             </w:pict>
@@ -2636,7 +2697,7 @@
           </mc:Choice>
           <mc:Fallback>
             <w:pict>
-              <v:shape id="Forma4" o:spid="_x0000_s1026" type="#_x0000_t32" style="position:absolute;margin-left:136.75pt;margin-top:11.45pt;width:122.6pt;height:.65pt;flip:x;z-index:251710464;visibility:visible;mso-wrap-style:square;mso-width-percent:0;mso-height-percent:0;mso-wrap-distance-left:9pt;mso-wrap-distance-top:0;mso-wrap-distance-right:9pt;mso-wrap-distance-bottom:0;mso-position-horizontal:absolute;mso-position-horizontal-relative:text;mso-position-vertical:absolute;mso-position-vertical-relative:text;mso-width-percent:0;mso-height-percent:0;mso-width-relative:margin;mso-height-relative:margin" o:gfxdata="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" strokecolor="#3465a4" strokeweight=".35mm"/>
+              <v:shape w14:anchorId="4B0C64A7" id="Forma4" o:spid="_x0000_s1026" type="#_x0000_t32" style="position:absolute;margin-left:136.75pt;margin-top:11.45pt;width:122.6pt;height:.65pt;flip:x;z-index:251710464;visibility:visible;mso-wrap-style:square;mso-width-percent:0;mso-height-percent:0;mso-wrap-distance-left:9pt;mso-wrap-distance-top:0;mso-wrap-distance-right:9pt;mso-wrap-distance-bottom:0;mso-position-horizontal:absolute;mso-position-horizontal-relative:text;mso-position-vertical:absolute;mso-position-vertical-relative:text;mso-width-percent:0;mso-height-percent:0;mso-width-relative:margin;mso-height-relative:margin" o:gfxdata="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" strokecolor="#3465a4" strokeweight=".35mm"/>
             </w:pict>
           </mc:Fallback>
         </mc:AlternateContent>
@@ -2695,7 +2756,7 @@
           </mc:Choice>
           <mc:Fallback>
             <w:pict>
-              <v:shape id="Forma3" o:spid="_x0000_s1026" type="#_x0000_t32" style="position:absolute;margin-left:137.15pt;margin-top:3.15pt;width:.15pt;height:9pt;flip:x;z-index:251706368;visibility:visible;mso-wrap-style:square;mso-height-percent:0;mso-wrap-distance-left:9pt;mso-wrap-distance-top:0;mso-wrap-distance-right:9pt;mso-wrap-distance-bottom:0;mso-position-horizontal:absolute;mso-position-horizontal-relative:text;mso-position-vertical:absolute;mso-position-vertical-relative:text;mso-height-percent:0;mso-height-relative:margin" o:gfxdata="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" strokecolor="#3465a4" strokeweight=".35mm">
+              <v:shape w14:anchorId="08CA3DCC" id="Forma3" o:spid="_x0000_s1026" type="#_x0000_t32" style="position:absolute;margin-left:137.15pt;margin-top:3.15pt;width:.15pt;height:9pt;flip:x;z-index:251706368;visibility:visible;mso-wrap-style:square;mso-height-percent:0;mso-wrap-distance-left:9pt;mso-wrap-distance-top:0;mso-wrap-distance-right:9pt;mso-wrap-distance-bottom:0;mso-position-horizontal:absolute;mso-position-horizontal-relative:text;mso-position-vertical:absolute;mso-position-vertical-relative:text;mso-height-percent:0;mso-height-relative:margin" o:gfxdata="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" strokecolor="#3465a4" strokeweight=".35mm">
                 <v:stroke startarrow="open"/>
               </v:shape>
             </w:pict>
@@ -2764,7 +2825,7 @@
           </mc:Choice>
           <mc:Fallback>
             <w:pict>
-              <v:shape id="Forma4" o:spid="_x0000_s1026" type="#_x0000_t32" style="position:absolute;margin-left:126.55pt;margin-top:11.25pt;width:306.75pt;height:0;flip:x;z-index:251708416;visibility:visible;mso-wrap-style:square;mso-width-percent:0;mso-wrap-distance-left:9pt;mso-wrap-distance-top:0;mso-wrap-distance-right:9pt;mso-wrap-distance-bottom:0;mso-position-horizontal:absolute;mso-position-horizontal-relative:text;mso-position-vertical:absolute;mso-position-vertical-relative:text;mso-width-percent:0;mso-width-relative:margin" o:gfxdata="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" strokecolor="#3465a4" strokeweight=".35mm"/>
+              <v:shape w14:anchorId="0527783E" id="Forma4" o:spid="_x0000_s1026" type="#_x0000_t32" style="position:absolute;margin-left:126.55pt;margin-top:11.25pt;width:306.75pt;height:0;flip:x;z-index:251708416;visibility:visible;mso-wrap-style:square;mso-width-percent:0;mso-wrap-distance-left:9pt;mso-wrap-distance-top:0;mso-wrap-distance-right:9pt;mso-wrap-distance-bottom:0;mso-position-horizontal:absolute;mso-position-horizontal-relative:text;mso-position-vertical:absolute;mso-position-vertical-relative:text;mso-width-percent:0;mso-width-relative:margin" o:gfxdata="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" strokecolor="#3465a4" strokeweight=".35mm"/>
             </w:pict>
           </mc:Fallback>
         </mc:AlternateContent>
@@ -2822,7 +2883,7 @@
           </mc:Choice>
           <mc:Fallback>
             <w:pict>
-              <v:shape id="Forma5" o:spid="_x0000_s1026" type="#_x0000_t32" style="position:absolute;margin-left:433.6pt;margin-top:11.15pt;width:.05pt;height:87.2pt;flip:x y;z-index:251712512;visibility:visible;mso-wrap-style:square;mso-height-percent:0;mso-wrap-distance-left:9pt;mso-wrap-distance-top:0;mso-wrap-distance-right:9pt;mso-wrap-distance-bottom:0;mso-position-horizontal:absolute;mso-position-horizontal-relative:text;mso-position-vertical:absolute;mso-position-vertical-relative:text;mso-height-percent:0;mso-height-relative:margin" o:gfxdata="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" strokecolor="#3465a4" strokeweight=".35mm"/>
+              <v:shape w14:anchorId="536F6133" id="Forma5" o:spid="_x0000_s1026" type="#_x0000_t32" style="position:absolute;margin-left:433.6pt;margin-top:11.15pt;width:.05pt;height:87.2pt;flip:x y;z-index:251712512;visibility:visible;mso-wrap-style:square;mso-height-percent:0;mso-wrap-distance-left:9pt;mso-wrap-distance-top:0;mso-wrap-distance-right:9pt;mso-wrap-distance-bottom:0;mso-position-horizontal:absolute;mso-position-horizontal-relative:text;mso-position-vertical:absolute;mso-position-vertical-relative:text;mso-height-percent:0;mso-height-relative:margin" o:gfxdata="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" strokecolor="#3465a4" strokeweight=".35mm"/>
             </w:pict>
           </mc:Fallback>
         </mc:AlternateContent>
@@ -2839,13 +2900,31 @@
       <w:r>
         <w:t>EXISTE (</w:t>
       </w:r>
+      <w:proofErr w:type="spellStart"/>
       <w:r>
         <w:rPr>
           <w:b/>
           <w:u w:val="single"/>
         </w:rPr>
-        <w:t>nomMunicipio, nomEspNat</w:t>
-      </w:r>
+        <w:t>nomMunicipio</w:t>
+      </w:r>
+      <w:proofErr w:type="spellEnd"/>
+      <w:r>
+        <w:rPr>
+          <w:b/>
+          <w:u w:val="single"/>
+        </w:rPr>
+        <w:t xml:space="preserve">, </w:t>
+      </w:r>
+      <w:proofErr w:type="spellStart"/>
+      <w:r>
+        <w:rPr>
+          <w:b/>
+          <w:u w:val="single"/>
+        </w:rPr>
+        <w:t>nomEspNat</w:t>
+      </w:r>
+      <w:proofErr w:type="spellEnd"/>
       <w:r>
         <w:t>)</w:t>
       </w:r>
@@ -2911,7 +2990,7 @@
           </mc:Choice>
           <mc:Fallback>
             <w:pict>
-              <v:shape id="Forma4" o:spid="_x0000_s1026" type="#_x0000_t32" style="position:absolute;margin-left:-4.5pt;margin-top:11.6pt;width:178.5pt;height:0;flip:x;z-index:251789312;visibility:visible;mso-wrap-style:square;mso-width-percent:0;mso-wrap-distance-left:9pt;mso-wrap-distance-top:0;mso-wrap-distance-right:9pt;mso-wrap-distance-bottom:0;mso-position-horizontal:absolute;mso-position-horizontal-relative:text;mso-position-vertical:absolute;mso-position-vertical-relative:text;mso-width-percent:0;mso-width-relative:margin" o:gfxdata="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" strokecolor="#3465a4" strokeweight=".35mm"/>
+              <v:shape w14:anchorId="7964D92D" id="Forma4" o:spid="_x0000_s1026" type="#_x0000_t32" style="position:absolute;margin-left:-4.5pt;margin-top:11.6pt;width:178.5pt;height:0;flip:x;z-index:251789312;visibility:visible;mso-wrap-style:square;mso-width-percent:0;mso-wrap-distance-left:9pt;mso-wrap-distance-top:0;mso-wrap-distance-right:9pt;mso-wrap-distance-bottom:0;mso-position-horizontal:absolute;mso-position-horizontal-relative:text;mso-position-vertical:absolute;mso-position-vertical-relative:text;mso-width-percent:0;mso-width-relative:margin" o:gfxdata="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" strokecolor="#3465a4" strokeweight=".35mm"/>
             </w:pict>
           </mc:Fallback>
         </mc:AlternateContent>
@@ -2970,7 +3049,7 @@
           </mc:Choice>
           <mc:Fallback>
             <w:pict>
-              <v:shape id="Forma16" o:spid="_x0000_s1026" type="#_x0000_t32" style="position:absolute;margin-left:173.85pt;margin-top:11.6pt;width:0;height:16.75pt;flip:y;z-index:251787264;visibility:visible;mso-wrap-style:square;mso-height-percent:0;mso-wrap-distance-left:9pt;mso-wrap-distance-top:0;mso-wrap-distance-right:9pt;mso-wrap-distance-bottom:0;mso-position-horizontal:absolute;mso-position-horizontal-relative:text;mso-position-vertical:absolute;mso-position-vertical-relative:text;mso-height-percent:0;mso-height-relative:margin" o:gfxdata="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" strokecolor="#3465a4" strokeweight=".35mm">
+              <v:shape w14:anchorId="0762309B" id="Forma16" o:spid="_x0000_s1026" type="#_x0000_t32" style="position:absolute;margin-left:173.85pt;margin-top:11.6pt;width:0;height:16.75pt;flip:y;z-index:251787264;visibility:visible;mso-wrap-style:square;mso-height-percent:0;mso-wrap-distance-left:9pt;mso-wrap-distance-top:0;mso-wrap-distance-right:9pt;mso-wrap-distance-bottom:0;mso-position-horizontal:absolute;mso-position-horizontal-relative:text;mso-position-vertical:absolute;mso-position-vertical-relative:text;mso-height-percent:0;mso-height-relative:margin" o:gfxdata="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" strokecolor="#3465a4" strokeweight=".35mm">
                 <v:stroke startarrow="open"/>
               </v:shape>
             </w:pict>
@@ -3031,7 +3110,7 @@
           </mc:Choice>
           <mc:Fallback>
             <w:pict>
-              <v:shape id="Forma16" o:spid="_x0000_s1026" type="#_x0000_t32" style="position:absolute;margin-left:189.6pt;margin-top:2.95pt;width:0;height:25.35pt;flip:y;z-index:251748352;visibility:visible;mso-wrap-style:square;mso-height-percent:0;mso-wrap-distance-left:9pt;mso-wrap-distance-top:0;mso-wrap-distance-right:9pt;mso-wrap-distance-bottom:0;mso-position-horizontal:absolute;mso-position-horizontal-relative:text;mso-position-vertical:absolute;mso-position-vertical-relative:text;mso-height-percent:0;mso-height-relative:margin" o:gfxdata="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" strokecolor="#3465a4" strokeweight=".35mm">
+              <v:shape w14:anchorId="5602A507" id="Forma16" o:spid="_x0000_s1026" type="#_x0000_t32" style="position:absolute;margin-left:189.6pt;margin-top:2.95pt;width:0;height:25.35pt;flip:y;z-index:251748352;visibility:visible;mso-wrap-style:square;mso-height-percent:0;mso-wrap-distance-left:9pt;mso-wrap-distance-top:0;mso-wrap-distance-right:9pt;mso-wrap-distance-bottom:0;mso-position-horizontal:absolute;mso-position-horizontal-relative:text;mso-position-vertical:absolute;mso-position-vertical-relative:text;mso-height-percent:0;mso-height-relative:margin" o:gfxdata="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" strokecolor="#3465a4" strokeweight=".35mm">
                 <v:stroke startarrow="open"/>
               </v:shape>
             </w:pict>
@@ -3073,19 +3152,16 @@
         <w:t>nombre</w:t>
       </w:r>
       <w:r>
-        <w:t>, descripcion, tipo, web)</w:t>
-      </w:r>
-    </w:p>
-    <w:p>
-      <w:pPr>
-        <w:pStyle w:val="Standard"/>
-        <w:ind w:firstLine="567"/>
-        <w:rPr>
-          <w:rFonts w:hint="eastAsia"/>
-        </w:rPr>
-      </w:pPr>
-      <w:bookmarkStart w:id="0" w:name="_GoBack"/>
-      <w:bookmarkEnd w:id="0"/>
+        <w:t xml:space="preserve">, </w:t>
+      </w:r>
+      <w:proofErr w:type="spellStart"/>
+      <w:r>
+        <w:t>descripcion</w:t>
+      </w:r>
+      <w:proofErr w:type="spellEnd"/>
+      <w:r>
+        <w:t>, tipo, web)</w:t>
+      </w:r>
     </w:p>
     <w:p>
       <w:pPr>
@@ -3104,83 +3180,6 @@
           <w:rFonts w:hint="eastAsia"/>
         </w:rPr>
       </w:pPr>
-      <w:r>
-        <w:rPr>
-          <w:noProof/>
-          <w:lang w:eastAsia="es-ES" w:bidi="ar-SA"/>
-        </w:rPr>
-        <mc:AlternateContent>
-          <mc:Choice Requires="wps">
-            <w:drawing>
-              <wp:anchor distT="0" distB="0" distL="114300" distR="114300" simplePos="0" relativeHeight="251728896" behindDoc="0" locked="0" layoutInCell="1" allowOverlap="1" wp14:anchorId="3283DC9E" wp14:editId="07B35C2A">
-                <wp:simplePos x="0" y="0"/>
-                <wp:positionH relativeFrom="column">
-                  <wp:posOffset>2966284</wp:posOffset>
-                </wp:positionH>
-                <wp:positionV relativeFrom="paragraph">
-                  <wp:posOffset>161290</wp:posOffset>
-                </wp:positionV>
-                <wp:extent cx="0" cy="131445"/>
-                <wp:effectExtent l="95250" t="38100" r="57150" b="20955"/>
-                <wp:wrapNone/>
-                <wp:docPr id="30" name="Forma5"/>
-                <wp:cNvGraphicFramePr/>
-                <a:graphic xmlns:a="http://schemas.openxmlformats.org/drawingml/2006/main">
-                  <a:graphicData uri="http://schemas.microsoft.com/office/word/2010/wordprocessingShape">
-                    <wps:wsp>
-                      <wps:cNvCnPr/>
-                      <wps:spPr>
-                        <a:xfrm flipV="1">
-                          <a:off x="0" y="0"/>
-                          <a:ext cx="0" cy="131445"/>
-                        </a:xfrm>
-                        <a:prstGeom prst="straightConnector1">
-                          <a:avLst/>
-                        </a:prstGeom>
-                        <a:noFill/>
-                        <a:ln w="12600">
-                          <a:solidFill>
-                            <a:srgbClr val="3465A4"/>
-                          </a:solidFill>
-                          <a:prstDash val="solid"/>
-                          <a:tailEnd type="arrow"/>
-                        </a:ln>
-                      </wps:spPr>
-                      <wps:bodyPr/>
-                    </wps:wsp>
-                  </a:graphicData>
-                </a:graphic>
-                <wp14:sizeRelV relativeFrom="margin">
-                  <wp14:pctHeight>0</wp14:pctHeight>
-                </wp14:sizeRelV>
-              </wp:anchor>
-            </w:drawing>
-          </mc:Choice>
-          <mc:Fallback>
-            <w:pict>
-              <v:shape id="Forma5" o:spid="_x0000_s1026" type="#_x0000_t32" style="position:absolute;margin-left:233.55pt;margin-top:12.7pt;width:0;height:10.35pt;flip:y;z-index:251728896;visibility:visible;mso-wrap-style:square;mso-height-percent:0;mso-wrap-distance-left:9pt;mso-wrap-distance-top:0;mso-wrap-distance-right:9pt;mso-wrap-distance-bottom:0;mso-position-horizontal:absolute;mso-position-horizontal-relative:text;mso-position-vertical:absolute;mso-position-vertical-relative:text;mso-height-percent:0;mso-height-relative:margin" o:gfxdata="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" strokecolor="#3465a4" strokeweight=".35mm">
-                <v:stroke endarrow="open"/>
-              </v:shape>
-            </w:pict>
-          </mc:Fallback>
-        </mc:AlternateContent>
-      </w:r>
-      <w:r>
-        <w:t>ESTACIONES_</w:t>
-      </w:r>
-      <w:r>
-        <w:t>METEREOLÓGICAS (</w:t>
-      </w:r>
-      <w:r>
-        <w:rPr>
-          <w:b/>
-          <w:u w:val="single"/>
-        </w:rPr>
-        <w:t>nombre</w:t>
-      </w:r>
-      <w:r>
-        <w:t>, direccion, latitud, longitud, nomMunicipio)</w:t>
-      </w:r>
     </w:p>
     <w:p>
       <w:pPr>
@@ -3198,6 +3197,108 @@
         <mc:AlternateContent>
           <mc:Choice Requires="wps">
             <w:drawing>
+              <wp:anchor distT="0" distB="0" distL="114300" distR="114300" simplePos="0" relativeHeight="251728896" behindDoc="0" locked="0" layoutInCell="1" allowOverlap="1" wp14:anchorId="3283DC9E" wp14:editId="07B35C2A">
+                <wp:simplePos x="0" y="0"/>
+                <wp:positionH relativeFrom="column">
+                  <wp:posOffset>2966284</wp:posOffset>
+                </wp:positionH>
+                <wp:positionV relativeFrom="paragraph">
+                  <wp:posOffset>161290</wp:posOffset>
+                </wp:positionV>
+                <wp:extent cx="0" cy="131445"/>
+                <wp:effectExtent l="95250" t="38100" r="57150" b="20955"/>
+                <wp:wrapNone/>
+                <wp:docPr id="30" name="Forma5"/>
+                <wp:cNvGraphicFramePr/>
+                <a:graphic xmlns:a="http://schemas.openxmlformats.org/drawingml/2006/main">
+                  <a:graphicData uri="http://schemas.microsoft.com/office/word/2010/wordprocessingShape">
+                    <wps:wsp>
+                      <wps:cNvCnPr/>
+                      <wps:spPr>
+                        <a:xfrm flipV="1">
+                          <a:off x="0" y="0"/>
+                          <a:ext cx="0" cy="131445"/>
+                        </a:xfrm>
+                        <a:prstGeom prst="straightConnector1">
+                          <a:avLst/>
+                        </a:prstGeom>
+                        <a:noFill/>
+                        <a:ln w="12600">
+                          <a:solidFill>
+                            <a:srgbClr val="3465A4"/>
+                          </a:solidFill>
+                          <a:prstDash val="solid"/>
+                          <a:tailEnd type="arrow"/>
+                        </a:ln>
+                      </wps:spPr>
+                      <wps:bodyPr/>
+                    </wps:wsp>
+                  </a:graphicData>
+                </a:graphic>
+                <wp14:sizeRelV relativeFrom="margin">
+                  <wp14:pctHeight>0</wp14:pctHeight>
+                </wp14:sizeRelV>
+              </wp:anchor>
+            </w:drawing>
+          </mc:Choice>
+          <mc:Fallback>
+            <w:pict>
+              <v:shape w14:anchorId="416AD097" id="Forma5" o:spid="_x0000_s1026" type="#_x0000_t32" style="position:absolute;margin-left:233.55pt;margin-top:12.7pt;width:0;height:10.35pt;flip:y;z-index:251728896;visibility:visible;mso-wrap-style:square;mso-height-percent:0;mso-wrap-distance-left:9pt;mso-wrap-distance-top:0;mso-wrap-distance-right:9pt;mso-wrap-distance-bottom:0;mso-position-horizontal:absolute;mso-position-horizontal-relative:text;mso-position-vertical:absolute;mso-position-vertical-relative:text;mso-height-percent:0;mso-height-relative:margin" o:gfxdata="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" strokecolor="#3465a4" strokeweight=".35mm">
+                <v:stroke endarrow="open"/>
+              </v:shape>
+            </w:pict>
+          </mc:Fallback>
+        </mc:AlternateContent>
+      </w:r>
+      <w:r>
+        <w:t>ESTACIONES_</w:t>
+      </w:r>
+      <w:r>
+        <w:t>METEREOLÓGICAS (</w:t>
+      </w:r>
+      <w:r>
+        <w:rPr>
+          <w:b/>
+          <w:u w:val="single"/>
+        </w:rPr>
+        <w:t>nombre</w:t>
+      </w:r>
+      <w:r>
+        <w:t xml:space="preserve">, </w:t>
+      </w:r>
+      <w:proofErr w:type="spellStart"/>
+      <w:r>
+        <w:t>direccion</w:t>
+      </w:r>
+      <w:proofErr w:type="spellEnd"/>
+      <w:r>
+        <w:t xml:space="preserve">, latitud, longitud, </w:t>
+      </w:r>
+      <w:proofErr w:type="spellStart"/>
+      <w:r>
+        <w:t>nomMunicipio</w:t>
+      </w:r>
+      <w:proofErr w:type="spellEnd"/>
+      <w:r>
+        <w:t>)</w:t>
+      </w:r>
+    </w:p>
+    <w:p>
+      <w:pPr>
+        <w:pStyle w:val="Standard"/>
+        <w:ind w:firstLine="567"/>
+        <w:rPr>
+          <w:rFonts w:hint="eastAsia"/>
+        </w:rPr>
+      </w:pPr>
+      <w:r>
+        <w:rPr>
+          <w:noProof/>
+          <w:lang w:eastAsia="es-ES" w:bidi="ar-SA"/>
+        </w:rPr>
+        <mc:AlternateContent>
+          <mc:Choice Requires="wps">
+            <w:drawing>
               <wp:anchor distT="0" distB="0" distL="114300" distR="114300" simplePos="0" relativeHeight="251729920" behindDoc="0" locked="0" layoutInCell="1" allowOverlap="1" wp14:anchorId="1D5FB3FB" wp14:editId="7B886B83">
                 <wp:simplePos x="0" y="0"/>
                 <wp:positionH relativeFrom="column">
@@ -3243,11 +3344,7 @@
           </mc:Choice>
           <mc:Fallback>
             <w:pict>
-              <v:shapetype id="_x0000_t32" coordsize="21600,21600" o:spt="32" o:oned="t" path="m,l21600,21600e" filled="f">
-                <v:path arrowok="t" fillok="f" o:connecttype="none"/>
-                <o:lock v:ext="edit" shapetype="t"/>
-              </v:shapetype>
-              <v:shape id="Forma4" o:spid="_x0000_s1026" type="#_x0000_t32" style="position:absolute;margin-left:159.9pt;margin-top:9.9pt;width:73.6pt;height:0;z-index:251729920;visibility:visible;mso-wrap-style:square;mso-width-percent:0;mso-wrap-distance-left:9pt;mso-wrap-distance-top:0;mso-wrap-distance-right:9pt;mso-wrap-distance-bottom:0;mso-position-horizontal:absolute;mso-position-horizontal-relative:text;mso-position-vertical:absolute;mso-position-vertical-relative:text;mso-width-percent:0;mso-width-relative:margin" o:gfxdata="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" strokecolor="#3465a4" strokeweight=".35mm"/>
+              <v:shape w14:anchorId="22A08019" id="Forma4" o:spid="_x0000_s1026" type="#_x0000_t32" style="position:absolute;margin-left:159.9pt;margin-top:9.9pt;width:73.6pt;height:0;z-index:251729920;visibility:visible;mso-wrap-style:square;mso-width-percent:0;mso-wrap-distance-left:9pt;mso-wrap-distance-top:0;mso-wrap-distance-right:9pt;mso-wrap-distance-bottom:0;mso-position-horizontal:absolute;mso-position-horizontal-relative:text;mso-position-vertical:absolute;mso-position-vertical-relative:text;mso-width-percent:0;mso-width-relative:margin" o:gfxdata="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" strokecolor="#3465a4" strokeweight=".35mm"/>
             </w:pict>
           </mc:Fallback>
         </mc:AlternateContent>
@@ -3305,7 +3402,7 @@
           </mc:Choice>
           <mc:Fallback>
             <w:pict>
-              <v:shape id="Forma5" o:spid="_x0000_s1026" type="#_x0000_t32" style="position:absolute;margin-left:159.9pt;margin-top:9.45pt;width:0;height:20.25pt;flip:y;z-index:251730944;visibility:visible;mso-wrap-style:square;mso-height-percent:0;mso-wrap-distance-left:9pt;mso-wrap-distance-top:0;mso-wrap-distance-right:9pt;mso-wrap-distance-bottom:0;mso-position-horizontal:absolute;mso-position-horizontal-relative:text;mso-position-vertical:absolute;mso-position-vertical-relative:text;mso-height-percent:0;mso-height-relative:margin" o:gfxdata="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" strokecolor="#3465a4" strokeweight=".35mm"/>
+              <v:shape w14:anchorId="07E4AA77" id="Forma5" o:spid="_x0000_s1026" type="#_x0000_t32" style="position:absolute;margin-left:159.9pt;margin-top:9.45pt;width:0;height:20.25pt;flip:y;z-index:251730944;visibility:visible;mso-wrap-style:square;mso-height-percent:0;mso-wrap-distance-left:9pt;mso-wrap-distance-top:0;mso-wrap-distance-right:9pt;mso-wrap-distance-bottom:0;mso-position-horizontal:absolute;mso-position-horizontal-relative:text;mso-position-vertical:absolute;mso-position-vertical-relative:text;mso-height-percent:0;mso-height-relative:margin" o:gfxdata="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" strokecolor="#3465a4" strokeweight=".35mm"/>
             </w:pict>
           </mc:Fallback>
         </mc:AlternateContent>
@@ -3331,6 +3428,7 @@
       <w:r>
         <w:t>CALIDAD_AIRE (</w:t>
       </w:r>
+      <w:proofErr w:type="spellStart"/>
       <w:r>
         <w:rPr>
           <w:b/>
@@ -3338,6 +3436,7 @@
         </w:rPr>
         <w:t>nomEstMet</w:t>
       </w:r>
+      <w:proofErr w:type="spellEnd"/>
       <w:r>
         <w:t>, Comgm3, CO8hmgm3, N</w:t>
       </w:r>
@@ -3356,9 +3455,11 @@
       <w:r>
         <w:t xml:space="preserve"> </w:t>
       </w:r>
+      <w:proofErr w:type="spellStart"/>
       <w:r>
         <w:t>fecha_hora</w:t>
       </w:r>
+      <w:proofErr w:type="spellEnd"/>
       <w:r>
         <w:t>)</w:t>
       </w:r>
@@ -3374,7 +3475,7 @@
 </file>
 
 <file path=word/styles.xml><?xml version="1.0" encoding="utf-8"?>
-<w:styles xmlns:mc="http://schemas.openxmlformats.org/markup-compatibility/2006" xmlns:r="http://schemas.openxmlformats.org/officeDocument/2006/relationships" xmlns:w="http://schemas.openxmlformats.org/wordprocessingml/2006/main" xmlns:w14="http://schemas.microsoft.com/office/word/2010/wordml" mc:Ignorable="w14">
+<w:styles xmlns:mc="http://schemas.openxmlformats.org/markup-compatibility/2006" xmlns:r="http://schemas.openxmlformats.org/officeDocument/2006/relationships" xmlns:w="http://schemas.openxmlformats.org/wordprocessingml/2006/main" xmlns:w14="http://schemas.microsoft.com/office/word/2010/wordml" xmlns:w15="http://schemas.microsoft.com/office/word/2012/wordml" xmlns:w16se="http://schemas.microsoft.com/office/word/2015/wordml/symex" mc:Ignorable="w14 w15 w16se">
   <w:docDefaults>
     <w:rPrDefault>
       <w:rPr>
@@ -3390,351 +3491,378 @@
       </w:pPr>
     </w:pPrDefault>
   </w:docDefaults>
-  <w:latentStyles w:defLockedState="0" w:defUIPriority="99" w:defSemiHidden="1" w:defUnhideWhenUsed="1" w:defQFormat="0" w:count="267">
-    <w:lsdException w:name="Normal" w:semiHidden="0" w:uiPriority="0" w:unhideWhenUsed="0" w:qFormat="1"/>
-    <w:lsdException w:name="heading 1" w:semiHidden="0" w:uiPriority="9" w:unhideWhenUsed="0" w:qFormat="1"/>
-    <w:lsdException w:name="heading 2" w:uiPriority="9" w:qFormat="1"/>
-    <w:lsdException w:name="heading 3" w:uiPriority="9" w:qFormat="1"/>
-    <w:lsdException w:name="heading 4" w:uiPriority="9" w:qFormat="1"/>
-    <w:lsdException w:name="heading 5" w:uiPriority="9" w:qFormat="1"/>
-    <w:lsdException w:name="heading 6" w:uiPriority="9" w:qFormat="1"/>
-    <w:lsdException w:name="heading 7" w:uiPriority="9" w:qFormat="1"/>
-    <w:lsdException w:name="heading 8" w:uiPriority="9" w:qFormat="1"/>
-    <w:lsdException w:name="heading 9" w:uiPriority="9" w:qFormat="1"/>
-    <w:lsdException w:name="toc 1" w:uiPriority="39"/>
-    <w:lsdException w:name="toc 2" w:uiPriority="39"/>
-    <w:lsdException w:name="toc 3" w:uiPriority="39"/>
-    <w:lsdException w:name="toc 4" w:uiPriority="39"/>
-    <w:lsdException w:name="toc 5" w:uiPriority="39"/>
-    <w:lsdException w:name="toc 6" w:uiPriority="39"/>
-    <w:lsdException w:name="toc 7" w:uiPriority="39"/>
-    <w:lsdException w:name="toc 8" w:uiPriority="39"/>
-    <w:lsdException w:name="toc 9" w:uiPriority="39"/>
-    <w:lsdException w:name="caption" w:uiPriority="35" w:qFormat="1"/>
-    <w:lsdException w:name="Title" w:semiHidden="0" w:uiPriority="10" w:unhideWhenUsed="0" w:qFormat="1"/>
-    <w:lsdException w:name="Default Paragraph Font" w:uiPriority="1"/>
-    <w:lsdException w:name="Subtitle" w:semiHidden="0" w:uiPriority="11" w:unhideWhenUsed="0" w:qFormat="1"/>
-    <w:lsdException w:name="Strong" w:semiHidden="0" w:uiPriority="22" w:unhideWhenUsed="0" w:qFormat="1"/>
-    <w:lsdException w:name="Emphasis" w:semiHidden="0" w:uiPriority="20" w:unhideWhenUsed="0" w:qFormat="1"/>
-    <w:lsdException w:name="Table Grid" w:semiHidden="0" w:uiPriority="59" w:unhideWhenUsed="0"/>
-    <w:lsdException w:name="Placeholder Text" w:unhideWhenUsed="0"/>
-    <w:lsdException w:name="No Spacing" w:semiHidden="0" w:uiPriority="1" w:unhideWhenUsed="0" w:qFormat="1"/>
-    <w:lsdException w:name="Light Shading" w:semiHidden="0" w:uiPriority="60" w:unhideWhenUsed="0"/>
-    <w:lsdException w:name="Light List" w:semiHidden="0" w:uiPriority="61" w:unhideWhenUsed="0"/>
-    <w:lsdException w:name="Light Grid" w:semiHidden="0" w:uiPriority="62" w:unhideWhenUsed="0"/>
-    <w:lsdException w:name="Medium Shading 1" w:semiHidden="0" w:uiPriority="63" w:unhideWhenUsed="0"/>
-    <w:lsdException w:name="Medium Shading 2" w:semiHidden="0" w:uiPriority="64" w:unhideWhenUsed="0"/>
-    <w:lsdException w:name="Medium List 1" w:semiHidden="0" w:uiPriority="65" w:unhideWhenUsed="0"/>
-    <w:lsdException w:name="Medium List 2" w:semiHidden="0" w:uiPriority="66" w:unhideWhenUsed="0"/>
-    <w:lsdException w:name="Medium Grid 1" w:semiHidden="0" w:uiPriority="67" w:unhideWhenUsed="0"/>
-    <w:lsdException w:name="Medium Grid 2" w:semiHidden="0" w:uiPriority="68" w:unhideWhenUsed="0"/>
-    <w:lsdException w:name="Medium Grid 3" w:semiHidden="0" w:uiPriority="69" w:unhideWhenUsed="0"/>
-    <w:lsdException w:name="Dark List" w:semiHidden="0" w:uiPriority="70" w:unhideWhenUsed="0"/>
-    <w:lsdException w:name="Colorful Shading" w:semiHidden="0" w:uiPriority="71" w:unhideWhenUsed="0"/>
-    <w:lsdException w:name="Colorful List" w:semiHidden="0" w:uiPriority="72" w:unhideWhenUsed="0"/>
-    <w:lsdException w:name="Colorful Grid" w:semiHidden="0" w:uiPriority="73" w:unhideWhenUsed="0"/>
-    <w:lsdException w:name="Light Shading Accent 1" w:semiHidden="0" w:uiPriority="60" w:unhideWhenUsed="0"/>
-    <w:lsdException w:name="Light List Accent 1" w:semiHidden="0" w:uiPriority="61" w:unhideWhenUsed="0"/>
-    <w:lsdException w:name="Light Grid Accent 1" w:semiHidden="0" w:uiPriority="62" w:unhideWhenUsed="0"/>
-    <w:lsdException w:name="Medium Shading 1 Accent 1" w:semiHidden="0" w:uiPriority="63" w:unhideWhenUsed="0"/>
-    <w:lsdException w:name="Medium Shading 2 Accent 1" w:semiHidden="0" w:uiPriority="64" w:unhideWhenUsed="0"/>
-    <w:lsdException w:name="Medium List 1 Accent 1" w:semiHidden="0" w:uiPriority="65" w:unhideWhenUsed="0"/>
-    <w:lsdException w:name="Revision" w:unhideWhenUsed="0"/>
-    <w:lsdException w:name="List Paragraph" w:semiHidden="0" w:uiPriority="34" w:unhideWhenUsed="0" w:qFormat="1"/>
-    <w:lsdException w:name="Quote" w:semiHidden="0" w:uiPriority="29" w:unhideWhenUsed="0" w:qFormat="1"/>
-    <w:lsdException w:name="Intense Quote" w:semiHidden="0" w:uiPriority="30" w:unhideWhenUsed="0" w:qFormat="1"/>
-    <w:lsdException w:name="Medium List 2 Accent 1" w:semiHidden="0" w:uiPriority="66" w:unhideWhenUsed="0"/>
-    <w:lsdException w:name="Medium Grid 1 Accent 1" w:semiHidden="0" w:uiPriority="67" w:unhideWhenUsed="0"/>
-    <w:lsdException w:name="Medium Grid 2 Accent 1" w:semiHidden="0" w:uiPriority="68" w:unhideWhenUsed="0"/>
-    <w:lsdException w:name="Medium Grid 3 Accent 1" w:semiHidden="0" w:uiPriority="69" w:unhideWhenUsed="0"/>
-    <w:lsdException w:name="Dark List Accent 1" w:semiHidden="0" w:uiPriority="70" w:unhideWhenUsed="0"/>
-    <w:lsdException w:name="Colorful Shading Accent 1" w:semiHidden="0" w:uiPriority="71" w:unhideWhenUsed="0"/>
-    <w:lsdException w:name="Colorful List Accent 1" w:semiHidden="0" w:uiPriority="72" w:unhideWhenUsed="0"/>
-    <w:lsdException w:name="Colorful Grid Accent 1" w:semiHidden="0" w:uiPriority="73" w:unhideWhenUsed="0"/>
-    <w:lsdException w:name="Light Shading Accent 2" w:semiHidden="0" w:uiPriority="60" w:unhideWhenUsed="0"/>
-    <w:lsdException w:name="Light List Accent 2" w:semiHidden="0" w:uiPriority="61" w:unhideWhenUsed="0"/>
-    <w:lsdException w:name="Light Grid Accent 2" w:semiHidden="0" w:uiPriority="62" w:unhideWhenUsed="0"/>
-    <w:lsdException w:name="Medium Shading 1 Accent 2" w:semiHidden="0" w:uiPriority="63" w:unhideWhenUsed="0"/>
-    <w:lsdException w:name="Medium Shading 2 Accent 2" w:semiHidden="0" w:uiPriority="64" w:unhideWhenUsed="0"/>
-    <w:lsdException w:name="Medium List 1 Accent 2" w:semiHidden="0" w:uiPriority="65" w:unhideWhenUsed="0"/>
-    <w:lsdException w:name="Medium List 2 Accent 2" w:semiHidden="0" w:uiPriority="66" w:unhideWhenUsed="0"/>
-    <w:lsdException w:name="Medium Grid 1 Accent 2" w:semiHidden="0" w:uiPriority="67" w:unhideWhenUsed="0"/>
-    <w:lsdException w:name="Medium Grid 2 Accent 2" w:semiHidden="0" w:uiPriority="68" w:unhideWhenUsed="0"/>
-    <w:lsdException w:name="Medium Grid 3 Accent 2" w:semiHidden="0" w:uiPriority="69" w:unhideWhenUsed="0"/>
-    <w:lsdException w:name="Dark List Accent 2" w:semiHidden="0" w:uiPriority="70" w:unhideWhenUsed="0"/>
-    <w:lsdException w:name="Colorful Shading Accent 2" w:semiHidden="0" w:uiPriority="71" w:unhideWhenUsed="0"/>
-    <w:lsdException w:name="Colorful List Accent 2" w:semiHidden="0" w:uiPriority="72" w:unhideWhenUsed="0"/>
-    <w:lsdException w:name="Colorful Grid Accent 2" w:semiHidden="0" w:uiPriority="73" w:unhideWhenUsed="0"/>
-    <w:lsdException w:name="Light Shading Accent 3" w:semiHidden="0" w:uiPriority="60" w:unhideWhenUsed="0"/>
-    <w:lsdException w:name="Light List Accent 3" w:semiHidden="0" w:uiPriority="61" w:unhideWhenUsed="0"/>
-    <w:lsdException w:name="Light Grid Accent 3" w:semiHidden="0" w:uiPriority="62" w:unhideWhenUsed="0"/>
-    <w:lsdException w:name="Medium Shading 1 Accent 3" w:semiHidden="0" w:uiPriority="63" w:unhideWhenUsed="0"/>
-    <w:lsdException w:name="Medium Shading 2 Accent 3" w:semiHidden="0" w:uiPriority="64" w:unhideWhenUsed="0"/>
-    <w:lsdException w:name="Medium List 1 Accent 3" w:semiHidden="0" w:uiPriority="65" w:unhideWhenUsed="0"/>
-    <w:lsdException w:name="Medium List 2 Accent 3" w:semiHidden="0" w:uiPriority="66" w:unhideWhenUsed="0"/>
-    <w:lsdException w:name="Medium Grid 1 Accent 3" w:semiHidden="0" w:uiPriority="67" w:unhideWhenUsed="0"/>
-    <w:lsdException w:name="Medium Grid 2 Accent 3" w:semiHidden="0" w:uiPriority="68" w:unhideWhenUsed="0"/>
-    <w:lsdException w:name="Medium Grid 3 Accent 3" w:semiHidden="0" w:uiPriority="69" w:unhideWhenUsed="0"/>
-    <w:lsdException w:name="Dark List Accent 3" w:semiHidden="0" w:uiPriority="70" w:unhideWhenUsed="0"/>
-    <w:lsdException w:name="Colorful Shading Accent 3" w:semiHidden="0" w:uiPriority="71" w:unhideWhenUsed="0"/>
-    <w:lsdException w:name="Colorful List Accent 3" w:semiHidden="0" w:uiPriority="72" w:unhideWhenUsed="0"/>
-    <w:lsdException w:name="Colorful Grid Accent 3" w:semiHidden="0" w:uiPriority="73" w:unhideWhenUsed="0"/>
-    <w:lsdException w:name="Light Shading Accent 4" w:semiHidden="0" w:uiPriority="60" w:unhideWhenUsed="0"/>
-    <w:lsdException w:name="Light List Accent 4" w:semiHidden="0" w:uiPriority="61" w:unhideWhenUsed="0"/>
-    <w:lsdException w:name="Light Grid Accent 4" w:semiHidden="0" w:uiPriority="62" w:unhideWhenUsed="0"/>
-    <w:lsdException w:name="Medium Shading 1 Accent 4" w:semiHidden="0" w:uiPriority="63" w:unhideWhenUsed="0"/>
-    <w:lsdException w:name="Medium Shading 2 Accent 4" w:semiHidden="0" w:uiPriority="64" w:unhideWhenUsed="0"/>
-    <w:lsdException w:name="Medium List 1 Accent 4" w:semiHidden="0" w:uiPriority="65" w:unhideWhenUsed="0"/>
-    <w:lsdException w:name="Medium List 2 Accent 4" w:semiHidden="0" w:uiPriority="66" w:unhideWhenUsed="0"/>
-    <w:lsdException w:name="Medium Grid 1 Accent 4" w:semiHidden="0" w:uiPriority="67" w:unhideWhenUsed="0"/>
-    <w:lsdException w:name="Medium Grid 2 Accent 4" w:semiHidden="0" w:uiPriority="68" w:unhideWhenUsed="0"/>
-    <w:lsdException w:name="Medium Grid 3 Accent 4" w:semiHidden="0" w:uiPriority="69" w:unhideWhenUsed="0"/>
-    <w:lsdException w:name="Dark List Accent 4" w:semiHidden="0" w:uiPriority="70" w:unhideWhenUsed="0"/>
-    <w:lsdException w:name="Colorful Shading Accent 4" w:semiHidden="0" w:uiPriority="71" w:unhideWhenUsed="0"/>
-    <w:lsdException w:name="Colorful List Accent 4" w:semiHidden="0" w:uiPriority="72" w:unhideWhenUsed="0"/>
-    <w:lsdException w:name="Colorful Grid Accent 4" w:semiHidden="0" w:uiPriority="73" w:unhideWhenUsed="0"/>
-    <w:lsdException w:name="Light Shading Accent 5" w:semiHidden="0" w:uiPriority="60" w:unhideWhenUsed="0"/>
-    <w:lsdException w:name="Light List Accent 5" w:semiHidden="0" w:uiPriority="61" w:unhideWhenUsed="0"/>
-    <w:lsdException w:name="Light Grid Accent 5" w:semiHidden="0" w:uiPriority="62" w:unhideWhenUsed="0"/>
-    <w:lsdException w:name="Medium Shading 1 Accent 5" w:semiHidden="0" w:uiPriority="63" w:unhideWhenUsed="0"/>
-    <w:lsdException w:name="Medium Shading 2 Accent 5" w:semiHidden="0" w:uiPriority="64" w:unhideWhenUsed="0"/>
-    <w:lsdException w:name="Medium List 1 Accent 5" w:semiHidden="0" w:uiPriority="65" w:unhideWhenUsed="0"/>
-    <w:lsdException w:name="Medium List 2 Accent 5" w:semiHidden="0" w:uiPriority="66" w:unhideWhenUsed="0"/>
-    <w:lsdException w:name="Medium Grid 1 Accent 5" w:semiHidden="0" w:uiPriority="67" w:unhideWhenUsed="0"/>
-    <w:lsdException w:name="Medium Grid 2 Accent 5" w:semiHidden="0" w:uiPriority="68" w:unhideWhenUsed="0"/>
-    <w:lsdException w:name="Medium Grid 3 Accent 5" w:semiHidden="0" w:uiPriority="69" w:unhideWhenUsed="0"/>
-    <w:lsdException w:name="Dark List Accent 5" w:semiHidden="0" w:uiPriority="70" w:unhideWhenUsed="0"/>
-    <w:lsdException w:name="Colorful Shading Accent 5" w:semiHidden="0" w:uiPriority="71" w:unhideWhenUsed="0"/>
-    <w:lsdException w:name="Colorful List Accent 5" w:semiHidden="0" w:uiPriority="72" w:unhideWhenUsed="0"/>
-    <w:lsdException w:name="Colorful Grid Accent 5" w:semiHidden="0" w:uiPriority="73" w:unhideWhenUsed="0"/>
-    <w:lsdException w:name="Light Shading Accent 6" w:semiHidden="0" w:uiPriority="60" w:unhideWhenUsed="0"/>
-    <w:lsdException w:name="Light List Accent 6" w:semiHidden="0" w:uiPriority="61" w:unhideWhenUsed="0"/>
-    <w:lsdException w:name="Light Grid Accent 6" w:semiHidden="0" w:uiPriority="62" w:unhideWhenUsed="0"/>
-    <w:lsdException w:name="Medium Shading 1 Accent 6" w:semiHidden="0" w:uiPriority="63" w:unhideWhenUsed="0"/>
-    <w:lsdException w:name="Medium Shading 2 Accent 6" w:semiHidden="0" w:uiPriority="64" w:unhideWhenUsed="0"/>
-    <w:lsdException w:name="Medium List 1 Accent 6" w:semiHidden="0" w:uiPriority="65" w:unhideWhenUsed="0"/>
-    <w:lsdException w:name="Medium List 2 Accent 6" w:semiHidden="0" w:uiPriority="66" w:unhideWhenUsed="0"/>
-    <w:lsdException w:name="Medium Grid 1 Accent 6" w:semiHidden="0" w:uiPriority="67" w:unhideWhenUsed="0"/>
-    <w:lsdException w:name="Medium Grid 2 Accent 6" w:semiHidden="0" w:uiPriority="68" w:unhideWhenUsed="0"/>
-    <w:lsdException w:name="Medium Grid 3 Accent 6" w:semiHidden="0" w:uiPriority="69" w:unhideWhenUsed="0"/>
-    <w:lsdException w:name="Dark List Accent 6" w:semiHidden="0" w:uiPriority="70" w:unhideWhenUsed="0"/>
-    <w:lsdException w:name="Colorful Shading Accent 6" w:semiHidden="0" w:uiPriority="71" w:unhideWhenUsed="0"/>
-    <w:lsdException w:name="Colorful List Accent 6" w:semiHidden="0" w:uiPriority="72" w:unhideWhenUsed="0"/>
-    <w:lsdException w:name="Colorful Grid Accent 6" w:semiHidden="0" w:uiPriority="73" w:unhideWhenUsed="0"/>
-    <w:lsdException w:name="Subtle Emphasis" w:semiHidden="0" w:uiPriority="19" w:unhideWhenUsed="0" w:qFormat="1"/>
-    <w:lsdException w:name="Intense Emphasis" w:semiHidden="0" w:uiPriority="21" w:unhideWhenUsed="0" w:qFormat="1"/>
-    <w:lsdException w:name="Subtle Reference" w:semiHidden="0" w:uiPriority="31" w:unhideWhenUsed="0" w:qFormat="1"/>
-    <w:lsdException w:name="Intense Reference" w:semiHidden="0" w:uiPriority="32" w:unhideWhenUsed="0" w:qFormat="1"/>
-    <w:lsdException w:name="Book Title" w:semiHidden="0" w:uiPriority="33" w:unhideWhenUsed="0" w:qFormat="1"/>
-    <w:lsdException w:name="Bibliography" w:uiPriority="37"/>
-    <w:lsdException w:name="TOC Heading" w:uiPriority="39" w:qFormat="1"/>
-  </w:latentStyles>
-  <w:style w:type="paragraph" w:default="1" w:styleId="Normal">
-    <w:name w:val="Normal"/>
-    <w:qFormat/>
-  </w:style>
-  <w:style w:type="character" w:default="1" w:styleId="Fuentedeprrafopredeter">
-    <w:name w:val="Default Paragraph Font"/>
-    <w:uiPriority w:val="1"/>
-    <w:semiHidden/>
-    <w:unhideWhenUsed/>
-  </w:style>
-  <w:style w:type="table" w:default="1" w:styleId="Tablanormal">
-    <w:name w:val="Normal Table"/>
-    <w:uiPriority w:val="99"/>
-    <w:semiHidden/>
-    <w:unhideWhenUsed/>
-    <w:tblPr>
-      <w:tblInd w:w="0" w:type="dxa"/>
-      <w:tblCellMar>
-        <w:top w:w="0" w:type="dxa"/>
-        <w:left w:w="108" w:type="dxa"/>
-        <w:bottom w:w="0" w:type="dxa"/>
-        <w:right w:w="108" w:type="dxa"/>
-      </w:tblCellMar>
-    </w:tblPr>
-  </w:style>
-  <w:style w:type="numbering" w:default="1" w:styleId="Sinlista">
-    <w:name w:val="No List"/>
-    <w:uiPriority w:val="99"/>
-    <w:semiHidden/>
-    <w:unhideWhenUsed/>
-  </w:style>
-  <w:style w:type="paragraph" w:customStyle="1" w:styleId="Standard">
-    <w:name w:val="Standard"/>
-    <w:rsid w:val="00FA4F97"/>
-    <w:pPr>
-      <w:suppressAutoHyphens/>
-      <w:autoSpaceDN w:val="0"/>
-      <w:spacing w:after="0" w:line="240" w:lineRule="auto"/>
-      <w:textAlignment w:val="baseline"/>
-    </w:pPr>
-    <w:rPr>
-      <w:rFonts w:ascii="Liberation Serif" w:eastAsia="NSimSun" w:hAnsi="Liberation Serif" w:cs="Lucida Sans"/>
-      <w:kern w:val="3"/>
-      <w:sz w:val="24"/>
-      <w:szCs w:val="24"/>
-      <w:lang w:eastAsia="zh-CN" w:bidi="hi-IN"/>
-    </w:rPr>
-  </w:style>
-</w:styles>
-</file>
-
-<file path=word/stylesWithEffects.xml><?xml version="1.0" encoding="utf-8"?>
-<w:styles xmlns:wpc="http://schemas.microsoft.com/office/word/2010/wordprocessingCanvas" xmlns:mc="http://schemas.openxmlformats.org/markup-compatibility/2006" xmlns:o="urn:schemas-microsoft-com:office:office" xmlns:r="http://schemas.openxmlformats.org/officeDocument/2006/relationships" xmlns:m="http://schemas.openxmlformats.org/officeDocument/2006/math" xmlns:v="urn:schemas-microsoft-com:vml" xmlns:wp14="http://schemas.microsoft.com/office/word/2010/wordprocessingDrawing" xmlns:wp="http://schemas.openxmlformats.org/drawingml/2006/wordprocessingDrawing" xmlns:w10="urn:schemas-microsoft-com:office:word" xmlns:w="http://schemas.openxmlformats.org/wordprocessingml/2006/main" xmlns:w14="http://schemas.microsoft.com/office/word/2010/wordml" xmlns:wpg="http://schemas.microsoft.com/office/word/2010/wordprocessingGroup" xmlns:wpi="http://schemas.microsoft.com/office/word/2010/wordprocessingInk" xmlns:wne="http://schemas.microsoft.com/office/word/2006/wordml" xmlns:wps="http://schemas.microsoft.com/office/word/2010/wordprocessingShape" mc:Ignorable="w14 wp14">
-  <w:docDefaults>
-    <w:rPrDefault>
-      <w:rPr>
-        <w:rFonts w:asciiTheme="minorHAnsi" w:eastAsiaTheme="minorHAnsi" w:hAnsiTheme="minorHAnsi" w:cstheme="minorBidi"/>
-        <w:sz w:val="22"/>
-        <w:szCs w:val="22"/>
-        <w:lang w:val="es-ES" w:eastAsia="en-US" w:bidi="ar-SA"/>
-      </w:rPr>
-    </w:rPrDefault>
-    <w:pPrDefault>
-      <w:pPr>
-        <w:spacing w:after="200" w:line="276" w:lineRule="auto"/>
-      </w:pPr>
-    </w:pPrDefault>
-  </w:docDefaults>
-  <w:latentStyles w:defLockedState="0" w:defUIPriority="99" w:defSemiHidden="1" w:defUnhideWhenUsed="1" w:defQFormat="0" w:count="267">
-    <w:lsdException w:name="Normal" w:semiHidden="0" w:uiPriority="0" w:unhideWhenUsed="0" w:qFormat="1"/>
-    <w:lsdException w:name="heading 1" w:semiHidden="0" w:uiPriority="9" w:unhideWhenUsed="0" w:qFormat="1"/>
-    <w:lsdException w:name="heading 2" w:uiPriority="9" w:qFormat="1"/>
-    <w:lsdException w:name="heading 3" w:uiPriority="9" w:qFormat="1"/>
-    <w:lsdException w:name="heading 4" w:uiPriority="9" w:qFormat="1"/>
-    <w:lsdException w:name="heading 5" w:uiPriority="9" w:qFormat="1"/>
-    <w:lsdException w:name="heading 6" w:uiPriority="9" w:qFormat="1"/>
-    <w:lsdException w:name="heading 7" w:uiPriority="9" w:qFormat="1"/>
-    <w:lsdException w:name="heading 8" w:uiPriority="9" w:qFormat="1"/>
-    <w:lsdException w:name="heading 9" w:uiPriority="9" w:qFormat="1"/>
-    <w:lsdException w:name="toc 1" w:uiPriority="39"/>
-    <w:lsdException w:name="toc 2" w:uiPriority="39"/>
-    <w:lsdException w:name="toc 3" w:uiPriority="39"/>
-    <w:lsdException w:name="toc 4" w:uiPriority="39"/>
-    <w:lsdException w:name="toc 5" w:uiPriority="39"/>
-    <w:lsdException w:name="toc 6" w:uiPriority="39"/>
-    <w:lsdException w:name="toc 7" w:uiPriority="39"/>
-    <w:lsdException w:name="toc 8" w:uiPriority="39"/>
-    <w:lsdException w:name="toc 9" w:uiPriority="39"/>
-    <w:lsdException w:name="caption" w:uiPriority="35" w:qFormat="1"/>
-    <w:lsdException w:name="Title" w:semiHidden="0" w:uiPriority="10" w:unhideWhenUsed="0" w:qFormat="1"/>
-    <w:lsdException w:name="Default Paragraph Font" w:uiPriority="1"/>
-    <w:lsdException w:name="Subtitle" w:semiHidden="0" w:uiPriority="11" w:unhideWhenUsed="0" w:qFormat="1"/>
-    <w:lsdException w:name="Strong" w:semiHidden="0" w:uiPriority="22" w:unhideWhenUsed="0" w:qFormat="1"/>
-    <w:lsdException w:name="Emphasis" w:semiHidden="0" w:uiPriority="20" w:unhideWhenUsed="0" w:qFormat="1"/>
-    <w:lsdException w:name="Table Grid" w:semiHidden="0" w:uiPriority="59" w:unhideWhenUsed="0"/>
-    <w:lsdException w:name="Placeholder Text" w:unhideWhenUsed="0"/>
-    <w:lsdException w:name="No Spacing" w:semiHidden="0" w:uiPriority="1" w:unhideWhenUsed="0" w:qFormat="1"/>
-    <w:lsdException w:name="Light Shading" w:semiHidden="0" w:uiPriority="60" w:unhideWhenUsed="0"/>
-    <w:lsdException w:name="Light List" w:semiHidden="0" w:uiPriority="61" w:unhideWhenUsed="0"/>
-    <w:lsdException w:name="Light Grid" w:semiHidden="0" w:uiPriority="62" w:unhideWhenUsed="0"/>
-    <w:lsdException w:name="Medium Shading 1" w:semiHidden="0" w:uiPriority="63" w:unhideWhenUsed="0"/>
-    <w:lsdException w:name="Medium Shading 2" w:semiHidden="0" w:uiPriority="64" w:unhideWhenUsed="0"/>
-    <w:lsdException w:name="Medium List 1" w:semiHidden="0" w:uiPriority="65" w:unhideWhenUsed="0"/>
-    <w:lsdException w:name="Medium List 2" w:semiHidden="0" w:uiPriority="66" w:unhideWhenUsed="0"/>
-    <w:lsdException w:name="Medium Grid 1" w:semiHidden="0" w:uiPriority="67" w:unhideWhenUsed="0"/>
-    <w:lsdException w:name="Medium Grid 2" w:semiHidden="0" w:uiPriority="68" w:unhideWhenUsed="0"/>
-    <w:lsdException w:name="Medium Grid 3" w:semiHidden="0" w:uiPriority="69" w:unhideWhenUsed="0"/>
-    <w:lsdException w:name="Dark List" w:semiHidden="0" w:uiPriority="70" w:unhideWhenUsed="0"/>
-    <w:lsdException w:name="Colorful Shading" w:semiHidden="0" w:uiPriority="71" w:unhideWhenUsed="0"/>
-    <w:lsdException w:name="Colorful List" w:semiHidden="0" w:uiPriority="72" w:unhideWhenUsed="0"/>
-    <w:lsdException w:name="Colorful Grid" w:semiHidden="0" w:uiPriority="73" w:unhideWhenUsed="0"/>
-    <w:lsdException w:name="Light Shading Accent 1" w:semiHidden="0" w:uiPriority="60" w:unhideWhenUsed="0"/>
-    <w:lsdException w:name="Light List Accent 1" w:semiHidden="0" w:uiPriority="61" w:unhideWhenUsed="0"/>
-    <w:lsdException w:name="Light Grid Accent 1" w:semiHidden="0" w:uiPriority="62" w:unhideWhenUsed="0"/>
-    <w:lsdException w:name="Medium Shading 1 Accent 1" w:semiHidden="0" w:uiPriority="63" w:unhideWhenUsed="0"/>
-    <w:lsdException w:name="Medium Shading 2 Accent 1" w:semiHidden="0" w:uiPriority="64" w:unhideWhenUsed="0"/>
-    <w:lsdException w:name="Medium List 1 Accent 1" w:semiHidden="0" w:uiPriority="65" w:unhideWhenUsed="0"/>
-    <w:lsdException w:name="Revision" w:unhideWhenUsed="0"/>
-    <w:lsdException w:name="List Paragraph" w:semiHidden="0" w:uiPriority="34" w:unhideWhenUsed="0" w:qFormat="1"/>
-    <w:lsdException w:name="Quote" w:semiHidden="0" w:uiPriority="29" w:unhideWhenUsed="0" w:qFormat="1"/>
-    <w:lsdException w:name="Intense Quote" w:semiHidden="0" w:uiPriority="30" w:unhideWhenUsed="0" w:qFormat="1"/>
-    <w:lsdException w:name="Medium List 2 Accent 1" w:semiHidden="0" w:uiPriority="66" w:unhideWhenUsed="0"/>
-    <w:lsdException w:name="Medium Grid 1 Accent 1" w:semiHidden="0" w:uiPriority="67" w:unhideWhenUsed="0"/>
-    <w:lsdException w:name="Medium Grid 2 Accent 1" w:semiHidden="0" w:uiPriority="68" w:unhideWhenUsed="0"/>
-    <w:lsdException w:name="Medium Grid 3 Accent 1" w:semiHidden="0" w:uiPriority="69" w:unhideWhenUsed="0"/>
-    <w:lsdException w:name="Dark List Accent 1" w:semiHidden="0" w:uiPriority="70" w:unhideWhenUsed="0"/>
-    <w:lsdException w:name="Colorful Shading Accent 1" w:semiHidden="0" w:uiPriority="71" w:unhideWhenUsed="0"/>
-    <w:lsdException w:name="Colorful List Accent 1" w:semiHidden="0" w:uiPriority="72" w:unhideWhenUsed="0"/>
-    <w:lsdException w:name="Colorful Grid Accent 1" w:semiHidden="0" w:uiPriority="73" w:unhideWhenUsed="0"/>
-    <w:lsdException w:name="Light Shading Accent 2" w:semiHidden="0" w:uiPriority="60" w:unhideWhenUsed="0"/>
-    <w:lsdException w:name="Light List Accent 2" w:semiHidden="0" w:uiPriority="61" w:unhideWhenUsed="0"/>
-    <w:lsdException w:name="Light Grid Accent 2" w:semiHidden="0" w:uiPriority="62" w:unhideWhenUsed="0"/>
-    <w:lsdException w:name="Medium Shading 1 Accent 2" w:semiHidden="0" w:uiPriority="63" w:unhideWhenUsed="0"/>
-    <w:lsdException w:name="Medium Shading 2 Accent 2" w:semiHidden="0" w:uiPriority="64" w:unhideWhenUsed="0"/>
-    <w:lsdException w:name="Medium List 1 Accent 2" w:semiHidden="0" w:uiPriority="65" w:unhideWhenUsed="0"/>
-    <w:lsdException w:name="Medium List 2 Accent 2" w:semiHidden="0" w:uiPriority="66" w:unhideWhenUsed="0"/>
-    <w:lsdException w:name="Medium Grid 1 Accent 2" w:semiHidden="0" w:uiPriority="67" w:unhideWhenUsed="0"/>
-    <w:lsdException w:name="Medium Grid 2 Accent 2" w:semiHidden="0" w:uiPriority="68" w:unhideWhenUsed="0"/>
-    <w:lsdException w:name="Medium Grid 3 Accent 2" w:semiHidden="0" w:uiPriority="69" w:unhideWhenUsed="0"/>
-    <w:lsdException w:name="Dark List Accent 2" w:semiHidden="0" w:uiPriority="70" w:unhideWhenUsed="0"/>
-    <w:lsdException w:name="Colorful Shading Accent 2" w:semiHidden="0" w:uiPriority="71" w:unhideWhenUsed="0"/>
-    <w:lsdException w:name="Colorful List Accent 2" w:semiHidden="0" w:uiPriority="72" w:unhideWhenUsed="0"/>
-    <w:lsdException w:name="Colorful Grid Accent 2" w:semiHidden="0" w:uiPriority="73" w:unhideWhenUsed="0"/>
-    <w:lsdException w:name="Light Shading Accent 3" w:semiHidden="0" w:uiPriority="60" w:unhideWhenUsed="0"/>
-    <w:lsdException w:name="Light List Accent 3" w:semiHidden="0" w:uiPriority="61" w:unhideWhenUsed="0"/>
-    <w:lsdException w:name="Light Grid Accent 3" w:semiHidden="0" w:uiPriority="62" w:unhideWhenUsed="0"/>
-    <w:lsdException w:name="Medium Shading 1 Accent 3" w:semiHidden="0" w:uiPriority="63" w:unhideWhenUsed="0"/>
-    <w:lsdException w:name="Medium Shading 2 Accent 3" w:semiHidden="0" w:uiPriority="64" w:unhideWhenUsed="0"/>
-    <w:lsdException w:name="Medium List 1 Accent 3" w:semiHidden="0" w:uiPriority="65" w:unhideWhenUsed="0"/>
-    <w:lsdException w:name="Medium List 2 Accent 3" w:semiHidden="0" w:uiPriority="66" w:unhideWhenUsed="0"/>
-    <w:lsdException w:name="Medium Grid 1 Accent 3" w:semiHidden="0" w:uiPriority="67" w:unhideWhenUsed="0"/>
-    <w:lsdException w:name="Medium Grid 2 Accent 3" w:semiHidden="0" w:uiPriority="68" w:unhideWhenUsed="0"/>
-    <w:lsdException w:name="Medium Grid 3 Accent 3" w:semiHidden="0" w:uiPriority="69" w:unhideWhenUsed="0"/>
-    <w:lsdException w:name="Dark List Accent 3" w:semiHidden="0" w:uiPriority="70" w:unhideWhenUsed="0"/>
-    <w:lsdException w:name="Colorful Shading Accent 3" w:semiHidden="0" w:uiPriority="71" w:unhideWhenUsed="0"/>
-    <w:lsdException w:name="Colorful List Accent 3" w:semiHidden="0" w:uiPriority="72" w:unhideWhenUsed="0"/>
-    <w:lsdException w:name="Colorful Grid Accent 3" w:semiHidden="0" w:uiPriority="73" w:unhideWhenUsed="0"/>
-    <w:lsdException w:name="Light Shading Accent 4" w:semiHidden="0" w:uiPriority="60" w:unhideWhenUsed="0"/>
-    <w:lsdException w:name="Light List Accent 4" w:semiHidden="0" w:uiPriority="61" w:unhideWhenUsed="0"/>
-    <w:lsdException w:name="Light Grid Accent 4" w:semiHidden="0" w:uiPriority="62" w:unhideWhenUsed="0"/>
-    <w:lsdException w:name="Medium Shading 1 Accent 4" w:semiHidden="0" w:uiPriority="63" w:unhideWhenUsed="0"/>
-    <w:lsdException w:name="Medium Shading 2 Accent 4" w:semiHidden="0" w:uiPriority="64" w:unhideWhenUsed="0"/>
-    <w:lsdException w:name="Medium List 1 Accent 4" w:semiHidden="0" w:uiPriority="65" w:unhideWhenUsed="0"/>
-    <w:lsdException w:name="Medium List 2 Accent 4" w:semiHidden="0" w:uiPriority="66" w:unhideWhenUsed="0"/>
-    <w:lsdException w:name="Medium Grid 1 Accent 4" w:semiHidden="0" w:uiPriority="67" w:unhideWhenUsed="0"/>
-    <w:lsdException w:name="Medium Grid 2 Accent 4" w:semiHidden="0" w:uiPriority="68" w:unhideWhenUsed="0"/>
-    <w:lsdException w:name="Medium Grid 3 Accent 4" w:semiHidden="0" w:uiPriority="69" w:unhideWhenUsed="0"/>
-    <w:lsdException w:name="Dark List Accent 4" w:semiHidden="0" w:uiPriority="70" w:unhideWhenUsed="0"/>
-    <w:lsdException w:name="Colorful Shading Accent 4" w:semiHidden="0" w:uiPriority="71" w:unhideWhenUsed="0"/>
-    <w:lsdException w:name="Colorful List Accent 4" w:semiHidden="0" w:uiPriority="72" w:unhideWhenUsed="0"/>
-    <w:lsdException w:name="Colorful Grid Accent 4" w:semiHidden="0" w:uiPriority="73" w:unhideWhenUsed="0"/>
-    <w:lsdException w:name="Light Shading Accent 5" w:semiHidden="0" w:uiPriority="60" w:unhideWhenUsed="0"/>
-    <w:lsdException w:name="Light List Accent 5" w:semiHidden="0" w:uiPriority="61" w:unhideWhenUsed="0"/>
-    <w:lsdException w:name="Light Grid Accent 5" w:semiHidden="0" w:uiPriority="62" w:unhideWhenUsed="0"/>
-    <w:lsdException w:name="Medium Shading 1 Accent 5" w:semiHidden="0" w:uiPriority="63" w:unhideWhenUsed="0"/>
-    <w:lsdException w:name="Medium Shading 2 Accent 5" w:semiHidden="0" w:uiPriority="64" w:unhideWhenUsed="0"/>
-    <w:lsdException w:name="Medium List 1 Accent 5" w:semiHidden="0" w:uiPriority="65" w:unhideWhenUsed="0"/>
-    <w:lsdException w:name="Medium List 2 Accent 5" w:semiHidden="0" w:uiPriority="66" w:unhideWhenUsed="0"/>
-    <w:lsdException w:name="Medium Grid 1 Accent 5" w:semiHidden="0" w:uiPriority="67" w:unhideWhenUsed="0"/>
-    <w:lsdException w:name="Medium Grid 2 Accent 5" w:semiHidden="0" w:uiPriority="68" w:unhideWhenUsed="0"/>
-    <w:lsdException w:name="Medium Grid 3 Accent 5" w:semiHidden="0" w:uiPriority="69" w:unhideWhenUsed="0"/>
-    <w:lsdException w:name="Dark List Accent 5" w:semiHidden="0" w:uiPriority="70" w:unhideWhenUsed="0"/>
-    <w:lsdException w:name="Colorful Shading Accent 5" w:semiHidden="0" w:uiPriority="71" w:unhideWhenUsed="0"/>
-    <w:lsdException w:name="Colorful List Accent 5" w:semiHidden="0" w:uiPriority="72" w:unhideWhenUsed="0"/>
-    <w:lsdException w:name="Colorful Grid Accent 5" w:semiHidden="0" w:uiPriority="73" w:unhideWhenUsed="0"/>
-    <w:lsdException w:name="Light Shading Accent 6" w:semiHidden="0" w:uiPriority="60" w:unhideWhenUsed="0"/>
-    <w:lsdException w:name="Light List Accent 6" w:semiHidden="0" w:uiPriority="61" w:unhideWhenUsed="0"/>
-    <w:lsdException w:name="Light Grid Accent 6" w:semiHidden="0" w:uiPriority="62" w:unhideWhenUsed="0"/>
-    <w:lsdException w:name="Medium Shading 1 Accent 6" w:semiHidden="0" w:uiPriority="63" w:unhideWhenUsed="0"/>
-    <w:lsdException w:name="Medium Shading 2 Accent 6" w:semiHidden="0" w:uiPriority="64" w:unhideWhenUsed="0"/>
-    <w:lsdException w:name="Medium List 1 Accent 6" w:semiHidden="0" w:uiPriority="65" w:unhideWhenUsed="0"/>
-    <w:lsdException w:name="Medium List 2 Accent 6" w:semiHidden="0" w:uiPriority="66" w:unhideWhenUsed="0"/>
-    <w:lsdException w:name="Medium Grid 1 Accent 6" w:semiHidden="0" w:uiPriority="67" w:unhideWhenUsed="0"/>
-    <w:lsdException w:name="Medium Grid 2 Accent 6" w:semiHidden="0" w:uiPriority="68" w:unhideWhenUsed="0"/>
-    <w:lsdException w:name="Medium Grid 3 Accent 6" w:semiHidden="0" w:uiPriority="69" w:unhideWhenUsed="0"/>
-    <w:lsdException w:name="Dark List Accent 6" w:semiHidden="0" w:uiPriority="70" w:unhideWhenUsed="0"/>
-    <w:lsdException w:name="Colorful Shading Accent 6" w:semiHidden="0" w:uiPriority="71" w:unhideWhenUsed="0"/>
-    <w:lsdException w:name="Colorful List Accent 6" w:semiHidden="0" w:uiPriority="72" w:unhideWhenUsed="0"/>
-    <w:lsdException w:name="Colorful Grid Accent 6" w:semiHidden="0" w:uiPriority="73" w:unhideWhenUsed="0"/>
-    <w:lsdException w:name="Subtle Emphasis" w:semiHidden="0" w:uiPriority="19" w:unhideWhenUsed="0" w:qFormat="1"/>
-    <w:lsdException w:name="Intense Emphasis" w:semiHidden="0" w:uiPriority="21" w:unhideWhenUsed="0" w:qFormat="1"/>
-    <w:lsdException w:name="Subtle Reference" w:semiHidden="0" w:uiPriority="31" w:unhideWhenUsed="0" w:qFormat="1"/>
-    <w:lsdException w:name="Intense Reference" w:semiHidden="0" w:uiPriority="32" w:unhideWhenUsed="0" w:qFormat="1"/>
-    <w:lsdException w:name="Book Title" w:semiHidden="0" w:uiPriority="33" w:unhideWhenUsed="0" w:qFormat="1"/>
-    <w:lsdException w:name="Bibliography" w:uiPriority="37"/>
-    <w:lsdException w:name="TOC Heading" w:uiPriority="39" w:qFormat="1"/>
+  <w:latentStyles w:defLockedState="0" w:defUIPriority="99" w:defSemiHidden="0" w:defUnhideWhenUsed="0" w:defQFormat="0" w:count="371">
+    <w:lsdException w:name="Normal" w:uiPriority="0" w:qFormat="1"/>
+    <w:lsdException w:name="heading 1" w:uiPriority="9" w:qFormat="1"/>
+    <w:lsdException w:name="heading 2" w:semiHidden="1" w:uiPriority="9" w:unhideWhenUsed="1" w:qFormat="1"/>
+    <w:lsdException w:name="heading 3" w:semiHidden="1" w:uiPriority="9" w:unhideWhenUsed="1" w:qFormat="1"/>
+    <w:lsdException w:name="heading 4" w:semiHidden="1" w:uiPriority="9" w:unhideWhenUsed="1" w:qFormat="1"/>
+    <w:lsdException w:name="heading 5" w:semiHidden="1" w:uiPriority="9" w:unhideWhenUsed="1" w:qFormat="1"/>
+    <w:lsdException w:name="heading 6" w:semiHidden="1" w:uiPriority="9" w:unhideWhenUsed="1" w:qFormat="1"/>
+    <w:lsdException w:name="heading 7" w:semiHidden="1" w:uiPriority="9" w:unhideWhenUsed="1" w:qFormat="1"/>
+    <w:lsdException w:name="heading 8" w:semiHidden="1" w:uiPriority="9" w:unhideWhenUsed="1" w:qFormat="1"/>
+    <w:lsdException w:name="heading 9" w:semiHidden="1" w:uiPriority="9" w:unhideWhenUsed="1" w:qFormat="1"/>
+    <w:lsdException w:name="index 1" w:semiHidden="1" w:unhideWhenUsed="1"/>
+    <w:lsdException w:name="index 2" w:semiHidden="1" w:unhideWhenUsed="1"/>
+    <w:lsdException w:name="index 3" w:semiHidden="1" w:unhideWhenUsed="1"/>
+    <w:lsdException w:name="index 4" w:semiHidden="1" w:unhideWhenUsed="1"/>
+    <w:lsdException w:name="index 5" w:semiHidden="1" w:unhideWhenUsed="1"/>
+    <w:lsdException w:name="index 6" w:semiHidden="1" w:unhideWhenUsed="1"/>
+    <w:lsdException w:name="index 7" w:semiHidden="1" w:unhideWhenUsed="1"/>
+    <w:lsdException w:name="index 8" w:semiHidden="1" w:unhideWhenUsed="1"/>
+    <w:lsdException w:name="index 9" w:semiHidden="1" w:unhideWhenUsed="1"/>
+    <w:lsdException w:name="toc 1" w:semiHidden="1" w:uiPriority="39" w:unhideWhenUsed="1"/>
+    <w:lsdException w:name="toc 2" w:semiHidden="1" w:uiPriority="39" w:unhideWhenUsed="1"/>
+    <w:lsdException w:name="toc 3" w:semiHidden="1" w:uiPriority="39" w:unhideWhenUsed="1"/>
+    <w:lsdException w:name="toc 4" w:semiHidden="1" w:uiPriority="39" w:unhideWhenUsed="1"/>
+    <w:lsdException w:name="toc 5" w:semiHidden="1" w:uiPriority="39" w:unhideWhenUsed="1"/>
+    <w:lsdException w:name="toc 6" w:semiHidden="1" w:uiPriority="39" w:unhideWhenUsed="1"/>
+    <w:lsdException w:name="toc 7" w:semiHidden="1" w:uiPriority="39" w:unhideWhenUsed="1"/>
+    <w:lsdException w:name="toc 8" w:semiHidden="1" w:uiPriority="39" w:unhideWhenUsed="1"/>
+    <w:lsdException w:name="toc 9" w:semiHidden="1" w:uiPriority="39" w:unhideWhenUsed="1"/>
+    <w:lsdException w:name="Normal Indent" w:semiHidden="1" w:unhideWhenUsed="1"/>
+    <w:lsdException w:name="footnote text" w:semiHidden="1" w:unhideWhenUsed="1"/>
+    <w:lsdException w:name="annotation text" w:semiHidden="1" w:unhideWhenUsed="1"/>
+    <w:lsdException w:name="header" w:semiHidden="1" w:unhideWhenUsed="1"/>
+    <w:lsdException w:name="footer" w:semiHidden="1" w:unhideWhenUsed="1"/>
+    <w:lsdException w:name="index heading" w:semiHidden="1" w:unhideWhenUsed="1"/>
+    <w:lsdException w:name="caption" w:semiHidden="1" w:uiPriority="35" w:unhideWhenUsed="1" w:qFormat="1"/>
+    <w:lsdException w:name="table of figures" w:semiHidden="1" w:unhideWhenUsed="1"/>
+    <w:lsdException w:name="envelope address" w:semiHidden="1" w:unhideWhenUsed="1"/>
+    <w:lsdException w:name="envelope return" w:semiHidden="1" w:unhideWhenUsed="1"/>
+    <w:lsdException w:name="footnote reference" w:semiHidden="1" w:unhideWhenUsed="1"/>
+    <w:lsdException w:name="annotation reference" w:semiHidden="1" w:unhideWhenUsed="1"/>
+    <w:lsdException w:name="line number" w:semiHidden="1" w:unhideWhenUsed="1"/>
+    <w:lsdException w:name="page number" w:semiHidden="1" w:unhideWhenUsed="1"/>
+    <w:lsdException w:name="endnote reference" w:semiHidden="1" w:unhideWhenUsed="1"/>
+    <w:lsdException w:name="endnote text" w:semiHidden="1" w:unhideWhenUsed="1"/>
+    <w:lsdException w:name="table of authorities" w:semiHidden="1" w:unhideWhenUsed="1"/>
+    <w:lsdException w:name="macro" w:semiHidden="1" w:unhideWhenUsed="1"/>
+    <w:lsdException w:name="toa heading" w:semiHidden="1" w:unhideWhenUsed="1"/>
+    <w:lsdException w:name="List" w:semiHidden="1" w:unhideWhenUsed="1"/>
+    <w:lsdException w:name="List Bullet" w:semiHidden="1" w:unhideWhenUsed="1"/>
+    <w:lsdException w:name="List Number" w:semiHidden="1" w:unhideWhenUsed="1"/>
+    <w:lsdException w:name="List 2" w:semiHidden="1" w:unhideWhenUsed="1"/>
+    <w:lsdException w:name="List 3" w:semiHidden="1" w:unhideWhenUsed="1"/>
+    <w:lsdException w:name="List 4" w:semiHidden="1" w:unhideWhenUsed="1"/>
+    <w:lsdException w:name="List 5" w:semiHidden="1" w:unhideWhenUsed="1"/>
+    <w:lsdException w:name="List Bullet 2" w:semiHidden="1" w:unhideWhenUsed="1"/>
+    <w:lsdException w:name="List Bullet 3" w:semiHidden="1" w:unhideWhenUsed="1"/>
+    <w:lsdException w:name="List Bullet 4" w:semiHidden="1" w:unhideWhenUsed="1"/>
+    <w:lsdException w:name="List Bullet 5" w:semiHidden="1" w:unhideWhenUsed="1"/>
+    <w:lsdException w:name="List Number 2" w:semiHidden="1" w:unhideWhenUsed="1"/>
+    <w:lsdException w:name="List Number 3" w:semiHidden="1" w:unhideWhenUsed="1"/>
+    <w:lsdException w:name="List Number 4" w:semiHidden="1" w:unhideWhenUsed="1"/>
+    <w:lsdException w:name="List Number 5" w:semiHidden="1" w:unhideWhenUsed="1"/>
+    <w:lsdException w:name="Title" w:uiPriority="10" w:qFormat="1"/>
+    <w:lsdException w:name="Closing" w:semiHidden="1" w:unhideWhenUsed="1"/>
+    <w:lsdException w:name="Signature" w:semiHidden="1" w:unhideWhenUsed="1"/>
+    <w:lsdException w:name="Default Paragraph Font" w:semiHidden="1" w:uiPriority="1" w:unhideWhenUsed="1"/>
+    <w:lsdException w:name="Body Text" w:semiHidden="1" w:unhideWhenUsed="1"/>
+    <w:lsdException w:name="Body Text Indent" w:semiHidden="1" w:unhideWhenUsed="1"/>
+    <w:lsdException w:name="List Continue" w:semiHidden="1" w:unhideWhenUsed="1"/>
+    <w:lsdException w:name="List Continue 2" w:semiHidden="1" w:unhideWhenUsed="1"/>
+    <w:lsdException w:name="List Continue 3" w:semiHidden="1" w:unhideWhenUsed="1"/>
+    <w:lsdException w:name="List Continue 4" w:semiHidden="1" w:unhideWhenUsed="1"/>
+    <w:lsdException w:name="List Continue 5" w:semiHidden="1" w:unhideWhenUsed="1"/>
+    <w:lsdException w:name="Message Header" w:semiHidden="1" w:unhideWhenUsed="1"/>
+    <w:lsdException w:name="Subtitle" w:uiPriority="11" w:qFormat="1"/>
+    <w:lsdException w:name="Salutation" w:semiHidden="1" w:unhideWhenUsed="1"/>
+    <w:lsdException w:name="Date" w:semiHidden="1" w:unhideWhenUsed="1"/>
+    <w:lsdException w:name="Body Text First Indent" w:semiHidden="1" w:unhideWhenUsed="1"/>
+    <w:lsdException w:name="Body Text First Indent 2" w:semiHidden="1" w:unhideWhenUsed="1"/>
+    <w:lsdException w:name="Note Heading" w:semiHidden="1" w:unhideWhenUsed="1"/>
+    <w:lsdException w:name="Body Text 2" w:semiHidden="1" w:unhideWhenUsed="1"/>
+    <w:lsdException w:name="Body Text 3" w:semiHidden="1" w:unhideWhenUsed="1"/>
+    <w:lsdException w:name="Body Text Indent 2" w:semiHidden="1" w:unhideWhenUsed="1"/>
+    <w:lsdException w:name="Body Text Indent 3" w:semiHidden="1" w:unhideWhenUsed="1"/>
+    <w:lsdException w:name="Block Text" w:semiHidden="1" w:unhideWhenUsed="1"/>
+    <w:lsdException w:name="Hyperlink" w:semiHidden="1" w:unhideWhenUsed="1"/>
+    <w:lsdException w:name="FollowedHyperlink" w:semiHidden="1" w:unhideWhenUsed="1"/>
+    <w:lsdException w:name="Strong" w:uiPriority="22" w:qFormat="1"/>
+    <w:lsdException w:name="Emphasis" w:uiPriority="20" w:qFormat="1"/>
+    <w:lsdException w:name="Document Map" w:semiHidden="1" w:unhideWhenUsed="1"/>
+    <w:lsdException w:name="Plain Text" w:semiHidden="1" w:unhideWhenUsed="1"/>
+    <w:lsdException w:name="E-mail Signature" w:semiHidden="1" w:unhideWhenUsed="1"/>
+    <w:lsdException w:name="HTML Top of Form" w:semiHidden="1" w:unhideWhenUsed="1"/>
+    <w:lsdException w:name="HTML Bottom of Form" w:semiHidden="1" w:unhideWhenUsed="1"/>
+    <w:lsdException w:name="Normal (Web)" w:semiHidden="1" w:unhideWhenUsed="1"/>
+    <w:lsdException w:name="HTML Acronym" w:semiHidden="1" w:unhideWhenUsed="1"/>
+    <w:lsdException w:name="HTML Address" w:semiHidden="1" w:unhideWhenUsed="1"/>
+    <w:lsdException w:name="HTML Cite" w:semiHidden="1" w:unhideWhenUsed="1"/>
+    <w:lsdException w:name="HTML Code" w:semiHidden="1" w:unhideWhenUsed="1"/>
+    <w:lsdException w:name="HTML Definition" w:semiHidden="1" w:unhideWhenUsed="1"/>
+    <w:lsdException w:name="HTML Keyboard" w:semiHidden="1" w:unhideWhenUsed="1"/>
+    <w:lsdException w:name="HTML Preformatted" w:semiHidden="1" w:unhideWhenUsed="1"/>
+    <w:lsdException w:name="HTML Sample" w:semiHidden="1" w:unhideWhenUsed="1"/>
+    <w:lsdException w:name="HTML Typewriter" w:semiHidden="1" w:unhideWhenUsed="1"/>
+    <w:lsdException w:name="HTML Variable" w:semiHidden="1" w:unhideWhenUsed="1"/>
+    <w:lsdException w:name="Normal Table" w:semiHidden="1" w:unhideWhenUsed="1"/>
+    <w:lsdException w:name="annotation subject" w:semiHidden="1" w:unhideWhenUsed="1"/>
+    <w:lsdException w:name="No List" w:semiHidden="1" w:unhideWhenUsed="1"/>
+    <w:lsdException w:name="Outline List 1" w:semiHidden="1" w:unhideWhenUsed="1"/>
+    <w:lsdException w:name="Outline List 2" w:semiHidden="1" w:unhideWhenUsed="1"/>
+    <w:lsdException w:name="Outline List 3" w:semiHidden="1" w:unhideWhenUsed="1"/>
+    <w:lsdException w:name="Table Simple 1" w:semiHidden="1" w:unhideWhenUsed="1"/>
+    <w:lsdException w:name="Table Simple 2" w:semiHidden="1" w:unhideWhenUsed="1"/>
+    <w:lsdException w:name="Table Simple 3" w:semiHidden="1" w:unhideWhenUsed="1"/>
+    <w:lsdException w:name="Table Classic 1" w:semiHidden="1" w:unhideWhenUsed="1"/>
+    <w:lsdException w:name="Table Classic 2" w:semiHidden="1" w:unhideWhenUsed="1"/>
+    <w:lsdException w:name="Table Classic 3" w:semiHidden="1" w:unhideWhenUsed="1"/>
+    <w:lsdException w:name="Table Classic 4" w:semiHidden="1" w:unhideWhenUsed="1"/>
+    <w:lsdException w:name="Table Colorful 1" w:semiHidden="1" w:unhideWhenUsed="1"/>
+    <w:lsdException w:name="Table Colorful 2" w:semiHidden="1" w:unhideWhenUsed="1"/>
+    <w:lsdException w:name="Table Colorful 3" w:semiHidden="1" w:unhideWhenUsed="1"/>
+    <w:lsdException w:name="Table Columns 1" w:semiHidden="1" w:unhideWhenUsed="1"/>
+    <w:lsdException w:name="Table Columns 2" w:semiHidden="1" w:unhideWhenUsed="1"/>
+    <w:lsdException w:name="Table Columns 3" w:semiHidden="1" w:unhideWhenUsed="1"/>
+    <w:lsdException w:name="Table Columns 4" w:semiHidden="1" w:unhideWhenUsed="1"/>
+    <w:lsdException w:name="Table Columns 5" w:semiHidden="1" w:unhideWhenUsed="1"/>
+    <w:lsdException w:name="Table Grid 1" w:semiHidden="1" w:unhideWhenUsed="1"/>
+    <w:lsdException w:name="Table Grid 2" w:semiHidden="1" w:unhideWhenUsed="1"/>
+    <w:lsdException w:name="Table Grid 3" w:semiHidden="1" w:unhideWhenUsed="1"/>
+    <w:lsdException w:name="Table Grid 4" w:semiHidden="1" w:unhideWhenUsed="1"/>
+    <w:lsdException w:name="Table Grid 5" w:semiHidden="1" w:unhideWhenUsed="1"/>
+    <w:lsdException w:name="Table Grid 6" w:semiHidden="1" w:unhideWhenUsed="1"/>
+    <w:lsdException w:name="Table Grid 7" w:semiHidden="1" w:unhideWhenUsed="1"/>
+    <w:lsdException w:name="Table Grid 8" w:semiHidden="1" w:unhideWhenUsed="1"/>
+    <w:lsdException w:name="Table List 1" w:semiHidden="1" w:unhideWhenUsed="1"/>
+    <w:lsdException w:name="Table List 2" w:semiHidden="1" w:unhideWhenUsed="1"/>
+    <w:lsdException w:name="Table List 3" w:semiHidden="1" w:unhideWhenUsed="1"/>
+    <w:lsdException w:name="Table List 4" w:semiHidden="1" w:unhideWhenUsed="1"/>
+    <w:lsdException w:name="Table List 5" w:semiHidden="1" w:unhideWhenUsed="1"/>
+    <w:lsdException w:name="Table List 6" w:semiHidden="1" w:unhideWhenUsed="1"/>
+    <w:lsdException w:name="Table List 7" w:semiHidden="1" w:unhideWhenUsed="1"/>
+    <w:lsdException w:name="Table List 8" w:semiHidden="1" w:unhideWhenUsed="1"/>
+    <w:lsdException w:name="Table 3D effects 1" w:semiHidden="1" w:unhideWhenUsed="1"/>
+    <w:lsdException w:name="Table 3D effects 2" w:semiHidden="1" w:unhideWhenUsed="1"/>
+    <w:lsdException w:name="Table 3D effects 3" w:semiHidden="1" w:unhideWhenUsed="1"/>
+    <w:lsdException w:name="Table Contemporary" w:semiHidden="1" w:unhideWhenUsed="1"/>
+    <w:lsdException w:name="Table Elegant" w:semiHidden="1" w:unhideWhenUsed="1"/>
+    <w:lsdException w:name="Table Professional" w:semiHidden="1" w:unhideWhenUsed="1"/>
+    <w:lsdException w:name="Table Subtle 1" w:semiHidden="1" w:unhideWhenUsed="1"/>
+    <w:lsdException w:name="Table Subtle 2" w:semiHidden="1" w:unhideWhenUsed="1"/>
+    <w:lsdException w:name="Table Web 1" w:semiHidden="1" w:unhideWhenUsed="1"/>
+    <w:lsdException w:name="Table Web 2" w:semiHidden="1" w:unhideWhenUsed="1"/>
+    <w:lsdException w:name="Table Web 3" w:semiHidden="1" w:unhideWhenUsed="1"/>
+    <w:lsdException w:name="Balloon Text" w:semiHidden="1" w:unhideWhenUsed="1"/>
+    <w:lsdException w:name="Table Grid" w:uiPriority="59"/>
+    <w:lsdException w:name="Table Theme" w:semiHidden="1" w:unhideWhenUsed="1"/>
+    <w:lsdException w:name="Placeholder Text" w:semiHidden="1"/>
+    <w:lsdException w:name="No Spacing" w:uiPriority="1" w:qFormat="1"/>
+    <w:lsdException w:name="Light Shading" w:uiPriority="60"/>
+    <w:lsdException w:name="Light List" w:uiPriority="61"/>
+    <w:lsdException w:name="Light Grid" w:uiPriority="62"/>
+    <w:lsdException w:name="Medium Shading 1" w:uiPriority="63"/>
+    <w:lsdException w:name="Medium Shading 2" w:uiPriority="64"/>
+    <w:lsdException w:name="Medium List 1" w:uiPriority="65"/>
+    <w:lsdException w:name="Medium List 2" w:uiPriority="66"/>
+    <w:lsdException w:name="Medium Grid 1" w:uiPriority="67"/>
+    <w:lsdException w:name="Medium Grid 2" w:uiPriority="68"/>
+    <w:lsdException w:name="Medium Grid 3" w:uiPriority="69"/>
+    <w:lsdException w:name="Dark List" w:uiPriority="70"/>
+    <w:lsdException w:name="Colorful Shading" w:uiPriority="71"/>
+    <w:lsdException w:name="Colorful List" w:uiPriority="72"/>
+    <w:lsdException w:name="Colorful Grid" w:uiPriority="73"/>
+    <w:lsdException w:name="Light Shading Accent 1" w:uiPriority="60"/>
+    <w:lsdException w:name="Light List Accent 1" w:uiPriority="61"/>
+    <w:lsdException w:name="Light Grid Accent 1" w:uiPriority="62"/>
+    <w:lsdException w:name="Medium Shading 1 Accent 1" w:uiPriority="63"/>
+    <w:lsdException w:name="Medium Shading 2 Accent 1" w:uiPriority="64"/>
+    <w:lsdException w:name="Medium List 1 Accent 1" w:uiPriority="65"/>
+    <w:lsdException w:name="Revision" w:semiHidden="1"/>
+    <w:lsdException w:name="List Paragraph" w:uiPriority="34" w:qFormat="1"/>
+    <w:lsdException w:name="Quote" w:uiPriority="29" w:qFormat="1"/>
+    <w:lsdException w:name="Intense Quote" w:uiPriority="30" w:qFormat="1"/>
+    <w:lsdException w:name="Medium List 2 Accent 1" w:uiPriority="66"/>
+    <w:lsdException w:name="Medium Grid 1 Accent 1" w:uiPriority="67"/>
+    <w:lsdException w:name="Medium Grid 2 Accent 1" w:uiPriority="68"/>
+    <w:lsdException w:name="Medium Grid 3 Accent 1" w:uiPriority="69"/>
+    <w:lsdException w:name="Dark List Accent 1" w:uiPriority="70"/>
+    <w:lsdException w:name="Colorful Shading Accent 1" w:uiPriority="71"/>
+    <w:lsdException w:name="Colorful List Accent 1" w:uiPriority="72"/>
+    <w:lsdException w:name="Colorful Grid Accent 1" w:uiPriority="73"/>
+    <w:lsdException w:name="Light Shading Accent 2" w:uiPriority="60"/>
+    <w:lsdException w:name="Light List Accent 2" w:uiPriority="61"/>
+    <w:lsdException w:name="Light Grid Accent 2" w:uiPriority="62"/>
+    <w:lsdException w:name="Medium Shading 1 Accent 2" w:uiPriority="63"/>
+    <w:lsdException w:name="Medium Shading 2 Accent 2" w:uiPriority="64"/>
+    <w:lsdException w:name="Medium List 1 Accent 2" w:uiPriority="65"/>
+    <w:lsdException w:name="Medium List 2 Accent 2" w:uiPriority="66"/>
+    <w:lsdException w:name="Medium Grid 1 Accent 2" w:uiPriority="67"/>
+    <w:lsdException w:name="Medium Grid 2 Accent 2" w:uiPriority="68"/>
+    <w:lsdException w:name="Medium Grid 3 Accent 2" w:uiPriority="69"/>
+    <w:lsdException w:name="Dark List Accent 2" w:uiPriority="70"/>
+    <w:lsdException w:name="Colorful Shading Accent 2" w:uiPriority="71"/>
+    <w:lsdException w:name="Colorful List Accent 2" w:uiPriority="72"/>
+    <w:lsdException w:name="Colorful Grid Accent 2" w:uiPriority="73"/>
+    <w:lsdException w:name="Light Shading Accent 3" w:uiPriority="60"/>
+    <w:lsdException w:name="Light List Accent 3" w:uiPriority="61"/>
+    <w:lsdException w:name="Light Grid Accent 3" w:uiPriority="62"/>
+    <w:lsdException w:name="Medium Shading 1 Accent 3" w:uiPriority="63"/>
+    <w:lsdException w:name="Medium Shading 2 Accent 3" w:uiPriority="64"/>
+    <w:lsdException w:name="Medium List 1 Accent 3" w:uiPriority="65"/>
+    <w:lsdException w:name="Medium List 2 Accent 3" w:uiPriority="66"/>
+    <w:lsdException w:name="Medium Grid 1 Accent 3" w:uiPriority="67"/>
+    <w:lsdException w:name="Medium Grid 2 Accent 3" w:uiPriority="68"/>
+    <w:lsdException w:name="Medium Grid 3 Accent 3" w:uiPriority="69"/>
+    <w:lsdException w:name="Dark List Accent 3" w:uiPriority="70"/>
+    <w:lsdException w:name="Colorful Shading Accent 3" w:uiPriority="71"/>
+    <w:lsdException w:name="Colorful List Accent 3" w:uiPriority="72"/>
+    <w:lsdException w:name="Colorful Grid Accent 3" w:uiPriority="73"/>
+    <w:lsdException w:name="Light Shading Accent 4" w:uiPriority="60"/>
+    <w:lsdException w:name="Light List Accent 4" w:uiPriority="61"/>
+    <w:lsdException w:name="Light Grid Accent 4" w:uiPriority="62"/>
+    <w:lsdException w:name="Medium Shading 1 Accent 4" w:uiPriority="63"/>
+    <w:lsdException w:name="Medium Shading 2 Accent 4" w:uiPriority="64"/>
+    <w:lsdException w:name="Medium List 1 Accent 4" w:uiPriority="65"/>
+    <w:lsdException w:name="Medium List 2 Accent 4" w:uiPriority="66"/>
+    <w:lsdException w:name="Medium Grid 1 Accent 4" w:uiPriority="67"/>
+    <w:lsdException w:name="Medium Grid 2 Accent 4" w:uiPriority="68"/>
+    <w:lsdException w:name="Medium Grid 3 Accent 4" w:uiPriority="69"/>
+    <w:lsdException w:name="Dark List Accent 4" w:uiPriority="70"/>
+    <w:lsdException w:name="Colorful Shading Accent 4" w:uiPriority="71"/>
+    <w:lsdException w:name="Colorful List Accent 4" w:uiPriority="72"/>
+    <w:lsdException w:name="Colorful Grid Accent 4" w:uiPriority="73"/>
+    <w:lsdException w:name="Light Shading Accent 5" w:uiPriority="60"/>
+    <w:lsdException w:name="Light List Accent 5" w:uiPriority="61"/>
+    <w:lsdException w:name="Light Grid Accent 5" w:uiPriority="62"/>
+    <w:lsdException w:name="Medium Shading 1 Accent 5" w:uiPriority="63"/>
+    <w:lsdException w:name="Medium Shading 2 Accent 5" w:uiPriority="64"/>
+    <w:lsdException w:name="Medium List 1 Accent 5" w:uiPriority="65"/>
+    <w:lsdException w:name="Medium List 2 Accent 5" w:uiPriority="66"/>
+    <w:lsdException w:name="Medium Grid 1 Accent 5" w:uiPriority="67"/>
+    <w:lsdException w:name="Medium Grid 2 Accent 5" w:uiPriority="68"/>
+    <w:lsdException w:name="Medium Grid 3 Accent 5" w:uiPriority="69"/>
+    <w:lsdException w:name="Dark List Accent 5" w:uiPriority="70"/>
+    <w:lsdException w:name="Colorful Shading Accent 5" w:uiPriority="71"/>
+    <w:lsdException w:name="Colorful List Accent 5" w:uiPriority="72"/>
+    <w:lsdException w:name="Colorful Grid Accent 5" w:uiPriority="73"/>
+    <w:lsdException w:name="Light Shading Accent 6" w:uiPriority="60"/>
+    <w:lsdException w:name="Light List Accent 6" w:uiPriority="61"/>
+    <w:lsdException w:name="Light Grid Accent 6" w:uiPriority="62"/>
+    <w:lsdException w:name="Medium Shading 1 Accent 6" w:uiPriority="63"/>
+    <w:lsdException w:name="Medium Shading 2 Accent 6" w:uiPriority="64"/>
+    <w:lsdException w:name="Medium List 1 Accent 6" w:uiPriority="65"/>
+    <w:lsdException w:name="Medium List 2 Accent 6" w:uiPriority="66"/>
+    <w:lsdException w:name="Medium Grid 1 Accent 6" w:uiPriority="67"/>
+    <w:lsdException w:name="Medium Grid 2 Accent 6" w:uiPriority="68"/>
+    <w:lsdException w:name="Medium Grid 3 Accent 6" w:uiPriority="69"/>
+    <w:lsdException w:name="Dark List Accent 6" w:uiPriority="70"/>
+    <w:lsdException w:name="Colorful Shading Accent 6" w:uiPriority="71"/>
+    <w:lsdException w:name="Colorful List Accent 6" w:uiPriority="72"/>
+    <w:lsdException w:name="Colorful Grid Accent 6" w:uiPriority="73"/>
+    <w:lsdException w:name="Subtle Emphasis" w:uiPriority="19" w:qFormat="1"/>
+    <w:lsdException w:name="Intense Emphasis" w:uiPriority="21" w:qFormat="1"/>
+    <w:lsdException w:name="Subtle Reference" w:uiPriority="31" w:qFormat="1"/>
+    <w:lsdException w:name="Intense Reference" w:uiPriority="32" w:qFormat="1"/>
+    <w:lsdException w:name="Book Title" w:uiPriority="33" w:qFormat="1"/>
+    <w:lsdException w:name="Bibliography" w:semiHidden="1" w:uiPriority="37" w:unhideWhenUsed="1"/>
+    <w:lsdException w:name="TOC Heading" w:semiHidden="1" w:uiPriority="39" w:unhideWhenUsed="1" w:qFormat="1"/>
+    <w:lsdException w:name="Plain Table 1" w:uiPriority="41"/>
+    <w:lsdException w:name="Plain Table 2" w:uiPriority="42"/>
+    <w:lsdException w:name="Plain Table 3" w:uiPriority="43"/>
+    <w:lsdException w:name="Plain Table 4" w:uiPriority="44"/>
+    <w:lsdException w:name="Plain Table 5" w:uiPriority="45"/>
+    <w:lsdException w:name="Grid Table Light" w:uiPriority="40"/>
+    <w:lsdException w:name="Grid Table 1 Light" w:uiPriority="46"/>
+    <w:lsdException w:name="Grid Table 2" w:uiPriority="47"/>
+    <w:lsdException w:name="Grid Table 3" w:uiPriority="48"/>
+    <w:lsdException w:name="Grid Table 4" w:uiPriority="49"/>
+    <w:lsdException w:name="Grid Table 5 Dark" w:uiPriority="50"/>
+    <w:lsdException w:name="Grid Table 6 Colorful" w:uiPriority="51"/>
+    <w:lsdException w:name="Grid Table 7 Colorful" w:uiPriority="52"/>
+    <w:lsdException w:name="Grid Table 1 Light Accent 1" w:uiPriority="46"/>
+    <w:lsdException w:name="Grid Table 2 Accent 1" w:uiPriority="47"/>
+    <w:lsdException w:name="Grid Table 3 Accent 1" w:uiPriority="48"/>
+    <w:lsdException w:name="Grid Table 4 Accent 1" w:uiPriority="49"/>
+    <w:lsdException w:name="Grid Table 5 Dark Accent 1" w:uiPriority="50"/>
+    <w:lsdException w:name="Grid Table 6 Colorful Accent 1" w:uiPriority="51"/>
+    <w:lsdException w:name="Grid Table 7 Colorful Accent 1" w:uiPriority="52"/>
+    <w:lsdException w:name="Grid Table 1 Light Accent 2" w:uiPriority="46"/>
+    <w:lsdException w:name="Grid Table 2 Accent 2" w:uiPriority="47"/>
+    <w:lsdException w:name="Grid Table 3 Accent 2" w:uiPriority="48"/>
+    <w:lsdException w:name="Grid Table 4 Accent 2" w:uiPriority="49"/>
+    <w:lsdException w:name="Grid Table 5 Dark Accent 2" w:uiPriority="50"/>
+    <w:lsdException w:name="Grid Table 6 Colorful Accent 2" w:uiPriority="51"/>
+    <w:lsdException w:name="Grid Table 7 Colorful Accent 2" w:uiPriority="52"/>
+    <w:lsdException w:name="Grid Table 1 Light Accent 3" w:uiPriority="46"/>
+    <w:lsdException w:name="Grid Table 2 Accent 3" w:uiPriority="47"/>
+    <w:lsdException w:name="Grid Table 3 Accent 3" w:uiPriority="48"/>
+    <w:lsdException w:name="Grid Table 4 Accent 3" w:uiPriority="49"/>
+    <w:lsdException w:name="Grid Table 5 Dark Accent 3" w:uiPriority="50"/>
+    <w:lsdException w:name="Grid Table 6 Colorful Accent 3" w:uiPriority="51"/>
+    <w:lsdException w:name="Grid Table 7 Colorful Accent 3" w:uiPriority="52"/>
+    <w:lsdException w:name="Grid Table 1 Light Accent 4" w:uiPriority="46"/>
+    <w:lsdException w:name="Grid Table 2 Accent 4" w:uiPriority="47"/>
+    <w:lsdException w:name="Grid Table 3 Accent 4" w:uiPriority="48"/>
+    <w:lsdException w:name="Grid Table 4 Accent 4" w:uiPriority="49"/>
+    <w:lsdException w:name="Grid Table 5 Dark Accent 4" w:uiPriority="50"/>
+    <w:lsdException w:name="Grid Table 6 Colorful Accent 4" w:uiPriority="51"/>
+    <w:lsdException w:name="Grid Table 7 Colorful Accent 4" w:uiPriority="52"/>
+    <w:lsdException w:name="Grid Table 1 Light Accent 5" w:uiPriority="46"/>
+    <w:lsdException w:name="Grid Table 2 Accent 5" w:uiPriority="47"/>
+    <w:lsdException w:name="Grid Table 3 Accent 5" w:uiPriority="48"/>
+    <w:lsdException w:name="Grid Table 4 Accent 5" w:uiPriority="49"/>
+    <w:lsdException w:name="Grid Table 5 Dark Accent 5" w:uiPriority="50"/>
+    <w:lsdException w:name="Grid Table 6 Colorful Accent 5" w:uiPriority="51"/>
+    <w:lsdException w:name="Grid Table 7 Colorful Accent 5" w:uiPriority="52"/>
+    <w:lsdException w:name="Grid Table 1 Light Accent 6" w:uiPriority="46"/>
+    <w:lsdException w:name="Grid Table 2 Accent 6" w:uiPriority="47"/>
+    <w:lsdException w:name="Grid Table 3 Accent 6" w:uiPriority="48"/>
+    <w:lsdException w:name="Grid Table 4 Accent 6" w:uiPriority="49"/>
+    <w:lsdException w:name="Grid Table 5 Dark Accent 6" w:uiPriority="50"/>
+    <w:lsdException w:name="Grid Table 6 Colorful Accent 6" w:uiPriority="51"/>
+    <w:lsdException w:name="Grid Table 7 Colorful Accent 6" w:uiPriority="52"/>
+    <w:lsdException w:name="List Table 1 Light" w:uiPriority="46"/>
+    <w:lsdException w:name="List Table 2" w:uiPriority="47"/>
+    <w:lsdException w:name="List Table 3" w:uiPriority="48"/>
+    <w:lsdException w:name="List Table 4" w:uiPriority="49"/>
+    <w:lsdException w:name="List Table 5 Dark" w:uiPriority="50"/>
+    <w:lsdException w:name="List Table 6 Colorful" w:uiPriority="51"/>
+    <w:lsdException w:name="List Table 7 Colorful" w:uiPriority="52"/>
+    <w:lsdException w:name="List Table 1 Light Accent 1" w:uiPriority="46"/>
+    <w:lsdException w:name="List Table 2 Accent 1" w:uiPriority="47"/>
+    <w:lsdException w:name="List Table 3 Accent 1" w:uiPriority="48"/>
+    <w:lsdException w:name="List Table 4 Accent 1" w:uiPriority="49"/>
+    <w:lsdException w:name="List Table 5 Dark Accent 1" w:uiPriority="50"/>
+    <w:lsdException w:name="List Table 6 Colorful Accent 1" w:uiPriority="51"/>
+    <w:lsdException w:name="List Table 7 Colorful Accent 1" w:uiPriority="52"/>
+    <w:lsdException w:name="List Table 1 Light Accent 2" w:uiPriority="46"/>
+    <w:lsdException w:name="List Table 2 Accent 2" w:uiPriority="47"/>
+    <w:lsdException w:name="List Table 3 Accent 2" w:uiPriority="48"/>
+    <w:lsdException w:name="List Table 4 Accent 2" w:uiPriority="49"/>
+    <w:lsdException w:name="List Table 5 Dark Accent 2" w:uiPriority="50"/>
+    <w:lsdException w:name="List Table 6 Colorful Accent 2" w:uiPriority="51"/>
+    <w:lsdException w:name="List Table 7 Colorful Accent 2" w:uiPriority="52"/>
+    <w:lsdException w:name="List Table 1 Light Accent 3" w:uiPriority="46"/>
+    <w:lsdException w:name="List Table 2 Accent 3" w:uiPriority="47"/>
+    <w:lsdException w:name="List Table 3 Accent 3" w:uiPriority="48"/>
+    <w:lsdException w:name="List Table 4 Accent 3" w:uiPriority="49"/>
+    <w:lsdException w:name="List Table 5 Dark Accent 3" w:uiPriority="50"/>
+    <w:lsdException w:name="List Table 6 Colorful Accent 3" w:uiPriority="51"/>
+    <w:lsdException w:name="List Table 7 Colorful Accent 3" w:uiPriority="52"/>
+    <w:lsdException w:name="List Table 1 Light Accent 4" w:uiPriority="46"/>
+    <w:lsdException w:name="List Table 2 Accent 4" w:uiPriority="47"/>
+    <w:lsdException w:name="List Table 3 Accent 4" w:uiPriority="48"/>
+    <w:lsdException w:name="List Table 4 Accent 4" w:uiPriority="49"/>
+    <w:lsdException w:name="List Table 5 Dark Accent 4" w:uiPriority="50"/>
+    <w:lsdException w:name="List Table 6 Colorful Accent 4" w:uiPriority="51"/>
+    <w:lsdException w:name="List Table 7 Colorful Accent 4" w:uiPriority="52"/>
+    <w:lsdException w:name="List Table 1 Light Accent 5" w:uiPriority="46"/>
+    <w:lsdException w:name="List Table 2 Accent 5" w:uiPriority="47"/>
+    <w:lsdException w:name="List Table 3 Accent 5" w:uiPriority="48"/>
+    <w:lsdException w:name="List Table 4 Accent 5" w:uiPriority="49"/>
+    <w:lsdException w:name="List Table 5 Dark Accent 5" w:uiPriority="50"/>
+    <w:lsdException w:name="List Table 6 Colorful Accent 5" w:uiPriority="51"/>
+    <w:lsdException w:name="List Table 7 Colorful Accent 5" w:uiPriority="52"/>
+    <w:lsdException w:name="List Table 1 Light Accent 6" w:uiPriority="46"/>
+    <w:lsdException w:name="List Table 2 Accent 6" w:uiPriority="47"/>
+    <w:lsdException w:name="List Table 3 Accent 6" w:uiPriority="48"/>
+    <w:lsdException w:name="List Table 4 Accent 6" w:uiPriority="49"/>
+    <w:lsdException w:name="List Table 5 Dark Accent 6" w:uiPriority="50"/>
+    <w:lsdException w:name="List Table 6 Colorful Accent 6" w:uiPriority="51"/>
+    <w:lsdException w:name="List Table 7 Colorful Accent 6" w:uiPriority="52"/>
   </w:latentStyles>
   <w:style w:type="paragraph" w:default="1" w:styleId="Normal">
     <w:name w:val="Normal"/>

</xml_diff>

<commit_message>
añadidos descripcion, latitud y longitud en 'municipios'
</commit_message>
<xml_diff>
--- a/RetoFinal/BBDD/paso a tablas (Sprint2).docx
+++ b/RetoFinal/BBDD/paso a tablas (Sprint2).docx
@@ -1,6 +1,6 @@
 
 <file path=word/document.xml><?xml version="1.0" encoding="utf-8"?>
-<w:document xmlns:wpc="http://schemas.microsoft.com/office/word/2010/wordprocessingCanvas" xmlns:cx="http://schemas.microsoft.com/office/drawing/2014/chartex" xmlns:mc="http://schemas.openxmlformats.org/markup-compatibility/2006" xmlns:o="urn:schemas-microsoft-com:office:office" xmlns:r="http://schemas.openxmlformats.org/officeDocument/2006/relationships" xmlns:m="http://schemas.openxmlformats.org/officeDocument/2006/math" xmlns:v="urn:schemas-microsoft-com:vml" xmlns:wp14="http://schemas.microsoft.com/office/word/2010/wordprocessingDrawing" xmlns:wp="http://schemas.openxmlformats.org/drawingml/2006/wordprocessingDrawing" xmlns:w10="urn:schemas-microsoft-com:office:word" xmlns:w="http://schemas.openxmlformats.org/wordprocessingml/2006/main" xmlns:w14="http://schemas.microsoft.com/office/word/2010/wordml" xmlns:w15="http://schemas.microsoft.com/office/word/2012/wordml" xmlns:w16se="http://schemas.microsoft.com/office/word/2015/wordml/symex" xmlns:wpg="http://schemas.microsoft.com/office/word/2010/wordprocessingGroup" xmlns:wpi="http://schemas.microsoft.com/office/word/2010/wordprocessingInk" xmlns:wne="http://schemas.microsoft.com/office/word/2006/wordml" xmlns:wps="http://schemas.microsoft.com/office/word/2010/wordprocessingShape" mc:Ignorable="w14 w15 w16se wp14">
+<w:document xmlns:wpc="http://schemas.microsoft.com/office/word/2010/wordprocessingCanvas" xmlns:mc="http://schemas.openxmlformats.org/markup-compatibility/2006" xmlns:o="urn:schemas-microsoft-com:office:office" xmlns:r="http://schemas.openxmlformats.org/officeDocument/2006/relationships" xmlns:m="http://schemas.openxmlformats.org/officeDocument/2006/math" xmlns:v="urn:schemas-microsoft-com:vml" xmlns:wp14="http://schemas.microsoft.com/office/word/2010/wordprocessingDrawing" xmlns:wp="http://schemas.openxmlformats.org/drawingml/2006/wordprocessingDrawing" xmlns:w10="urn:schemas-microsoft-com:office:word" xmlns:w="http://schemas.openxmlformats.org/wordprocessingml/2006/main" xmlns:w14="http://schemas.microsoft.com/office/word/2010/wordml" xmlns:wpg="http://schemas.microsoft.com/office/word/2010/wordprocessingGroup" xmlns:wpi="http://schemas.microsoft.com/office/word/2010/wordprocessingInk" xmlns:wne="http://schemas.microsoft.com/office/word/2006/wordml" xmlns:wps="http://schemas.microsoft.com/office/word/2010/wordprocessingShape" mc:Ignorable="w14 wp14">
   <w:body>
     <w:p>
       <w:pPr>
@@ -63,7 +63,7 @@
               </wp:anchor>
             </w:drawing>
           </mc:Choice>
-          <mc:Fallback>
+          <mc:Fallback xmlns:w16se="http://schemas.microsoft.com/office/word/2015/wordml/symex" xmlns:w15="http://schemas.microsoft.com/office/word/2012/wordml" xmlns:cx="http://schemas.microsoft.com/office/drawing/2014/chartex">
             <w:pict>
               <v:shapetype w14:anchorId="2A3FF2B4" id="_x0000_t32" coordsize="21600,21600" o:spt="32" o:oned="t" path="m,l21600,21600e" filled="f">
                 <v:path arrowok="t" fillok="f" o:connecttype="none"/>
@@ -127,7 +127,7 @@
               </wp:anchor>
             </w:drawing>
           </mc:Choice>
-          <mc:Fallback>
+          <mc:Fallback xmlns:w16se="http://schemas.microsoft.com/office/word/2015/wordml/symex" xmlns:w15="http://schemas.microsoft.com/office/word/2012/wordml" xmlns:cx="http://schemas.microsoft.com/office/drawing/2014/chartex">
             <w:pict>
               <v:shape w14:anchorId="1CA62355" id="Forma16" o:spid="_x0000_s1026" type="#_x0000_t32" style="position:absolute;margin-left:7.3pt;margin-top:-10.45pt;width:0;height:326.1pt;flip:y;z-index:251779072;visibility:visible;mso-wrap-style:square;mso-height-percent:0;mso-wrap-distance-left:9pt;mso-wrap-distance-top:0;mso-wrap-distance-right:9pt;mso-wrap-distance-bottom:0;mso-position-horizontal:absolute;mso-position-horizontal-relative:text;mso-position-vertical:absolute;mso-position-vertical-relative:text;mso-height-percent:0;mso-height-relative:margin" o:gfxdata="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" strokecolor="#3465a4" strokeweight=".35mm"/>
             </w:pict>
@@ -185,7 +185,7 @@
               </wp:anchor>
             </w:drawing>
           </mc:Choice>
-          <mc:Fallback>
+          <mc:Fallback xmlns:w16se="http://schemas.microsoft.com/office/word/2015/wordml/symex" xmlns:w15="http://schemas.microsoft.com/office/word/2012/wordml" xmlns:cx="http://schemas.microsoft.com/office/drawing/2014/chartex">
             <w:pict>
               <v:shape w14:anchorId="74FEE29F" id="Forma4" o:spid="_x0000_s1026" type="#_x0000_t32" style="position:absolute;margin-left:-4.55pt;margin-top:-20.65pt;width:304.1pt;height:0;flip:x;z-index:251768832;visibility:visible;mso-wrap-style:square;mso-width-percent:0;mso-wrap-distance-left:9pt;mso-wrap-distance-top:0;mso-wrap-distance-right:9pt;mso-wrap-distance-bottom:0;mso-position-horizontal:absolute;mso-position-horizontal-relative:text;mso-position-vertical:absolute;mso-position-vertical-relative:text;mso-width-percent:0;mso-width-relative:margin" o:gfxdata="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" strokecolor="#3465a4" strokeweight=".35mm"/>
             </w:pict>
@@ -245,7 +245,7 @@
               </wp:anchor>
             </w:drawing>
           </mc:Choice>
-          <mc:Fallback>
+          <mc:Fallback xmlns:w16se="http://schemas.microsoft.com/office/word/2015/wordml/symex" xmlns:w15="http://schemas.microsoft.com/office/word/2012/wordml" xmlns:cx="http://schemas.microsoft.com/office/drawing/2014/chartex">
             <w:pict>
               <v:shape w14:anchorId="35E2F2F0" id="Forma16" o:spid="_x0000_s1026" type="#_x0000_t32" style="position:absolute;margin-left:299.6pt;margin-top:-20.65pt;width:0;height:56.95pt;flip:y;z-index:251774976;visibility:visible;mso-wrap-style:square;mso-height-percent:0;mso-wrap-distance-left:9pt;mso-wrap-distance-top:0;mso-wrap-distance-right:9pt;mso-wrap-distance-bottom:0;mso-position-horizontal:absolute;mso-position-horizontal-relative:text;mso-position-vertical:absolute;mso-position-vertical-relative:text;mso-height-percent:0;mso-height-relative:margin" o:gfxdata="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" strokecolor="#3465a4" strokeweight=".35mm"/>
             </w:pict>
@@ -307,7 +307,7 @@
               </wp:anchor>
             </w:drawing>
           </mc:Choice>
-          <mc:Fallback>
+          <mc:Fallback xmlns:w16se="http://schemas.microsoft.com/office/word/2015/wordml/symex" xmlns:w15="http://schemas.microsoft.com/office/word/2012/wordml" xmlns:cx="http://schemas.microsoft.com/office/drawing/2014/chartex">
             <w:pict>
               <v:shape w14:anchorId="3CA8D5CF" id="Forma5" o:spid="_x0000_s1026" type="#_x0000_t32" style="position:absolute;margin-left:203.4pt;margin-top:-10.15pt;width:0;height:12.5pt;flip:y;z-index:251770880;visibility:visible;mso-wrap-style:square;mso-width-percent:0;mso-height-percent:0;mso-wrap-distance-left:9pt;mso-wrap-distance-top:0;mso-wrap-distance-right:9pt;mso-wrap-distance-bottom:0;mso-position-horizontal:absolute;mso-position-horizontal-relative:text;mso-position-vertical:absolute;mso-position-vertical-relative:text;mso-width-percent:0;mso-height-percent:0;mso-width-relative:margin;mso-height-relative:margin" o:gfxdata="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" strokecolor="#3465a4" strokeweight=".35mm"/>
             </w:pict>
@@ -365,7 +365,7 @@
               </wp:anchor>
             </w:drawing>
           </mc:Choice>
-          <mc:Fallback>
+          <mc:Fallback xmlns:w16se="http://schemas.microsoft.com/office/word/2015/wordml/symex" xmlns:w15="http://schemas.microsoft.com/office/word/2012/wordml" xmlns:cx="http://schemas.microsoft.com/office/drawing/2014/chartex">
             <w:pict>
               <v:shape w14:anchorId="138D79EB" id="Forma4" o:spid="_x0000_s1026" type="#_x0000_t32" style="position:absolute;margin-left:7.3pt;margin-top:-10.45pt;width:196.1pt;height:.3pt;flip:x y;z-index:251766784;visibility:visible;mso-wrap-style:square;mso-width-percent:0;mso-wrap-distance-left:9pt;mso-wrap-distance-top:0;mso-wrap-distance-right:9pt;mso-wrap-distance-bottom:0;mso-position-horizontal:absolute;mso-position-horizontal-relative:text;mso-position-vertical:absolute;mso-position-vertical-relative:text;mso-width-percent:0;mso-width-relative:margin" o:gfxdata="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" strokecolor="#3465a4" strokeweight=".35mm"/>
             </w:pict>
@@ -384,38 +384,20 @@
       <w:r>
         <w:t xml:space="preserve"> (</w:t>
       </w:r>
-      <w:proofErr w:type="spellStart"/>
       <w:r>
         <w:rPr>
           <w:b/>
           <w:u w:val="single"/>
         </w:rPr>
-        <w:t>idUser</w:t>
-      </w:r>
-      <w:proofErr w:type="spellEnd"/>
+        <w:t>idUser, nom</w:t>
+      </w:r>
       <w:r>
         <w:rPr>
           <w:b/>
           <w:u w:val="single"/>
         </w:rPr>
-        <w:t xml:space="preserve">, </w:t>
-      </w:r>
-      <w:proofErr w:type="spellStart"/>
-      <w:r>
-        <w:rPr>
-          <w:b/>
-          <w:u w:val="single"/>
-        </w:rPr>
-        <w:t>nom</w:t>
-      </w:r>
-      <w:r>
-        <w:rPr>
-          <w:b/>
-          <w:u w:val="single"/>
-        </w:rPr>
         <w:t>Municipio</w:t>
       </w:r>
-      <w:proofErr w:type="spellEnd"/>
       <w:r>
         <w:t>)</w:t>
       </w:r>
@@ -479,7 +461,7 @@
               </wp:anchor>
             </w:drawing>
           </mc:Choice>
-          <mc:Fallback>
+          <mc:Fallback xmlns:w16se="http://schemas.microsoft.com/office/word/2015/wordml/symex" xmlns:w15="http://schemas.microsoft.com/office/word/2012/wordml" xmlns:cx="http://schemas.microsoft.com/office/drawing/2014/chartex">
             <w:pict>
               <v:shape w14:anchorId="5F8F5B12" id="Forma4" o:spid="_x0000_s1026" type="#_x0000_t32" style="position:absolute;margin-left:19.65pt;margin-top:10.7pt;width:143.95pt;height:.35pt;flip:x y;z-index:251762688;visibility:visible;mso-wrap-style:square;mso-width-percent:0;mso-wrap-distance-left:9pt;mso-wrap-distance-top:0;mso-wrap-distance-right:9pt;mso-wrap-distance-bottom:0;mso-position-horizontal:absolute;mso-position-horizontal-relative:text;mso-position-vertical:absolute;mso-position-vertical-relative:text;mso-width-percent:0;mso-width-relative:margin" o:gfxdata="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" strokecolor="#3465a4" strokeweight=".35mm"/>
             </w:pict>
@@ -539,7 +521,7 @@
               </wp:anchor>
             </w:drawing>
           </mc:Choice>
-          <mc:Fallback>
+          <mc:Fallback xmlns:w16se="http://schemas.microsoft.com/office/word/2015/wordml/symex" xmlns:w15="http://schemas.microsoft.com/office/word/2012/wordml" xmlns:cx="http://schemas.microsoft.com/office/drawing/2014/chartex">
             <w:pict>
               <v:shape w14:anchorId="668844A1" id="Forma16" o:spid="_x0000_s1026" type="#_x0000_t32" style="position:absolute;margin-left:163.45pt;margin-top:.85pt;width:0;height:10.1pt;flip:y;z-index:251761664;visibility:visible;mso-wrap-style:square;mso-height-percent:0;mso-wrap-distance-left:9pt;mso-wrap-distance-top:0;mso-wrap-distance-right:9pt;mso-wrap-distance-bottom:0;mso-position-horizontal:absolute;mso-position-horizontal-relative:text;mso-position-vertical:absolute;mso-position-vertical-relative:text;mso-height-percent:0;mso-height-relative:margin" o:gfxdata="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" strokecolor="#3465a4" strokeweight=".35mm"/>
             </w:pict>
@@ -599,7 +581,7 @@
               </wp:anchor>
             </w:drawing>
           </mc:Choice>
-          <mc:Fallback>
+          <mc:Fallback xmlns:w16se="http://schemas.microsoft.com/office/word/2015/wordml/symex" xmlns:w15="http://schemas.microsoft.com/office/word/2012/wordml" xmlns:cx="http://schemas.microsoft.com/office/drawing/2014/chartex">
             <w:pict>
               <v:shape w14:anchorId="7C4B4601" id="Forma16" o:spid="_x0000_s1026" type="#_x0000_t32" style="position:absolute;margin-left:19.6pt;margin-top:10.9pt;width:0;height:38.65pt;flip:y;z-index:251764736;visibility:visible;mso-wrap-style:square;mso-height-percent:0;mso-wrap-distance-left:9pt;mso-wrap-distance-top:0;mso-wrap-distance-right:9pt;mso-wrap-distance-bottom:0;mso-position-horizontal:absolute;mso-position-horizontal-relative:text;mso-position-vertical:absolute;mso-position-vertical-relative:text;mso-height-percent:0;mso-height-relative:margin" o:gfxdata="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" strokecolor="#3465a4" strokeweight=".35mm"/>
             </w:pict>
@@ -659,7 +641,7 @@
               </wp:anchor>
             </w:drawing>
           </mc:Choice>
-          <mc:Fallback>
+          <mc:Fallback xmlns:w16se="http://schemas.microsoft.com/office/word/2015/wordml/symex" xmlns:w15="http://schemas.microsoft.com/office/word/2012/wordml" xmlns:cx="http://schemas.microsoft.com/office/drawing/2014/chartex">
             <w:pict>
               <v:shape w14:anchorId="329BFA98" id="Forma16" o:spid="_x0000_s1026" type="#_x0000_t32" style="position:absolute;margin-left:102.6pt;margin-top:49.55pt;width:0;height:20.45pt;flip:y;z-index:251756544;visibility:visible;mso-wrap-style:square;mso-height-percent:0;mso-wrap-distance-left:9pt;mso-wrap-distance-top:0;mso-wrap-distance-right:9pt;mso-wrap-distance-bottom:0;mso-position-horizontal:absolute;mso-position-horizontal-relative:text;mso-position-vertical:absolute;mso-position-vertical-relative:text;mso-height-percent:0;mso-height-relative:margin" o:gfxdata="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" strokecolor="#3465a4" strokeweight=".35mm">
                 <v:stroke startarrow="open"/>
@@ -719,7 +701,7 @@
               </wp:anchor>
             </w:drawing>
           </mc:Choice>
-          <mc:Fallback>
+          <mc:Fallback xmlns:w16se="http://schemas.microsoft.com/office/word/2015/wordml/symex" xmlns:w15="http://schemas.microsoft.com/office/word/2012/wordml" xmlns:cx="http://schemas.microsoft.com/office/drawing/2014/chartex">
             <w:pict>
               <v:shape w14:anchorId="0D8B9511" id="Forma4" o:spid="_x0000_s1026" type="#_x0000_t32" style="position:absolute;margin-left:19.4pt;margin-top:49.1pt;width:83.25pt;height:0;flip:x;z-index:251758592;visibility:visible;mso-wrap-style:square;mso-width-percent:0;mso-wrap-distance-left:9pt;mso-wrap-distance-top:0;mso-wrap-distance-right:9pt;mso-wrap-distance-bottom:0;mso-position-horizontal:absolute;mso-position-horizontal-relative:text;mso-position-vertical:absolute;mso-position-vertical-relative:text;mso-width-percent:0;mso-width-relative:margin" o:gfxdata="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" strokecolor="#3465a4" strokeweight=".35mm"/>
             </w:pict>
@@ -786,7 +768,7 @@
               </wp:anchor>
             </w:drawing>
           </mc:Choice>
-          <mc:Fallback>
+          <mc:Fallback xmlns:w16se="http://schemas.microsoft.com/office/word/2015/wordml/symex" xmlns:w15="http://schemas.microsoft.com/office/word/2012/wordml" xmlns:cx="http://schemas.microsoft.com/office/drawing/2014/chartex">
             <w:pict>
               <v:shape w14:anchorId="672E0FA5" id="Forma4" o:spid="_x0000_s1026" type="#_x0000_t32" style="position:absolute;margin-left:198.6pt;margin-top:8.7pt;width:101pt;height:0;flip:x;z-index:251777024;visibility:visible;mso-wrap-style:square;mso-width-percent:0;mso-wrap-distance-left:9pt;mso-wrap-distance-top:0;mso-wrap-distance-right:9pt;mso-wrap-distance-bottom:0;mso-position-horizontal:absolute;mso-position-horizontal-relative:text;mso-position-vertical:absolute;mso-position-vertical-relative:text;mso-width-percent:0;mso-width-relative:margin" o:gfxdata="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" strokecolor="#3465a4" strokeweight=".35mm"/>
             </w:pict>
@@ -848,7 +830,7 @@
               </wp:anchor>
             </w:drawing>
           </mc:Choice>
-          <mc:Fallback>
+          <mc:Fallback xmlns:w16se="http://schemas.microsoft.com/office/word/2015/wordml/symex" xmlns:w15="http://schemas.microsoft.com/office/word/2012/wordml" xmlns:cx="http://schemas.microsoft.com/office/drawing/2014/chartex">
             <w:pict>
               <v:shape w14:anchorId="6468B7E4" id="Forma5" o:spid="_x0000_s1026" type="#_x0000_t32" style="position:absolute;margin-left:198.55pt;margin-top:8.85pt;width:0;height:6.9pt;flip:y;z-index:251772928;visibility:visible;mso-wrap-style:square;mso-width-percent:0;mso-height-percent:0;mso-wrap-distance-left:9pt;mso-wrap-distance-top:0;mso-wrap-distance-right:9pt;mso-wrap-distance-bottom:0;mso-position-horizontal:absolute;mso-position-horizontal-relative:text;mso-position-vertical:absolute;mso-position-vertical-relative:text;mso-width-percent:0;mso-height-percent:0;mso-width-relative:margin;mso-height-relative:margin" o:gfxdata="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" strokecolor="#3465a4" strokeweight=".35mm"/>
             </w:pict>
@@ -876,7 +858,6 @@
       <w:r>
         <w:t xml:space="preserve"> (</w:t>
       </w:r>
-      <w:proofErr w:type="spellStart"/>
       <w:r>
         <w:rPr>
           <w:b/>
@@ -884,7 +865,6 @@
         </w:rPr>
         <w:t>idUser</w:t>
       </w:r>
-      <w:proofErr w:type="spellEnd"/>
       <w:r>
         <w:rPr>
           <w:b/>
@@ -899,7 +879,6 @@
         </w:rPr>
         <w:t xml:space="preserve"> </w:t>
       </w:r>
-      <w:proofErr w:type="spellStart"/>
       <w:r>
         <w:rPr>
           <w:b/>
@@ -914,7 +893,6 @@
         </w:rPr>
         <w:t>EspNat</w:t>
       </w:r>
-      <w:proofErr w:type="spellEnd"/>
       <w:r>
         <w:t>)</w:t>
       </w:r>
@@ -978,7 +956,7 @@
               </wp:anchor>
             </w:drawing>
           </mc:Choice>
-          <mc:Fallback>
+          <mc:Fallback xmlns:w16se="http://schemas.microsoft.com/office/word/2015/wordml/symex" xmlns:w15="http://schemas.microsoft.com/office/word/2012/wordml" xmlns:cx="http://schemas.microsoft.com/office/drawing/2014/chartex">
             <w:pict>
               <v:shape w14:anchorId="5C6C56CA" id="Forma4" o:spid="_x0000_s1026" type="#_x0000_t32" style="position:absolute;margin-left:115.3pt;margin-top:8.05pt;width:45.15pt;height:.1pt;flip:x y;z-index:251754496;visibility:visible;mso-wrap-style:square;mso-width-percent:0;mso-wrap-distance-left:9pt;mso-wrap-distance-top:0;mso-wrap-distance-right:9pt;mso-wrap-distance-bottom:0;mso-position-horizontal:absolute;mso-position-horizontal-relative:text;mso-position-vertical:absolute;mso-position-vertical-relative:text;mso-width-percent:0;mso-width-relative:margin" o:gfxdata="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" strokecolor="#3465a4" strokeweight=".35mm"/>
             </w:pict>
@@ -1038,7 +1016,7 @@
               </wp:anchor>
             </w:drawing>
           </mc:Choice>
-          <mc:Fallback>
+          <mc:Fallback xmlns:w16se="http://schemas.microsoft.com/office/word/2015/wordml/symex" xmlns:w15="http://schemas.microsoft.com/office/word/2012/wordml" xmlns:cx="http://schemas.microsoft.com/office/drawing/2014/chartex">
             <w:pict>
               <v:shape w14:anchorId="376DBC65" id="Forma16" o:spid="_x0000_s1026" type="#_x0000_t32" style="position:absolute;margin-left:115.25pt;margin-top:8.15pt;width:.05pt;height:20.8pt;flip:y;z-index:251759616;visibility:visible;mso-wrap-style:square;mso-height-percent:0;mso-wrap-distance-left:9pt;mso-wrap-distance-top:0;mso-wrap-distance-right:9pt;mso-wrap-distance-bottom:0;mso-position-horizontal:absolute;mso-position-horizontal-relative:text;mso-position-vertical:absolute;mso-position-vertical-relative:text;mso-height-percent:0;mso-height-relative:margin" o:gfxdata="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" strokecolor="#3465a4" strokeweight=".35mm">
                 <v:stroke startarrow="open"/>
@@ -1102,7 +1080,7 @@
               </wp:anchor>
             </w:drawing>
           </mc:Choice>
-          <mc:Fallback>
+          <mc:Fallback xmlns:w16se="http://schemas.microsoft.com/office/word/2015/wordml/symex" xmlns:w15="http://schemas.microsoft.com/office/word/2012/wordml" xmlns:cx="http://schemas.microsoft.com/office/drawing/2014/chartex">
             <w:pict>
               <v:shape w14:anchorId="762F4C48" id="Forma5" o:spid="_x0000_s1026" type="#_x0000_t32" style="position:absolute;margin-left:160.7pt;margin-top:1.25pt;width:0;height:6.9pt;flip:y;z-index:251752448;visibility:visible;mso-wrap-style:square;mso-width-percent:0;mso-height-percent:0;mso-wrap-distance-left:9pt;mso-wrap-distance-top:0;mso-wrap-distance-right:9pt;mso-wrap-distance-bottom:0;mso-position-horizontal:absolute;mso-position-horizontal-relative:text;mso-position-vertical:absolute;mso-position-vertical-relative:text;mso-width-percent:0;mso-height-percent:0;mso-width-relative:margin;mso-height-relative:margin" o:gfxdata="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" strokecolor="#3465a4" strokeweight=".35mm"/>
             </w:pict>
@@ -1130,7 +1108,6 @@
       <w:r>
         <w:t>USUARIOS (</w:t>
       </w:r>
-      <w:proofErr w:type="spellStart"/>
       <w:r>
         <w:rPr>
           <w:b/>
@@ -1138,20 +1115,12 @@
         </w:rPr>
         <w:t>idUser</w:t>
       </w:r>
-      <w:proofErr w:type="spellEnd"/>
-      <w:r>
-        <w:t xml:space="preserve">, </w:t>
-      </w:r>
-      <w:proofErr w:type="spellStart"/>
-      <w:r>
-        <w:t>password</w:t>
-      </w:r>
-      <w:proofErr w:type="spellEnd"/>
+      <w:r>
+        <w:t>, password</w:t>
+      </w:r>
       <w:r>
         <w:t>, recuperacion</w:t>
       </w:r>
-      <w:bookmarkStart w:id="0" w:name="_GoBack"/>
-      <w:bookmarkEnd w:id="0"/>
       <w:r>
         <w:t>)</w:t>
       </w:r>
@@ -1219,7 +1188,7 @@
               </wp:anchor>
             </w:drawing>
           </mc:Choice>
-          <mc:Fallback>
+          <mc:Fallback xmlns:w16se="http://schemas.microsoft.com/office/word/2015/wordml/symex" xmlns:w15="http://schemas.microsoft.com/office/word/2012/wordml" xmlns:cx="http://schemas.microsoft.com/office/drawing/2014/chartex">
             <w:pict>
               <v:shape w14:anchorId="3803D30A" id="Forma5" o:spid="_x0000_s1026" type="#_x0000_t32" style="position:absolute;margin-left:109.8pt;margin-top:2.3pt;width:.4pt;height:17.5pt;flip:y;z-index:251727872;visibility:visible;mso-wrap-style:square;mso-width-percent:0;mso-height-percent:0;mso-wrap-distance-left:9pt;mso-wrap-distance-top:0;mso-wrap-distance-right:9pt;mso-wrap-distance-bottom:0;mso-position-horizontal:absolute;mso-position-horizontal-relative:text;mso-position-vertical:absolute;mso-position-vertical-relative:text;mso-width-percent:0;mso-height-percent:0;mso-width-relative:margin;mso-height-relative:margin" o:gfxdata="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" strokecolor="#3465a4" strokeweight=".35mm">
                 <v:stroke endarrow="open"/>
@@ -1288,7 +1257,7 @@
               </wp:anchor>
             </w:drawing>
           </mc:Choice>
-          <mc:Fallback>
+          <mc:Fallback xmlns:w16se="http://schemas.microsoft.com/office/word/2015/wordml/symex" xmlns:w15="http://schemas.microsoft.com/office/word/2012/wordml" xmlns:cx="http://schemas.microsoft.com/office/drawing/2014/chartex">
             <w:pict>
               <v:shape w14:anchorId="12B41DE5" id="Forma4" o:spid="_x0000_s1026" type="#_x0000_t32" style="position:absolute;margin-left:110.35pt;margin-top:6.05pt;width:57.85pt;height:.1pt;flip:x y;z-index:251726848;visibility:visible;mso-wrap-style:square;mso-width-percent:0;mso-wrap-distance-left:9pt;mso-wrap-distance-top:0;mso-wrap-distance-right:9pt;mso-wrap-distance-bottom:0;mso-position-horizontal:absolute;mso-position-horizontal-relative:text;mso-position-vertical:absolute;mso-position-vertical-relative:text;mso-width-percent:0;mso-width-relative:margin" o:gfxdata="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" strokecolor="#3465a4" strokeweight=".35mm"/>
             </w:pict>
@@ -1348,7 +1317,7 @@
               </wp:anchor>
             </w:drawing>
           </mc:Choice>
-          <mc:Fallback>
+          <mc:Fallback xmlns:w16se="http://schemas.microsoft.com/office/word/2015/wordml/symex" xmlns:w15="http://schemas.microsoft.com/office/word/2012/wordml" xmlns:cx="http://schemas.microsoft.com/office/drawing/2014/chartex">
             <w:pict>
               <v:shape w14:anchorId="4CF7CF54" id="Forma16" o:spid="_x0000_s1026" type="#_x0000_t32" style="position:absolute;margin-left:168.2pt;margin-top:6.05pt;width:0;height:10.15pt;flip:x y;z-index:251724800;visibility:visible;mso-wrap-style:square;mso-height-percent:0;mso-wrap-distance-left:9pt;mso-wrap-distance-top:0;mso-wrap-distance-right:9pt;mso-wrap-distance-bottom:0;mso-position-horizontal:absolute;mso-position-horizontal-relative:text;mso-position-vertical:absolute;mso-position-vertical-relative:text;mso-height-percent:0;mso-height-relative:margin" o:gfxdata="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" strokecolor="#3465a4" strokeweight=".35mm"/>
             </w:pict>
@@ -1375,15 +1344,7 @@
         <w:t>id</w:t>
       </w:r>
       <w:r>
-        <w:t xml:space="preserve">, </w:t>
-      </w:r>
-      <w:proofErr w:type="spellStart"/>
-      <w:r>
-        <w:t>idUser</w:t>
-      </w:r>
-      <w:proofErr w:type="spellEnd"/>
-      <w:r>
-        <w:t>)</w:t>
+        <w:t>, idUser)</w:t>
       </w:r>
     </w:p>
     <w:p>
@@ -1447,7 +1408,7 @@
               </wp:anchor>
             </w:drawing>
           </mc:Choice>
-          <mc:Fallback>
+          <mc:Fallback xmlns:w16se="http://schemas.microsoft.com/office/word/2015/wordml/symex" xmlns:w15="http://schemas.microsoft.com/office/word/2012/wordml" xmlns:cx="http://schemas.microsoft.com/office/drawing/2014/chartex">
             <w:pict>
               <v:shape w14:anchorId="59F6D04B" id="Forma16" o:spid="_x0000_s1026" type="#_x0000_t32" style="position:absolute;margin-left:203.3pt;margin-top:12.5pt;width:0;height:46.15pt;flip:y;z-index:251744256;visibility:visible;mso-wrap-style:square;mso-height-percent:0;mso-wrap-distance-left:9pt;mso-wrap-distance-top:0;mso-wrap-distance-right:9pt;mso-wrap-distance-bottom:0;mso-position-horizontal:absolute;mso-position-horizontal-relative:text;mso-position-vertical:absolute;mso-position-vertical-relative:text;mso-height-percent:0;mso-height-relative:margin" o:gfxdata="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" strokecolor="#3465a4" strokeweight=".35mm"/>
             </w:pict>
@@ -1505,7 +1466,7 @@
               </wp:anchor>
             </w:drawing>
           </mc:Choice>
-          <mc:Fallback>
+          <mc:Fallback xmlns:w16se="http://schemas.microsoft.com/office/word/2015/wordml/symex" xmlns:w15="http://schemas.microsoft.com/office/word/2012/wordml" xmlns:cx="http://schemas.microsoft.com/office/drawing/2014/chartex">
             <w:pict>
               <v:shape w14:anchorId="74BF7C26" id="Forma4" o:spid="_x0000_s1026" type="#_x0000_t32" style="position:absolute;margin-left:139.65pt;margin-top:12.5pt;width:63.6pt;height:0;flip:x;z-index:251742208;visibility:visible;mso-wrap-style:square;mso-width-percent:0;mso-wrap-distance-left:9pt;mso-wrap-distance-top:0;mso-wrap-distance-right:9pt;mso-wrap-distance-bottom:0;mso-position-horizontal:absolute;mso-position-horizontal-relative:text;mso-position-vertical:absolute;mso-position-vertical-relative:text;mso-width-percent:0;mso-width-relative:margin" o:gfxdata="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" strokecolor="#3465a4" strokeweight=".35mm"/>
             </w:pict>
@@ -1565,7 +1526,7 @@
               </wp:anchor>
             </w:drawing>
           </mc:Choice>
-          <mc:Fallback>
+          <mc:Fallback xmlns:w16se="http://schemas.microsoft.com/office/word/2015/wordml/symex" xmlns:w15="http://schemas.microsoft.com/office/word/2012/wordml" xmlns:cx="http://schemas.microsoft.com/office/drawing/2014/chartex">
             <w:pict>
               <v:shape w14:anchorId="3C94127F" id="Forma16" o:spid="_x0000_s1026" type="#_x0000_t32" style="position:absolute;margin-left:139.8pt;margin-top:2.3pt;width:0;height:10.15pt;flip:x y;z-index:251738112;visibility:visible;mso-wrap-style:square;mso-height-percent:0;mso-wrap-distance-left:9pt;mso-wrap-distance-top:0;mso-wrap-distance-right:9pt;mso-wrap-distance-bottom:0;mso-position-horizontal:absolute;mso-position-horizontal-relative:text;mso-position-vertical:absolute;mso-position-vertical-relative:text;mso-height-percent:0;mso-height-relative:margin" o:gfxdata="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" strokecolor="#3465a4" strokeweight=".35mm"/>
             </w:pict>
@@ -1625,7 +1586,7 @@
               </wp:anchor>
             </w:drawing>
           </mc:Choice>
-          <mc:Fallback>
+          <mc:Fallback xmlns:w16se="http://schemas.microsoft.com/office/word/2015/wordml/symex" xmlns:w15="http://schemas.microsoft.com/office/word/2012/wordml" xmlns:cx="http://schemas.microsoft.com/office/drawing/2014/chartex">
             <w:pict>
               <v:shape w14:anchorId="58256823" id="Forma16" o:spid="_x0000_s1026" type="#_x0000_t32" style="position:absolute;margin-left:143.4pt;margin-top:42.9pt;width:0;height:6.65pt;flip:y;z-index:251740160;visibility:visible;mso-wrap-style:square;mso-height-percent:0;mso-wrap-distance-left:9pt;mso-wrap-distance-top:0;mso-wrap-distance-right:9pt;mso-wrap-distance-bottom:0;mso-position-horizontal:absolute;mso-position-horizontal-relative:text;mso-position-vertical:absolute;mso-position-vertical-relative:text;mso-height-percent:0;mso-height-relative:margin" o:gfxdata="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" strokecolor="#3465a4" strokeweight=".35mm"/>
             </w:pict>
@@ -1684,7 +1645,7 @@
               </wp:anchor>
             </w:drawing>
           </mc:Choice>
-          <mc:Fallback>
+          <mc:Fallback xmlns:w16se="http://schemas.microsoft.com/office/word/2015/wordml/symex" xmlns:w15="http://schemas.microsoft.com/office/word/2012/wordml" xmlns:cx="http://schemas.microsoft.com/office/drawing/2014/chartex">
             <w:pict>
               <v:shape w14:anchorId="0E7197B5" id="Forma16" o:spid="_x0000_s1026" type="#_x0000_t32" style="position:absolute;margin-left:71.55pt;margin-top:49.9pt;width:0;height:21.65pt;flip:y;z-index:251720704;visibility:visible;mso-wrap-style:square;mso-height-percent:0;mso-wrap-distance-left:9pt;mso-wrap-distance-top:0;mso-wrap-distance-right:9pt;mso-wrap-distance-bottom:0;mso-position-horizontal:absolute;mso-position-horizontal-relative:text;mso-position-vertical:absolute;mso-position-vertical-relative:text;mso-height-percent:0;mso-height-relative:margin" o:gfxdata="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" strokecolor="#3465a4" strokeweight=".35mm">
                 <v:stroke startarrow="open"/>
@@ -1784,7 +1745,7 @@
               </wp:anchor>
             </w:drawing>
           </mc:Choice>
-          <mc:Fallback>
+          <mc:Fallback xmlns:w16se="http://schemas.microsoft.com/office/word/2015/wordml/symex" xmlns:w15="http://schemas.microsoft.com/office/word/2012/wordml" xmlns:cx="http://schemas.microsoft.com/office/drawing/2014/chartex">
             <w:pict>
               <v:shape w14:anchorId="65D9645C" id="Forma4" o:spid="_x0000_s1026" type="#_x0000_t32" style="position:absolute;margin-left:71.4pt;margin-top:8.4pt;width:71.95pt;height:.15pt;flip:x y;z-index:251725824;visibility:visible;mso-wrap-style:square;mso-width-percent:0;mso-wrap-distance-left:9pt;mso-wrap-distance-top:0;mso-wrap-distance-right:9pt;mso-wrap-distance-bottom:0;mso-position-horizontal:absolute;mso-position-horizontal-relative:text;mso-position-vertical:absolute;mso-position-vertical-relative:text;mso-width-percent:0;mso-width-relative:margin" o:gfxdata="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" strokecolor="#3465a4" strokeweight=".35mm"/>
             </w:pict>
@@ -1851,7 +1812,7 @@
               </wp:anchor>
             </w:drawing>
           </mc:Choice>
-          <mc:Fallback>
+          <mc:Fallback xmlns:w16se="http://schemas.microsoft.com/office/word/2015/wordml/symex" xmlns:w15="http://schemas.microsoft.com/office/word/2012/wordml" xmlns:cx="http://schemas.microsoft.com/office/drawing/2014/chartex">
             <w:pict>
               <v:shape w14:anchorId="164F07E6" id="Forma4" o:spid="_x0000_s1026" type="#_x0000_t32" style="position:absolute;margin-left:82.5pt;margin-top:3.2pt;width:120.85pt;height:0;flip:x;z-index:251721728;visibility:visible;mso-wrap-style:square;mso-width-percent:0;mso-wrap-distance-left:9pt;mso-wrap-distance-top:0;mso-wrap-distance-right:9pt;mso-wrap-distance-bottom:0;mso-position-horizontal:absolute;mso-position-horizontal-relative:text;mso-position-vertical:absolute;mso-position-vertical-relative:text;mso-width-percent:0;mso-width-relative:margin" o:gfxdata="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" strokecolor="#3465a4" strokeweight=".35mm"/>
             </w:pict>
@@ -1910,7 +1871,7 @@
               </wp:anchor>
             </w:drawing>
           </mc:Choice>
-          <mc:Fallback>
+          <mc:Fallback xmlns:w16se="http://schemas.microsoft.com/office/word/2015/wordml/symex" xmlns:w15="http://schemas.microsoft.com/office/word/2012/wordml" xmlns:cx="http://schemas.microsoft.com/office/drawing/2014/chartex">
             <w:pict>
               <v:shape w14:anchorId="11360338" id="Forma16" o:spid="_x0000_s1026" type="#_x0000_t32" style="position:absolute;margin-left:82.55pt;margin-top:3.6pt;width:0;height:12.6pt;flip:y;z-index:251736064;visibility:visible;mso-wrap-style:square;mso-height-percent:0;mso-wrap-distance-left:9pt;mso-wrap-distance-top:0;mso-wrap-distance-right:9pt;mso-wrap-distance-bottom:0;mso-position-horizontal:absolute;mso-position-horizontal-relative:text;mso-position-vertical:absolute;mso-position-vertical-relative:text;mso-height-percent:0;mso-height-relative:margin" o:gfxdata="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" strokecolor="#3465a4" strokeweight=".35mm">
                 <v:stroke startarrow="open"/>
@@ -1939,15 +1900,7 @@
         <w:t>id</w:t>
       </w:r>
       <w:r>
-        <w:t xml:space="preserve">, </w:t>
-      </w:r>
-      <w:proofErr w:type="spellStart"/>
-      <w:r>
-        <w:t>nomMunicipio</w:t>
-      </w:r>
-      <w:proofErr w:type="spellEnd"/>
-      <w:r>
-        <w:t>)</w:t>
+        <w:t>, nomMunicipio)</w:t>
       </w:r>
     </w:p>
     <w:p>
@@ -1966,10 +1919,72 @@
         <mc:AlternateContent>
           <mc:Choice Requires="wps">
             <w:drawing>
-              <wp:anchor distT="0" distB="0" distL="114300" distR="114300" simplePos="0" relativeHeight="251718656" behindDoc="0" locked="0" layoutInCell="1" allowOverlap="1" wp14:anchorId="62315EBB" wp14:editId="1B0C13DD">
-                <wp:simplePos x="0" y="0"/>
-                <wp:positionH relativeFrom="column">
-                  <wp:posOffset>3296920</wp:posOffset>
+              <wp:anchor distT="0" distB="0" distL="114300" distR="114300" simplePos="0" relativeHeight="251734016" behindDoc="0" locked="0" layoutInCell="1" allowOverlap="1" wp14:anchorId="055387D2" wp14:editId="708E37A9">
+                <wp:simplePos x="0" y="0"/>
+                <wp:positionH relativeFrom="column">
+                  <wp:posOffset>1426845</wp:posOffset>
+                </wp:positionH>
+                <wp:positionV relativeFrom="paragraph">
+                  <wp:posOffset>146685</wp:posOffset>
+                </wp:positionV>
+                <wp:extent cx="3400425" cy="0"/>
+                <wp:effectExtent l="0" t="0" r="9525" b="19050"/>
+                <wp:wrapNone/>
+                <wp:docPr id="39" name="Forma4"/>
+                <wp:cNvGraphicFramePr/>
+                <a:graphic xmlns:a="http://schemas.openxmlformats.org/drawingml/2006/main">
+                  <a:graphicData uri="http://schemas.microsoft.com/office/word/2010/wordprocessingShape">
+                    <wps:wsp>
+                      <wps:cNvCnPr/>
+                      <wps:spPr>
+                        <a:xfrm flipH="1">
+                          <a:off x="0" y="0"/>
+                          <a:ext cx="3400425" cy="0"/>
+                        </a:xfrm>
+                        <a:prstGeom prst="straightConnector1">
+                          <a:avLst/>
+                        </a:prstGeom>
+                        <a:noFill/>
+                        <a:ln w="12600">
+                          <a:solidFill>
+                            <a:srgbClr val="3465A4"/>
+                          </a:solidFill>
+                          <a:prstDash val="solid"/>
+                        </a:ln>
+                      </wps:spPr>
+                      <wps:bodyPr/>
+                    </wps:wsp>
+                  </a:graphicData>
+                </a:graphic>
+                <wp14:sizeRelH relativeFrom="margin">
+                  <wp14:pctWidth>0</wp14:pctWidth>
+                </wp14:sizeRelH>
+              </wp:anchor>
+            </w:drawing>
+          </mc:Choice>
+          <mc:Fallback>
+            <w:pict>
+              <v:shapetype id="_x0000_t32" coordsize="21600,21600" o:spt="32" o:oned="t" path="m,l21600,21600e" filled="f">
+                <v:path arrowok="t" fillok="f" o:connecttype="none"/>
+                <o:lock v:ext="edit" shapetype="t"/>
+              </v:shapetype>
+              <v:shape id="Forma4" o:spid="_x0000_s1026" type="#_x0000_t32" style="position:absolute;margin-left:112.35pt;margin-top:11.55pt;width:267.75pt;height:0;flip:x;z-index:251734016;visibility:visible;mso-wrap-style:square;mso-width-percent:0;mso-wrap-distance-left:9pt;mso-wrap-distance-top:0;mso-wrap-distance-right:9pt;mso-wrap-distance-bottom:0;mso-position-horizontal:absolute;mso-position-horizontal-relative:text;mso-position-vertical:absolute;mso-position-vertical-relative:text;mso-width-percent:0;mso-width-relative:margin" o:gfxdata="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" strokecolor="#3465a4" strokeweight=".35mm"/>
+            </w:pict>
+          </mc:Fallback>
+        </mc:AlternateContent>
+      </w:r>
+      <w:r>
+        <w:rPr>
+          <w:noProof/>
+          <w:lang w:eastAsia="es-ES" w:bidi="ar-SA"/>
+        </w:rPr>
+        <mc:AlternateContent>
+          <mc:Choice Requires="wps">
+            <w:drawing>
+              <wp:anchor distT="0" distB="0" distL="114300" distR="114300" simplePos="0" relativeHeight="251718656" behindDoc="0" locked="0" layoutInCell="1" allowOverlap="1" wp14:anchorId="3AB51137" wp14:editId="4F623336">
+                <wp:simplePos x="0" y="0"/>
+                <wp:positionH relativeFrom="column">
+                  <wp:posOffset>4830445</wp:posOffset>
                 </wp:positionH>
                 <wp:positionV relativeFrom="paragraph">
                   <wp:posOffset>151130</wp:posOffset>
@@ -2011,65 +2026,7 @@
           </mc:Choice>
           <mc:Fallback>
             <w:pict>
-              <v:shape w14:anchorId="2ADBBD5F" id="Forma5" o:spid="_x0000_s1026" type="#_x0000_t32" style="position:absolute;margin-left:259.6pt;margin-top:11.9pt;width:0;height:82.6pt;flip:y;z-index:251718656;visibility:visible;mso-wrap-style:square;mso-height-percent:0;mso-wrap-distance-left:9pt;mso-wrap-distance-top:0;mso-wrap-distance-right:9pt;mso-wrap-distance-bottom:0;mso-position-horizontal:absolute;mso-position-horizontal-relative:text;mso-position-vertical:absolute;mso-position-vertical-relative:text;mso-height-percent:0;mso-height-relative:margin" o:gfxdata="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" strokecolor="#3465a4" strokeweight=".35mm"/>
-            </w:pict>
-          </mc:Fallback>
-        </mc:AlternateContent>
-      </w:r>
-      <w:r>
-        <w:rPr>
-          <w:noProof/>
-          <w:lang w:eastAsia="es-ES" w:bidi="ar-SA"/>
-        </w:rPr>
-        <mc:AlternateContent>
-          <mc:Choice Requires="wps">
-            <w:drawing>
-              <wp:anchor distT="0" distB="0" distL="114300" distR="114300" simplePos="0" relativeHeight="251734016" behindDoc="0" locked="0" layoutInCell="1" allowOverlap="1" wp14:anchorId="3962B64A" wp14:editId="1AF806C8">
-                <wp:simplePos x="0" y="0"/>
-                <wp:positionH relativeFrom="column">
-                  <wp:posOffset>1429385</wp:posOffset>
-                </wp:positionH>
-                <wp:positionV relativeFrom="paragraph">
-                  <wp:posOffset>149860</wp:posOffset>
-                </wp:positionV>
-                <wp:extent cx="1864360" cy="0"/>
-                <wp:effectExtent l="0" t="0" r="21590" b="19050"/>
-                <wp:wrapNone/>
-                <wp:docPr id="39" name="Forma4"/>
-                <wp:cNvGraphicFramePr/>
-                <a:graphic xmlns:a="http://schemas.openxmlformats.org/drawingml/2006/main">
-                  <a:graphicData uri="http://schemas.microsoft.com/office/word/2010/wordprocessingShape">
-                    <wps:wsp>
-                      <wps:cNvCnPr/>
-                      <wps:spPr>
-                        <a:xfrm flipH="1">
-                          <a:off x="0" y="0"/>
-                          <a:ext cx="1864360" cy="0"/>
-                        </a:xfrm>
-                        <a:prstGeom prst="straightConnector1">
-                          <a:avLst/>
-                        </a:prstGeom>
-                        <a:noFill/>
-                        <a:ln w="12600">
-                          <a:solidFill>
-                            <a:srgbClr val="3465A4"/>
-                          </a:solidFill>
-                          <a:prstDash val="solid"/>
-                        </a:ln>
-                      </wps:spPr>
-                      <wps:bodyPr/>
-                    </wps:wsp>
-                  </a:graphicData>
-                </a:graphic>
-                <wp14:sizeRelH relativeFrom="margin">
-                  <wp14:pctWidth>0</wp14:pctWidth>
-                </wp14:sizeRelH>
-              </wp:anchor>
-            </w:drawing>
-          </mc:Choice>
-          <mc:Fallback>
-            <w:pict>
-              <v:shape w14:anchorId="19039B1C" id="Forma4" o:spid="_x0000_s1026" type="#_x0000_t32" style="position:absolute;margin-left:112.55pt;margin-top:11.8pt;width:146.8pt;height:0;flip:x;z-index:251734016;visibility:visible;mso-wrap-style:square;mso-width-percent:0;mso-wrap-distance-left:9pt;mso-wrap-distance-top:0;mso-wrap-distance-right:9pt;mso-wrap-distance-bottom:0;mso-position-horizontal:absolute;mso-position-horizontal-relative:text;mso-position-vertical:absolute;mso-position-vertical-relative:text;mso-width-percent:0;mso-width-relative:margin" o:gfxdata="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" strokecolor="#3465a4" strokeweight=".35mm"/>
+              <v:shape id="Forma5" o:spid="_x0000_s1026" type="#_x0000_t32" style="position:absolute;margin-left:380.35pt;margin-top:11.9pt;width:0;height:82.6pt;flip:y;z-index:251718656;visibility:visible;mso-wrap-style:square;mso-height-percent:0;mso-wrap-distance-left:9pt;mso-wrap-distance-top:0;mso-wrap-distance-right:9pt;mso-wrap-distance-bottom:0;mso-position-horizontal:absolute;mso-position-horizontal-relative:text;mso-position-vertical:absolute;mso-position-vertical-relative:text;mso-height-percent:0;mso-height-relative:margin" o:gfxdata="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" strokecolor="#3465a4" strokeweight=".35mm"/>
             </w:pict>
           </mc:Fallback>
         </mc:AlternateContent>
@@ -2125,7 +2082,7 @@
               </wp:anchor>
             </w:drawing>
           </mc:Choice>
-          <mc:Fallback>
+          <mc:Fallback xmlns:w16se="http://schemas.microsoft.com/office/word/2015/wordml/symex" xmlns:w15="http://schemas.microsoft.com/office/word/2012/wordml" xmlns:cx="http://schemas.microsoft.com/office/drawing/2014/chartex">
             <w:pict>
               <v:shape w14:anchorId="189502A6" id="Forma5" o:spid="_x0000_s1026" type="#_x0000_t32" style="position:absolute;margin-left:112.1pt;margin-top:.5pt;width:0;height:11.6pt;flip:y;z-index:251732992;visibility:visible;mso-wrap-style:square;mso-height-percent:0;mso-wrap-distance-left:9pt;mso-wrap-distance-top:0;mso-wrap-distance-right:9pt;mso-wrap-distance-bottom:0;mso-position-horizontal:absolute;mso-position-horizontal-relative:text;mso-position-vertical:absolute;mso-position-vertical-relative:text;mso-height-percent:0;mso-height-relative:margin" o:gfxdata="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" strokecolor="#3465a4" strokeweight=".35mm"/>
             </w:pict>
@@ -2221,7 +2178,7 @@
               </wp:anchor>
             </w:drawing>
           </mc:Choice>
-          <mc:Fallback>
+          <mc:Fallback xmlns:w16se="http://schemas.microsoft.com/office/word/2015/wordml/symex" xmlns:w15="http://schemas.microsoft.com/office/word/2012/wordml" xmlns:cx="http://schemas.microsoft.com/office/drawing/2014/chartex">
             <w:pict>
               <v:shape w14:anchorId="329FB7E6" id="Forma3" o:spid="_x0000_s1026" type="#_x0000_t32" style="position:absolute;margin-left:109.45pt;margin-top:-.2pt;width:0;height:21.2pt;z-index:251666432;visibility:visible;mso-wrap-style:square;mso-wrap-distance-left:9pt;mso-wrap-distance-top:0;mso-wrap-distance-right:9pt;mso-wrap-distance-bottom:0;mso-position-horizontal:absolute;mso-position-horizontal-relative:text;mso-position-vertical:absolute;mso-position-vertical-relative:text" o:gfxdata="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" strokecolor="#3465a4" strokeweight=".35mm">
                 <v:stroke startarrow="open"/>
@@ -2290,7 +2247,7 @@
               </wp:anchor>
             </w:drawing>
           </mc:Choice>
-          <mc:Fallback>
+          <mc:Fallback xmlns:w16se="http://schemas.microsoft.com/office/word/2015/wordml/symex" xmlns:w15="http://schemas.microsoft.com/office/word/2012/wordml" xmlns:cx="http://schemas.microsoft.com/office/drawing/2014/chartex">
             <w:pict>
               <v:shape w14:anchorId="2A6B17D4" id="Forma5" o:spid="_x0000_s1026" type="#_x0000_t32" style="position:absolute;margin-left:189.35pt;margin-top:7.05pt;width:0;height:10pt;flip:y;z-index:251677696;visibility:visible;mso-wrap-style:square;mso-height-percent:0;mso-wrap-distance-left:9pt;mso-wrap-distance-top:0;mso-wrap-distance-right:9pt;mso-wrap-distance-bottom:0;mso-position-horizontal:absolute;mso-position-horizontal-relative:text;mso-position-vertical:absolute;mso-position-vertical-relative:text;mso-height-percent:0;mso-height-relative:margin" o:gfxdata="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" strokecolor="#3465a4" strokeweight=".35mm"/>
             </w:pict>
@@ -2348,7 +2305,7 @@
               </wp:anchor>
             </w:drawing>
           </mc:Choice>
-          <mc:Fallback>
+          <mc:Fallback xmlns:w16se="http://schemas.microsoft.com/office/word/2015/wordml/symex" xmlns:w15="http://schemas.microsoft.com/office/word/2012/wordml" xmlns:cx="http://schemas.microsoft.com/office/drawing/2014/chartex">
             <w:pict>
               <v:shape w14:anchorId="6DFD5B5C" id="Forma4" o:spid="_x0000_s1026" type="#_x0000_t32" style="position:absolute;margin-left:109.5pt;margin-top:6.9pt;width:79.6pt;height:.2pt;flip:x;z-index:251676672;visibility:visible;mso-wrap-style:square;mso-width-percent:0;mso-wrap-distance-left:9pt;mso-wrap-distance-top:0;mso-wrap-distance-right:9pt;mso-wrap-distance-bottom:0;mso-position-horizontal:absolute;mso-position-horizontal-relative:text;mso-position-vertical:absolute;mso-position-vertical-relative:text;mso-width-percent:0;mso-width-relative:margin" o:gfxdata="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" strokecolor="#3465a4" strokeweight=".35mm"/>
             </w:pict>
@@ -2375,16 +2332,16 @@
         <w:t>nombre</w:t>
       </w:r>
       <w:r>
-        <w:t xml:space="preserve">, </w:t>
-      </w:r>
-      <w:proofErr w:type="spellStart"/>
-      <w:r>
-        <w:t>idProvincia</w:t>
-      </w:r>
-      <w:proofErr w:type="spellEnd"/>
+        <w:t>, idProvincia</w:t>
+      </w:r>
+      <w:r>
+        <w:t>, descripcion, latitud, longitud</w:t>
+      </w:r>
       <w:r>
         <w:t>)</w:t>
       </w:r>
+      <w:bookmarkStart w:id="0" w:name="_GoBack"/>
+      <w:bookmarkEnd w:id="0"/>
     </w:p>
     <w:p>
       <w:pPr>
@@ -2402,18 +2359,18 @@
         <mc:AlternateContent>
           <mc:Choice Requires="wps">
             <w:drawing>
-              <wp:anchor distT="0" distB="0" distL="114300" distR="114300" simplePos="0" relativeHeight="251785216" behindDoc="0" locked="0" layoutInCell="1" allowOverlap="1" wp14:anchorId="7475C04C" wp14:editId="645F1161">
-                <wp:simplePos x="0" y="0"/>
-                <wp:positionH relativeFrom="column">
-                  <wp:posOffset>92710</wp:posOffset>
-                </wp:positionH>
-                <wp:positionV relativeFrom="paragraph">
-                  <wp:posOffset>154305</wp:posOffset>
-                </wp:positionV>
-                <wp:extent cx="1242695" cy="8255"/>
-                <wp:effectExtent l="0" t="0" r="14605" b="29845"/>
-                <wp:wrapNone/>
-                <wp:docPr id="49" name="Forma4"/>
+              <wp:anchor distT="0" distB="0" distL="114300" distR="114300" simplePos="0" relativeHeight="251710464" behindDoc="0" locked="0" layoutInCell="1" allowOverlap="1" wp14:anchorId="7B08CABF" wp14:editId="1B570364">
+                <wp:simplePos x="0" y="0"/>
+                <wp:positionH relativeFrom="column">
+                  <wp:posOffset>1741170</wp:posOffset>
+                </wp:positionH>
+                <wp:positionV relativeFrom="paragraph">
+                  <wp:posOffset>143510</wp:posOffset>
+                </wp:positionV>
+                <wp:extent cx="3086100" cy="8255"/>
+                <wp:effectExtent l="0" t="0" r="19050" b="29845"/>
+                <wp:wrapNone/>
+                <wp:docPr id="36" name="Forma4"/>
                 <wp:cNvGraphicFramePr/>
                 <a:graphic xmlns:a="http://schemas.openxmlformats.org/drawingml/2006/main">
                   <a:graphicData uri="http://schemas.microsoft.com/office/word/2010/wordprocessingShape">
@@ -2422,7 +2379,7 @@
                       <wps:spPr>
                         <a:xfrm flipH="1">
                           <a:off x="0" y="0"/>
-                          <a:ext cx="1242695" cy="8255"/>
+                          <a:ext cx="3086100" cy="8255"/>
                         </a:xfrm>
                         <a:prstGeom prst="straightConnector1">
                           <a:avLst/>
@@ -2450,112 +2407,50 @@
           </mc:Choice>
           <mc:Fallback>
             <w:pict>
-              <v:shape w14:anchorId="1B6732D7" id="Forma4" o:spid="_x0000_s1026" type="#_x0000_t32" style="position:absolute;margin-left:7.3pt;margin-top:12.15pt;width:97.85pt;height:.65pt;flip:x;z-index:251785216;visibility:visible;mso-wrap-style:square;mso-width-percent:0;mso-height-percent:0;mso-wrap-distance-left:9pt;mso-wrap-distance-top:0;mso-wrap-distance-right:9pt;mso-wrap-distance-bottom:0;mso-position-horizontal:absolute;mso-position-horizontal-relative:text;mso-position-vertical:absolute;mso-position-vertical-relative:text;mso-width-percent:0;mso-height-percent:0;mso-width-relative:margin;mso-height-relative:margin" o:gfxdata="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" strokecolor="#3465a4" strokeweight=".35mm"/>
-            </w:pict>
-          </mc:Fallback>
-        </mc:AlternateContent>
-      </w:r>
-      <w:r>
-        <w:rPr>
-          <w:noProof/>
-          <w:lang w:eastAsia="es-ES" w:bidi="ar-SA"/>
-        </w:rPr>
-        <mc:AlternateContent>
-          <mc:Choice Requires="wps">
-            <w:drawing>
-              <wp:anchor distT="0" distB="0" distL="114300" distR="114300" simplePos="0" relativeHeight="251783168" behindDoc="0" locked="0" layoutInCell="1" allowOverlap="1" wp14:anchorId="5E48817D" wp14:editId="1E9C7D0B">
-                <wp:simplePos x="0" y="0"/>
-                <wp:positionH relativeFrom="column">
-                  <wp:posOffset>1334135</wp:posOffset>
-                </wp:positionH>
-                <wp:positionV relativeFrom="paragraph">
-                  <wp:posOffset>38100</wp:posOffset>
-                </wp:positionV>
-                <wp:extent cx="0" cy="123825"/>
-                <wp:effectExtent l="95250" t="38100" r="57150" b="9525"/>
-                <wp:wrapNone/>
-                <wp:docPr id="48" name="Forma3"/>
-                <wp:cNvGraphicFramePr/>
-                <a:graphic xmlns:a="http://schemas.openxmlformats.org/drawingml/2006/main">
-                  <a:graphicData uri="http://schemas.microsoft.com/office/word/2010/wordprocessingShape">
-                    <wps:wsp>
-                      <wps:cNvCnPr/>
-                      <wps:spPr>
-                        <a:xfrm>
-                          <a:off x="0" y="0"/>
-                          <a:ext cx="0" cy="123825"/>
-                        </a:xfrm>
-                        <a:prstGeom prst="straightConnector1">
-                          <a:avLst/>
-                        </a:prstGeom>
-                        <a:noFill/>
-                        <a:ln w="12600">
-                          <a:solidFill>
-                            <a:srgbClr val="3465A4"/>
-                          </a:solidFill>
-                          <a:prstDash val="solid"/>
-                          <a:headEnd type="arrow"/>
-                        </a:ln>
-                      </wps:spPr>
-                      <wps:bodyPr/>
-                    </wps:wsp>
-                  </a:graphicData>
-                </a:graphic>
-                <wp14:sizeRelV relativeFrom="margin">
-                  <wp14:pctHeight>0</wp14:pctHeight>
-                </wp14:sizeRelV>
-              </wp:anchor>
-            </w:drawing>
-          </mc:Choice>
-          <mc:Fallback>
-            <w:pict>
-              <v:shape w14:anchorId="345178C3" id="Forma3" o:spid="_x0000_s1026" type="#_x0000_t32" style="position:absolute;margin-left:105.05pt;margin-top:3pt;width:0;height:9.75pt;z-index:251783168;visibility:visible;mso-wrap-style:square;mso-height-percent:0;mso-wrap-distance-left:9pt;mso-wrap-distance-top:0;mso-wrap-distance-right:9pt;mso-wrap-distance-bottom:0;mso-position-horizontal:absolute;mso-position-horizontal-relative:text;mso-position-vertical:absolute;mso-position-vertical-relative:text;mso-height-percent:0;mso-height-relative:margin" o:gfxdata="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" strokecolor="#3465a4" strokeweight=".35mm">
-                <v:stroke startarrow="open"/>
-              </v:shape>
-            </w:pict>
-          </mc:Fallback>
-        </mc:AlternateContent>
-      </w:r>
-      <w:r>
-        <w:rPr>
-          <w:noProof/>
-          <w:lang w:eastAsia="es-ES" w:bidi="ar-SA"/>
-        </w:rPr>
-        <mc:AlternateContent>
-          <mc:Choice Requires="wps">
-            <w:drawing>
-              <wp:anchor distT="0" distB="0" distL="114300" distR="114300" simplePos="0" relativeHeight="251746304" behindDoc="0" locked="0" layoutInCell="1" allowOverlap="1" wp14:anchorId="6E5BA66E" wp14:editId="4D0CB21C">
-                <wp:simplePos x="0" y="0"/>
-                <wp:positionH relativeFrom="column">
-                  <wp:posOffset>1476375</wp:posOffset>
-                </wp:positionH>
-                <wp:positionV relativeFrom="paragraph">
-                  <wp:posOffset>40166</wp:posOffset>
-                </wp:positionV>
-                <wp:extent cx="0" cy="309880"/>
-                <wp:effectExtent l="95250" t="38100" r="57150" b="13970"/>
-                <wp:wrapNone/>
-                <wp:docPr id="7" name="Forma3"/>
-                <wp:cNvGraphicFramePr/>
-                <a:graphic xmlns:a="http://schemas.openxmlformats.org/drawingml/2006/main">
-                  <a:graphicData uri="http://schemas.microsoft.com/office/word/2010/wordprocessingShape">
-                    <wps:wsp>
-                      <wps:cNvCnPr/>
-                      <wps:spPr>
-                        <a:xfrm>
-                          <a:off x="0" y="0"/>
-                          <a:ext cx="0" cy="309880"/>
-                        </a:xfrm>
-                        <a:prstGeom prst="straightConnector1">
-                          <a:avLst/>
-                        </a:prstGeom>
-                        <a:noFill/>
-                        <a:ln w="12600">
-                          <a:solidFill>
-                            <a:srgbClr val="3465A4"/>
-                          </a:solidFill>
-                          <a:prstDash val="solid"/>
-                          <a:headEnd type="arrow"/>
+              <v:shape id="Forma4" o:spid="_x0000_s1026" type="#_x0000_t32" style="position:absolute;margin-left:137.1pt;margin-top:11.3pt;width:243pt;height:.65pt;flip:x;z-index:251710464;visibility:visible;mso-wrap-style:square;mso-width-percent:0;mso-height-percent:0;mso-wrap-distance-left:9pt;mso-wrap-distance-top:0;mso-wrap-distance-right:9pt;mso-wrap-distance-bottom:0;mso-position-horizontal:absolute;mso-position-horizontal-relative:text;mso-position-vertical:absolute;mso-position-vertical-relative:text;mso-width-percent:0;mso-height-percent:0;mso-width-relative:margin;mso-height-relative:margin" o:gfxdata="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" strokecolor="#3465a4" strokeweight=".35mm"/>
+            </w:pict>
+          </mc:Fallback>
+        </mc:AlternateContent>
+      </w:r>
+      <w:r>
+        <w:rPr>
+          <w:noProof/>
+          <w:lang w:eastAsia="es-ES" w:bidi="ar-SA"/>
+        </w:rPr>
+        <mc:AlternateContent>
+          <mc:Choice Requires="wps">
+            <w:drawing>
+              <wp:anchor distT="0" distB="0" distL="114300" distR="114300" simplePos="0" relativeHeight="251785216" behindDoc="0" locked="0" layoutInCell="1" allowOverlap="1" wp14:anchorId="6748425C" wp14:editId="5A26A341">
+                <wp:simplePos x="0" y="0"/>
+                <wp:positionH relativeFrom="column">
+                  <wp:posOffset>92710</wp:posOffset>
+                </wp:positionH>
+                <wp:positionV relativeFrom="paragraph">
+                  <wp:posOffset>154305</wp:posOffset>
+                </wp:positionV>
+                <wp:extent cx="1242695" cy="8255"/>
+                <wp:effectExtent l="0" t="0" r="14605" b="29845"/>
+                <wp:wrapNone/>
+                <wp:docPr id="49" name="Forma4"/>
+                <wp:cNvGraphicFramePr/>
+                <a:graphic xmlns:a="http://schemas.openxmlformats.org/drawingml/2006/main">
+                  <a:graphicData uri="http://schemas.microsoft.com/office/word/2010/wordprocessingShape">
+                    <wps:wsp>
+                      <wps:cNvCnPr/>
+                      <wps:spPr>
+                        <a:xfrm flipH="1">
+                          <a:off x="0" y="0"/>
+                          <a:ext cx="1242695" cy="8255"/>
+                        </a:xfrm>
+                        <a:prstGeom prst="straightConnector1">
+                          <a:avLst/>
+                        </a:prstGeom>
+                        <a:noFill/>
+                        <a:ln w="12600">
+                          <a:solidFill>
+                            <a:srgbClr val="3465A4"/>
+                          </a:solidFill>
+                          <a:prstDash val="solid"/>
                         </a:ln>
                       </wps:spPr>
                       <wps:bodyPr/>
@@ -2571,35 +2466,33 @@
               </wp:anchor>
             </w:drawing>
           </mc:Choice>
-          <mc:Fallback>
-            <w:pict>
-              <v:shape w14:anchorId="4240BFAE" id="Forma3" o:spid="_x0000_s1026" type="#_x0000_t32" style="position:absolute;margin-left:116.25pt;margin-top:3.15pt;width:0;height:24.4pt;z-index:251746304;visibility:visible;mso-wrap-style:square;mso-width-percent:0;mso-height-percent:0;mso-wrap-distance-left:9pt;mso-wrap-distance-top:0;mso-wrap-distance-right:9pt;mso-wrap-distance-bottom:0;mso-position-horizontal:absolute;mso-position-horizontal-relative:text;mso-position-vertical:absolute;mso-position-vertical-relative:text;mso-width-percent:0;mso-height-percent:0;mso-width-relative:margin;mso-height-relative:margin" o:gfxdata="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" strokecolor="#3465a4" strokeweight=".35mm">
-                <v:stroke startarrow="open"/>
-              </v:shape>
-            </w:pict>
-          </mc:Fallback>
-        </mc:AlternateContent>
-      </w:r>
-      <w:r>
-        <w:rPr>
-          <w:noProof/>
-          <w:lang w:eastAsia="es-ES" w:bidi="ar-SA"/>
-        </w:rPr>
-        <mc:AlternateContent>
-          <mc:Choice Requires="wps">
-            <w:drawing>
-              <wp:anchor distT="0" distB="0" distL="114300" distR="114300" simplePos="0" relativeHeight="251704320" behindDoc="0" locked="0" layoutInCell="1" allowOverlap="1" wp14:anchorId="7B19C897" wp14:editId="273142B1">
-                <wp:simplePos x="0" y="0"/>
-                <wp:positionH relativeFrom="column">
-                  <wp:posOffset>1606389</wp:posOffset>
+          <mc:Fallback xmlns:w16se="http://schemas.microsoft.com/office/word/2015/wordml/symex" xmlns:w15="http://schemas.microsoft.com/office/word/2012/wordml" xmlns:cx="http://schemas.microsoft.com/office/drawing/2014/chartex">
+            <w:pict>
+              <v:shape w14:anchorId="1B6732D7" id="Forma4" o:spid="_x0000_s1026" type="#_x0000_t32" style="position:absolute;margin-left:7.3pt;margin-top:12.15pt;width:97.85pt;height:.65pt;flip:x;z-index:251785216;visibility:visible;mso-wrap-style:square;mso-width-percent:0;mso-height-percent:0;mso-wrap-distance-left:9pt;mso-wrap-distance-top:0;mso-wrap-distance-right:9pt;mso-wrap-distance-bottom:0;mso-position-horizontal:absolute;mso-position-horizontal-relative:text;mso-position-vertical:absolute;mso-position-vertical-relative:text;mso-width-percent:0;mso-height-percent:0;mso-width-relative:margin;mso-height-relative:margin" o:gfxdata="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" strokecolor="#3465a4" strokeweight=".35mm"/>
+            </w:pict>
+          </mc:Fallback>
+        </mc:AlternateContent>
+      </w:r>
+      <w:r>
+        <w:rPr>
+          <w:noProof/>
+          <w:lang w:eastAsia="es-ES" w:bidi="ar-SA"/>
+        </w:rPr>
+        <mc:AlternateContent>
+          <mc:Choice Requires="wps">
+            <w:drawing>
+              <wp:anchor distT="0" distB="0" distL="114300" distR="114300" simplePos="0" relativeHeight="251783168" behindDoc="0" locked="0" layoutInCell="1" allowOverlap="1" wp14:anchorId="1751DAAB" wp14:editId="3A3E94BC">
+                <wp:simplePos x="0" y="0"/>
+                <wp:positionH relativeFrom="column">
+                  <wp:posOffset>1334135</wp:posOffset>
                 </wp:positionH>
                 <wp:positionV relativeFrom="paragraph">
                   <wp:posOffset>38100</wp:posOffset>
                 </wp:positionV>
-                <wp:extent cx="0" cy="278130"/>
-                <wp:effectExtent l="95250" t="38100" r="57150" b="26670"/>
-                <wp:wrapNone/>
-                <wp:docPr id="33" name="Forma3"/>
+                <wp:extent cx="0" cy="123825"/>
+                <wp:effectExtent l="95250" t="38100" r="57150" b="9525"/>
+                <wp:wrapNone/>
+                <wp:docPr id="48" name="Forma3"/>
                 <wp:cNvGraphicFramePr/>
                 <a:graphic xmlns:a="http://schemas.openxmlformats.org/drawingml/2006/main">
                   <a:graphicData uri="http://schemas.microsoft.com/office/word/2010/wordprocessingShape">
@@ -2608,7 +2501,7 @@
                       <wps:spPr>
                         <a:xfrm>
                           <a:off x="0" y="0"/>
-                          <a:ext cx="0" cy="278130"/>
+                          <a:ext cx="0" cy="123825"/>
                         </a:xfrm>
                         <a:prstGeom prst="straightConnector1">
                           <a:avLst/>
@@ -2632,9 +2525,9 @@
               </wp:anchor>
             </w:drawing>
           </mc:Choice>
-          <mc:Fallback>
-            <w:pict>
-              <v:shape w14:anchorId="495DDC55" id="Forma3" o:spid="_x0000_s1026" type="#_x0000_t32" style="position:absolute;margin-left:126.5pt;margin-top:3pt;width:0;height:21.9pt;z-index:251704320;visibility:visible;mso-wrap-style:square;mso-height-percent:0;mso-wrap-distance-left:9pt;mso-wrap-distance-top:0;mso-wrap-distance-right:9pt;mso-wrap-distance-bottom:0;mso-position-horizontal:absolute;mso-position-horizontal-relative:text;mso-position-vertical:absolute;mso-position-vertical-relative:text;mso-height-percent:0;mso-height-relative:margin" o:gfxdata="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" strokecolor="#3465a4" strokeweight=".35mm">
+          <mc:Fallback xmlns:w16se="http://schemas.microsoft.com/office/word/2015/wordml/symex" xmlns:w15="http://schemas.microsoft.com/office/word/2012/wordml" xmlns:cx="http://schemas.microsoft.com/office/drawing/2014/chartex">
+            <w:pict>
+              <v:shape w14:anchorId="345178C3" id="Forma3" o:spid="_x0000_s1026" type="#_x0000_t32" style="position:absolute;margin-left:105.05pt;margin-top:3pt;width:0;height:9.75pt;z-index:251783168;visibility:visible;mso-wrap-style:square;mso-height-percent:0;mso-wrap-distance-left:9pt;mso-wrap-distance-top:0;mso-wrap-distance-right:9pt;mso-wrap-distance-bottom:0;mso-position-horizontal:absolute;mso-position-horizontal-relative:text;mso-position-vertical:absolute;mso-position-vertical-relative:text;mso-height-percent:0;mso-height-relative:margin" o:gfxdata="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" strokecolor="#3465a4" strokeweight=".35mm">
                 <v:stroke startarrow="open"/>
               </v:shape>
             </w:pict>
@@ -2649,37 +2542,38 @@
         <mc:AlternateContent>
           <mc:Choice Requires="wps">
             <w:drawing>
-              <wp:anchor distT="0" distB="0" distL="114300" distR="114300" simplePos="0" relativeHeight="251710464" behindDoc="0" locked="0" layoutInCell="1" allowOverlap="1" wp14:anchorId="7C90A5C4" wp14:editId="54343AAD">
-                <wp:simplePos x="0" y="0"/>
-                <wp:positionH relativeFrom="column">
-                  <wp:posOffset>1736725</wp:posOffset>
-                </wp:positionH>
-                <wp:positionV relativeFrom="paragraph">
-                  <wp:posOffset>145415</wp:posOffset>
-                </wp:positionV>
-                <wp:extent cx="1557020" cy="8255"/>
-                <wp:effectExtent l="0" t="0" r="24130" b="29845"/>
-                <wp:wrapNone/>
-                <wp:docPr id="36" name="Forma4"/>
-                <wp:cNvGraphicFramePr/>
-                <a:graphic xmlns:a="http://schemas.openxmlformats.org/drawingml/2006/main">
-                  <a:graphicData uri="http://schemas.microsoft.com/office/word/2010/wordprocessingShape">
-                    <wps:wsp>
-                      <wps:cNvCnPr/>
-                      <wps:spPr>
-                        <a:xfrm flipH="1">
-                          <a:off x="0" y="0"/>
-                          <a:ext cx="1557020" cy="8255"/>
-                        </a:xfrm>
-                        <a:prstGeom prst="straightConnector1">
-                          <a:avLst/>
-                        </a:prstGeom>
-                        <a:noFill/>
-                        <a:ln w="12600">
-                          <a:solidFill>
-                            <a:srgbClr val="3465A4"/>
-                          </a:solidFill>
-                          <a:prstDash val="solid"/>
+              <wp:anchor distT="0" distB="0" distL="114300" distR="114300" simplePos="0" relativeHeight="251746304" behindDoc="0" locked="0" layoutInCell="1" allowOverlap="1" wp14:anchorId="0DDCB622" wp14:editId="6743F4EA">
+                <wp:simplePos x="0" y="0"/>
+                <wp:positionH relativeFrom="column">
+                  <wp:posOffset>1476375</wp:posOffset>
+                </wp:positionH>
+                <wp:positionV relativeFrom="paragraph">
+                  <wp:posOffset>40166</wp:posOffset>
+                </wp:positionV>
+                <wp:extent cx="0" cy="309880"/>
+                <wp:effectExtent l="95250" t="38100" r="57150" b="13970"/>
+                <wp:wrapNone/>
+                <wp:docPr id="7" name="Forma3"/>
+                <wp:cNvGraphicFramePr/>
+                <a:graphic xmlns:a="http://schemas.openxmlformats.org/drawingml/2006/main">
+                  <a:graphicData uri="http://schemas.microsoft.com/office/word/2010/wordprocessingShape">
+                    <wps:wsp>
+                      <wps:cNvCnPr/>
+                      <wps:spPr>
+                        <a:xfrm>
+                          <a:off x="0" y="0"/>
+                          <a:ext cx="0" cy="309880"/>
+                        </a:xfrm>
+                        <a:prstGeom prst="straightConnector1">
+                          <a:avLst/>
+                        </a:prstGeom>
+                        <a:noFill/>
+                        <a:ln w="12600">
+                          <a:solidFill>
+                            <a:srgbClr val="3465A4"/>
+                          </a:solidFill>
+                          <a:prstDash val="solid"/>
+                          <a:headEnd type="arrow"/>
                         </a:ln>
                       </wps:spPr>
                       <wps:bodyPr/>
@@ -2695,42 +2589,44 @@
               </wp:anchor>
             </w:drawing>
           </mc:Choice>
-          <mc:Fallback>
-            <w:pict>
-              <v:shape w14:anchorId="4B0C64A7" id="Forma4" o:spid="_x0000_s1026" type="#_x0000_t32" style="position:absolute;margin-left:136.75pt;margin-top:11.45pt;width:122.6pt;height:.65pt;flip:x;z-index:251710464;visibility:visible;mso-wrap-style:square;mso-width-percent:0;mso-height-percent:0;mso-wrap-distance-left:9pt;mso-wrap-distance-top:0;mso-wrap-distance-right:9pt;mso-wrap-distance-bottom:0;mso-position-horizontal:absolute;mso-position-horizontal-relative:text;mso-position-vertical:absolute;mso-position-vertical-relative:text;mso-width-percent:0;mso-height-percent:0;mso-width-relative:margin;mso-height-relative:margin" o:gfxdata="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" strokecolor="#3465a4" strokeweight=".35mm"/>
-            </w:pict>
-          </mc:Fallback>
-        </mc:AlternateContent>
-      </w:r>
-      <w:r>
-        <w:rPr>
-          <w:noProof/>
-          <w:lang w:eastAsia="es-ES" w:bidi="ar-SA"/>
-        </w:rPr>
-        <mc:AlternateContent>
-          <mc:Choice Requires="wps">
-            <w:drawing>
-              <wp:anchor distT="0" distB="0" distL="114300" distR="114300" simplePos="0" relativeHeight="251706368" behindDoc="0" locked="0" layoutInCell="1" allowOverlap="1" wp14:anchorId="11D3ADCB" wp14:editId="00BF0DE1">
-                <wp:simplePos x="0" y="0"/>
-                <wp:positionH relativeFrom="column">
-                  <wp:posOffset>1741805</wp:posOffset>
-                </wp:positionH>
-                <wp:positionV relativeFrom="paragraph">
-                  <wp:posOffset>40005</wp:posOffset>
-                </wp:positionV>
-                <wp:extent cx="1905" cy="114300"/>
-                <wp:effectExtent l="95250" t="38100" r="74295" b="19050"/>
-                <wp:wrapNone/>
-                <wp:docPr id="34" name="Forma3"/>
-                <wp:cNvGraphicFramePr/>
-                <a:graphic xmlns:a="http://schemas.openxmlformats.org/drawingml/2006/main">
-                  <a:graphicData uri="http://schemas.microsoft.com/office/word/2010/wordprocessingShape">
-                    <wps:wsp>
-                      <wps:cNvCnPr/>
-                      <wps:spPr>
-                        <a:xfrm flipH="1">
-                          <a:off x="0" y="0"/>
-                          <a:ext cx="1905" cy="114300"/>
+          <mc:Fallback xmlns:w16se="http://schemas.microsoft.com/office/word/2015/wordml/symex" xmlns:w15="http://schemas.microsoft.com/office/word/2012/wordml" xmlns:cx="http://schemas.microsoft.com/office/drawing/2014/chartex">
+            <w:pict>
+              <v:shape w14:anchorId="4240BFAE" id="Forma3" o:spid="_x0000_s1026" type="#_x0000_t32" style="position:absolute;margin-left:116.25pt;margin-top:3.15pt;width:0;height:24.4pt;z-index:251746304;visibility:visible;mso-wrap-style:square;mso-width-percent:0;mso-height-percent:0;mso-wrap-distance-left:9pt;mso-wrap-distance-top:0;mso-wrap-distance-right:9pt;mso-wrap-distance-bottom:0;mso-position-horizontal:absolute;mso-position-horizontal-relative:text;mso-position-vertical:absolute;mso-position-vertical-relative:text;mso-width-percent:0;mso-height-percent:0;mso-width-relative:margin;mso-height-relative:margin" o:gfxdata="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" strokecolor="#3465a4" strokeweight=".35mm">
+                <v:stroke startarrow="open"/>
+              </v:shape>
+            </w:pict>
+          </mc:Fallback>
+        </mc:AlternateContent>
+      </w:r>
+      <w:r>
+        <w:rPr>
+          <w:noProof/>
+          <w:lang w:eastAsia="es-ES" w:bidi="ar-SA"/>
+        </w:rPr>
+        <mc:AlternateContent>
+          <mc:Choice Requires="wps">
+            <w:drawing>
+              <wp:anchor distT="0" distB="0" distL="114300" distR="114300" simplePos="0" relativeHeight="251704320" behindDoc="0" locked="0" layoutInCell="1" allowOverlap="1" wp14:anchorId="3517A88C" wp14:editId="67A9E025">
+                <wp:simplePos x="0" y="0"/>
+                <wp:positionH relativeFrom="column">
+                  <wp:posOffset>1606389</wp:posOffset>
+                </wp:positionH>
+                <wp:positionV relativeFrom="paragraph">
+                  <wp:posOffset>38100</wp:posOffset>
+                </wp:positionV>
+                <wp:extent cx="0" cy="278130"/>
+                <wp:effectExtent l="95250" t="38100" r="57150" b="26670"/>
+                <wp:wrapNone/>
+                <wp:docPr id="33" name="Forma3"/>
+                <wp:cNvGraphicFramePr/>
+                <a:graphic xmlns:a="http://schemas.openxmlformats.org/drawingml/2006/main">
+                  <a:graphicData uri="http://schemas.microsoft.com/office/word/2010/wordprocessingShape">
+                    <wps:wsp>
+                      <wps:cNvCnPr/>
+                      <wps:spPr>
+                        <a:xfrm>
+                          <a:off x="0" y="0"/>
+                          <a:ext cx="0" cy="278130"/>
                         </a:xfrm>
                         <a:prstGeom prst="straightConnector1">
                           <a:avLst/>
@@ -2755,6 +2651,67 @@
             </w:drawing>
           </mc:Choice>
           <mc:Fallback>
+            <w:pict>
+              <v:shape id="Forma3" o:spid="_x0000_s1026" type="#_x0000_t32" style="position:absolute;margin-left:126.5pt;margin-top:3pt;width:0;height:21.9pt;z-index:251704320;visibility:visible;mso-wrap-style:square;mso-height-percent:0;mso-wrap-distance-left:9pt;mso-wrap-distance-top:0;mso-wrap-distance-right:9pt;mso-wrap-distance-bottom:0;mso-position-horizontal:absolute;mso-position-horizontal-relative:text;mso-position-vertical:absolute;mso-position-vertical-relative:text;mso-height-percent:0;mso-height-relative:margin" o:gfxdata="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" strokecolor="#3465a4" strokeweight=".35mm">
+                <v:stroke startarrow="open"/>
+              </v:shape>
+            </w:pict>
+          </mc:Fallback>
+        </mc:AlternateContent>
+      </w:r>
+      <w:r>
+        <w:rPr>
+          <w:noProof/>
+          <w:lang w:eastAsia="es-ES" w:bidi="ar-SA"/>
+        </w:rPr>
+        <mc:AlternateContent>
+          <mc:Choice Requires="wps">
+            <w:drawing>
+              <wp:anchor distT="0" distB="0" distL="114300" distR="114300" simplePos="0" relativeHeight="251706368" behindDoc="0" locked="0" layoutInCell="1" allowOverlap="1" wp14:anchorId="11D3ADCB" wp14:editId="00BF0DE1">
+                <wp:simplePos x="0" y="0"/>
+                <wp:positionH relativeFrom="column">
+                  <wp:posOffset>1741805</wp:posOffset>
+                </wp:positionH>
+                <wp:positionV relativeFrom="paragraph">
+                  <wp:posOffset>40005</wp:posOffset>
+                </wp:positionV>
+                <wp:extent cx="1905" cy="114300"/>
+                <wp:effectExtent l="95250" t="38100" r="74295" b="19050"/>
+                <wp:wrapNone/>
+                <wp:docPr id="34" name="Forma3"/>
+                <wp:cNvGraphicFramePr/>
+                <a:graphic xmlns:a="http://schemas.openxmlformats.org/drawingml/2006/main">
+                  <a:graphicData uri="http://schemas.microsoft.com/office/word/2010/wordprocessingShape">
+                    <wps:wsp>
+                      <wps:cNvCnPr/>
+                      <wps:spPr>
+                        <a:xfrm flipH="1">
+                          <a:off x="0" y="0"/>
+                          <a:ext cx="1905" cy="114300"/>
+                        </a:xfrm>
+                        <a:prstGeom prst="straightConnector1">
+                          <a:avLst/>
+                        </a:prstGeom>
+                        <a:noFill/>
+                        <a:ln w="12600">
+                          <a:solidFill>
+                            <a:srgbClr val="3465A4"/>
+                          </a:solidFill>
+                          <a:prstDash val="solid"/>
+                          <a:headEnd type="arrow"/>
+                        </a:ln>
+                      </wps:spPr>
+                      <wps:bodyPr/>
+                    </wps:wsp>
+                  </a:graphicData>
+                </a:graphic>
+                <wp14:sizeRelV relativeFrom="margin">
+                  <wp14:pctHeight>0</wp14:pctHeight>
+                </wp14:sizeRelV>
+              </wp:anchor>
+            </w:drawing>
+          </mc:Choice>
+          <mc:Fallback xmlns:w16se="http://schemas.microsoft.com/office/word/2015/wordml/symex" xmlns:w15="http://schemas.microsoft.com/office/word/2012/wordml" xmlns:cx="http://schemas.microsoft.com/office/drawing/2014/chartex">
             <w:pict>
               <v:shape w14:anchorId="08CA3DCC" id="Forma3" o:spid="_x0000_s1026" type="#_x0000_t32" style="position:absolute;margin-left:137.15pt;margin-top:3.15pt;width:.15pt;height:9pt;flip:x;z-index:251706368;visibility:visible;mso-wrap-style:square;mso-height-percent:0;mso-wrap-distance-left:9pt;mso-wrap-distance-top:0;mso-wrap-distance-right:9pt;mso-wrap-distance-bottom:0;mso-position-horizontal:absolute;mso-position-horizontal-relative:text;mso-position-vertical:absolute;mso-position-vertical-relative:text;mso-height-percent:0;mso-height-relative:margin" o:gfxdata="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" strokecolor="#3465a4" strokeweight=".35mm">
                 <v:stroke startarrow="open"/>
@@ -2823,7 +2780,7 @@
               </wp:anchor>
             </w:drawing>
           </mc:Choice>
-          <mc:Fallback>
+          <mc:Fallback xmlns:w16se="http://schemas.microsoft.com/office/word/2015/wordml/symex" xmlns:w15="http://schemas.microsoft.com/office/word/2012/wordml" xmlns:cx="http://schemas.microsoft.com/office/drawing/2014/chartex">
             <w:pict>
               <v:shape w14:anchorId="0527783E" id="Forma4" o:spid="_x0000_s1026" type="#_x0000_t32" style="position:absolute;margin-left:126.55pt;margin-top:11.25pt;width:306.75pt;height:0;flip:x;z-index:251708416;visibility:visible;mso-wrap-style:square;mso-width-percent:0;mso-wrap-distance-left:9pt;mso-wrap-distance-top:0;mso-wrap-distance-right:9pt;mso-wrap-distance-bottom:0;mso-position-horizontal:absolute;mso-position-horizontal-relative:text;mso-position-vertical:absolute;mso-position-vertical-relative:text;mso-width-percent:0;mso-width-relative:margin" o:gfxdata="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" strokecolor="#3465a4" strokeweight=".35mm"/>
             </w:pict>
@@ -2881,7 +2838,7 @@
               </wp:anchor>
             </w:drawing>
           </mc:Choice>
-          <mc:Fallback>
+          <mc:Fallback xmlns:w16se="http://schemas.microsoft.com/office/word/2015/wordml/symex" xmlns:w15="http://schemas.microsoft.com/office/word/2012/wordml" xmlns:cx="http://schemas.microsoft.com/office/drawing/2014/chartex">
             <w:pict>
               <v:shape w14:anchorId="536F6133" id="Forma5" o:spid="_x0000_s1026" type="#_x0000_t32" style="position:absolute;margin-left:433.6pt;margin-top:11.15pt;width:.05pt;height:87.2pt;flip:x y;z-index:251712512;visibility:visible;mso-wrap-style:square;mso-height-percent:0;mso-wrap-distance-left:9pt;mso-wrap-distance-top:0;mso-wrap-distance-right:9pt;mso-wrap-distance-bottom:0;mso-position-horizontal:absolute;mso-position-horizontal-relative:text;mso-position-vertical:absolute;mso-position-vertical-relative:text;mso-height-percent:0;mso-height-relative:margin" o:gfxdata="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" strokecolor="#3465a4" strokeweight=".35mm"/>
             </w:pict>
@@ -2900,31 +2857,13 @@
       <w:r>
         <w:t>EXISTE (</w:t>
       </w:r>
-      <w:proofErr w:type="spellStart"/>
       <w:r>
         <w:rPr>
           <w:b/>
           <w:u w:val="single"/>
         </w:rPr>
-        <w:t>nomMunicipio</w:t>
-      </w:r>
-      <w:proofErr w:type="spellEnd"/>
-      <w:r>
-        <w:rPr>
-          <w:b/>
-          <w:u w:val="single"/>
-        </w:rPr>
-        <w:t xml:space="preserve">, </w:t>
-      </w:r>
-      <w:proofErr w:type="spellStart"/>
-      <w:r>
-        <w:rPr>
-          <w:b/>
-          <w:u w:val="single"/>
-        </w:rPr>
-        <w:t>nomEspNat</w:t>
-      </w:r>
-      <w:proofErr w:type="spellEnd"/>
+        <w:t>nomMunicipio, nomEspNat</w:t>
+      </w:r>
       <w:r>
         <w:t>)</w:t>
       </w:r>
@@ -2988,7 +2927,7 @@
               </wp:anchor>
             </w:drawing>
           </mc:Choice>
-          <mc:Fallback>
+          <mc:Fallback xmlns:w16se="http://schemas.microsoft.com/office/word/2015/wordml/symex" xmlns:w15="http://schemas.microsoft.com/office/word/2012/wordml" xmlns:cx="http://schemas.microsoft.com/office/drawing/2014/chartex">
             <w:pict>
               <v:shape w14:anchorId="7964D92D" id="Forma4" o:spid="_x0000_s1026" type="#_x0000_t32" style="position:absolute;margin-left:-4.5pt;margin-top:11.6pt;width:178.5pt;height:0;flip:x;z-index:251789312;visibility:visible;mso-wrap-style:square;mso-width-percent:0;mso-wrap-distance-left:9pt;mso-wrap-distance-top:0;mso-wrap-distance-right:9pt;mso-wrap-distance-bottom:0;mso-position-horizontal:absolute;mso-position-horizontal-relative:text;mso-position-vertical:absolute;mso-position-vertical-relative:text;mso-width-percent:0;mso-width-relative:margin" o:gfxdata="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" strokecolor="#3465a4" strokeweight=".35mm"/>
             </w:pict>
@@ -3047,7 +2986,7 @@
               </wp:anchor>
             </w:drawing>
           </mc:Choice>
-          <mc:Fallback>
+          <mc:Fallback xmlns:w16se="http://schemas.microsoft.com/office/word/2015/wordml/symex" xmlns:w15="http://schemas.microsoft.com/office/word/2012/wordml" xmlns:cx="http://schemas.microsoft.com/office/drawing/2014/chartex">
             <w:pict>
               <v:shape w14:anchorId="0762309B" id="Forma16" o:spid="_x0000_s1026" type="#_x0000_t32" style="position:absolute;margin-left:173.85pt;margin-top:11.6pt;width:0;height:16.75pt;flip:y;z-index:251787264;visibility:visible;mso-wrap-style:square;mso-height-percent:0;mso-wrap-distance-left:9pt;mso-wrap-distance-top:0;mso-wrap-distance-right:9pt;mso-wrap-distance-bottom:0;mso-position-horizontal:absolute;mso-position-horizontal-relative:text;mso-position-vertical:absolute;mso-position-vertical-relative:text;mso-height-percent:0;mso-height-relative:margin" o:gfxdata="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" strokecolor="#3465a4" strokeweight=".35mm">
                 <v:stroke startarrow="open"/>
@@ -3108,7 +3047,7 @@
               </wp:anchor>
             </w:drawing>
           </mc:Choice>
-          <mc:Fallback>
+          <mc:Fallback xmlns:w16se="http://schemas.microsoft.com/office/word/2015/wordml/symex" xmlns:w15="http://schemas.microsoft.com/office/word/2012/wordml" xmlns:cx="http://schemas.microsoft.com/office/drawing/2014/chartex">
             <w:pict>
               <v:shape w14:anchorId="5602A507" id="Forma16" o:spid="_x0000_s1026" type="#_x0000_t32" style="position:absolute;margin-left:189.6pt;margin-top:2.95pt;width:0;height:25.35pt;flip:y;z-index:251748352;visibility:visible;mso-wrap-style:square;mso-height-percent:0;mso-wrap-distance-left:9pt;mso-wrap-distance-top:0;mso-wrap-distance-right:9pt;mso-wrap-distance-bottom:0;mso-position-horizontal:absolute;mso-position-horizontal-relative:text;mso-position-vertical:absolute;mso-position-vertical-relative:text;mso-height-percent:0;mso-height-relative:margin" o:gfxdata="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" strokecolor="#3465a4" strokeweight=".35mm">
                 <v:stroke startarrow="open"/>
@@ -3152,15 +3091,7 @@
         <w:t>nombre</w:t>
       </w:r>
       <w:r>
-        <w:t xml:space="preserve">, </w:t>
-      </w:r>
-      <w:proofErr w:type="spellStart"/>
-      <w:r>
-        <w:t>descripcion</w:t>
-      </w:r>
-      <w:proofErr w:type="spellEnd"/>
-      <w:r>
-        <w:t>, tipo, web)</w:t>
+        <w:t>, descripcion, tipo, web)</w:t>
       </w:r>
     </w:p>
     <w:p>
@@ -3241,7 +3172,7 @@
               </wp:anchor>
             </w:drawing>
           </mc:Choice>
-          <mc:Fallback>
+          <mc:Fallback xmlns:w16se="http://schemas.microsoft.com/office/word/2015/wordml/symex" xmlns:w15="http://schemas.microsoft.com/office/word/2012/wordml" xmlns:cx="http://schemas.microsoft.com/office/drawing/2014/chartex">
             <w:pict>
               <v:shape w14:anchorId="416AD097" id="Forma5" o:spid="_x0000_s1026" type="#_x0000_t32" style="position:absolute;margin-left:233.55pt;margin-top:12.7pt;width:0;height:10.35pt;flip:y;z-index:251728896;visibility:visible;mso-wrap-style:square;mso-height-percent:0;mso-wrap-distance-left:9pt;mso-wrap-distance-top:0;mso-wrap-distance-right:9pt;mso-wrap-distance-bottom:0;mso-position-horizontal:absolute;mso-position-horizontal-relative:text;mso-position-vertical:absolute;mso-position-vertical-relative:text;mso-height-percent:0;mso-height-relative:margin" o:gfxdata="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" strokecolor="#3465a4" strokeweight=".35mm">
                 <v:stroke endarrow="open"/>
@@ -3264,23 +3195,7 @@
         <w:t>nombre</w:t>
       </w:r>
       <w:r>
-        <w:t xml:space="preserve">, </w:t>
-      </w:r>
-      <w:proofErr w:type="spellStart"/>
-      <w:r>
-        <w:t>direccion</w:t>
-      </w:r>
-      <w:proofErr w:type="spellEnd"/>
-      <w:r>
-        <w:t xml:space="preserve">, latitud, longitud, </w:t>
-      </w:r>
-      <w:proofErr w:type="spellStart"/>
-      <w:r>
-        <w:t>nomMunicipio</w:t>
-      </w:r>
-      <w:proofErr w:type="spellEnd"/>
-      <w:r>
-        <w:t>)</w:t>
+        <w:t>, direccion, latitud, longitud, nomMunicipio)</w:t>
       </w:r>
     </w:p>
     <w:p>
@@ -3342,7 +3257,7 @@
               </wp:anchor>
             </w:drawing>
           </mc:Choice>
-          <mc:Fallback>
+          <mc:Fallback xmlns:w16se="http://schemas.microsoft.com/office/word/2015/wordml/symex" xmlns:w15="http://schemas.microsoft.com/office/word/2012/wordml" xmlns:cx="http://schemas.microsoft.com/office/drawing/2014/chartex">
             <w:pict>
               <v:shape w14:anchorId="22A08019" id="Forma4" o:spid="_x0000_s1026" type="#_x0000_t32" style="position:absolute;margin-left:159.9pt;margin-top:9.9pt;width:73.6pt;height:0;z-index:251729920;visibility:visible;mso-wrap-style:square;mso-width-percent:0;mso-wrap-distance-left:9pt;mso-wrap-distance-top:0;mso-wrap-distance-right:9pt;mso-wrap-distance-bottom:0;mso-position-horizontal:absolute;mso-position-horizontal-relative:text;mso-position-vertical:absolute;mso-position-vertical-relative:text;mso-width-percent:0;mso-width-relative:margin" o:gfxdata="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" strokecolor="#3465a4" strokeweight=".35mm"/>
             </w:pict>
@@ -3400,7 +3315,7 @@
               </wp:anchor>
             </w:drawing>
           </mc:Choice>
-          <mc:Fallback>
+          <mc:Fallback xmlns:w16se="http://schemas.microsoft.com/office/word/2015/wordml/symex" xmlns:w15="http://schemas.microsoft.com/office/word/2012/wordml" xmlns:cx="http://schemas.microsoft.com/office/drawing/2014/chartex">
             <w:pict>
               <v:shape w14:anchorId="07E4AA77" id="Forma5" o:spid="_x0000_s1026" type="#_x0000_t32" style="position:absolute;margin-left:159.9pt;margin-top:9.45pt;width:0;height:20.25pt;flip:y;z-index:251730944;visibility:visible;mso-wrap-style:square;mso-height-percent:0;mso-wrap-distance-left:9pt;mso-wrap-distance-top:0;mso-wrap-distance-right:9pt;mso-wrap-distance-bottom:0;mso-position-horizontal:absolute;mso-position-horizontal-relative:text;mso-position-vertical:absolute;mso-position-vertical-relative:text;mso-height-percent:0;mso-height-relative:margin" o:gfxdata="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" strokecolor="#3465a4" strokeweight=".35mm"/>
             </w:pict>
@@ -3428,7 +3343,6 @@
       <w:r>
         <w:t>CALIDAD_AIRE (</w:t>
       </w:r>
-      <w:proofErr w:type="spellStart"/>
       <w:r>
         <w:rPr>
           <w:b/>
@@ -3436,7 +3350,6 @@
         </w:rPr>
         <w:t>nomEstMet</w:t>
       </w:r>
-      <w:proofErr w:type="spellEnd"/>
       <w:r>
         <w:t>, Comgm3, CO8hmgm3, N</w:t>
       </w:r>
@@ -3453,13 +3366,8 @@
         <w:t>,</w:t>
       </w:r>
       <w:r>
-        <w:t xml:space="preserve"> </w:t>
-      </w:r>
-      <w:proofErr w:type="spellStart"/>
-      <w:r>
-        <w:t>fecha_hora</w:t>
-      </w:r>
-      <w:proofErr w:type="spellEnd"/>
+        <w:t xml:space="preserve"> fecha_hora</w:t>
+      </w:r>
       <w:r>
         <w:t>)</w:t>
       </w:r>
@@ -3475,7 +3383,7 @@
 </file>
 
 <file path=word/styles.xml><?xml version="1.0" encoding="utf-8"?>
-<w:styles xmlns:mc="http://schemas.openxmlformats.org/markup-compatibility/2006" xmlns:r="http://schemas.openxmlformats.org/officeDocument/2006/relationships" xmlns:w="http://schemas.openxmlformats.org/wordprocessingml/2006/main" xmlns:w14="http://schemas.microsoft.com/office/word/2010/wordml" xmlns:w15="http://schemas.microsoft.com/office/word/2012/wordml" xmlns:w16se="http://schemas.microsoft.com/office/word/2015/wordml/symex" mc:Ignorable="w14 w15 w16se">
+<w:styles xmlns:mc="http://schemas.openxmlformats.org/markup-compatibility/2006" xmlns:r="http://schemas.openxmlformats.org/officeDocument/2006/relationships" xmlns:w="http://schemas.openxmlformats.org/wordprocessingml/2006/main" xmlns:w14="http://schemas.microsoft.com/office/word/2010/wordml" mc:Ignorable="w14">
   <w:docDefaults>
     <w:rPrDefault>
       <w:rPr>
@@ -3491,378 +3399,351 @@
       </w:pPr>
     </w:pPrDefault>
   </w:docDefaults>
-  <w:latentStyles w:defLockedState="0" w:defUIPriority="99" w:defSemiHidden="0" w:defUnhideWhenUsed="0" w:defQFormat="0" w:count="371">
-    <w:lsdException w:name="Normal" w:uiPriority="0" w:qFormat="1"/>
-    <w:lsdException w:name="heading 1" w:uiPriority="9" w:qFormat="1"/>
-    <w:lsdException w:name="heading 2" w:semiHidden="1" w:uiPriority="9" w:unhideWhenUsed="1" w:qFormat="1"/>
-    <w:lsdException w:name="heading 3" w:semiHidden="1" w:uiPriority="9" w:unhideWhenUsed="1" w:qFormat="1"/>
-    <w:lsdException w:name="heading 4" w:semiHidden="1" w:uiPriority="9" w:unhideWhenUsed="1" w:qFormat="1"/>
-    <w:lsdException w:name="heading 5" w:semiHidden="1" w:uiPriority="9" w:unhideWhenUsed="1" w:qFormat="1"/>
-    <w:lsdException w:name="heading 6" w:semiHidden="1" w:uiPriority="9" w:unhideWhenUsed="1" w:qFormat="1"/>
-    <w:lsdException w:name="heading 7" w:semiHidden="1" w:uiPriority="9" w:unhideWhenUsed="1" w:qFormat="1"/>
-    <w:lsdException w:name="heading 8" w:semiHidden="1" w:uiPriority="9" w:unhideWhenUsed="1" w:qFormat="1"/>
-    <w:lsdException w:name="heading 9" w:semiHidden="1" w:uiPriority="9" w:unhideWhenUsed="1" w:qFormat="1"/>
-    <w:lsdException w:name="index 1" w:semiHidden="1" w:unhideWhenUsed="1"/>
-    <w:lsdException w:name="index 2" w:semiHidden="1" w:unhideWhenUsed="1"/>
-    <w:lsdException w:name="index 3" w:semiHidden="1" w:unhideWhenUsed="1"/>
-    <w:lsdException w:name="index 4" w:semiHidden="1" w:unhideWhenUsed="1"/>
-    <w:lsdException w:name="index 5" w:semiHidden="1" w:unhideWhenUsed="1"/>
-    <w:lsdException w:name="index 6" w:semiHidden="1" w:unhideWhenUsed="1"/>
-    <w:lsdException w:name="index 7" w:semiHidden="1" w:unhideWhenUsed="1"/>
-    <w:lsdException w:name="index 8" w:semiHidden="1" w:unhideWhenUsed="1"/>
-    <w:lsdException w:name="index 9" w:semiHidden="1" w:unhideWhenUsed="1"/>
-    <w:lsdException w:name="toc 1" w:semiHidden="1" w:uiPriority="39" w:unhideWhenUsed="1"/>
-    <w:lsdException w:name="toc 2" w:semiHidden="1" w:uiPriority="39" w:unhideWhenUsed="1"/>
-    <w:lsdException w:name="toc 3" w:semiHidden="1" w:uiPriority="39" w:unhideWhenUsed="1"/>
-    <w:lsdException w:name="toc 4" w:semiHidden="1" w:uiPriority="39" w:unhideWhenUsed="1"/>
-    <w:lsdException w:name="toc 5" w:semiHidden="1" w:uiPriority="39" w:unhideWhenUsed="1"/>
-    <w:lsdException w:name="toc 6" w:semiHidden="1" w:uiPriority="39" w:unhideWhenUsed="1"/>
-    <w:lsdException w:name="toc 7" w:semiHidden="1" w:uiPriority="39" w:unhideWhenUsed="1"/>
-    <w:lsdException w:name="toc 8" w:semiHidden="1" w:uiPriority="39" w:unhideWhenUsed="1"/>
-    <w:lsdException w:name="toc 9" w:semiHidden="1" w:uiPriority="39" w:unhideWhenUsed="1"/>
-    <w:lsdException w:name="Normal Indent" w:semiHidden="1" w:unhideWhenUsed="1"/>
-    <w:lsdException w:name="footnote text" w:semiHidden="1" w:unhideWhenUsed="1"/>
-    <w:lsdException w:name="annotation text" w:semiHidden="1" w:unhideWhenUsed="1"/>
-    <w:lsdException w:name="header" w:semiHidden="1" w:unhideWhenUsed="1"/>
-    <w:lsdException w:name="footer" w:semiHidden="1" w:unhideWhenUsed="1"/>
-    <w:lsdException w:name="index heading" w:semiHidden="1" w:unhideWhenUsed="1"/>
-    <w:lsdException w:name="caption" w:semiHidden="1" w:uiPriority="35" w:unhideWhenUsed="1" w:qFormat="1"/>
-    <w:lsdException w:name="table of figures" w:semiHidden="1" w:unhideWhenUsed="1"/>
-    <w:lsdException w:name="envelope address" w:semiHidden="1" w:unhideWhenUsed="1"/>
-    <w:lsdException w:name="envelope return" w:semiHidden="1" w:unhideWhenUsed="1"/>
-    <w:lsdException w:name="footnote reference" w:semiHidden="1" w:unhideWhenUsed="1"/>
-    <w:lsdException w:name="annotation reference" w:semiHidden="1" w:unhideWhenUsed="1"/>
-    <w:lsdException w:name="line number" w:semiHidden="1" w:unhideWhenUsed="1"/>
-    <w:lsdException w:name="page number" w:semiHidden="1" w:unhideWhenUsed="1"/>
-    <w:lsdException w:name="endnote reference" w:semiHidden="1" w:unhideWhenUsed="1"/>
-    <w:lsdException w:name="endnote text" w:semiHidden="1" w:unhideWhenUsed="1"/>
-    <w:lsdException w:name="table of authorities" w:semiHidden="1" w:unhideWhenUsed="1"/>
-    <w:lsdException w:name="macro" w:semiHidden="1" w:unhideWhenUsed="1"/>
-    <w:lsdException w:name="toa heading" w:semiHidden="1" w:unhideWhenUsed="1"/>
-    <w:lsdException w:name="List" w:semiHidden="1" w:unhideWhenUsed="1"/>
-    <w:lsdException w:name="List Bullet" w:semiHidden="1" w:unhideWhenUsed="1"/>
-    <w:lsdException w:name="List Number" w:semiHidden="1" w:unhideWhenUsed="1"/>
-    <w:lsdException w:name="List 2" w:semiHidden="1" w:unhideWhenUsed="1"/>
-    <w:lsdException w:name="List 3" w:semiHidden="1" w:unhideWhenUsed="1"/>
-    <w:lsdException w:name="List 4" w:semiHidden="1" w:unhideWhenUsed="1"/>
-    <w:lsdException w:name="List 5" w:semiHidden="1" w:unhideWhenUsed="1"/>
-    <w:lsdException w:name="List Bullet 2" w:semiHidden="1" w:unhideWhenUsed="1"/>
-    <w:lsdException w:name="List Bullet 3" w:semiHidden="1" w:unhideWhenUsed="1"/>
-    <w:lsdException w:name="List Bullet 4" w:semiHidden="1" w:unhideWhenUsed="1"/>
-    <w:lsdException w:name="List Bullet 5" w:semiHidden="1" w:unhideWhenUsed="1"/>
-    <w:lsdException w:name="List Number 2" w:semiHidden="1" w:unhideWhenUsed="1"/>
-    <w:lsdException w:name="List Number 3" w:semiHidden="1" w:unhideWhenUsed="1"/>
-    <w:lsdException w:name="List Number 4" w:semiHidden="1" w:unhideWhenUsed="1"/>
-    <w:lsdException w:name="List Number 5" w:semiHidden="1" w:unhideWhenUsed="1"/>
-    <w:lsdException w:name="Title" w:uiPriority="10" w:qFormat="1"/>
-    <w:lsdException w:name="Closing" w:semiHidden="1" w:unhideWhenUsed="1"/>
-    <w:lsdException w:name="Signature" w:semiHidden="1" w:unhideWhenUsed="1"/>
-    <w:lsdException w:name="Default Paragraph Font" w:semiHidden="1" w:uiPriority="1" w:unhideWhenUsed="1"/>
-    <w:lsdException w:name="Body Text" w:semiHidden="1" w:unhideWhenUsed="1"/>
-    <w:lsdException w:name="Body Text Indent" w:semiHidden="1" w:unhideWhenUsed="1"/>
-    <w:lsdException w:name="List Continue" w:semiHidden="1" w:unhideWhenUsed="1"/>
-    <w:lsdException w:name="List Continue 2" w:semiHidden="1" w:unhideWhenUsed="1"/>
-    <w:lsdException w:name="List Continue 3" w:semiHidden="1" w:unhideWhenUsed="1"/>
-    <w:lsdException w:name="List Continue 4" w:semiHidden="1" w:unhideWhenUsed="1"/>
-    <w:lsdException w:name="List Continue 5" w:semiHidden="1" w:unhideWhenUsed="1"/>
-    <w:lsdException w:name="Message Header" w:semiHidden="1" w:unhideWhenUsed="1"/>
-    <w:lsdException w:name="Subtitle" w:uiPriority="11" w:qFormat="1"/>
-    <w:lsdException w:name="Salutation" w:semiHidden="1" w:unhideWhenUsed="1"/>
-    <w:lsdException w:name="Date" w:semiHidden="1" w:unhideWhenUsed="1"/>
-    <w:lsdException w:name="Body Text First Indent" w:semiHidden="1" w:unhideWhenUsed="1"/>
-    <w:lsdException w:name="Body Text First Indent 2" w:semiHidden="1" w:unhideWhenUsed="1"/>
-    <w:lsdException w:name="Note Heading" w:semiHidden="1" w:unhideWhenUsed="1"/>
-    <w:lsdException w:name="Body Text 2" w:semiHidden="1" w:unhideWhenUsed="1"/>
-    <w:lsdException w:name="Body Text 3" w:semiHidden="1" w:unhideWhenUsed="1"/>
-    <w:lsdException w:name="Body Text Indent 2" w:semiHidden="1" w:unhideWhenUsed="1"/>
-    <w:lsdException w:name="Body Text Indent 3" w:semiHidden="1" w:unhideWhenUsed="1"/>
-    <w:lsdException w:name="Block Text" w:semiHidden="1" w:unhideWhenUsed="1"/>
-    <w:lsdException w:name="Hyperlink" w:semiHidden="1" w:unhideWhenUsed="1"/>
-    <w:lsdException w:name="FollowedHyperlink" w:semiHidden="1" w:unhideWhenUsed="1"/>
-    <w:lsdException w:name="Strong" w:uiPriority="22" w:qFormat="1"/>
-    <w:lsdException w:name="Emphasis" w:uiPriority="20" w:qFormat="1"/>
-    <w:lsdException w:name="Document Map" w:semiHidden="1" w:unhideWhenUsed="1"/>
-    <w:lsdException w:name="Plain Text" w:semiHidden="1" w:unhideWhenUsed="1"/>
-    <w:lsdException w:name="E-mail Signature" w:semiHidden="1" w:unhideWhenUsed="1"/>
-    <w:lsdException w:name="HTML Top of Form" w:semiHidden="1" w:unhideWhenUsed="1"/>
-    <w:lsdException w:name="HTML Bottom of Form" w:semiHidden="1" w:unhideWhenUsed="1"/>
-    <w:lsdException w:name="Normal (Web)" w:semiHidden="1" w:unhideWhenUsed="1"/>
-    <w:lsdException w:name="HTML Acronym" w:semiHidden="1" w:unhideWhenUsed="1"/>
-    <w:lsdException w:name="HTML Address" w:semiHidden="1" w:unhideWhenUsed="1"/>
-    <w:lsdException w:name="HTML Cite" w:semiHidden="1" w:unhideWhenUsed="1"/>
-    <w:lsdException w:name="HTML Code" w:semiHidden="1" w:unhideWhenUsed="1"/>
-    <w:lsdException w:name="HTML Definition" w:semiHidden="1" w:unhideWhenUsed="1"/>
-    <w:lsdException w:name="HTML Keyboard" w:semiHidden="1" w:unhideWhenUsed="1"/>
-    <w:lsdException w:name="HTML Preformatted" w:semiHidden="1" w:unhideWhenUsed="1"/>
-    <w:lsdException w:name="HTML Sample" w:semiHidden="1" w:unhideWhenUsed="1"/>
-    <w:lsdException w:name="HTML Typewriter" w:semiHidden="1" w:unhideWhenUsed="1"/>
-    <w:lsdException w:name="HTML Variable" w:semiHidden="1" w:unhideWhenUsed="1"/>
-    <w:lsdException w:name="Normal Table" w:semiHidden="1" w:unhideWhenUsed="1"/>
-    <w:lsdException w:name="annotation subject" w:semiHidden="1" w:unhideWhenUsed="1"/>
-    <w:lsdException w:name="No List" w:semiHidden="1" w:unhideWhenUsed="1"/>
-    <w:lsdException w:name="Outline List 1" w:semiHidden="1" w:unhideWhenUsed="1"/>
-    <w:lsdException w:name="Outline List 2" w:semiHidden="1" w:unhideWhenUsed="1"/>
-    <w:lsdException w:name="Outline List 3" w:semiHidden="1" w:unhideWhenUsed="1"/>
-    <w:lsdException w:name="Table Simple 1" w:semiHidden="1" w:unhideWhenUsed="1"/>
-    <w:lsdException w:name="Table Simple 2" w:semiHidden="1" w:unhideWhenUsed="1"/>
-    <w:lsdException w:name="Table Simple 3" w:semiHidden="1" w:unhideWhenUsed="1"/>
-    <w:lsdException w:name="Table Classic 1" w:semiHidden="1" w:unhideWhenUsed="1"/>
-    <w:lsdException w:name="Table Classic 2" w:semiHidden="1" w:unhideWhenUsed="1"/>
-    <w:lsdException w:name="Table Classic 3" w:semiHidden="1" w:unhideWhenUsed="1"/>
-    <w:lsdException w:name="Table Classic 4" w:semiHidden="1" w:unhideWhenUsed="1"/>
-    <w:lsdException w:name="Table Colorful 1" w:semiHidden="1" w:unhideWhenUsed="1"/>
-    <w:lsdException w:name="Table Colorful 2" w:semiHidden="1" w:unhideWhenUsed="1"/>
-    <w:lsdException w:name="Table Colorful 3" w:semiHidden="1" w:unhideWhenUsed="1"/>
-    <w:lsdException w:name="Table Columns 1" w:semiHidden="1" w:unhideWhenUsed="1"/>
-    <w:lsdException w:name="Table Columns 2" w:semiHidden="1" w:unhideWhenUsed="1"/>
-    <w:lsdException w:name="Table Columns 3" w:semiHidden="1" w:unhideWhenUsed="1"/>
-    <w:lsdException w:name="Table Columns 4" w:semiHidden="1" w:unhideWhenUsed="1"/>
-    <w:lsdException w:name="Table Columns 5" w:semiHidden="1" w:unhideWhenUsed="1"/>
-    <w:lsdException w:name="Table Grid 1" w:semiHidden="1" w:unhideWhenUsed="1"/>
-    <w:lsdException w:name="Table Grid 2" w:semiHidden="1" w:unhideWhenUsed="1"/>
-    <w:lsdException w:name="Table Grid 3" w:semiHidden="1" w:unhideWhenUsed="1"/>
-    <w:lsdException w:name="Table Grid 4" w:semiHidden="1" w:unhideWhenUsed="1"/>
-    <w:lsdException w:name="Table Grid 5" w:semiHidden="1" w:unhideWhenUsed="1"/>
-    <w:lsdException w:name="Table Grid 6" w:semiHidden="1" w:unhideWhenUsed="1"/>
-    <w:lsdException w:name="Table Grid 7" w:semiHidden="1" w:unhideWhenUsed="1"/>
-    <w:lsdException w:name="Table Grid 8" w:semiHidden="1" w:unhideWhenUsed="1"/>
-    <w:lsdException w:name="Table List 1" w:semiHidden="1" w:unhideWhenUsed="1"/>
-    <w:lsdException w:name="Table List 2" w:semiHidden="1" w:unhideWhenUsed="1"/>
-    <w:lsdException w:name="Table List 3" w:semiHidden="1" w:unhideWhenUsed="1"/>
-    <w:lsdException w:name="Table List 4" w:semiHidden="1" w:unhideWhenUsed="1"/>
-    <w:lsdException w:name="Table List 5" w:semiHidden="1" w:unhideWhenUsed="1"/>
-    <w:lsdException w:name="Table List 6" w:semiHidden="1" w:unhideWhenUsed="1"/>
-    <w:lsdException w:name="Table List 7" w:semiHidden="1" w:unhideWhenUsed="1"/>
-    <w:lsdException w:name="Table List 8" w:semiHidden="1" w:unhideWhenUsed="1"/>
-    <w:lsdException w:name="Table 3D effects 1" w:semiHidden="1" w:unhideWhenUsed="1"/>
-    <w:lsdException w:name="Table 3D effects 2" w:semiHidden="1" w:unhideWhenUsed="1"/>
-    <w:lsdException w:name="Table 3D effects 3" w:semiHidden="1" w:unhideWhenUsed="1"/>
-    <w:lsdException w:name="Table Contemporary" w:semiHidden="1" w:unhideWhenUsed="1"/>
-    <w:lsdException w:name="Table Elegant" w:semiHidden="1" w:unhideWhenUsed="1"/>
-    <w:lsdException w:name="Table Professional" w:semiHidden="1" w:unhideWhenUsed="1"/>
-    <w:lsdException w:name="Table Subtle 1" w:semiHidden="1" w:unhideWhenUsed="1"/>
-    <w:lsdException w:name="Table Subtle 2" w:semiHidden="1" w:unhideWhenUsed="1"/>
-    <w:lsdException w:name="Table Web 1" w:semiHidden="1" w:unhideWhenUsed="1"/>
-    <w:lsdException w:name="Table Web 2" w:semiHidden="1" w:unhideWhenUsed="1"/>
-    <w:lsdException w:name="Table Web 3" w:semiHidden="1" w:unhideWhenUsed="1"/>
-    <w:lsdException w:name="Balloon Text" w:semiHidden="1" w:unhideWhenUsed="1"/>
-    <w:lsdException w:name="Table Grid" w:uiPriority="59"/>
-    <w:lsdException w:name="Table Theme" w:semiHidden="1" w:unhideWhenUsed="1"/>
-    <w:lsdException w:name="Placeholder Text" w:semiHidden="1"/>
-    <w:lsdException w:name="No Spacing" w:uiPriority="1" w:qFormat="1"/>
-    <w:lsdException w:name="Light Shading" w:uiPriority="60"/>
-    <w:lsdException w:name="Light List" w:uiPriority="61"/>
-    <w:lsdException w:name="Light Grid" w:uiPriority="62"/>
-    <w:lsdException w:name="Medium Shading 1" w:uiPriority="63"/>
-    <w:lsdException w:name="Medium Shading 2" w:uiPriority="64"/>
-    <w:lsdException w:name="Medium List 1" w:uiPriority="65"/>
-    <w:lsdException w:name="Medium List 2" w:uiPriority="66"/>
-    <w:lsdException w:name="Medium Grid 1" w:uiPriority="67"/>
-    <w:lsdException w:name="Medium Grid 2" w:uiPriority="68"/>
-    <w:lsdException w:name="Medium Grid 3" w:uiPriority="69"/>
-    <w:lsdException w:name="Dark List" w:uiPriority="70"/>
-    <w:lsdException w:name="Colorful Shading" w:uiPriority="71"/>
-    <w:lsdException w:name="Colorful List" w:uiPriority="72"/>
-    <w:lsdException w:name="Colorful Grid" w:uiPriority="73"/>
-    <w:lsdException w:name="Light Shading Accent 1" w:uiPriority="60"/>
-    <w:lsdException w:name="Light List Accent 1" w:uiPriority="61"/>
-    <w:lsdException w:name="Light Grid Accent 1" w:uiPriority="62"/>
-    <w:lsdException w:name="Medium Shading 1 Accent 1" w:uiPriority="63"/>
-    <w:lsdException w:name="Medium Shading 2 Accent 1" w:uiPriority="64"/>
-    <w:lsdException w:name="Medium List 1 Accent 1" w:uiPriority="65"/>
-    <w:lsdException w:name="Revision" w:semiHidden="1"/>
-    <w:lsdException w:name="List Paragraph" w:uiPriority="34" w:qFormat="1"/>
-    <w:lsdException w:name="Quote" w:uiPriority="29" w:qFormat="1"/>
-    <w:lsdException w:name="Intense Quote" w:uiPriority="30" w:qFormat="1"/>
-    <w:lsdException w:name="Medium List 2 Accent 1" w:uiPriority="66"/>
-    <w:lsdException w:name="Medium Grid 1 Accent 1" w:uiPriority="67"/>
-    <w:lsdException w:name="Medium Grid 2 Accent 1" w:uiPriority="68"/>
-    <w:lsdException w:name="Medium Grid 3 Accent 1" w:uiPriority="69"/>
-    <w:lsdException w:name="Dark List Accent 1" w:uiPriority="70"/>
-    <w:lsdException w:name="Colorful Shading Accent 1" w:uiPriority="71"/>
-    <w:lsdException w:name="Colorful List Accent 1" w:uiPriority="72"/>
-    <w:lsdException w:name="Colorful Grid Accent 1" w:uiPriority="73"/>
-    <w:lsdException w:name="Light Shading Accent 2" w:uiPriority="60"/>
-    <w:lsdException w:name="Light List Accent 2" w:uiPriority="61"/>
-    <w:lsdException w:name="Light Grid Accent 2" w:uiPriority="62"/>
-    <w:lsdException w:name="Medium Shading 1 Accent 2" w:uiPriority="63"/>
-    <w:lsdException w:name="Medium Shading 2 Accent 2" w:uiPriority="64"/>
-    <w:lsdException w:name="Medium List 1 Accent 2" w:uiPriority="65"/>
-    <w:lsdException w:name="Medium List 2 Accent 2" w:uiPriority="66"/>
-    <w:lsdException w:name="Medium Grid 1 Accent 2" w:uiPriority="67"/>
-    <w:lsdException w:name="Medium Grid 2 Accent 2" w:uiPriority="68"/>
-    <w:lsdException w:name="Medium Grid 3 Accent 2" w:uiPriority="69"/>
-    <w:lsdException w:name="Dark List Accent 2" w:uiPriority="70"/>
-    <w:lsdException w:name="Colorful Shading Accent 2" w:uiPriority="71"/>
-    <w:lsdException w:name="Colorful List Accent 2" w:uiPriority="72"/>
-    <w:lsdException w:name="Colorful Grid Accent 2" w:uiPriority="73"/>
-    <w:lsdException w:name="Light Shading Accent 3" w:uiPriority="60"/>
-    <w:lsdException w:name="Light List Accent 3" w:uiPriority="61"/>
-    <w:lsdException w:name="Light Grid Accent 3" w:uiPriority="62"/>
-    <w:lsdException w:name="Medium Shading 1 Accent 3" w:uiPriority="63"/>
-    <w:lsdException w:name="Medium Shading 2 Accent 3" w:uiPriority="64"/>
-    <w:lsdException w:name="Medium List 1 Accent 3" w:uiPriority="65"/>
-    <w:lsdException w:name="Medium List 2 Accent 3" w:uiPriority="66"/>
-    <w:lsdException w:name="Medium Grid 1 Accent 3" w:uiPriority="67"/>
-    <w:lsdException w:name="Medium Grid 2 Accent 3" w:uiPriority="68"/>
-    <w:lsdException w:name="Medium Grid 3 Accent 3" w:uiPriority="69"/>
-    <w:lsdException w:name="Dark List Accent 3" w:uiPriority="70"/>
-    <w:lsdException w:name="Colorful Shading Accent 3" w:uiPriority="71"/>
-    <w:lsdException w:name="Colorful List Accent 3" w:uiPriority="72"/>
-    <w:lsdException w:name="Colorful Grid Accent 3" w:uiPriority="73"/>
-    <w:lsdException w:name="Light Shading Accent 4" w:uiPriority="60"/>
-    <w:lsdException w:name="Light List Accent 4" w:uiPriority="61"/>
-    <w:lsdException w:name="Light Grid Accent 4" w:uiPriority="62"/>
-    <w:lsdException w:name="Medium Shading 1 Accent 4" w:uiPriority="63"/>
-    <w:lsdException w:name="Medium Shading 2 Accent 4" w:uiPriority="64"/>
-    <w:lsdException w:name="Medium List 1 Accent 4" w:uiPriority="65"/>
-    <w:lsdException w:name="Medium List 2 Accent 4" w:uiPriority="66"/>
-    <w:lsdException w:name="Medium Grid 1 Accent 4" w:uiPriority="67"/>
-    <w:lsdException w:name="Medium Grid 2 Accent 4" w:uiPriority="68"/>
-    <w:lsdException w:name="Medium Grid 3 Accent 4" w:uiPriority="69"/>
-    <w:lsdException w:name="Dark List Accent 4" w:uiPriority="70"/>
-    <w:lsdException w:name="Colorful Shading Accent 4" w:uiPriority="71"/>
-    <w:lsdException w:name="Colorful List Accent 4" w:uiPriority="72"/>
-    <w:lsdException w:name="Colorful Grid Accent 4" w:uiPriority="73"/>
-    <w:lsdException w:name="Light Shading Accent 5" w:uiPriority="60"/>
-    <w:lsdException w:name="Light List Accent 5" w:uiPriority="61"/>
-    <w:lsdException w:name="Light Grid Accent 5" w:uiPriority="62"/>
-    <w:lsdException w:name="Medium Shading 1 Accent 5" w:uiPriority="63"/>
-    <w:lsdException w:name="Medium Shading 2 Accent 5" w:uiPriority="64"/>
-    <w:lsdException w:name="Medium List 1 Accent 5" w:uiPriority="65"/>
-    <w:lsdException w:name="Medium List 2 Accent 5" w:uiPriority="66"/>
-    <w:lsdException w:name="Medium Grid 1 Accent 5" w:uiPriority="67"/>
-    <w:lsdException w:name="Medium Grid 2 Accent 5" w:uiPriority="68"/>
-    <w:lsdException w:name="Medium Grid 3 Accent 5" w:uiPriority="69"/>
-    <w:lsdException w:name="Dark List Accent 5" w:uiPriority="70"/>
-    <w:lsdException w:name="Colorful Shading Accent 5" w:uiPriority="71"/>
-    <w:lsdException w:name="Colorful List Accent 5" w:uiPriority="72"/>
-    <w:lsdException w:name="Colorful Grid Accent 5" w:uiPriority="73"/>
-    <w:lsdException w:name="Light Shading Accent 6" w:uiPriority="60"/>
-    <w:lsdException w:name="Light List Accent 6" w:uiPriority="61"/>
-    <w:lsdException w:name="Light Grid Accent 6" w:uiPriority="62"/>
-    <w:lsdException w:name="Medium Shading 1 Accent 6" w:uiPriority="63"/>
-    <w:lsdException w:name="Medium Shading 2 Accent 6" w:uiPriority="64"/>
-    <w:lsdException w:name="Medium List 1 Accent 6" w:uiPriority="65"/>
-    <w:lsdException w:name="Medium List 2 Accent 6" w:uiPriority="66"/>
-    <w:lsdException w:name="Medium Grid 1 Accent 6" w:uiPriority="67"/>
-    <w:lsdException w:name="Medium Grid 2 Accent 6" w:uiPriority="68"/>
-    <w:lsdException w:name="Medium Grid 3 Accent 6" w:uiPriority="69"/>
-    <w:lsdException w:name="Dark List Accent 6" w:uiPriority="70"/>
-    <w:lsdException w:name="Colorful Shading Accent 6" w:uiPriority="71"/>
-    <w:lsdException w:name="Colorful List Accent 6" w:uiPriority="72"/>
-    <w:lsdException w:name="Colorful Grid Accent 6" w:uiPriority="73"/>
-    <w:lsdException w:name="Subtle Emphasis" w:uiPriority="19" w:qFormat="1"/>
-    <w:lsdException w:name="Intense Emphasis" w:uiPriority="21" w:qFormat="1"/>
-    <w:lsdException w:name="Subtle Reference" w:uiPriority="31" w:qFormat="1"/>
-    <w:lsdException w:name="Intense Reference" w:uiPriority="32" w:qFormat="1"/>
-    <w:lsdException w:name="Book Title" w:uiPriority="33" w:qFormat="1"/>
-    <w:lsdException w:name="Bibliography" w:semiHidden="1" w:uiPriority="37" w:unhideWhenUsed="1"/>
-    <w:lsdException w:name="TOC Heading" w:semiHidden="1" w:uiPriority="39" w:unhideWhenUsed="1" w:qFormat="1"/>
-    <w:lsdException w:name="Plain Table 1" w:uiPriority="41"/>
-    <w:lsdException w:name="Plain Table 2" w:uiPriority="42"/>
-    <w:lsdException w:name="Plain Table 3" w:uiPriority="43"/>
-    <w:lsdException w:name="Plain Table 4" w:uiPriority="44"/>
-    <w:lsdException w:name="Plain Table 5" w:uiPriority="45"/>
-    <w:lsdException w:name="Grid Table Light" w:uiPriority="40"/>
-    <w:lsdException w:name="Grid Table 1 Light" w:uiPriority="46"/>
-    <w:lsdException w:name="Grid Table 2" w:uiPriority="47"/>
-    <w:lsdException w:name="Grid Table 3" w:uiPriority="48"/>
-    <w:lsdException w:name="Grid Table 4" w:uiPriority="49"/>
-    <w:lsdException w:name="Grid Table 5 Dark" w:uiPriority="50"/>
-    <w:lsdException w:name="Grid Table 6 Colorful" w:uiPriority="51"/>
-    <w:lsdException w:name="Grid Table 7 Colorful" w:uiPriority="52"/>
-    <w:lsdException w:name="Grid Table 1 Light Accent 1" w:uiPriority="46"/>
-    <w:lsdException w:name="Grid Table 2 Accent 1" w:uiPriority="47"/>
-    <w:lsdException w:name="Grid Table 3 Accent 1" w:uiPriority="48"/>
-    <w:lsdException w:name="Grid Table 4 Accent 1" w:uiPriority="49"/>
-    <w:lsdException w:name="Grid Table 5 Dark Accent 1" w:uiPriority="50"/>
-    <w:lsdException w:name="Grid Table 6 Colorful Accent 1" w:uiPriority="51"/>
-    <w:lsdException w:name="Grid Table 7 Colorful Accent 1" w:uiPriority="52"/>
-    <w:lsdException w:name="Grid Table 1 Light Accent 2" w:uiPriority="46"/>
-    <w:lsdException w:name="Grid Table 2 Accent 2" w:uiPriority="47"/>
-    <w:lsdException w:name="Grid Table 3 Accent 2" w:uiPriority="48"/>
-    <w:lsdException w:name="Grid Table 4 Accent 2" w:uiPriority="49"/>
-    <w:lsdException w:name="Grid Table 5 Dark Accent 2" w:uiPriority="50"/>
-    <w:lsdException w:name="Grid Table 6 Colorful Accent 2" w:uiPriority="51"/>
-    <w:lsdException w:name="Grid Table 7 Colorful Accent 2" w:uiPriority="52"/>
-    <w:lsdException w:name="Grid Table 1 Light Accent 3" w:uiPriority="46"/>
-    <w:lsdException w:name="Grid Table 2 Accent 3" w:uiPriority="47"/>
-    <w:lsdException w:name="Grid Table 3 Accent 3" w:uiPriority="48"/>
-    <w:lsdException w:name="Grid Table 4 Accent 3" w:uiPriority="49"/>
-    <w:lsdException w:name="Grid Table 5 Dark Accent 3" w:uiPriority="50"/>
-    <w:lsdException w:name="Grid Table 6 Colorful Accent 3" w:uiPriority="51"/>
-    <w:lsdException w:name="Grid Table 7 Colorful Accent 3" w:uiPriority="52"/>
-    <w:lsdException w:name="Grid Table 1 Light Accent 4" w:uiPriority="46"/>
-    <w:lsdException w:name="Grid Table 2 Accent 4" w:uiPriority="47"/>
-    <w:lsdException w:name="Grid Table 3 Accent 4" w:uiPriority="48"/>
-    <w:lsdException w:name="Grid Table 4 Accent 4" w:uiPriority="49"/>
-    <w:lsdException w:name="Grid Table 5 Dark Accent 4" w:uiPriority="50"/>
-    <w:lsdException w:name="Grid Table 6 Colorful Accent 4" w:uiPriority="51"/>
-    <w:lsdException w:name="Grid Table 7 Colorful Accent 4" w:uiPriority="52"/>
-    <w:lsdException w:name="Grid Table 1 Light Accent 5" w:uiPriority="46"/>
-    <w:lsdException w:name="Grid Table 2 Accent 5" w:uiPriority="47"/>
-    <w:lsdException w:name="Grid Table 3 Accent 5" w:uiPriority="48"/>
-    <w:lsdException w:name="Grid Table 4 Accent 5" w:uiPriority="49"/>
-    <w:lsdException w:name="Grid Table 5 Dark Accent 5" w:uiPriority="50"/>
-    <w:lsdException w:name="Grid Table 6 Colorful Accent 5" w:uiPriority="51"/>
-    <w:lsdException w:name="Grid Table 7 Colorful Accent 5" w:uiPriority="52"/>
-    <w:lsdException w:name="Grid Table 1 Light Accent 6" w:uiPriority="46"/>
-    <w:lsdException w:name="Grid Table 2 Accent 6" w:uiPriority="47"/>
-    <w:lsdException w:name="Grid Table 3 Accent 6" w:uiPriority="48"/>
-    <w:lsdException w:name="Grid Table 4 Accent 6" w:uiPriority="49"/>
-    <w:lsdException w:name="Grid Table 5 Dark Accent 6" w:uiPriority="50"/>
-    <w:lsdException w:name="Grid Table 6 Colorful Accent 6" w:uiPriority="51"/>
-    <w:lsdException w:name="Grid Table 7 Colorful Accent 6" w:uiPriority="52"/>
-    <w:lsdException w:name="List Table 1 Light" w:uiPriority="46"/>
-    <w:lsdException w:name="List Table 2" w:uiPriority="47"/>
-    <w:lsdException w:name="List Table 3" w:uiPriority="48"/>
-    <w:lsdException w:name="List Table 4" w:uiPriority="49"/>
-    <w:lsdException w:name="List Table 5 Dark" w:uiPriority="50"/>
-    <w:lsdException w:name="List Table 6 Colorful" w:uiPriority="51"/>
-    <w:lsdException w:name="List Table 7 Colorful" w:uiPriority="52"/>
-    <w:lsdException w:name="List Table 1 Light Accent 1" w:uiPriority="46"/>
-    <w:lsdException w:name="List Table 2 Accent 1" w:uiPriority="47"/>
-    <w:lsdException w:name="List Table 3 Accent 1" w:uiPriority="48"/>
-    <w:lsdException w:name="List Table 4 Accent 1" w:uiPriority="49"/>
-    <w:lsdException w:name="List Table 5 Dark Accent 1" w:uiPriority="50"/>
-    <w:lsdException w:name="List Table 6 Colorful Accent 1" w:uiPriority="51"/>
-    <w:lsdException w:name="List Table 7 Colorful Accent 1" w:uiPriority="52"/>
-    <w:lsdException w:name="List Table 1 Light Accent 2" w:uiPriority="46"/>
-    <w:lsdException w:name="List Table 2 Accent 2" w:uiPriority="47"/>
-    <w:lsdException w:name="List Table 3 Accent 2" w:uiPriority="48"/>
-    <w:lsdException w:name="List Table 4 Accent 2" w:uiPriority="49"/>
-    <w:lsdException w:name="List Table 5 Dark Accent 2" w:uiPriority="50"/>
-    <w:lsdException w:name="List Table 6 Colorful Accent 2" w:uiPriority="51"/>
-    <w:lsdException w:name="List Table 7 Colorful Accent 2" w:uiPriority="52"/>
-    <w:lsdException w:name="List Table 1 Light Accent 3" w:uiPriority="46"/>
-    <w:lsdException w:name="List Table 2 Accent 3" w:uiPriority="47"/>
-    <w:lsdException w:name="List Table 3 Accent 3" w:uiPriority="48"/>
-    <w:lsdException w:name="List Table 4 Accent 3" w:uiPriority="49"/>
-    <w:lsdException w:name="List Table 5 Dark Accent 3" w:uiPriority="50"/>
-    <w:lsdException w:name="List Table 6 Colorful Accent 3" w:uiPriority="51"/>
-    <w:lsdException w:name="List Table 7 Colorful Accent 3" w:uiPriority="52"/>
-    <w:lsdException w:name="List Table 1 Light Accent 4" w:uiPriority="46"/>
-    <w:lsdException w:name="List Table 2 Accent 4" w:uiPriority="47"/>
-    <w:lsdException w:name="List Table 3 Accent 4" w:uiPriority="48"/>
-    <w:lsdException w:name="List Table 4 Accent 4" w:uiPriority="49"/>
-    <w:lsdException w:name="List Table 5 Dark Accent 4" w:uiPriority="50"/>
-    <w:lsdException w:name="List Table 6 Colorful Accent 4" w:uiPriority="51"/>
-    <w:lsdException w:name="List Table 7 Colorful Accent 4" w:uiPriority="52"/>
-    <w:lsdException w:name="List Table 1 Light Accent 5" w:uiPriority="46"/>
-    <w:lsdException w:name="List Table 2 Accent 5" w:uiPriority="47"/>
-    <w:lsdException w:name="List Table 3 Accent 5" w:uiPriority="48"/>
-    <w:lsdException w:name="List Table 4 Accent 5" w:uiPriority="49"/>
-    <w:lsdException w:name="List Table 5 Dark Accent 5" w:uiPriority="50"/>
-    <w:lsdException w:name="List Table 6 Colorful Accent 5" w:uiPriority="51"/>
-    <w:lsdException w:name="List Table 7 Colorful Accent 5" w:uiPriority="52"/>
-    <w:lsdException w:name="List Table 1 Light Accent 6" w:uiPriority="46"/>
-    <w:lsdException w:name="List Table 2 Accent 6" w:uiPriority="47"/>
-    <w:lsdException w:name="List Table 3 Accent 6" w:uiPriority="48"/>
-    <w:lsdException w:name="List Table 4 Accent 6" w:uiPriority="49"/>
-    <w:lsdException w:name="List Table 5 Dark Accent 6" w:uiPriority="50"/>
-    <w:lsdException w:name="List Table 6 Colorful Accent 6" w:uiPriority="51"/>
-    <w:lsdException w:name="List Table 7 Colorful Accent 6" w:uiPriority="52"/>
+  <w:latentStyles w:defLockedState="0" w:defUIPriority="99" w:defSemiHidden="1" w:defUnhideWhenUsed="1" w:defQFormat="0" w:count="267">
+    <w:lsdException w:name="Normal" w:semiHidden="0" w:uiPriority="0" w:unhideWhenUsed="0" w:qFormat="1"/>
+    <w:lsdException w:name="heading 1" w:semiHidden="0" w:uiPriority="9" w:unhideWhenUsed="0" w:qFormat="1"/>
+    <w:lsdException w:name="heading 2" w:uiPriority="9" w:qFormat="1"/>
+    <w:lsdException w:name="heading 3" w:uiPriority="9" w:qFormat="1"/>
+    <w:lsdException w:name="heading 4" w:uiPriority="9" w:qFormat="1"/>
+    <w:lsdException w:name="heading 5" w:uiPriority="9" w:qFormat="1"/>
+    <w:lsdException w:name="heading 6" w:uiPriority="9" w:qFormat="1"/>
+    <w:lsdException w:name="heading 7" w:uiPriority="9" w:qFormat="1"/>
+    <w:lsdException w:name="heading 8" w:uiPriority="9" w:qFormat="1"/>
+    <w:lsdException w:name="heading 9" w:uiPriority="9" w:qFormat="1"/>
+    <w:lsdException w:name="toc 1" w:uiPriority="39"/>
+    <w:lsdException w:name="toc 2" w:uiPriority="39"/>
+    <w:lsdException w:name="toc 3" w:uiPriority="39"/>
+    <w:lsdException w:name="toc 4" w:uiPriority="39"/>
+    <w:lsdException w:name="toc 5" w:uiPriority="39"/>
+    <w:lsdException w:name="toc 6" w:uiPriority="39"/>
+    <w:lsdException w:name="toc 7" w:uiPriority="39"/>
+    <w:lsdException w:name="toc 8" w:uiPriority="39"/>
+    <w:lsdException w:name="toc 9" w:uiPriority="39"/>
+    <w:lsdException w:name="caption" w:uiPriority="35" w:qFormat="1"/>
+    <w:lsdException w:name="Title" w:semiHidden="0" w:uiPriority="10" w:unhideWhenUsed="0" w:qFormat="1"/>
+    <w:lsdException w:name="Default Paragraph Font" w:uiPriority="1"/>
+    <w:lsdException w:name="Subtitle" w:semiHidden="0" w:uiPriority="11" w:unhideWhenUsed="0" w:qFormat="1"/>
+    <w:lsdException w:name="Strong" w:semiHidden="0" w:uiPriority="22" w:unhideWhenUsed="0" w:qFormat="1"/>
+    <w:lsdException w:name="Emphasis" w:semiHidden="0" w:uiPriority="20" w:unhideWhenUsed="0" w:qFormat="1"/>
+    <w:lsdException w:name="Table Grid" w:semiHidden="0" w:uiPriority="59" w:unhideWhenUsed="0"/>
+    <w:lsdException w:name="Placeholder Text" w:unhideWhenUsed="0"/>
+    <w:lsdException w:name="No Spacing" w:semiHidden="0" w:uiPriority="1" w:unhideWhenUsed="0" w:qFormat="1"/>
+    <w:lsdException w:name="Light Shading" w:semiHidden="0" w:uiPriority="60" w:unhideWhenUsed="0"/>
+    <w:lsdException w:name="Light List" w:semiHidden="0" w:uiPriority="61" w:unhideWhenUsed="0"/>
+    <w:lsdException w:name="Light Grid" w:semiHidden="0" w:uiPriority="62" w:unhideWhenUsed="0"/>
+    <w:lsdException w:name="Medium Shading 1" w:semiHidden="0" w:uiPriority="63" w:unhideWhenUsed="0"/>
+    <w:lsdException w:name="Medium Shading 2" w:semiHidden="0" w:uiPriority="64" w:unhideWhenUsed="0"/>
+    <w:lsdException w:name="Medium List 1" w:semiHidden="0" w:uiPriority="65" w:unhideWhenUsed="0"/>
+    <w:lsdException w:name="Medium List 2" w:semiHidden="0" w:uiPriority="66" w:unhideWhenUsed="0"/>
+    <w:lsdException w:name="Medium Grid 1" w:semiHidden="0" w:uiPriority="67" w:unhideWhenUsed="0"/>
+    <w:lsdException w:name="Medium Grid 2" w:semiHidden="0" w:uiPriority="68" w:unhideWhenUsed="0"/>
+    <w:lsdException w:name="Medium Grid 3" w:semiHidden="0" w:uiPriority="69" w:unhideWhenUsed="0"/>
+    <w:lsdException w:name="Dark List" w:semiHidden="0" w:uiPriority="70" w:unhideWhenUsed="0"/>
+    <w:lsdException w:name="Colorful Shading" w:semiHidden="0" w:uiPriority="71" w:unhideWhenUsed="0"/>
+    <w:lsdException w:name="Colorful List" w:semiHidden="0" w:uiPriority="72" w:unhideWhenUsed="0"/>
+    <w:lsdException w:name="Colorful Grid" w:semiHidden="0" w:uiPriority="73" w:unhideWhenUsed="0"/>
+    <w:lsdException w:name="Light Shading Accent 1" w:semiHidden="0" w:uiPriority="60" w:unhideWhenUsed="0"/>
+    <w:lsdException w:name="Light List Accent 1" w:semiHidden="0" w:uiPriority="61" w:unhideWhenUsed="0"/>
+    <w:lsdException w:name="Light Grid Accent 1" w:semiHidden="0" w:uiPriority="62" w:unhideWhenUsed="0"/>
+    <w:lsdException w:name="Medium Shading 1 Accent 1" w:semiHidden="0" w:uiPriority="63" w:unhideWhenUsed="0"/>
+    <w:lsdException w:name="Medium Shading 2 Accent 1" w:semiHidden="0" w:uiPriority="64" w:unhideWhenUsed="0"/>
+    <w:lsdException w:name="Medium List 1 Accent 1" w:semiHidden="0" w:uiPriority="65" w:unhideWhenUsed="0"/>
+    <w:lsdException w:name="Revision" w:unhideWhenUsed="0"/>
+    <w:lsdException w:name="List Paragraph" w:semiHidden="0" w:uiPriority="34" w:unhideWhenUsed="0" w:qFormat="1"/>
+    <w:lsdException w:name="Quote" w:semiHidden="0" w:uiPriority="29" w:unhideWhenUsed="0" w:qFormat="1"/>
+    <w:lsdException w:name="Intense Quote" w:semiHidden="0" w:uiPriority="30" w:unhideWhenUsed="0" w:qFormat="1"/>
+    <w:lsdException w:name="Medium List 2 Accent 1" w:semiHidden="0" w:uiPriority="66" w:unhideWhenUsed="0"/>
+    <w:lsdException w:name="Medium Grid 1 Accent 1" w:semiHidden="0" w:uiPriority="67" w:unhideWhenUsed="0"/>
+    <w:lsdException w:name="Medium Grid 2 Accent 1" w:semiHidden="0" w:uiPriority="68" w:unhideWhenUsed="0"/>
+    <w:lsdException w:name="Medium Grid 3 Accent 1" w:semiHidden="0" w:uiPriority="69" w:unhideWhenUsed="0"/>
+    <w:lsdException w:name="Dark List Accent 1" w:semiHidden="0" w:uiPriority="70" w:unhideWhenUsed="0"/>
+    <w:lsdException w:name="Colorful Shading Accent 1" w:semiHidden="0" w:uiPriority="71" w:unhideWhenUsed="0"/>
+    <w:lsdException w:name="Colorful List Accent 1" w:semiHidden="0" w:uiPriority="72" w:unhideWhenUsed="0"/>
+    <w:lsdException w:name="Colorful Grid Accent 1" w:semiHidden="0" w:uiPriority="73" w:unhideWhenUsed="0"/>
+    <w:lsdException w:name="Light Shading Accent 2" w:semiHidden="0" w:uiPriority="60" w:unhideWhenUsed="0"/>
+    <w:lsdException w:name="Light List Accent 2" w:semiHidden="0" w:uiPriority="61" w:unhideWhenUsed="0"/>
+    <w:lsdException w:name="Light Grid Accent 2" w:semiHidden="0" w:uiPriority="62" w:unhideWhenUsed="0"/>
+    <w:lsdException w:name="Medium Shading 1 Accent 2" w:semiHidden="0" w:uiPriority="63" w:unhideWhenUsed="0"/>
+    <w:lsdException w:name="Medium Shading 2 Accent 2" w:semiHidden="0" w:uiPriority="64" w:unhideWhenUsed="0"/>
+    <w:lsdException w:name="Medium List 1 Accent 2" w:semiHidden="0" w:uiPriority="65" w:unhideWhenUsed="0"/>
+    <w:lsdException w:name="Medium List 2 Accent 2" w:semiHidden="0" w:uiPriority="66" w:unhideWhenUsed="0"/>
+    <w:lsdException w:name="Medium Grid 1 Accent 2" w:semiHidden="0" w:uiPriority="67" w:unhideWhenUsed="0"/>
+    <w:lsdException w:name="Medium Grid 2 Accent 2" w:semiHidden="0" w:uiPriority="68" w:unhideWhenUsed="0"/>
+    <w:lsdException w:name="Medium Grid 3 Accent 2" w:semiHidden="0" w:uiPriority="69" w:unhideWhenUsed="0"/>
+    <w:lsdException w:name="Dark List Accent 2" w:semiHidden="0" w:uiPriority="70" w:unhideWhenUsed="0"/>
+    <w:lsdException w:name="Colorful Shading Accent 2" w:semiHidden="0" w:uiPriority="71" w:unhideWhenUsed="0"/>
+    <w:lsdException w:name="Colorful List Accent 2" w:semiHidden="0" w:uiPriority="72" w:unhideWhenUsed="0"/>
+    <w:lsdException w:name="Colorful Grid Accent 2" w:semiHidden="0" w:uiPriority="73" w:unhideWhenUsed="0"/>
+    <w:lsdException w:name="Light Shading Accent 3" w:semiHidden="0" w:uiPriority="60" w:unhideWhenUsed="0"/>
+    <w:lsdException w:name="Light List Accent 3" w:semiHidden="0" w:uiPriority="61" w:unhideWhenUsed="0"/>
+    <w:lsdException w:name="Light Grid Accent 3" w:semiHidden="0" w:uiPriority="62" w:unhideWhenUsed="0"/>
+    <w:lsdException w:name="Medium Shading 1 Accent 3" w:semiHidden="0" w:uiPriority="63" w:unhideWhenUsed="0"/>
+    <w:lsdException w:name="Medium Shading 2 Accent 3" w:semiHidden="0" w:uiPriority="64" w:unhideWhenUsed="0"/>
+    <w:lsdException w:name="Medium List 1 Accent 3" w:semiHidden="0" w:uiPriority="65" w:unhideWhenUsed="0"/>
+    <w:lsdException w:name="Medium List 2 Accent 3" w:semiHidden="0" w:uiPriority="66" w:unhideWhenUsed="0"/>
+    <w:lsdException w:name="Medium Grid 1 Accent 3" w:semiHidden="0" w:uiPriority="67" w:unhideWhenUsed="0"/>
+    <w:lsdException w:name="Medium Grid 2 Accent 3" w:semiHidden="0" w:uiPriority="68" w:unhideWhenUsed="0"/>
+    <w:lsdException w:name="Medium Grid 3 Accent 3" w:semiHidden="0" w:uiPriority="69" w:unhideWhenUsed="0"/>
+    <w:lsdException w:name="Dark List Accent 3" w:semiHidden="0" w:uiPriority="70" w:unhideWhenUsed="0"/>
+    <w:lsdException w:name="Colorful Shading Accent 3" w:semiHidden="0" w:uiPriority="71" w:unhideWhenUsed="0"/>
+    <w:lsdException w:name="Colorful List Accent 3" w:semiHidden="0" w:uiPriority="72" w:unhideWhenUsed="0"/>
+    <w:lsdException w:name="Colorful Grid Accent 3" w:semiHidden="0" w:uiPriority="73" w:unhideWhenUsed="0"/>
+    <w:lsdException w:name="Light Shading Accent 4" w:semiHidden="0" w:uiPriority="60" w:unhideWhenUsed="0"/>
+    <w:lsdException w:name="Light List Accent 4" w:semiHidden="0" w:uiPriority="61" w:unhideWhenUsed="0"/>
+    <w:lsdException w:name="Light Grid Accent 4" w:semiHidden="0" w:uiPriority="62" w:unhideWhenUsed="0"/>
+    <w:lsdException w:name="Medium Shading 1 Accent 4" w:semiHidden="0" w:uiPriority="63" w:unhideWhenUsed="0"/>
+    <w:lsdException w:name="Medium Shading 2 Accent 4" w:semiHidden="0" w:uiPriority="64" w:unhideWhenUsed="0"/>
+    <w:lsdException w:name="Medium List 1 Accent 4" w:semiHidden="0" w:uiPriority="65" w:unhideWhenUsed="0"/>
+    <w:lsdException w:name="Medium List 2 Accent 4" w:semiHidden="0" w:uiPriority="66" w:unhideWhenUsed="0"/>
+    <w:lsdException w:name="Medium Grid 1 Accent 4" w:semiHidden="0" w:uiPriority="67" w:unhideWhenUsed="0"/>
+    <w:lsdException w:name="Medium Grid 2 Accent 4" w:semiHidden="0" w:uiPriority="68" w:unhideWhenUsed="0"/>
+    <w:lsdException w:name="Medium Grid 3 Accent 4" w:semiHidden="0" w:uiPriority="69" w:unhideWhenUsed="0"/>
+    <w:lsdException w:name="Dark List Accent 4" w:semiHidden="0" w:uiPriority="70" w:unhideWhenUsed="0"/>
+    <w:lsdException w:name="Colorful Shading Accent 4" w:semiHidden="0" w:uiPriority="71" w:unhideWhenUsed="0"/>
+    <w:lsdException w:name="Colorful List Accent 4" w:semiHidden="0" w:uiPriority="72" w:unhideWhenUsed="0"/>
+    <w:lsdException w:name="Colorful Grid Accent 4" w:semiHidden="0" w:uiPriority="73" w:unhideWhenUsed="0"/>
+    <w:lsdException w:name="Light Shading Accent 5" w:semiHidden="0" w:uiPriority="60" w:unhideWhenUsed="0"/>
+    <w:lsdException w:name="Light List Accent 5" w:semiHidden="0" w:uiPriority="61" w:unhideWhenUsed="0"/>
+    <w:lsdException w:name="Light Grid Accent 5" w:semiHidden="0" w:uiPriority="62" w:unhideWhenUsed="0"/>
+    <w:lsdException w:name="Medium Shading 1 Accent 5" w:semiHidden="0" w:uiPriority="63" w:unhideWhenUsed="0"/>
+    <w:lsdException w:name="Medium Shading 2 Accent 5" w:semiHidden="0" w:uiPriority="64" w:unhideWhenUsed="0"/>
+    <w:lsdException w:name="Medium List 1 Accent 5" w:semiHidden="0" w:uiPriority="65" w:unhideWhenUsed="0"/>
+    <w:lsdException w:name="Medium List 2 Accent 5" w:semiHidden="0" w:uiPriority="66" w:unhideWhenUsed="0"/>
+    <w:lsdException w:name="Medium Grid 1 Accent 5" w:semiHidden="0" w:uiPriority="67" w:unhideWhenUsed="0"/>
+    <w:lsdException w:name="Medium Grid 2 Accent 5" w:semiHidden="0" w:uiPriority="68" w:unhideWhenUsed="0"/>
+    <w:lsdException w:name="Medium Grid 3 Accent 5" w:semiHidden="0" w:uiPriority="69" w:unhideWhenUsed="0"/>
+    <w:lsdException w:name="Dark List Accent 5" w:semiHidden="0" w:uiPriority="70" w:unhideWhenUsed="0"/>
+    <w:lsdException w:name="Colorful Shading Accent 5" w:semiHidden="0" w:uiPriority="71" w:unhideWhenUsed="0"/>
+    <w:lsdException w:name="Colorful List Accent 5" w:semiHidden="0" w:uiPriority="72" w:unhideWhenUsed="0"/>
+    <w:lsdException w:name="Colorful Grid Accent 5" w:semiHidden="0" w:uiPriority="73" w:unhideWhenUsed="0"/>
+    <w:lsdException w:name="Light Shading Accent 6" w:semiHidden="0" w:uiPriority="60" w:unhideWhenUsed="0"/>
+    <w:lsdException w:name="Light List Accent 6" w:semiHidden="0" w:uiPriority="61" w:unhideWhenUsed="0"/>
+    <w:lsdException w:name="Light Grid Accent 6" w:semiHidden="0" w:uiPriority="62" w:unhideWhenUsed="0"/>
+    <w:lsdException w:name="Medium Shading 1 Accent 6" w:semiHidden="0" w:uiPriority="63" w:unhideWhenUsed="0"/>
+    <w:lsdException w:name="Medium Shading 2 Accent 6" w:semiHidden="0" w:uiPriority="64" w:unhideWhenUsed="0"/>
+    <w:lsdException w:name="Medium List 1 Accent 6" w:semiHidden="0" w:uiPriority="65" w:unhideWhenUsed="0"/>
+    <w:lsdException w:name="Medium List 2 Accent 6" w:semiHidden="0" w:uiPriority="66" w:unhideWhenUsed="0"/>
+    <w:lsdException w:name="Medium Grid 1 Accent 6" w:semiHidden="0" w:uiPriority="67" w:unhideWhenUsed="0"/>
+    <w:lsdException w:name="Medium Grid 2 Accent 6" w:semiHidden="0" w:uiPriority="68" w:unhideWhenUsed="0"/>
+    <w:lsdException w:name="Medium Grid 3 Accent 6" w:semiHidden="0" w:uiPriority="69" w:unhideWhenUsed="0"/>
+    <w:lsdException w:name="Dark List Accent 6" w:semiHidden="0" w:uiPriority="70" w:unhideWhenUsed="0"/>
+    <w:lsdException w:name="Colorful Shading Accent 6" w:semiHidden="0" w:uiPriority="71" w:unhideWhenUsed="0"/>
+    <w:lsdException w:name="Colorful List Accent 6" w:semiHidden="0" w:uiPriority="72" w:unhideWhenUsed="0"/>
+    <w:lsdException w:name="Colorful Grid Accent 6" w:semiHidden="0" w:uiPriority="73" w:unhideWhenUsed="0"/>
+    <w:lsdException w:name="Subtle Emphasis" w:semiHidden="0" w:uiPriority="19" w:unhideWhenUsed="0" w:qFormat="1"/>
+    <w:lsdException w:name="Intense Emphasis" w:semiHidden="0" w:uiPriority="21" w:unhideWhenUsed="0" w:qFormat="1"/>
+    <w:lsdException w:name="Subtle Reference" w:semiHidden="0" w:uiPriority="31" w:unhideWhenUsed="0" w:qFormat="1"/>
+    <w:lsdException w:name="Intense Reference" w:semiHidden="0" w:uiPriority="32" w:unhideWhenUsed="0" w:qFormat="1"/>
+    <w:lsdException w:name="Book Title" w:semiHidden="0" w:uiPriority="33" w:unhideWhenUsed="0" w:qFormat="1"/>
+    <w:lsdException w:name="Bibliography" w:uiPriority="37"/>
+    <w:lsdException w:name="TOC Heading" w:uiPriority="39" w:qFormat="1"/>
+  </w:latentStyles>
+  <w:style w:type="paragraph" w:default="1" w:styleId="Normal">
+    <w:name w:val="Normal"/>
+    <w:qFormat/>
+  </w:style>
+  <w:style w:type="character" w:default="1" w:styleId="Fuentedeprrafopredeter">
+    <w:name w:val="Default Paragraph Font"/>
+    <w:uiPriority w:val="1"/>
+    <w:semiHidden/>
+    <w:unhideWhenUsed/>
+  </w:style>
+  <w:style w:type="table" w:default="1" w:styleId="Tablanormal">
+    <w:name w:val="Normal Table"/>
+    <w:uiPriority w:val="99"/>
+    <w:semiHidden/>
+    <w:unhideWhenUsed/>
+    <w:tblPr>
+      <w:tblInd w:w="0" w:type="dxa"/>
+      <w:tblCellMar>
+        <w:top w:w="0" w:type="dxa"/>
+        <w:left w:w="108" w:type="dxa"/>
+        <w:bottom w:w="0" w:type="dxa"/>
+        <w:right w:w="108" w:type="dxa"/>
+      </w:tblCellMar>
+    </w:tblPr>
+  </w:style>
+  <w:style w:type="numbering" w:default="1" w:styleId="Sinlista">
+    <w:name w:val="No List"/>
+    <w:uiPriority w:val="99"/>
+    <w:semiHidden/>
+    <w:unhideWhenUsed/>
+  </w:style>
+  <w:style w:type="paragraph" w:customStyle="1" w:styleId="Standard">
+    <w:name w:val="Standard"/>
+    <w:rsid w:val="00FA4F97"/>
+    <w:pPr>
+      <w:suppressAutoHyphens/>
+      <w:autoSpaceDN w:val="0"/>
+      <w:spacing w:after="0" w:line="240" w:lineRule="auto"/>
+      <w:textAlignment w:val="baseline"/>
+    </w:pPr>
+    <w:rPr>
+      <w:rFonts w:ascii="Liberation Serif" w:eastAsia="NSimSun" w:hAnsi="Liberation Serif" w:cs="Lucida Sans"/>
+      <w:kern w:val="3"/>
+      <w:sz w:val="24"/>
+      <w:szCs w:val="24"/>
+      <w:lang w:eastAsia="zh-CN" w:bidi="hi-IN"/>
+    </w:rPr>
+  </w:style>
+</w:styles>
+</file>
+
+<file path=word/stylesWithEffects.xml><?xml version="1.0" encoding="utf-8"?>
+<w:styles xmlns:wpc="http://schemas.microsoft.com/office/word/2010/wordprocessingCanvas" xmlns:mc="http://schemas.openxmlformats.org/markup-compatibility/2006" xmlns:o="urn:schemas-microsoft-com:office:office" xmlns:r="http://schemas.openxmlformats.org/officeDocument/2006/relationships" xmlns:m="http://schemas.openxmlformats.org/officeDocument/2006/math" xmlns:v="urn:schemas-microsoft-com:vml" xmlns:wp14="http://schemas.microsoft.com/office/word/2010/wordprocessingDrawing" xmlns:wp="http://schemas.openxmlformats.org/drawingml/2006/wordprocessingDrawing" xmlns:w10="urn:schemas-microsoft-com:office:word" xmlns:w="http://schemas.openxmlformats.org/wordprocessingml/2006/main" xmlns:w14="http://schemas.microsoft.com/office/word/2010/wordml" xmlns:wpg="http://schemas.microsoft.com/office/word/2010/wordprocessingGroup" xmlns:wpi="http://schemas.microsoft.com/office/word/2010/wordprocessingInk" xmlns:wne="http://schemas.microsoft.com/office/word/2006/wordml" xmlns:wps="http://schemas.microsoft.com/office/word/2010/wordprocessingShape" mc:Ignorable="w14 wp14">
+  <w:docDefaults>
+    <w:rPrDefault>
+      <w:rPr>
+        <w:rFonts w:asciiTheme="minorHAnsi" w:eastAsiaTheme="minorHAnsi" w:hAnsiTheme="minorHAnsi" w:cstheme="minorBidi"/>
+        <w:sz w:val="22"/>
+        <w:szCs w:val="22"/>
+        <w:lang w:val="es-ES" w:eastAsia="en-US" w:bidi="ar-SA"/>
+      </w:rPr>
+    </w:rPrDefault>
+    <w:pPrDefault>
+      <w:pPr>
+        <w:spacing w:after="200" w:line="276" w:lineRule="auto"/>
+      </w:pPr>
+    </w:pPrDefault>
+  </w:docDefaults>
+  <w:latentStyles w:defLockedState="0" w:defUIPriority="99" w:defSemiHidden="1" w:defUnhideWhenUsed="1" w:defQFormat="0" w:count="267">
+    <w:lsdException w:name="Normal" w:semiHidden="0" w:uiPriority="0" w:unhideWhenUsed="0" w:qFormat="1"/>
+    <w:lsdException w:name="heading 1" w:semiHidden="0" w:uiPriority="9" w:unhideWhenUsed="0" w:qFormat="1"/>
+    <w:lsdException w:name="heading 2" w:uiPriority="9" w:qFormat="1"/>
+    <w:lsdException w:name="heading 3" w:uiPriority="9" w:qFormat="1"/>
+    <w:lsdException w:name="heading 4" w:uiPriority="9" w:qFormat="1"/>
+    <w:lsdException w:name="heading 5" w:uiPriority="9" w:qFormat="1"/>
+    <w:lsdException w:name="heading 6" w:uiPriority="9" w:qFormat="1"/>
+    <w:lsdException w:name="heading 7" w:uiPriority="9" w:qFormat="1"/>
+    <w:lsdException w:name="heading 8" w:uiPriority="9" w:qFormat="1"/>
+    <w:lsdException w:name="heading 9" w:uiPriority="9" w:qFormat="1"/>
+    <w:lsdException w:name="toc 1" w:uiPriority="39"/>
+    <w:lsdException w:name="toc 2" w:uiPriority="39"/>
+    <w:lsdException w:name="toc 3" w:uiPriority="39"/>
+    <w:lsdException w:name="toc 4" w:uiPriority="39"/>
+    <w:lsdException w:name="toc 5" w:uiPriority="39"/>
+    <w:lsdException w:name="toc 6" w:uiPriority="39"/>
+    <w:lsdException w:name="toc 7" w:uiPriority="39"/>
+    <w:lsdException w:name="toc 8" w:uiPriority="39"/>
+    <w:lsdException w:name="toc 9" w:uiPriority="39"/>
+    <w:lsdException w:name="caption" w:uiPriority="35" w:qFormat="1"/>
+    <w:lsdException w:name="Title" w:semiHidden="0" w:uiPriority="10" w:unhideWhenUsed="0" w:qFormat="1"/>
+    <w:lsdException w:name="Default Paragraph Font" w:uiPriority="1"/>
+    <w:lsdException w:name="Subtitle" w:semiHidden="0" w:uiPriority="11" w:unhideWhenUsed="0" w:qFormat="1"/>
+    <w:lsdException w:name="Strong" w:semiHidden="0" w:uiPriority="22" w:unhideWhenUsed="0" w:qFormat="1"/>
+    <w:lsdException w:name="Emphasis" w:semiHidden="0" w:uiPriority="20" w:unhideWhenUsed="0" w:qFormat="1"/>
+    <w:lsdException w:name="Table Grid" w:semiHidden="0" w:uiPriority="59" w:unhideWhenUsed="0"/>
+    <w:lsdException w:name="Placeholder Text" w:unhideWhenUsed="0"/>
+    <w:lsdException w:name="No Spacing" w:semiHidden="0" w:uiPriority="1" w:unhideWhenUsed="0" w:qFormat="1"/>
+    <w:lsdException w:name="Light Shading" w:semiHidden="0" w:uiPriority="60" w:unhideWhenUsed="0"/>
+    <w:lsdException w:name="Light List" w:semiHidden="0" w:uiPriority="61" w:unhideWhenUsed="0"/>
+    <w:lsdException w:name="Light Grid" w:semiHidden="0" w:uiPriority="62" w:unhideWhenUsed="0"/>
+    <w:lsdException w:name="Medium Shading 1" w:semiHidden="0" w:uiPriority="63" w:unhideWhenUsed="0"/>
+    <w:lsdException w:name="Medium Shading 2" w:semiHidden="0" w:uiPriority="64" w:unhideWhenUsed="0"/>
+    <w:lsdException w:name="Medium List 1" w:semiHidden="0" w:uiPriority="65" w:unhideWhenUsed="0"/>
+    <w:lsdException w:name="Medium List 2" w:semiHidden="0" w:uiPriority="66" w:unhideWhenUsed="0"/>
+    <w:lsdException w:name="Medium Grid 1" w:semiHidden="0" w:uiPriority="67" w:unhideWhenUsed="0"/>
+    <w:lsdException w:name="Medium Grid 2" w:semiHidden="0" w:uiPriority="68" w:unhideWhenUsed="0"/>
+    <w:lsdException w:name="Medium Grid 3" w:semiHidden="0" w:uiPriority="69" w:unhideWhenUsed="0"/>
+    <w:lsdException w:name="Dark List" w:semiHidden="0" w:uiPriority="70" w:unhideWhenUsed="0"/>
+    <w:lsdException w:name="Colorful Shading" w:semiHidden="0" w:uiPriority="71" w:unhideWhenUsed="0"/>
+    <w:lsdException w:name="Colorful List" w:semiHidden="0" w:uiPriority="72" w:unhideWhenUsed="0"/>
+    <w:lsdException w:name="Colorful Grid" w:semiHidden="0" w:uiPriority="73" w:unhideWhenUsed="0"/>
+    <w:lsdException w:name="Light Shading Accent 1" w:semiHidden="0" w:uiPriority="60" w:unhideWhenUsed="0"/>
+    <w:lsdException w:name="Light List Accent 1" w:semiHidden="0" w:uiPriority="61" w:unhideWhenUsed="0"/>
+    <w:lsdException w:name="Light Grid Accent 1" w:semiHidden="0" w:uiPriority="62" w:unhideWhenUsed="0"/>
+    <w:lsdException w:name="Medium Shading 1 Accent 1" w:semiHidden="0" w:uiPriority="63" w:unhideWhenUsed="0"/>
+    <w:lsdException w:name="Medium Shading 2 Accent 1" w:semiHidden="0" w:uiPriority="64" w:unhideWhenUsed="0"/>
+    <w:lsdException w:name="Medium List 1 Accent 1" w:semiHidden="0" w:uiPriority="65" w:unhideWhenUsed="0"/>
+    <w:lsdException w:name="Revision" w:unhideWhenUsed="0"/>
+    <w:lsdException w:name="List Paragraph" w:semiHidden="0" w:uiPriority="34" w:unhideWhenUsed="0" w:qFormat="1"/>
+    <w:lsdException w:name="Quote" w:semiHidden="0" w:uiPriority="29" w:unhideWhenUsed="0" w:qFormat="1"/>
+    <w:lsdException w:name="Intense Quote" w:semiHidden="0" w:uiPriority="30" w:unhideWhenUsed="0" w:qFormat="1"/>
+    <w:lsdException w:name="Medium List 2 Accent 1" w:semiHidden="0" w:uiPriority="66" w:unhideWhenUsed="0"/>
+    <w:lsdException w:name="Medium Grid 1 Accent 1" w:semiHidden="0" w:uiPriority="67" w:unhideWhenUsed="0"/>
+    <w:lsdException w:name="Medium Grid 2 Accent 1" w:semiHidden="0" w:uiPriority="68" w:unhideWhenUsed="0"/>
+    <w:lsdException w:name="Medium Grid 3 Accent 1" w:semiHidden="0" w:uiPriority="69" w:unhideWhenUsed="0"/>
+    <w:lsdException w:name="Dark List Accent 1" w:semiHidden="0" w:uiPriority="70" w:unhideWhenUsed="0"/>
+    <w:lsdException w:name="Colorful Shading Accent 1" w:semiHidden="0" w:uiPriority="71" w:unhideWhenUsed="0"/>
+    <w:lsdException w:name="Colorful List Accent 1" w:semiHidden="0" w:uiPriority="72" w:unhideWhenUsed="0"/>
+    <w:lsdException w:name="Colorful Grid Accent 1" w:semiHidden="0" w:uiPriority="73" w:unhideWhenUsed="0"/>
+    <w:lsdException w:name="Light Shading Accent 2" w:semiHidden="0" w:uiPriority="60" w:unhideWhenUsed="0"/>
+    <w:lsdException w:name="Light List Accent 2" w:semiHidden="0" w:uiPriority="61" w:unhideWhenUsed="0"/>
+    <w:lsdException w:name="Light Grid Accent 2" w:semiHidden="0" w:uiPriority="62" w:unhideWhenUsed="0"/>
+    <w:lsdException w:name="Medium Shading 1 Accent 2" w:semiHidden="0" w:uiPriority="63" w:unhideWhenUsed="0"/>
+    <w:lsdException w:name="Medium Shading 2 Accent 2" w:semiHidden="0" w:uiPriority="64" w:unhideWhenUsed="0"/>
+    <w:lsdException w:name="Medium List 1 Accent 2" w:semiHidden="0" w:uiPriority="65" w:unhideWhenUsed="0"/>
+    <w:lsdException w:name="Medium List 2 Accent 2" w:semiHidden="0" w:uiPriority="66" w:unhideWhenUsed="0"/>
+    <w:lsdException w:name="Medium Grid 1 Accent 2" w:semiHidden="0" w:uiPriority="67" w:unhideWhenUsed="0"/>
+    <w:lsdException w:name="Medium Grid 2 Accent 2" w:semiHidden="0" w:uiPriority="68" w:unhideWhenUsed="0"/>
+    <w:lsdException w:name="Medium Grid 3 Accent 2" w:semiHidden="0" w:uiPriority="69" w:unhideWhenUsed="0"/>
+    <w:lsdException w:name="Dark List Accent 2" w:semiHidden="0" w:uiPriority="70" w:unhideWhenUsed="0"/>
+    <w:lsdException w:name="Colorful Shading Accent 2" w:semiHidden="0" w:uiPriority="71" w:unhideWhenUsed="0"/>
+    <w:lsdException w:name="Colorful List Accent 2" w:semiHidden="0" w:uiPriority="72" w:unhideWhenUsed="0"/>
+    <w:lsdException w:name="Colorful Grid Accent 2" w:semiHidden="0" w:uiPriority="73" w:unhideWhenUsed="0"/>
+    <w:lsdException w:name="Light Shading Accent 3" w:semiHidden="0" w:uiPriority="60" w:unhideWhenUsed="0"/>
+    <w:lsdException w:name="Light List Accent 3" w:semiHidden="0" w:uiPriority="61" w:unhideWhenUsed="0"/>
+    <w:lsdException w:name="Light Grid Accent 3" w:semiHidden="0" w:uiPriority="62" w:unhideWhenUsed="0"/>
+    <w:lsdException w:name="Medium Shading 1 Accent 3" w:semiHidden="0" w:uiPriority="63" w:unhideWhenUsed="0"/>
+    <w:lsdException w:name="Medium Shading 2 Accent 3" w:semiHidden="0" w:uiPriority="64" w:unhideWhenUsed="0"/>
+    <w:lsdException w:name="Medium List 1 Accent 3" w:semiHidden="0" w:uiPriority="65" w:unhideWhenUsed="0"/>
+    <w:lsdException w:name="Medium List 2 Accent 3" w:semiHidden="0" w:uiPriority="66" w:unhideWhenUsed="0"/>
+    <w:lsdException w:name="Medium Grid 1 Accent 3" w:semiHidden="0" w:uiPriority="67" w:unhideWhenUsed="0"/>
+    <w:lsdException w:name="Medium Grid 2 Accent 3" w:semiHidden="0" w:uiPriority="68" w:unhideWhenUsed="0"/>
+    <w:lsdException w:name="Medium Grid 3 Accent 3" w:semiHidden="0" w:uiPriority="69" w:unhideWhenUsed="0"/>
+    <w:lsdException w:name="Dark List Accent 3" w:semiHidden="0" w:uiPriority="70" w:unhideWhenUsed="0"/>
+    <w:lsdException w:name="Colorful Shading Accent 3" w:semiHidden="0" w:uiPriority="71" w:unhideWhenUsed="0"/>
+    <w:lsdException w:name="Colorful List Accent 3" w:semiHidden="0" w:uiPriority="72" w:unhideWhenUsed="0"/>
+    <w:lsdException w:name="Colorful Grid Accent 3" w:semiHidden="0" w:uiPriority="73" w:unhideWhenUsed="0"/>
+    <w:lsdException w:name="Light Shading Accent 4" w:semiHidden="0" w:uiPriority="60" w:unhideWhenUsed="0"/>
+    <w:lsdException w:name="Light List Accent 4" w:semiHidden="0" w:uiPriority="61" w:unhideWhenUsed="0"/>
+    <w:lsdException w:name="Light Grid Accent 4" w:semiHidden="0" w:uiPriority="62" w:unhideWhenUsed="0"/>
+    <w:lsdException w:name="Medium Shading 1 Accent 4" w:semiHidden="0" w:uiPriority="63" w:unhideWhenUsed="0"/>
+    <w:lsdException w:name="Medium Shading 2 Accent 4" w:semiHidden="0" w:uiPriority="64" w:unhideWhenUsed="0"/>
+    <w:lsdException w:name="Medium List 1 Accent 4" w:semiHidden="0" w:uiPriority="65" w:unhideWhenUsed="0"/>
+    <w:lsdException w:name="Medium List 2 Accent 4" w:semiHidden="0" w:uiPriority="66" w:unhideWhenUsed="0"/>
+    <w:lsdException w:name="Medium Grid 1 Accent 4" w:semiHidden="0" w:uiPriority="67" w:unhideWhenUsed="0"/>
+    <w:lsdException w:name="Medium Grid 2 Accent 4" w:semiHidden="0" w:uiPriority="68" w:unhideWhenUsed="0"/>
+    <w:lsdException w:name="Medium Grid 3 Accent 4" w:semiHidden="0" w:uiPriority="69" w:unhideWhenUsed="0"/>
+    <w:lsdException w:name="Dark List Accent 4" w:semiHidden="0" w:uiPriority="70" w:unhideWhenUsed="0"/>
+    <w:lsdException w:name="Colorful Shading Accent 4" w:semiHidden="0" w:uiPriority="71" w:unhideWhenUsed="0"/>
+    <w:lsdException w:name="Colorful List Accent 4" w:semiHidden="0" w:uiPriority="72" w:unhideWhenUsed="0"/>
+    <w:lsdException w:name="Colorful Grid Accent 4" w:semiHidden="0" w:uiPriority="73" w:unhideWhenUsed="0"/>
+    <w:lsdException w:name="Light Shading Accent 5" w:semiHidden="0" w:uiPriority="60" w:unhideWhenUsed="0"/>
+    <w:lsdException w:name="Light List Accent 5" w:semiHidden="0" w:uiPriority="61" w:unhideWhenUsed="0"/>
+    <w:lsdException w:name="Light Grid Accent 5" w:semiHidden="0" w:uiPriority="62" w:unhideWhenUsed="0"/>
+    <w:lsdException w:name="Medium Shading 1 Accent 5" w:semiHidden="0" w:uiPriority="63" w:unhideWhenUsed="0"/>
+    <w:lsdException w:name="Medium Shading 2 Accent 5" w:semiHidden="0" w:uiPriority="64" w:unhideWhenUsed="0"/>
+    <w:lsdException w:name="Medium List 1 Accent 5" w:semiHidden="0" w:uiPriority="65" w:unhideWhenUsed="0"/>
+    <w:lsdException w:name="Medium List 2 Accent 5" w:semiHidden="0" w:uiPriority="66" w:unhideWhenUsed="0"/>
+    <w:lsdException w:name="Medium Grid 1 Accent 5" w:semiHidden="0" w:uiPriority="67" w:unhideWhenUsed="0"/>
+    <w:lsdException w:name="Medium Grid 2 Accent 5" w:semiHidden="0" w:uiPriority="68" w:unhideWhenUsed="0"/>
+    <w:lsdException w:name="Medium Grid 3 Accent 5" w:semiHidden="0" w:uiPriority="69" w:unhideWhenUsed="0"/>
+    <w:lsdException w:name="Dark List Accent 5" w:semiHidden="0" w:uiPriority="70" w:unhideWhenUsed="0"/>
+    <w:lsdException w:name="Colorful Shading Accent 5" w:semiHidden="0" w:uiPriority="71" w:unhideWhenUsed="0"/>
+    <w:lsdException w:name="Colorful List Accent 5" w:semiHidden="0" w:uiPriority="72" w:unhideWhenUsed="0"/>
+    <w:lsdException w:name="Colorful Grid Accent 5" w:semiHidden="0" w:uiPriority="73" w:unhideWhenUsed="0"/>
+    <w:lsdException w:name="Light Shading Accent 6" w:semiHidden="0" w:uiPriority="60" w:unhideWhenUsed="0"/>
+    <w:lsdException w:name="Light List Accent 6" w:semiHidden="0" w:uiPriority="61" w:unhideWhenUsed="0"/>
+    <w:lsdException w:name="Light Grid Accent 6" w:semiHidden="0" w:uiPriority="62" w:unhideWhenUsed="0"/>
+    <w:lsdException w:name="Medium Shading 1 Accent 6" w:semiHidden="0" w:uiPriority="63" w:unhideWhenUsed="0"/>
+    <w:lsdException w:name="Medium Shading 2 Accent 6" w:semiHidden="0" w:uiPriority="64" w:unhideWhenUsed="0"/>
+    <w:lsdException w:name="Medium List 1 Accent 6" w:semiHidden="0" w:uiPriority="65" w:unhideWhenUsed="0"/>
+    <w:lsdException w:name="Medium List 2 Accent 6" w:semiHidden="0" w:uiPriority="66" w:unhideWhenUsed="0"/>
+    <w:lsdException w:name="Medium Grid 1 Accent 6" w:semiHidden="0" w:uiPriority="67" w:unhideWhenUsed="0"/>
+    <w:lsdException w:name="Medium Grid 2 Accent 6" w:semiHidden="0" w:uiPriority="68" w:unhideWhenUsed="0"/>
+    <w:lsdException w:name="Medium Grid 3 Accent 6" w:semiHidden="0" w:uiPriority="69" w:unhideWhenUsed="0"/>
+    <w:lsdException w:name="Dark List Accent 6" w:semiHidden="0" w:uiPriority="70" w:unhideWhenUsed="0"/>
+    <w:lsdException w:name="Colorful Shading Accent 6" w:semiHidden="0" w:uiPriority="71" w:unhideWhenUsed="0"/>
+    <w:lsdException w:name="Colorful List Accent 6" w:semiHidden="0" w:uiPriority="72" w:unhideWhenUsed="0"/>
+    <w:lsdException w:name="Colorful Grid Accent 6" w:semiHidden="0" w:uiPriority="73" w:unhideWhenUsed="0"/>
+    <w:lsdException w:name="Subtle Emphasis" w:semiHidden="0" w:uiPriority="19" w:unhideWhenUsed="0" w:qFormat="1"/>
+    <w:lsdException w:name="Intense Emphasis" w:semiHidden="0" w:uiPriority="21" w:unhideWhenUsed="0" w:qFormat="1"/>
+    <w:lsdException w:name="Subtle Reference" w:semiHidden="0" w:uiPriority="31" w:unhideWhenUsed="0" w:qFormat="1"/>
+    <w:lsdException w:name="Intense Reference" w:semiHidden="0" w:uiPriority="32" w:unhideWhenUsed="0" w:qFormat="1"/>
+    <w:lsdException w:name="Book Title" w:semiHidden="0" w:uiPriority="33" w:unhideWhenUsed="0" w:qFormat="1"/>
+    <w:lsdException w:name="Bibliography" w:uiPriority="37"/>
+    <w:lsdException w:name="TOC Heading" w:uiPriority="39" w:qFormat="1"/>
   </w:latentStyles>
   <w:style w:type="paragraph" w:default="1" w:styleId="Normal">
     <w:name w:val="Normal"/>

</xml_diff>

<commit_message>
corregida BBD, añadidas longitudes, latitudes y fotos
</commit_message>
<xml_diff>
--- a/RetoFinal/BBDD/paso a tablas (Sprint2).docx
+++ b/RetoFinal/BBDD/paso a tablas (Sprint2).docx
@@ -63,7 +63,7 @@
               </wp:anchor>
             </w:drawing>
           </mc:Choice>
-          <mc:Fallback xmlns:w16se="http://schemas.microsoft.com/office/word/2015/wordml/symex" xmlns:w15="http://schemas.microsoft.com/office/word/2012/wordml" xmlns:cx="http://schemas.microsoft.com/office/drawing/2014/chartex">
+          <mc:Fallback xmlns:cx="http://schemas.microsoft.com/office/drawing/2014/chartex" xmlns:w15="http://schemas.microsoft.com/office/word/2012/wordml" xmlns:w16se="http://schemas.microsoft.com/office/word/2015/wordml/symex">
             <w:pict>
               <v:shapetype w14:anchorId="2A3FF2B4" id="_x0000_t32" coordsize="21600,21600" o:spt="32" o:oned="t" path="m,l21600,21600e" filled="f">
                 <v:path arrowok="t" fillok="f" o:connecttype="none"/>
@@ -127,7 +127,7 @@
               </wp:anchor>
             </w:drawing>
           </mc:Choice>
-          <mc:Fallback xmlns:w16se="http://schemas.microsoft.com/office/word/2015/wordml/symex" xmlns:w15="http://schemas.microsoft.com/office/word/2012/wordml" xmlns:cx="http://schemas.microsoft.com/office/drawing/2014/chartex">
+          <mc:Fallback xmlns:cx="http://schemas.microsoft.com/office/drawing/2014/chartex" xmlns:w15="http://schemas.microsoft.com/office/word/2012/wordml" xmlns:w16se="http://schemas.microsoft.com/office/word/2015/wordml/symex">
             <w:pict>
               <v:shape w14:anchorId="1CA62355" id="Forma16" o:spid="_x0000_s1026" type="#_x0000_t32" style="position:absolute;margin-left:7.3pt;margin-top:-10.45pt;width:0;height:326.1pt;flip:y;z-index:251779072;visibility:visible;mso-wrap-style:square;mso-height-percent:0;mso-wrap-distance-left:9pt;mso-wrap-distance-top:0;mso-wrap-distance-right:9pt;mso-wrap-distance-bottom:0;mso-position-horizontal:absolute;mso-position-horizontal-relative:text;mso-position-vertical:absolute;mso-position-vertical-relative:text;mso-height-percent:0;mso-height-relative:margin" o:gfxdata="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" strokecolor="#3465a4" strokeweight=".35mm"/>
             </w:pict>
@@ -185,7 +185,7 @@
               </wp:anchor>
             </w:drawing>
           </mc:Choice>
-          <mc:Fallback xmlns:w16se="http://schemas.microsoft.com/office/word/2015/wordml/symex" xmlns:w15="http://schemas.microsoft.com/office/word/2012/wordml" xmlns:cx="http://schemas.microsoft.com/office/drawing/2014/chartex">
+          <mc:Fallback xmlns:cx="http://schemas.microsoft.com/office/drawing/2014/chartex" xmlns:w15="http://schemas.microsoft.com/office/word/2012/wordml" xmlns:w16se="http://schemas.microsoft.com/office/word/2015/wordml/symex">
             <w:pict>
               <v:shape w14:anchorId="74FEE29F" id="Forma4" o:spid="_x0000_s1026" type="#_x0000_t32" style="position:absolute;margin-left:-4.55pt;margin-top:-20.65pt;width:304.1pt;height:0;flip:x;z-index:251768832;visibility:visible;mso-wrap-style:square;mso-width-percent:0;mso-wrap-distance-left:9pt;mso-wrap-distance-top:0;mso-wrap-distance-right:9pt;mso-wrap-distance-bottom:0;mso-position-horizontal:absolute;mso-position-horizontal-relative:text;mso-position-vertical:absolute;mso-position-vertical-relative:text;mso-width-percent:0;mso-width-relative:margin" o:gfxdata="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" strokecolor="#3465a4" strokeweight=".35mm"/>
             </w:pict>
@@ -245,7 +245,7 @@
               </wp:anchor>
             </w:drawing>
           </mc:Choice>
-          <mc:Fallback xmlns:w16se="http://schemas.microsoft.com/office/word/2015/wordml/symex" xmlns:w15="http://schemas.microsoft.com/office/word/2012/wordml" xmlns:cx="http://schemas.microsoft.com/office/drawing/2014/chartex">
+          <mc:Fallback xmlns:cx="http://schemas.microsoft.com/office/drawing/2014/chartex" xmlns:w15="http://schemas.microsoft.com/office/word/2012/wordml" xmlns:w16se="http://schemas.microsoft.com/office/word/2015/wordml/symex">
             <w:pict>
               <v:shape w14:anchorId="35E2F2F0" id="Forma16" o:spid="_x0000_s1026" type="#_x0000_t32" style="position:absolute;margin-left:299.6pt;margin-top:-20.65pt;width:0;height:56.95pt;flip:y;z-index:251774976;visibility:visible;mso-wrap-style:square;mso-height-percent:0;mso-wrap-distance-left:9pt;mso-wrap-distance-top:0;mso-wrap-distance-right:9pt;mso-wrap-distance-bottom:0;mso-position-horizontal:absolute;mso-position-horizontal-relative:text;mso-position-vertical:absolute;mso-position-vertical-relative:text;mso-height-percent:0;mso-height-relative:margin" o:gfxdata="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" strokecolor="#3465a4" strokeweight=".35mm"/>
             </w:pict>
@@ -307,7 +307,7 @@
               </wp:anchor>
             </w:drawing>
           </mc:Choice>
-          <mc:Fallback xmlns:w16se="http://schemas.microsoft.com/office/word/2015/wordml/symex" xmlns:w15="http://schemas.microsoft.com/office/word/2012/wordml" xmlns:cx="http://schemas.microsoft.com/office/drawing/2014/chartex">
+          <mc:Fallback xmlns:cx="http://schemas.microsoft.com/office/drawing/2014/chartex" xmlns:w15="http://schemas.microsoft.com/office/word/2012/wordml" xmlns:w16se="http://schemas.microsoft.com/office/word/2015/wordml/symex">
             <w:pict>
               <v:shape w14:anchorId="3CA8D5CF" id="Forma5" o:spid="_x0000_s1026" type="#_x0000_t32" style="position:absolute;margin-left:203.4pt;margin-top:-10.15pt;width:0;height:12.5pt;flip:y;z-index:251770880;visibility:visible;mso-wrap-style:square;mso-width-percent:0;mso-height-percent:0;mso-wrap-distance-left:9pt;mso-wrap-distance-top:0;mso-wrap-distance-right:9pt;mso-wrap-distance-bottom:0;mso-position-horizontal:absolute;mso-position-horizontal-relative:text;mso-position-vertical:absolute;mso-position-vertical-relative:text;mso-width-percent:0;mso-height-percent:0;mso-width-relative:margin;mso-height-relative:margin" o:gfxdata="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" strokecolor="#3465a4" strokeweight=".35mm"/>
             </w:pict>
@@ -365,7 +365,7 @@
               </wp:anchor>
             </w:drawing>
           </mc:Choice>
-          <mc:Fallback xmlns:w16se="http://schemas.microsoft.com/office/word/2015/wordml/symex" xmlns:w15="http://schemas.microsoft.com/office/word/2012/wordml" xmlns:cx="http://schemas.microsoft.com/office/drawing/2014/chartex">
+          <mc:Fallback xmlns:cx="http://schemas.microsoft.com/office/drawing/2014/chartex" xmlns:w15="http://schemas.microsoft.com/office/word/2012/wordml" xmlns:w16se="http://schemas.microsoft.com/office/word/2015/wordml/symex">
             <w:pict>
               <v:shape w14:anchorId="138D79EB" id="Forma4" o:spid="_x0000_s1026" type="#_x0000_t32" style="position:absolute;margin-left:7.3pt;margin-top:-10.45pt;width:196.1pt;height:.3pt;flip:x y;z-index:251766784;visibility:visible;mso-wrap-style:square;mso-width-percent:0;mso-wrap-distance-left:9pt;mso-wrap-distance-top:0;mso-wrap-distance-right:9pt;mso-wrap-distance-bottom:0;mso-position-horizontal:absolute;mso-position-horizontal-relative:text;mso-position-vertical:absolute;mso-position-vertical-relative:text;mso-width-percent:0;mso-width-relative:margin" o:gfxdata="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" strokecolor="#3465a4" strokeweight=".35mm"/>
             </w:pict>
@@ -461,7 +461,7 @@
               </wp:anchor>
             </w:drawing>
           </mc:Choice>
-          <mc:Fallback xmlns:w16se="http://schemas.microsoft.com/office/word/2015/wordml/symex" xmlns:w15="http://schemas.microsoft.com/office/word/2012/wordml" xmlns:cx="http://schemas.microsoft.com/office/drawing/2014/chartex">
+          <mc:Fallback xmlns:cx="http://schemas.microsoft.com/office/drawing/2014/chartex" xmlns:w15="http://schemas.microsoft.com/office/word/2012/wordml" xmlns:w16se="http://schemas.microsoft.com/office/word/2015/wordml/symex">
             <w:pict>
               <v:shape w14:anchorId="5F8F5B12" id="Forma4" o:spid="_x0000_s1026" type="#_x0000_t32" style="position:absolute;margin-left:19.65pt;margin-top:10.7pt;width:143.95pt;height:.35pt;flip:x y;z-index:251762688;visibility:visible;mso-wrap-style:square;mso-width-percent:0;mso-wrap-distance-left:9pt;mso-wrap-distance-top:0;mso-wrap-distance-right:9pt;mso-wrap-distance-bottom:0;mso-position-horizontal:absolute;mso-position-horizontal-relative:text;mso-position-vertical:absolute;mso-position-vertical-relative:text;mso-width-percent:0;mso-width-relative:margin" o:gfxdata="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" strokecolor="#3465a4" strokeweight=".35mm"/>
             </w:pict>
@@ -521,7 +521,7 @@
               </wp:anchor>
             </w:drawing>
           </mc:Choice>
-          <mc:Fallback xmlns:w16se="http://schemas.microsoft.com/office/word/2015/wordml/symex" xmlns:w15="http://schemas.microsoft.com/office/word/2012/wordml" xmlns:cx="http://schemas.microsoft.com/office/drawing/2014/chartex">
+          <mc:Fallback xmlns:cx="http://schemas.microsoft.com/office/drawing/2014/chartex" xmlns:w15="http://schemas.microsoft.com/office/word/2012/wordml" xmlns:w16se="http://schemas.microsoft.com/office/word/2015/wordml/symex">
             <w:pict>
               <v:shape w14:anchorId="668844A1" id="Forma16" o:spid="_x0000_s1026" type="#_x0000_t32" style="position:absolute;margin-left:163.45pt;margin-top:.85pt;width:0;height:10.1pt;flip:y;z-index:251761664;visibility:visible;mso-wrap-style:square;mso-height-percent:0;mso-wrap-distance-left:9pt;mso-wrap-distance-top:0;mso-wrap-distance-right:9pt;mso-wrap-distance-bottom:0;mso-position-horizontal:absolute;mso-position-horizontal-relative:text;mso-position-vertical:absolute;mso-position-vertical-relative:text;mso-height-percent:0;mso-height-relative:margin" o:gfxdata="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" strokecolor="#3465a4" strokeweight=".35mm"/>
             </w:pict>
@@ -581,7 +581,7 @@
               </wp:anchor>
             </w:drawing>
           </mc:Choice>
-          <mc:Fallback xmlns:w16se="http://schemas.microsoft.com/office/word/2015/wordml/symex" xmlns:w15="http://schemas.microsoft.com/office/word/2012/wordml" xmlns:cx="http://schemas.microsoft.com/office/drawing/2014/chartex">
+          <mc:Fallback xmlns:cx="http://schemas.microsoft.com/office/drawing/2014/chartex" xmlns:w15="http://schemas.microsoft.com/office/word/2012/wordml" xmlns:w16se="http://schemas.microsoft.com/office/word/2015/wordml/symex">
             <w:pict>
               <v:shape w14:anchorId="7C4B4601" id="Forma16" o:spid="_x0000_s1026" type="#_x0000_t32" style="position:absolute;margin-left:19.6pt;margin-top:10.9pt;width:0;height:38.65pt;flip:y;z-index:251764736;visibility:visible;mso-wrap-style:square;mso-height-percent:0;mso-wrap-distance-left:9pt;mso-wrap-distance-top:0;mso-wrap-distance-right:9pt;mso-wrap-distance-bottom:0;mso-position-horizontal:absolute;mso-position-horizontal-relative:text;mso-position-vertical:absolute;mso-position-vertical-relative:text;mso-height-percent:0;mso-height-relative:margin" o:gfxdata="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" strokecolor="#3465a4" strokeweight=".35mm"/>
             </w:pict>
@@ -641,7 +641,7 @@
               </wp:anchor>
             </w:drawing>
           </mc:Choice>
-          <mc:Fallback xmlns:w16se="http://schemas.microsoft.com/office/word/2015/wordml/symex" xmlns:w15="http://schemas.microsoft.com/office/word/2012/wordml" xmlns:cx="http://schemas.microsoft.com/office/drawing/2014/chartex">
+          <mc:Fallback xmlns:cx="http://schemas.microsoft.com/office/drawing/2014/chartex" xmlns:w15="http://schemas.microsoft.com/office/word/2012/wordml" xmlns:w16se="http://schemas.microsoft.com/office/word/2015/wordml/symex">
             <w:pict>
               <v:shape w14:anchorId="329BFA98" id="Forma16" o:spid="_x0000_s1026" type="#_x0000_t32" style="position:absolute;margin-left:102.6pt;margin-top:49.55pt;width:0;height:20.45pt;flip:y;z-index:251756544;visibility:visible;mso-wrap-style:square;mso-height-percent:0;mso-wrap-distance-left:9pt;mso-wrap-distance-top:0;mso-wrap-distance-right:9pt;mso-wrap-distance-bottom:0;mso-position-horizontal:absolute;mso-position-horizontal-relative:text;mso-position-vertical:absolute;mso-position-vertical-relative:text;mso-height-percent:0;mso-height-relative:margin" o:gfxdata="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" strokecolor="#3465a4" strokeweight=".35mm">
                 <v:stroke startarrow="open"/>
@@ -701,7 +701,7 @@
               </wp:anchor>
             </w:drawing>
           </mc:Choice>
-          <mc:Fallback xmlns:w16se="http://schemas.microsoft.com/office/word/2015/wordml/symex" xmlns:w15="http://schemas.microsoft.com/office/word/2012/wordml" xmlns:cx="http://schemas.microsoft.com/office/drawing/2014/chartex">
+          <mc:Fallback xmlns:cx="http://schemas.microsoft.com/office/drawing/2014/chartex" xmlns:w15="http://schemas.microsoft.com/office/word/2012/wordml" xmlns:w16se="http://schemas.microsoft.com/office/word/2015/wordml/symex">
             <w:pict>
               <v:shape w14:anchorId="0D8B9511" id="Forma4" o:spid="_x0000_s1026" type="#_x0000_t32" style="position:absolute;margin-left:19.4pt;margin-top:49.1pt;width:83.25pt;height:0;flip:x;z-index:251758592;visibility:visible;mso-wrap-style:square;mso-width-percent:0;mso-wrap-distance-left:9pt;mso-wrap-distance-top:0;mso-wrap-distance-right:9pt;mso-wrap-distance-bottom:0;mso-position-horizontal:absolute;mso-position-horizontal-relative:text;mso-position-vertical:absolute;mso-position-vertical-relative:text;mso-width-percent:0;mso-width-relative:margin" o:gfxdata="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" strokecolor="#3465a4" strokeweight=".35mm"/>
             </w:pict>
@@ -768,7 +768,7 @@
               </wp:anchor>
             </w:drawing>
           </mc:Choice>
-          <mc:Fallback xmlns:w16se="http://schemas.microsoft.com/office/word/2015/wordml/symex" xmlns:w15="http://schemas.microsoft.com/office/word/2012/wordml" xmlns:cx="http://schemas.microsoft.com/office/drawing/2014/chartex">
+          <mc:Fallback xmlns:cx="http://schemas.microsoft.com/office/drawing/2014/chartex" xmlns:w15="http://schemas.microsoft.com/office/word/2012/wordml" xmlns:w16se="http://schemas.microsoft.com/office/word/2015/wordml/symex">
             <w:pict>
               <v:shape w14:anchorId="672E0FA5" id="Forma4" o:spid="_x0000_s1026" type="#_x0000_t32" style="position:absolute;margin-left:198.6pt;margin-top:8.7pt;width:101pt;height:0;flip:x;z-index:251777024;visibility:visible;mso-wrap-style:square;mso-width-percent:0;mso-wrap-distance-left:9pt;mso-wrap-distance-top:0;mso-wrap-distance-right:9pt;mso-wrap-distance-bottom:0;mso-position-horizontal:absolute;mso-position-horizontal-relative:text;mso-position-vertical:absolute;mso-position-vertical-relative:text;mso-width-percent:0;mso-width-relative:margin" o:gfxdata="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" strokecolor="#3465a4" strokeweight=".35mm"/>
             </w:pict>
@@ -830,7 +830,7 @@
               </wp:anchor>
             </w:drawing>
           </mc:Choice>
-          <mc:Fallback xmlns:w16se="http://schemas.microsoft.com/office/word/2015/wordml/symex" xmlns:w15="http://schemas.microsoft.com/office/word/2012/wordml" xmlns:cx="http://schemas.microsoft.com/office/drawing/2014/chartex">
+          <mc:Fallback xmlns:cx="http://schemas.microsoft.com/office/drawing/2014/chartex" xmlns:w15="http://schemas.microsoft.com/office/word/2012/wordml" xmlns:w16se="http://schemas.microsoft.com/office/word/2015/wordml/symex">
             <w:pict>
               <v:shape w14:anchorId="6468B7E4" id="Forma5" o:spid="_x0000_s1026" type="#_x0000_t32" style="position:absolute;margin-left:198.55pt;margin-top:8.85pt;width:0;height:6.9pt;flip:y;z-index:251772928;visibility:visible;mso-wrap-style:square;mso-width-percent:0;mso-height-percent:0;mso-wrap-distance-left:9pt;mso-wrap-distance-top:0;mso-wrap-distance-right:9pt;mso-wrap-distance-bottom:0;mso-position-horizontal:absolute;mso-position-horizontal-relative:text;mso-position-vertical:absolute;mso-position-vertical-relative:text;mso-width-percent:0;mso-height-percent:0;mso-width-relative:margin;mso-height-relative:margin" o:gfxdata="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" strokecolor="#3465a4" strokeweight=".35mm"/>
             </w:pict>
@@ -956,7 +956,7 @@
               </wp:anchor>
             </w:drawing>
           </mc:Choice>
-          <mc:Fallback xmlns:w16se="http://schemas.microsoft.com/office/word/2015/wordml/symex" xmlns:w15="http://schemas.microsoft.com/office/word/2012/wordml" xmlns:cx="http://schemas.microsoft.com/office/drawing/2014/chartex">
+          <mc:Fallback xmlns:cx="http://schemas.microsoft.com/office/drawing/2014/chartex" xmlns:w15="http://schemas.microsoft.com/office/word/2012/wordml" xmlns:w16se="http://schemas.microsoft.com/office/word/2015/wordml/symex">
             <w:pict>
               <v:shape w14:anchorId="5C6C56CA" id="Forma4" o:spid="_x0000_s1026" type="#_x0000_t32" style="position:absolute;margin-left:115.3pt;margin-top:8.05pt;width:45.15pt;height:.1pt;flip:x y;z-index:251754496;visibility:visible;mso-wrap-style:square;mso-width-percent:0;mso-wrap-distance-left:9pt;mso-wrap-distance-top:0;mso-wrap-distance-right:9pt;mso-wrap-distance-bottom:0;mso-position-horizontal:absolute;mso-position-horizontal-relative:text;mso-position-vertical:absolute;mso-position-vertical-relative:text;mso-width-percent:0;mso-width-relative:margin" o:gfxdata="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" strokecolor="#3465a4" strokeweight=".35mm"/>
             </w:pict>
@@ -1016,7 +1016,7 @@
               </wp:anchor>
             </w:drawing>
           </mc:Choice>
-          <mc:Fallback xmlns:w16se="http://schemas.microsoft.com/office/word/2015/wordml/symex" xmlns:w15="http://schemas.microsoft.com/office/word/2012/wordml" xmlns:cx="http://schemas.microsoft.com/office/drawing/2014/chartex">
+          <mc:Fallback xmlns:cx="http://schemas.microsoft.com/office/drawing/2014/chartex" xmlns:w15="http://schemas.microsoft.com/office/word/2012/wordml" xmlns:w16se="http://schemas.microsoft.com/office/word/2015/wordml/symex">
             <w:pict>
               <v:shape w14:anchorId="376DBC65" id="Forma16" o:spid="_x0000_s1026" type="#_x0000_t32" style="position:absolute;margin-left:115.25pt;margin-top:8.15pt;width:.05pt;height:20.8pt;flip:y;z-index:251759616;visibility:visible;mso-wrap-style:square;mso-height-percent:0;mso-wrap-distance-left:9pt;mso-wrap-distance-top:0;mso-wrap-distance-right:9pt;mso-wrap-distance-bottom:0;mso-position-horizontal:absolute;mso-position-horizontal-relative:text;mso-position-vertical:absolute;mso-position-vertical-relative:text;mso-height-percent:0;mso-height-relative:margin" o:gfxdata="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" strokecolor="#3465a4" strokeweight=".35mm">
                 <v:stroke startarrow="open"/>
@@ -1080,7 +1080,7 @@
               </wp:anchor>
             </w:drawing>
           </mc:Choice>
-          <mc:Fallback xmlns:w16se="http://schemas.microsoft.com/office/word/2015/wordml/symex" xmlns:w15="http://schemas.microsoft.com/office/word/2012/wordml" xmlns:cx="http://schemas.microsoft.com/office/drawing/2014/chartex">
+          <mc:Fallback xmlns:cx="http://schemas.microsoft.com/office/drawing/2014/chartex" xmlns:w15="http://schemas.microsoft.com/office/word/2012/wordml" xmlns:w16se="http://schemas.microsoft.com/office/word/2015/wordml/symex">
             <w:pict>
               <v:shape w14:anchorId="762F4C48" id="Forma5" o:spid="_x0000_s1026" type="#_x0000_t32" style="position:absolute;margin-left:160.7pt;margin-top:1.25pt;width:0;height:6.9pt;flip:y;z-index:251752448;visibility:visible;mso-wrap-style:square;mso-width-percent:0;mso-height-percent:0;mso-wrap-distance-left:9pt;mso-wrap-distance-top:0;mso-wrap-distance-right:9pt;mso-wrap-distance-bottom:0;mso-position-horizontal:absolute;mso-position-horizontal-relative:text;mso-position-vertical:absolute;mso-position-vertical-relative:text;mso-width-percent:0;mso-height-percent:0;mso-width-relative:margin;mso-height-relative:margin" o:gfxdata="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" strokecolor="#3465a4" strokeweight=".35mm"/>
             </w:pict>
@@ -1188,7 +1188,7 @@
               </wp:anchor>
             </w:drawing>
           </mc:Choice>
-          <mc:Fallback xmlns:w16se="http://schemas.microsoft.com/office/word/2015/wordml/symex" xmlns:w15="http://schemas.microsoft.com/office/word/2012/wordml" xmlns:cx="http://schemas.microsoft.com/office/drawing/2014/chartex">
+          <mc:Fallback xmlns:cx="http://schemas.microsoft.com/office/drawing/2014/chartex" xmlns:w15="http://schemas.microsoft.com/office/word/2012/wordml" xmlns:w16se="http://schemas.microsoft.com/office/word/2015/wordml/symex">
             <w:pict>
               <v:shape w14:anchorId="3803D30A" id="Forma5" o:spid="_x0000_s1026" type="#_x0000_t32" style="position:absolute;margin-left:109.8pt;margin-top:2.3pt;width:.4pt;height:17.5pt;flip:y;z-index:251727872;visibility:visible;mso-wrap-style:square;mso-width-percent:0;mso-height-percent:0;mso-wrap-distance-left:9pt;mso-wrap-distance-top:0;mso-wrap-distance-right:9pt;mso-wrap-distance-bottom:0;mso-position-horizontal:absolute;mso-position-horizontal-relative:text;mso-position-vertical:absolute;mso-position-vertical-relative:text;mso-width-percent:0;mso-height-percent:0;mso-width-relative:margin;mso-height-relative:margin" o:gfxdata="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" strokecolor="#3465a4" strokeweight=".35mm">
                 <v:stroke endarrow="open"/>
@@ -1214,7 +1214,71 @@
         <mc:AlternateContent>
           <mc:Choice Requires="wps">
             <w:drawing>
-              <wp:anchor distT="0" distB="0" distL="114300" distR="114300" simplePos="0" relativeHeight="251726848" behindDoc="0" locked="0" layoutInCell="1" allowOverlap="1" wp14:anchorId="6B83BF24" wp14:editId="3848AC42">
+              <wp:anchor distT="0" distB="0" distL="114300" distR="114300" simplePos="0" relativeHeight="251724800" behindDoc="0" locked="0" layoutInCell="1" allowOverlap="1" wp14:anchorId="3B054B24" wp14:editId="552083C3">
+                <wp:simplePos x="0" y="0"/>
+                <wp:positionH relativeFrom="column">
+                  <wp:posOffset>2131695</wp:posOffset>
+                </wp:positionH>
+                <wp:positionV relativeFrom="paragraph">
+                  <wp:posOffset>72390</wp:posOffset>
+                </wp:positionV>
+                <wp:extent cx="0" cy="114300"/>
+                <wp:effectExtent l="0" t="0" r="19050" b="19050"/>
+                <wp:wrapNone/>
+                <wp:docPr id="26" name="Forma16"/>
+                <wp:cNvGraphicFramePr/>
+                <a:graphic xmlns:a="http://schemas.openxmlformats.org/drawingml/2006/main">
+                  <a:graphicData uri="http://schemas.microsoft.com/office/word/2010/wordprocessingShape">
+                    <wps:wsp>
+                      <wps:cNvCnPr/>
+                      <wps:spPr>
+                        <a:xfrm flipV="1">
+                          <a:off x="0" y="0"/>
+                          <a:ext cx="0" cy="114300"/>
+                        </a:xfrm>
+                        <a:prstGeom prst="straightConnector1">
+                          <a:avLst/>
+                        </a:prstGeom>
+                        <a:noFill/>
+                        <a:ln w="12600">
+                          <a:solidFill>
+                            <a:srgbClr val="3465A4"/>
+                          </a:solidFill>
+                          <a:prstDash val="solid"/>
+                          <a:headEnd type="none"/>
+                          <a:tailEnd type="none"/>
+                        </a:ln>
+                      </wps:spPr>
+                      <wps:bodyPr/>
+                    </wps:wsp>
+                  </a:graphicData>
+                </a:graphic>
+                <wp14:sizeRelV relativeFrom="margin">
+                  <wp14:pctHeight>0</wp14:pctHeight>
+                </wp14:sizeRelV>
+              </wp:anchor>
+            </w:drawing>
+          </mc:Choice>
+          <mc:Fallback>
+            <w:pict>
+              <v:shapetype id="_x0000_t32" coordsize="21600,21600" o:spt="32" o:oned="t" path="m,l21600,21600e" filled="f">
+                <v:path arrowok="t" fillok="f" o:connecttype="none"/>
+                <o:lock v:ext="edit" shapetype="t"/>
+              </v:shapetype>
+              <v:shape id="Forma16" o:spid="_x0000_s1026" type="#_x0000_t32" style="position:absolute;margin-left:167.85pt;margin-top:5.7pt;width:0;height:9pt;flip:y;z-index:251724800;visibility:visible;mso-wrap-style:square;mso-height-percent:0;mso-wrap-distance-left:9pt;mso-wrap-distance-top:0;mso-wrap-distance-right:9pt;mso-wrap-distance-bottom:0;mso-position-horizontal:absolute;mso-position-horizontal-relative:text;mso-position-vertical:absolute;mso-position-vertical-relative:text;mso-height-percent:0;mso-height-relative:margin" o:gfxdata="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" strokecolor="#3465a4" strokeweight=".35mm"/>
+            </w:pict>
+          </mc:Fallback>
+        </mc:AlternateContent>
+      </w:r>
+      <w:r>
+        <w:rPr>
+          <w:noProof/>
+          <w:lang w:eastAsia="es-ES" w:bidi="ar-SA"/>
+        </w:rPr>
+        <mc:AlternateContent>
+          <mc:Choice Requires="wps">
+            <w:drawing>
+              <wp:anchor distT="0" distB="0" distL="114300" distR="114300" simplePos="0" relativeHeight="251726848" behindDoc="0" locked="0" layoutInCell="1" allowOverlap="1" wp14:anchorId="24F45EC1" wp14:editId="4DE3E642">
                 <wp:simplePos x="0" y="0"/>
                 <wp:positionH relativeFrom="column">
                   <wp:posOffset>1401445</wp:posOffset>
@@ -1257,69 +1321,9 @@
               </wp:anchor>
             </w:drawing>
           </mc:Choice>
-          <mc:Fallback xmlns:w16se="http://schemas.microsoft.com/office/word/2015/wordml/symex" xmlns:w15="http://schemas.microsoft.com/office/word/2012/wordml" xmlns:cx="http://schemas.microsoft.com/office/drawing/2014/chartex">
-            <w:pict>
-              <v:shape w14:anchorId="12B41DE5" id="Forma4" o:spid="_x0000_s1026" type="#_x0000_t32" style="position:absolute;margin-left:110.35pt;margin-top:6.05pt;width:57.85pt;height:.1pt;flip:x y;z-index:251726848;visibility:visible;mso-wrap-style:square;mso-width-percent:0;mso-wrap-distance-left:9pt;mso-wrap-distance-top:0;mso-wrap-distance-right:9pt;mso-wrap-distance-bottom:0;mso-position-horizontal:absolute;mso-position-horizontal-relative:text;mso-position-vertical:absolute;mso-position-vertical-relative:text;mso-width-percent:0;mso-width-relative:margin" o:gfxdata="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" strokecolor="#3465a4" strokeweight=".35mm"/>
-            </w:pict>
-          </mc:Fallback>
-        </mc:AlternateContent>
-      </w:r>
-      <w:r>
-        <w:rPr>
-          <w:noProof/>
-          <w:lang w:eastAsia="es-ES" w:bidi="ar-SA"/>
-        </w:rPr>
-        <mc:AlternateContent>
-          <mc:Choice Requires="wps">
-            <w:drawing>
-              <wp:anchor distT="0" distB="0" distL="114300" distR="114300" simplePos="0" relativeHeight="251724800" behindDoc="0" locked="0" layoutInCell="1" allowOverlap="1" wp14:anchorId="57053445" wp14:editId="7DB3222A">
-                <wp:simplePos x="0" y="0"/>
-                <wp:positionH relativeFrom="column">
-                  <wp:posOffset>2135979</wp:posOffset>
-                </wp:positionH>
-                <wp:positionV relativeFrom="paragraph">
-                  <wp:posOffset>76835</wp:posOffset>
-                </wp:positionV>
-                <wp:extent cx="0" cy="128905"/>
-                <wp:effectExtent l="0" t="0" r="19050" b="23495"/>
-                <wp:wrapNone/>
-                <wp:docPr id="26" name="Forma16"/>
-                <wp:cNvGraphicFramePr/>
-                <a:graphic xmlns:a="http://schemas.openxmlformats.org/drawingml/2006/main">
-                  <a:graphicData uri="http://schemas.microsoft.com/office/word/2010/wordprocessingShape">
-                    <wps:wsp>
-                      <wps:cNvCnPr/>
-                      <wps:spPr>
-                        <a:xfrm flipH="1" flipV="1">
-                          <a:off x="0" y="0"/>
-                          <a:ext cx="0" cy="128905"/>
-                        </a:xfrm>
-                        <a:prstGeom prst="straightConnector1">
-                          <a:avLst/>
-                        </a:prstGeom>
-                        <a:noFill/>
-                        <a:ln w="12600">
-                          <a:solidFill>
-                            <a:srgbClr val="3465A4"/>
-                          </a:solidFill>
-                          <a:prstDash val="solid"/>
-                          <a:headEnd type="none"/>
-                          <a:tailEnd type="none"/>
-                        </a:ln>
-                      </wps:spPr>
-                      <wps:bodyPr/>
-                    </wps:wsp>
-                  </a:graphicData>
-                </a:graphic>
-                <wp14:sizeRelV relativeFrom="margin">
-                  <wp14:pctHeight>0</wp14:pctHeight>
-                </wp14:sizeRelV>
-              </wp:anchor>
-            </w:drawing>
-          </mc:Choice>
-          <mc:Fallback xmlns:w16se="http://schemas.microsoft.com/office/word/2015/wordml/symex" xmlns:w15="http://schemas.microsoft.com/office/word/2012/wordml" xmlns:cx="http://schemas.microsoft.com/office/drawing/2014/chartex">
-            <w:pict>
-              <v:shape w14:anchorId="4CF7CF54" id="Forma16" o:spid="_x0000_s1026" type="#_x0000_t32" style="position:absolute;margin-left:168.2pt;margin-top:6.05pt;width:0;height:10.15pt;flip:x y;z-index:251724800;visibility:visible;mso-wrap-style:square;mso-height-percent:0;mso-wrap-distance-left:9pt;mso-wrap-distance-top:0;mso-wrap-distance-right:9pt;mso-wrap-distance-bottom:0;mso-position-horizontal:absolute;mso-position-horizontal-relative:text;mso-position-vertical:absolute;mso-position-vertical-relative:text;mso-height-percent:0;mso-height-relative:margin" o:gfxdata="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" strokecolor="#3465a4" strokeweight=".35mm"/>
+          <mc:Fallback>
+            <w:pict>
+              <v:shape id="Forma4" o:spid="_x0000_s1026" type="#_x0000_t32" style="position:absolute;margin-left:110.35pt;margin-top:6.05pt;width:57.85pt;height:.1pt;flip:x y;z-index:251726848;visibility:visible;mso-wrap-style:square;mso-width-percent:0;mso-wrap-distance-left:9pt;mso-wrap-distance-top:0;mso-wrap-distance-right:9pt;mso-wrap-distance-bottom:0;mso-position-horizontal:absolute;mso-position-horizontal-relative:text;mso-position-vertical:absolute;mso-position-vertical-relative:text;mso-width-percent:0;mso-width-relative:margin" o:gfxdata="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" strokecolor="#3465a4" strokeweight=".35mm"/>
             </w:pict>
           </mc:Fallback>
         </mc:AlternateContent>
@@ -1334,7 +1338,65 @@
         </w:rPr>
       </w:pPr>
       <w:r>
-        <w:t>FOTOS_USUARIOS (</w:t>
+        <w:rPr>
+          <w:noProof/>
+          <w:lang w:eastAsia="es-ES" w:bidi="ar-SA"/>
+        </w:rPr>
+        <mc:AlternateContent>
+          <mc:Choice Requires="wps">
+            <w:drawing>
+              <wp:anchor distT="0" distB="0" distL="114300" distR="114300" simplePos="0" relativeHeight="251732992" behindDoc="0" locked="0" layoutInCell="1" allowOverlap="1" wp14:anchorId="48448451" wp14:editId="0794EAF9">
+                <wp:simplePos x="0" y="0"/>
+                <wp:positionH relativeFrom="column">
+                  <wp:posOffset>1426845</wp:posOffset>
+                </wp:positionH>
+                <wp:positionV relativeFrom="paragraph">
+                  <wp:posOffset>163830</wp:posOffset>
+                </wp:positionV>
+                <wp:extent cx="0" cy="1214120"/>
+                <wp:effectExtent l="0" t="0" r="19050" b="24130"/>
+                <wp:wrapNone/>
+                <wp:docPr id="38" name="Forma5"/>
+                <wp:cNvGraphicFramePr/>
+                <a:graphic xmlns:a="http://schemas.openxmlformats.org/drawingml/2006/main">
+                  <a:graphicData uri="http://schemas.microsoft.com/office/word/2010/wordprocessingShape">
+                    <wps:wsp>
+                      <wps:cNvCnPr/>
+                      <wps:spPr>
+                        <a:xfrm flipV="1">
+                          <a:off x="0" y="0"/>
+                          <a:ext cx="0" cy="1214120"/>
+                        </a:xfrm>
+                        <a:prstGeom prst="straightConnector1">
+                          <a:avLst/>
+                        </a:prstGeom>
+                        <a:noFill/>
+                        <a:ln w="12600">
+                          <a:solidFill>
+                            <a:srgbClr val="3465A4"/>
+                          </a:solidFill>
+                          <a:prstDash val="solid"/>
+                        </a:ln>
+                      </wps:spPr>
+                      <wps:bodyPr/>
+                    </wps:wsp>
+                  </a:graphicData>
+                </a:graphic>
+                <wp14:sizeRelV relativeFrom="margin">
+                  <wp14:pctHeight>0</wp14:pctHeight>
+                </wp14:sizeRelV>
+              </wp:anchor>
+            </w:drawing>
+          </mc:Choice>
+          <mc:Fallback>
+            <w:pict>
+              <v:shape id="Forma5" o:spid="_x0000_s1026" type="#_x0000_t32" style="position:absolute;margin-left:112.35pt;margin-top:12.9pt;width:0;height:95.6pt;flip:y;z-index:251732992;visibility:visible;mso-wrap-style:square;mso-height-percent:0;mso-wrap-distance-left:9pt;mso-wrap-distance-top:0;mso-wrap-distance-right:9pt;mso-wrap-distance-bottom:0;mso-position-horizontal:absolute;mso-position-horizontal-relative:text;mso-position-vertical:absolute;mso-position-vertical-relative:text;mso-height-percent:0;mso-height-relative:margin" o:gfxdata="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" strokecolor="#3465a4" strokeweight=".35mm"/>
+            </w:pict>
+          </mc:Fallback>
+        </mc:AlternateContent>
+      </w:r>
+      <w:r>
+        <w:t>FOTOS (</w:t>
       </w:r>
       <w:r>
         <w:rPr>
@@ -1344,7 +1406,25 @@
         <w:t>id</w:t>
       </w:r>
       <w:r>
-        <w:t>, idUser)</w:t>
+        <w:t>, nomMunicipio</w:t>
+      </w:r>
+      <w:r>
+        <w:t>,</w:t>
+      </w:r>
+      <w:r>
+        <w:t xml:space="preserve"> </w:t>
+      </w:r>
+      <w:r>
+        <w:t>i</w:t>
+      </w:r>
+      <w:r>
+        <w:t>dUser</w:t>
+      </w:r>
+      <w:r>
+        <w:t>, foto</w:t>
+      </w:r>
+      <w:r>
+        <w:t>)</w:t>
       </w:r>
     </w:p>
     <w:p>
@@ -1352,315 +1432,7 @@
         <w:pStyle w:val="Standard"/>
         <w:ind w:firstLine="567"/>
         <w:rPr>
-          <w:rFonts w:hint="eastAsia"/>
-        </w:rPr>
-      </w:pPr>
-      <w:r>
-        <w:rPr>
-          <w:noProof/>
-          <w:lang w:eastAsia="es-ES" w:bidi="ar-SA"/>
-        </w:rPr>
-        <mc:AlternateContent>
-          <mc:Choice Requires="wps">
-            <w:drawing>
-              <wp:anchor distT="0" distB="0" distL="114300" distR="114300" simplePos="0" relativeHeight="251744256" behindDoc="0" locked="0" layoutInCell="1" allowOverlap="1" wp14:anchorId="5C32A310" wp14:editId="1DA675C1">
-                <wp:simplePos x="0" y="0"/>
-                <wp:positionH relativeFrom="column">
-                  <wp:posOffset>2581910</wp:posOffset>
-                </wp:positionH>
-                <wp:positionV relativeFrom="paragraph">
-                  <wp:posOffset>158750</wp:posOffset>
-                </wp:positionV>
-                <wp:extent cx="0" cy="586105"/>
-                <wp:effectExtent l="0" t="0" r="19050" b="23495"/>
-                <wp:wrapNone/>
-                <wp:docPr id="6" name="Forma16"/>
-                <wp:cNvGraphicFramePr/>
-                <a:graphic xmlns:a="http://schemas.openxmlformats.org/drawingml/2006/main">
-                  <a:graphicData uri="http://schemas.microsoft.com/office/word/2010/wordprocessingShape">
-                    <wps:wsp>
-                      <wps:cNvCnPr/>
-                      <wps:spPr>
-                        <a:xfrm flipV="1">
-                          <a:off x="0" y="0"/>
-                          <a:ext cx="0" cy="586105"/>
-                        </a:xfrm>
-                        <a:prstGeom prst="straightConnector1">
-                          <a:avLst/>
-                        </a:prstGeom>
-                        <a:noFill/>
-                        <a:ln w="12600">
-                          <a:solidFill>
-                            <a:srgbClr val="3465A4"/>
-                          </a:solidFill>
-                          <a:prstDash val="solid"/>
-                          <a:headEnd type="none"/>
-                          <a:tailEnd type="none"/>
-                        </a:ln>
-                      </wps:spPr>
-                      <wps:bodyPr/>
-                    </wps:wsp>
-                  </a:graphicData>
-                </a:graphic>
-                <wp14:sizeRelV relativeFrom="margin">
-                  <wp14:pctHeight>0</wp14:pctHeight>
-                </wp14:sizeRelV>
-              </wp:anchor>
-            </w:drawing>
-          </mc:Choice>
-          <mc:Fallback xmlns:w16se="http://schemas.microsoft.com/office/word/2015/wordml/symex" xmlns:w15="http://schemas.microsoft.com/office/word/2012/wordml" xmlns:cx="http://schemas.microsoft.com/office/drawing/2014/chartex">
-            <w:pict>
-              <v:shape w14:anchorId="59F6D04B" id="Forma16" o:spid="_x0000_s1026" type="#_x0000_t32" style="position:absolute;margin-left:203.3pt;margin-top:12.5pt;width:0;height:46.15pt;flip:y;z-index:251744256;visibility:visible;mso-wrap-style:square;mso-height-percent:0;mso-wrap-distance-left:9pt;mso-wrap-distance-top:0;mso-wrap-distance-right:9pt;mso-wrap-distance-bottom:0;mso-position-horizontal:absolute;mso-position-horizontal-relative:text;mso-position-vertical:absolute;mso-position-vertical-relative:text;mso-height-percent:0;mso-height-relative:margin" o:gfxdata="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" strokecolor="#3465a4" strokeweight=".35mm"/>
-            </w:pict>
-          </mc:Fallback>
-        </mc:AlternateContent>
-      </w:r>
-      <w:r>
-        <w:rPr>
-          <w:noProof/>
-          <w:lang w:eastAsia="es-ES" w:bidi="ar-SA"/>
-        </w:rPr>
-        <mc:AlternateContent>
-          <mc:Choice Requires="wps">
-            <w:drawing>
-              <wp:anchor distT="0" distB="0" distL="114300" distR="114300" simplePos="0" relativeHeight="251742208" behindDoc="0" locked="0" layoutInCell="1" allowOverlap="1" wp14:anchorId="029A5AC8" wp14:editId="76996D57">
-                <wp:simplePos x="0" y="0"/>
-                <wp:positionH relativeFrom="column">
-                  <wp:posOffset>1773555</wp:posOffset>
-                </wp:positionH>
-                <wp:positionV relativeFrom="paragraph">
-                  <wp:posOffset>158750</wp:posOffset>
-                </wp:positionV>
-                <wp:extent cx="807720" cy="0"/>
-                <wp:effectExtent l="0" t="0" r="11430" b="19050"/>
-                <wp:wrapNone/>
-                <wp:docPr id="5" name="Forma4"/>
-                <wp:cNvGraphicFramePr/>
-                <a:graphic xmlns:a="http://schemas.openxmlformats.org/drawingml/2006/main">
-                  <a:graphicData uri="http://schemas.microsoft.com/office/word/2010/wordprocessingShape">
-                    <wps:wsp>
-                      <wps:cNvCnPr/>
-                      <wps:spPr>
-                        <a:xfrm flipH="1">
-                          <a:off x="0" y="0"/>
-                          <a:ext cx="807720" cy="0"/>
-                        </a:xfrm>
-                        <a:prstGeom prst="straightConnector1">
-                          <a:avLst/>
-                        </a:prstGeom>
-                        <a:noFill/>
-                        <a:ln w="12600">
-                          <a:solidFill>
-                            <a:srgbClr val="3465A4"/>
-                          </a:solidFill>
-                          <a:prstDash val="solid"/>
-                        </a:ln>
-                      </wps:spPr>
-                      <wps:bodyPr/>
-                    </wps:wsp>
-                  </a:graphicData>
-                </a:graphic>
-                <wp14:sizeRelH relativeFrom="margin">
-                  <wp14:pctWidth>0</wp14:pctWidth>
-                </wp14:sizeRelH>
-              </wp:anchor>
-            </w:drawing>
-          </mc:Choice>
-          <mc:Fallback xmlns:w16se="http://schemas.microsoft.com/office/word/2015/wordml/symex" xmlns:w15="http://schemas.microsoft.com/office/word/2012/wordml" xmlns:cx="http://schemas.microsoft.com/office/drawing/2014/chartex">
-            <w:pict>
-              <v:shape w14:anchorId="74BF7C26" id="Forma4" o:spid="_x0000_s1026" type="#_x0000_t32" style="position:absolute;margin-left:139.65pt;margin-top:12.5pt;width:63.6pt;height:0;flip:x;z-index:251742208;visibility:visible;mso-wrap-style:square;mso-width-percent:0;mso-wrap-distance-left:9pt;mso-wrap-distance-top:0;mso-wrap-distance-right:9pt;mso-wrap-distance-bottom:0;mso-position-horizontal:absolute;mso-position-horizontal-relative:text;mso-position-vertical:absolute;mso-position-vertical-relative:text;mso-width-percent:0;mso-width-relative:margin" o:gfxdata="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" strokecolor="#3465a4" strokeweight=".35mm"/>
-            </w:pict>
-          </mc:Fallback>
-        </mc:AlternateContent>
-      </w:r>
-      <w:r>
-        <w:rPr>
-          <w:noProof/>
-          <w:lang w:eastAsia="es-ES" w:bidi="ar-SA"/>
-        </w:rPr>
-        <mc:AlternateContent>
-          <mc:Choice Requires="wps">
-            <w:drawing>
-              <wp:anchor distT="0" distB="0" distL="114300" distR="114300" simplePos="0" relativeHeight="251738112" behindDoc="0" locked="0" layoutInCell="1" allowOverlap="1" wp14:anchorId="74FBEFE0" wp14:editId="002E69D4">
-                <wp:simplePos x="0" y="0"/>
-                <wp:positionH relativeFrom="column">
-                  <wp:posOffset>1775460</wp:posOffset>
-                </wp:positionH>
-                <wp:positionV relativeFrom="paragraph">
-                  <wp:posOffset>29210</wp:posOffset>
-                </wp:positionV>
-                <wp:extent cx="0" cy="128905"/>
-                <wp:effectExtent l="0" t="0" r="19050" b="23495"/>
-                <wp:wrapNone/>
-                <wp:docPr id="2" name="Forma16"/>
-                <wp:cNvGraphicFramePr/>
-                <a:graphic xmlns:a="http://schemas.openxmlformats.org/drawingml/2006/main">
-                  <a:graphicData uri="http://schemas.microsoft.com/office/word/2010/wordprocessingShape">
-                    <wps:wsp>
-                      <wps:cNvCnPr/>
-                      <wps:spPr>
-                        <a:xfrm flipH="1" flipV="1">
-                          <a:off x="0" y="0"/>
-                          <a:ext cx="0" cy="128905"/>
-                        </a:xfrm>
-                        <a:prstGeom prst="straightConnector1">
-                          <a:avLst/>
-                        </a:prstGeom>
-                        <a:noFill/>
-                        <a:ln w="12600">
-                          <a:solidFill>
-                            <a:srgbClr val="3465A4"/>
-                          </a:solidFill>
-                          <a:prstDash val="solid"/>
-                          <a:headEnd type="none"/>
-                          <a:tailEnd type="none"/>
-                        </a:ln>
-                      </wps:spPr>
-                      <wps:bodyPr/>
-                    </wps:wsp>
-                  </a:graphicData>
-                </a:graphic>
-                <wp14:sizeRelV relativeFrom="margin">
-                  <wp14:pctHeight>0</wp14:pctHeight>
-                </wp14:sizeRelV>
-              </wp:anchor>
-            </w:drawing>
-          </mc:Choice>
-          <mc:Fallback xmlns:w16se="http://schemas.microsoft.com/office/word/2015/wordml/symex" xmlns:w15="http://schemas.microsoft.com/office/word/2012/wordml" xmlns:cx="http://schemas.microsoft.com/office/drawing/2014/chartex">
-            <w:pict>
-              <v:shape w14:anchorId="3C94127F" id="Forma16" o:spid="_x0000_s1026" type="#_x0000_t32" style="position:absolute;margin-left:139.8pt;margin-top:2.3pt;width:0;height:10.15pt;flip:x y;z-index:251738112;visibility:visible;mso-wrap-style:square;mso-height-percent:0;mso-wrap-distance-left:9pt;mso-wrap-distance-top:0;mso-wrap-distance-right:9pt;mso-wrap-distance-bottom:0;mso-position-horizontal:absolute;mso-position-horizontal-relative:text;mso-position-vertical:absolute;mso-position-vertical-relative:text;mso-height-percent:0;mso-height-relative:margin" o:gfxdata="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" strokecolor="#3465a4" strokeweight=".35mm"/>
-            </w:pict>
-          </mc:Fallback>
-        </mc:AlternateContent>
-      </w:r>
-      <w:r>
-        <w:rPr>
-          <w:noProof/>
-          <w:lang w:eastAsia="es-ES" w:bidi="ar-SA"/>
-        </w:rPr>
-        <mc:AlternateContent>
-          <mc:Choice Requires="wps">
-            <w:drawing>
-              <wp:anchor distT="0" distB="0" distL="114300" distR="114300" simplePos="0" relativeHeight="251740160" behindDoc="0" locked="0" layoutInCell="1" allowOverlap="1" wp14:anchorId="21876E56" wp14:editId="63A08EBD">
-                <wp:simplePos x="0" y="0"/>
-                <wp:positionH relativeFrom="column">
-                  <wp:posOffset>1821180</wp:posOffset>
-                </wp:positionH>
-                <wp:positionV relativeFrom="paragraph">
-                  <wp:posOffset>544830</wp:posOffset>
-                </wp:positionV>
-                <wp:extent cx="0" cy="84455"/>
-                <wp:effectExtent l="0" t="0" r="19050" b="10795"/>
-                <wp:wrapNone/>
-                <wp:docPr id="4" name="Forma16"/>
-                <wp:cNvGraphicFramePr/>
-                <a:graphic xmlns:a="http://schemas.openxmlformats.org/drawingml/2006/main">
-                  <a:graphicData uri="http://schemas.microsoft.com/office/word/2010/wordprocessingShape">
-                    <wps:wsp>
-                      <wps:cNvCnPr/>
-                      <wps:spPr>
-                        <a:xfrm flipV="1">
-                          <a:off x="0" y="0"/>
-                          <a:ext cx="0" cy="84455"/>
-                        </a:xfrm>
-                        <a:prstGeom prst="straightConnector1">
-                          <a:avLst/>
-                        </a:prstGeom>
-                        <a:noFill/>
-                        <a:ln w="12600">
-                          <a:solidFill>
-                            <a:srgbClr val="3465A4"/>
-                          </a:solidFill>
-                          <a:prstDash val="solid"/>
-                          <a:headEnd type="none"/>
-                          <a:tailEnd type="none"/>
-                        </a:ln>
-                      </wps:spPr>
-                      <wps:bodyPr/>
-                    </wps:wsp>
-                  </a:graphicData>
-                </a:graphic>
-                <wp14:sizeRelV relativeFrom="margin">
-                  <wp14:pctHeight>0</wp14:pctHeight>
-                </wp14:sizeRelV>
-              </wp:anchor>
-            </w:drawing>
-          </mc:Choice>
-          <mc:Fallback xmlns:w16se="http://schemas.microsoft.com/office/word/2015/wordml/symex" xmlns:w15="http://schemas.microsoft.com/office/word/2012/wordml" xmlns:cx="http://schemas.microsoft.com/office/drawing/2014/chartex">
-            <w:pict>
-              <v:shape w14:anchorId="58256823" id="Forma16" o:spid="_x0000_s1026" type="#_x0000_t32" style="position:absolute;margin-left:143.4pt;margin-top:42.9pt;width:0;height:6.65pt;flip:y;z-index:251740160;visibility:visible;mso-wrap-style:square;mso-height-percent:0;mso-wrap-distance-left:9pt;mso-wrap-distance-top:0;mso-wrap-distance-right:9pt;mso-wrap-distance-bottom:0;mso-position-horizontal:absolute;mso-position-horizontal-relative:text;mso-position-vertical:absolute;mso-position-vertical-relative:text;mso-height-percent:0;mso-height-relative:margin" o:gfxdata="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" strokecolor="#3465a4" strokeweight=".35mm"/>
-            </w:pict>
-          </mc:Fallback>
-        </mc:AlternateContent>
-      </w:r>
-      <w:r>
-        <w:rPr>
-          <w:noProof/>
-          <w:lang w:eastAsia="es-ES" w:bidi="ar-SA"/>
-        </w:rPr>
-        <mc:AlternateContent>
-          <mc:Choice Requires="wps">
-            <w:drawing>
-              <wp:anchor distT="0" distB="0" distL="114300" distR="114300" simplePos="0" relativeHeight="251720704" behindDoc="0" locked="0" layoutInCell="1" allowOverlap="1" wp14:anchorId="5841A98E" wp14:editId="6A12A059">
-                <wp:simplePos x="0" y="0"/>
-                <wp:positionH relativeFrom="column">
-                  <wp:posOffset>908685</wp:posOffset>
-                </wp:positionH>
-                <wp:positionV relativeFrom="paragraph">
-                  <wp:posOffset>633730</wp:posOffset>
-                </wp:positionV>
-                <wp:extent cx="0" cy="274955"/>
-                <wp:effectExtent l="95250" t="0" r="76200" b="48895"/>
-                <wp:wrapNone/>
-                <wp:docPr id="3" name="Forma16"/>
-                <wp:cNvGraphicFramePr/>
-                <a:graphic xmlns:a="http://schemas.openxmlformats.org/drawingml/2006/main">
-                  <a:graphicData uri="http://schemas.microsoft.com/office/word/2010/wordprocessingShape">
-                    <wps:wsp>
-                      <wps:cNvCnPr/>
-                      <wps:spPr>
-                        <a:xfrm flipV="1">
-                          <a:off x="0" y="0"/>
-                          <a:ext cx="0" cy="274955"/>
-                        </a:xfrm>
-                        <a:prstGeom prst="straightConnector1">
-                          <a:avLst/>
-                        </a:prstGeom>
-                        <a:noFill/>
-                        <a:ln w="12600">
-                          <a:solidFill>
-                            <a:srgbClr val="3465A4"/>
-                          </a:solidFill>
-                          <a:prstDash val="solid"/>
-                          <a:headEnd type="arrow"/>
-                        </a:ln>
-                      </wps:spPr>
-                      <wps:bodyPr/>
-                    </wps:wsp>
-                  </a:graphicData>
-                </a:graphic>
-                <wp14:sizeRelV relativeFrom="margin">
-                  <wp14:pctHeight>0</wp14:pctHeight>
-                </wp14:sizeRelV>
-              </wp:anchor>
-            </w:drawing>
-          </mc:Choice>
-          <mc:Fallback xmlns:w16se="http://schemas.microsoft.com/office/word/2015/wordml/symex" xmlns:w15="http://schemas.microsoft.com/office/word/2012/wordml" xmlns:cx="http://schemas.microsoft.com/office/drawing/2014/chartex">
-            <w:pict>
-              <v:shape w14:anchorId="0E7197B5" id="Forma16" o:spid="_x0000_s1026" type="#_x0000_t32" style="position:absolute;margin-left:71.55pt;margin-top:49.9pt;width:0;height:21.65pt;flip:y;z-index:251720704;visibility:visible;mso-wrap-style:square;mso-height-percent:0;mso-wrap-distance-left:9pt;mso-wrap-distance-top:0;mso-wrap-distance-right:9pt;mso-wrap-distance-bottom:0;mso-position-horizontal:absolute;mso-position-horizontal-relative:text;mso-position-vertical:absolute;mso-position-vertical-relative:text;mso-height-percent:0;mso-height-relative:margin" o:gfxdata="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" strokecolor="#3465a4" strokeweight=".35mm">
-                <v:stroke startarrow="open"/>
-              </v:shape>
-            </w:pict>
-          </mc:Fallback>
-        </mc:AlternateContent>
-      </w:r>
-    </w:p>
-    <w:p>
-      <w:pPr>
-        <w:pStyle w:val="Standard"/>
-        <w:ind w:firstLine="567"/>
-        <w:rPr>
-          <w:rFonts w:hint="eastAsia"/>
+          <w:u w:val="single"/>
         </w:rPr>
       </w:pPr>
     </w:p>
@@ -1672,423 +1444,6 @@
           <w:rFonts w:hint="eastAsia"/>
         </w:rPr>
       </w:pPr>
-      <w:r>
-        <w:t>FOTOS_OPENDATA  (</w:t>
-      </w:r>
-      <w:r>
-        <w:rPr>
-          <w:b/>
-          <w:u w:val="single"/>
-        </w:rPr>
-        <w:t>id</w:t>
-      </w:r>
-      <w:r>
-        <w:t>)</w:t>
-      </w:r>
-    </w:p>
-    <w:p>
-      <w:pPr>
-        <w:pStyle w:val="Standard"/>
-        <w:ind w:firstLine="567"/>
-        <w:rPr>
-          <w:rFonts w:hint="eastAsia"/>
-        </w:rPr>
-      </w:pPr>
-      <w:r>
-        <w:rPr>
-          <w:noProof/>
-          <w:lang w:eastAsia="es-ES" w:bidi="ar-SA"/>
-        </w:rPr>
-        <mc:AlternateContent>
-          <mc:Choice Requires="wps">
-            <w:drawing>
-              <wp:anchor distT="0" distB="0" distL="114300" distR="114300" simplePos="0" relativeHeight="251725824" behindDoc="0" locked="0" layoutInCell="1" allowOverlap="1" wp14:anchorId="0A23F3F7" wp14:editId="20530208">
-                <wp:simplePos x="0" y="0"/>
-                <wp:positionH relativeFrom="column">
-                  <wp:posOffset>906941</wp:posOffset>
-                </wp:positionH>
-                <wp:positionV relativeFrom="paragraph">
-                  <wp:posOffset>106680</wp:posOffset>
-                </wp:positionV>
-                <wp:extent cx="913765" cy="1905"/>
-                <wp:effectExtent l="0" t="0" r="19685" b="36195"/>
-                <wp:wrapNone/>
-                <wp:docPr id="27" name="Forma4"/>
-                <wp:cNvGraphicFramePr/>
-                <a:graphic xmlns:a="http://schemas.openxmlformats.org/drawingml/2006/main">
-                  <a:graphicData uri="http://schemas.microsoft.com/office/word/2010/wordprocessingShape">
-                    <wps:wsp>
-                      <wps:cNvCnPr/>
-                      <wps:spPr>
-                        <a:xfrm flipH="1" flipV="1">
-                          <a:off x="0" y="0"/>
-                          <a:ext cx="913765" cy="1905"/>
-                        </a:xfrm>
-                        <a:prstGeom prst="straightConnector1">
-                          <a:avLst/>
-                        </a:prstGeom>
-                        <a:noFill/>
-                        <a:ln w="12600">
-                          <a:solidFill>
-                            <a:srgbClr val="3465A4"/>
-                          </a:solidFill>
-                          <a:prstDash val="solid"/>
-                        </a:ln>
-                      </wps:spPr>
-                      <wps:bodyPr/>
-                    </wps:wsp>
-                  </a:graphicData>
-                </a:graphic>
-                <wp14:sizeRelH relativeFrom="margin">
-                  <wp14:pctWidth>0</wp14:pctWidth>
-                </wp14:sizeRelH>
-              </wp:anchor>
-            </w:drawing>
-          </mc:Choice>
-          <mc:Fallback xmlns:w16se="http://schemas.microsoft.com/office/word/2015/wordml/symex" xmlns:w15="http://schemas.microsoft.com/office/word/2012/wordml" xmlns:cx="http://schemas.microsoft.com/office/drawing/2014/chartex">
-            <w:pict>
-              <v:shape w14:anchorId="65D9645C" id="Forma4" o:spid="_x0000_s1026" type="#_x0000_t32" style="position:absolute;margin-left:71.4pt;margin-top:8.4pt;width:71.95pt;height:.15pt;flip:x y;z-index:251725824;visibility:visible;mso-wrap-style:square;mso-width-percent:0;mso-wrap-distance-left:9pt;mso-wrap-distance-top:0;mso-wrap-distance-right:9pt;mso-wrap-distance-bottom:0;mso-position-horizontal:absolute;mso-position-horizontal-relative:text;mso-position-vertical:absolute;mso-position-vertical-relative:text;mso-width-percent:0;mso-width-relative:margin" o:gfxdata="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" strokecolor="#3465a4" strokeweight=".35mm"/>
-            </w:pict>
-          </mc:Fallback>
-        </mc:AlternateContent>
-      </w:r>
-    </w:p>
-    <w:p>
-      <w:pPr>
-        <w:pStyle w:val="Standard"/>
-        <w:ind w:firstLine="567"/>
-        <w:rPr>
-          <w:rFonts w:hint="eastAsia"/>
-        </w:rPr>
-      </w:pPr>
-      <w:r>
-        <w:rPr>
-          <w:noProof/>
-          <w:lang w:eastAsia="es-ES" w:bidi="ar-SA"/>
-        </w:rPr>
-        <mc:AlternateContent>
-          <mc:Choice Requires="wps">
-            <w:drawing>
-              <wp:anchor distT="0" distB="0" distL="114300" distR="114300" simplePos="0" relativeHeight="251721728" behindDoc="0" locked="0" layoutInCell="1" allowOverlap="1" wp14:anchorId="799E835E" wp14:editId="5122AD80">
-                <wp:simplePos x="0" y="0"/>
-                <wp:positionH relativeFrom="column">
-                  <wp:posOffset>1047750</wp:posOffset>
-                </wp:positionH>
-                <wp:positionV relativeFrom="paragraph">
-                  <wp:posOffset>40640</wp:posOffset>
-                </wp:positionV>
-                <wp:extent cx="1534795" cy="0"/>
-                <wp:effectExtent l="0" t="0" r="27305" b="19050"/>
-                <wp:wrapNone/>
-                <wp:docPr id="23" name="Forma4"/>
-                <wp:cNvGraphicFramePr/>
-                <a:graphic xmlns:a="http://schemas.openxmlformats.org/drawingml/2006/main">
-                  <a:graphicData uri="http://schemas.microsoft.com/office/word/2010/wordprocessingShape">
-                    <wps:wsp>
-                      <wps:cNvCnPr/>
-                      <wps:spPr>
-                        <a:xfrm flipH="1">
-                          <a:off x="0" y="0"/>
-                          <a:ext cx="1534795" cy="0"/>
-                        </a:xfrm>
-                        <a:prstGeom prst="straightConnector1">
-                          <a:avLst/>
-                        </a:prstGeom>
-                        <a:noFill/>
-                        <a:ln w="12600">
-                          <a:solidFill>
-                            <a:srgbClr val="3465A4"/>
-                          </a:solidFill>
-                          <a:prstDash val="solid"/>
-                        </a:ln>
-                      </wps:spPr>
-                      <wps:bodyPr/>
-                    </wps:wsp>
-                  </a:graphicData>
-                </a:graphic>
-                <wp14:sizeRelH relativeFrom="margin">
-                  <wp14:pctWidth>0</wp14:pctWidth>
-                </wp14:sizeRelH>
-              </wp:anchor>
-            </w:drawing>
-          </mc:Choice>
-          <mc:Fallback xmlns:w16se="http://schemas.microsoft.com/office/word/2015/wordml/symex" xmlns:w15="http://schemas.microsoft.com/office/word/2012/wordml" xmlns:cx="http://schemas.microsoft.com/office/drawing/2014/chartex">
-            <w:pict>
-              <v:shape w14:anchorId="164F07E6" id="Forma4" o:spid="_x0000_s1026" type="#_x0000_t32" style="position:absolute;margin-left:82.5pt;margin-top:3.2pt;width:120.85pt;height:0;flip:x;z-index:251721728;visibility:visible;mso-wrap-style:square;mso-width-percent:0;mso-wrap-distance-left:9pt;mso-wrap-distance-top:0;mso-wrap-distance-right:9pt;mso-wrap-distance-bottom:0;mso-position-horizontal:absolute;mso-position-horizontal-relative:text;mso-position-vertical:absolute;mso-position-vertical-relative:text;mso-width-percent:0;mso-width-relative:margin" o:gfxdata="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" strokecolor="#3465a4" strokeweight=".35mm"/>
-            </w:pict>
-          </mc:Fallback>
-        </mc:AlternateContent>
-      </w:r>
-      <w:r>
-        <w:rPr>
-          <w:noProof/>
-          <w:lang w:eastAsia="es-ES" w:bidi="ar-SA"/>
-        </w:rPr>
-        <mc:AlternateContent>
-          <mc:Choice Requires="wps">
-            <w:drawing>
-              <wp:anchor distT="0" distB="0" distL="114300" distR="114300" simplePos="0" relativeHeight="251736064" behindDoc="0" locked="0" layoutInCell="1" allowOverlap="1" wp14:anchorId="50A6578A" wp14:editId="18791EC7">
-                <wp:simplePos x="0" y="0"/>
-                <wp:positionH relativeFrom="column">
-                  <wp:posOffset>1048546</wp:posOffset>
-                </wp:positionH>
-                <wp:positionV relativeFrom="paragraph">
-                  <wp:posOffset>45720</wp:posOffset>
-                </wp:positionV>
-                <wp:extent cx="0" cy="160020"/>
-                <wp:effectExtent l="95250" t="0" r="76200" b="49530"/>
-                <wp:wrapNone/>
-                <wp:docPr id="1" name="Forma16"/>
-                <wp:cNvGraphicFramePr/>
-                <a:graphic xmlns:a="http://schemas.openxmlformats.org/drawingml/2006/main">
-                  <a:graphicData uri="http://schemas.microsoft.com/office/word/2010/wordprocessingShape">
-                    <wps:wsp>
-                      <wps:cNvCnPr/>
-                      <wps:spPr>
-                        <a:xfrm flipV="1">
-                          <a:off x="0" y="0"/>
-                          <a:ext cx="0" cy="160020"/>
-                        </a:xfrm>
-                        <a:prstGeom prst="straightConnector1">
-                          <a:avLst/>
-                        </a:prstGeom>
-                        <a:noFill/>
-                        <a:ln w="12600">
-                          <a:solidFill>
-                            <a:srgbClr val="3465A4"/>
-                          </a:solidFill>
-                          <a:prstDash val="solid"/>
-                          <a:headEnd type="arrow"/>
-                        </a:ln>
-                      </wps:spPr>
-                      <wps:bodyPr/>
-                    </wps:wsp>
-                  </a:graphicData>
-                </a:graphic>
-                <wp14:sizeRelV relativeFrom="margin">
-                  <wp14:pctHeight>0</wp14:pctHeight>
-                </wp14:sizeRelV>
-              </wp:anchor>
-            </w:drawing>
-          </mc:Choice>
-          <mc:Fallback xmlns:w16se="http://schemas.microsoft.com/office/word/2015/wordml/symex" xmlns:w15="http://schemas.microsoft.com/office/word/2012/wordml" xmlns:cx="http://schemas.microsoft.com/office/drawing/2014/chartex">
-            <w:pict>
-              <v:shape w14:anchorId="11360338" id="Forma16" o:spid="_x0000_s1026" type="#_x0000_t32" style="position:absolute;margin-left:82.55pt;margin-top:3.6pt;width:0;height:12.6pt;flip:y;z-index:251736064;visibility:visible;mso-wrap-style:square;mso-height-percent:0;mso-wrap-distance-left:9pt;mso-wrap-distance-top:0;mso-wrap-distance-right:9pt;mso-wrap-distance-bottom:0;mso-position-horizontal:absolute;mso-position-horizontal-relative:text;mso-position-vertical:absolute;mso-position-vertical-relative:text;mso-height-percent:0;mso-height-relative:margin" o:gfxdata="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" strokecolor="#3465a4" strokeweight=".35mm">
-                <v:stroke startarrow="open"/>
-              </v:shape>
-            </w:pict>
-          </mc:Fallback>
-        </mc:AlternateContent>
-      </w:r>
-    </w:p>
-    <w:p>
-      <w:pPr>
-        <w:pStyle w:val="Standard"/>
-        <w:ind w:firstLine="567"/>
-        <w:rPr>
-          <w:rFonts w:hint="eastAsia"/>
-        </w:rPr>
-      </w:pPr>
-      <w:r>
-        <w:t>FOTOS (</w:t>
-      </w:r>
-      <w:r>
-        <w:rPr>
-          <w:b/>
-          <w:u w:val="single"/>
-        </w:rPr>
-        <w:t>id</w:t>
-      </w:r>
-      <w:r>
-        <w:t>, nomMunicipio)</w:t>
-      </w:r>
-    </w:p>
-    <w:p>
-      <w:pPr>
-        <w:pStyle w:val="Standard"/>
-        <w:ind w:firstLine="567"/>
-        <w:rPr>
-          <w:rFonts w:hint="eastAsia"/>
-        </w:rPr>
-      </w:pPr>
-      <w:r>
-        <w:rPr>
-          <w:noProof/>
-          <w:lang w:eastAsia="es-ES" w:bidi="ar-SA"/>
-        </w:rPr>
-        <mc:AlternateContent>
-          <mc:Choice Requires="wps">
-            <w:drawing>
-              <wp:anchor distT="0" distB="0" distL="114300" distR="114300" simplePos="0" relativeHeight="251734016" behindDoc="0" locked="0" layoutInCell="1" allowOverlap="1" wp14:anchorId="055387D2" wp14:editId="708E37A9">
-                <wp:simplePos x="0" y="0"/>
-                <wp:positionH relativeFrom="column">
-                  <wp:posOffset>1426845</wp:posOffset>
-                </wp:positionH>
-                <wp:positionV relativeFrom="paragraph">
-                  <wp:posOffset>146685</wp:posOffset>
-                </wp:positionV>
-                <wp:extent cx="3400425" cy="0"/>
-                <wp:effectExtent l="0" t="0" r="9525" b="19050"/>
-                <wp:wrapNone/>
-                <wp:docPr id="39" name="Forma4"/>
-                <wp:cNvGraphicFramePr/>
-                <a:graphic xmlns:a="http://schemas.openxmlformats.org/drawingml/2006/main">
-                  <a:graphicData uri="http://schemas.microsoft.com/office/word/2010/wordprocessingShape">
-                    <wps:wsp>
-                      <wps:cNvCnPr/>
-                      <wps:spPr>
-                        <a:xfrm flipH="1">
-                          <a:off x="0" y="0"/>
-                          <a:ext cx="3400425" cy="0"/>
-                        </a:xfrm>
-                        <a:prstGeom prst="straightConnector1">
-                          <a:avLst/>
-                        </a:prstGeom>
-                        <a:noFill/>
-                        <a:ln w="12600">
-                          <a:solidFill>
-                            <a:srgbClr val="3465A4"/>
-                          </a:solidFill>
-                          <a:prstDash val="solid"/>
-                        </a:ln>
-                      </wps:spPr>
-                      <wps:bodyPr/>
-                    </wps:wsp>
-                  </a:graphicData>
-                </a:graphic>
-                <wp14:sizeRelH relativeFrom="margin">
-                  <wp14:pctWidth>0</wp14:pctWidth>
-                </wp14:sizeRelH>
-              </wp:anchor>
-            </w:drawing>
-          </mc:Choice>
-          <mc:Fallback>
-            <w:pict>
-              <v:shapetype id="_x0000_t32" coordsize="21600,21600" o:spt="32" o:oned="t" path="m,l21600,21600e" filled="f">
-                <v:path arrowok="t" fillok="f" o:connecttype="none"/>
-                <o:lock v:ext="edit" shapetype="t"/>
-              </v:shapetype>
-              <v:shape id="Forma4" o:spid="_x0000_s1026" type="#_x0000_t32" style="position:absolute;margin-left:112.35pt;margin-top:11.55pt;width:267.75pt;height:0;flip:x;z-index:251734016;visibility:visible;mso-wrap-style:square;mso-width-percent:0;mso-wrap-distance-left:9pt;mso-wrap-distance-top:0;mso-wrap-distance-right:9pt;mso-wrap-distance-bottom:0;mso-position-horizontal:absolute;mso-position-horizontal-relative:text;mso-position-vertical:absolute;mso-position-vertical-relative:text;mso-width-percent:0;mso-width-relative:margin" o:gfxdata="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" strokecolor="#3465a4" strokeweight=".35mm"/>
-            </w:pict>
-          </mc:Fallback>
-        </mc:AlternateContent>
-      </w:r>
-      <w:r>
-        <w:rPr>
-          <w:noProof/>
-          <w:lang w:eastAsia="es-ES" w:bidi="ar-SA"/>
-        </w:rPr>
-        <mc:AlternateContent>
-          <mc:Choice Requires="wps">
-            <w:drawing>
-              <wp:anchor distT="0" distB="0" distL="114300" distR="114300" simplePos="0" relativeHeight="251718656" behindDoc="0" locked="0" layoutInCell="1" allowOverlap="1" wp14:anchorId="3AB51137" wp14:editId="4F623336">
-                <wp:simplePos x="0" y="0"/>
-                <wp:positionH relativeFrom="column">
-                  <wp:posOffset>4830445</wp:posOffset>
-                </wp:positionH>
-                <wp:positionV relativeFrom="paragraph">
-                  <wp:posOffset>151130</wp:posOffset>
-                </wp:positionV>
-                <wp:extent cx="0" cy="1049020"/>
-                <wp:effectExtent l="0" t="0" r="19050" b="17780"/>
-                <wp:wrapNone/>
-                <wp:docPr id="40" name="Forma5"/>
-                <wp:cNvGraphicFramePr/>
-                <a:graphic xmlns:a="http://schemas.openxmlformats.org/drawingml/2006/main">
-                  <a:graphicData uri="http://schemas.microsoft.com/office/word/2010/wordprocessingShape">
-                    <wps:wsp>
-                      <wps:cNvCnPr/>
-                      <wps:spPr>
-                        <a:xfrm flipV="1">
-                          <a:off x="0" y="0"/>
-                          <a:ext cx="0" cy="1049020"/>
-                        </a:xfrm>
-                        <a:prstGeom prst="straightConnector1">
-                          <a:avLst/>
-                        </a:prstGeom>
-                        <a:noFill/>
-                        <a:ln w="12600">
-                          <a:solidFill>
-                            <a:srgbClr val="3465A4"/>
-                          </a:solidFill>
-                          <a:prstDash val="solid"/>
-                        </a:ln>
-                      </wps:spPr>
-                      <wps:bodyPr/>
-                    </wps:wsp>
-                  </a:graphicData>
-                </a:graphic>
-                <wp14:sizeRelV relativeFrom="margin">
-                  <wp14:pctHeight>0</wp14:pctHeight>
-                </wp14:sizeRelV>
-              </wp:anchor>
-            </w:drawing>
-          </mc:Choice>
-          <mc:Fallback>
-            <w:pict>
-              <v:shape id="Forma5" o:spid="_x0000_s1026" type="#_x0000_t32" style="position:absolute;margin-left:380.35pt;margin-top:11.9pt;width:0;height:82.6pt;flip:y;z-index:251718656;visibility:visible;mso-wrap-style:square;mso-height-percent:0;mso-wrap-distance-left:9pt;mso-wrap-distance-top:0;mso-wrap-distance-right:9pt;mso-wrap-distance-bottom:0;mso-position-horizontal:absolute;mso-position-horizontal-relative:text;mso-position-vertical:absolute;mso-position-vertical-relative:text;mso-height-percent:0;mso-height-relative:margin" o:gfxdata="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" strokecolor="#3465a4" strokeweight=".35mm"/>
-            </w:pict>
-          </mc:Fallback>
-        </mc:AlternateContent>
-      </w:r>
-      <w:r>
-        <w:rPr>
-          <w:noProof/>
-          <w:lang w:eastAsia="es-ES" w:bidi="ar-SA"/>
-        </w:rPr>
-        <mc:AlternateContent>
-          <mc:Choice Requires="wps">
-            <w:drawing>
-              <wp:anchor distT="0" distB="0" distL="114300" distR="114300" simplePos="0" relativeHeight="251732992" behindDoc="0" locked="0" layoutInCell="1" allowOverlap="1" wp14:anchorId="3828EE97" wp14:editId="1555D8B8">
-                <wp:simplePos x="0" y="0"/>
-                <wp:positionH relativeFrom="column">
-                  <wp:posOffset>1423670</wp:posOffset>
-                </wp:positionH>
-                <wp:positionV relativeFrom="paragraph">
-                  <wp:posOffset>6350</wp:posOffset>
-                </wp:positionV>
-                <wp:extent cx="0" cy="147320"/>
-                <wp:effectExtent l="0" t="0" r="19050" b="24130"/>
-                <wp:wrapNone/>
-                <wp:docPr id="38" name="Forma5"/>
-                <wp:cNvGraphicFramePr/>
-                <a:graphic xmlns:a="http://schemas.openxmlformats.org/drawingml/2006/main">
-                  <a:graphicData uri="http://schemas.microsoft.com/office/word/2010/wordprocessingShape">
-                    <wps:wsp>
-                      <wps:cNvCnPr/>
-                      <wps:spPr>
-                        <a:xfrm flipV="1">
-                          <a:off x="0" y="0"/>
-                          <a:ext cx="0" cy="147320"/>
-                        </a:xfrm>
-                        <a:prstGeom prst="straightConnector1">
-                          <a:avLst/>
-                        </a:prstGeom>
-                        <a:noFill/>
-                        <a:ln w="12600">
-                          <a:solidFill>
-                            <a:srgbClr val="3465A4"/>
-                          </a:solidFill>
-                          <a:prstDash val="solid"/>
-                        </a:ln>
-                      </wps:spPr>
-                      <wps:bodyPr/>
-                    </wps:wsp>
-                  </a:graphicData>
-                </a:graphic>
-                <wp14:sizeRelV relativeFrom="margin">
-                  <wp14:pctHeight>0</wp14:pctHeight>
-                </wp14:sizeRelV>
-              </wp:anchor>
-            </w:drawing>
-          </mc:Choice>
-          <mc:Fallback xmlns:w16se="http://schemas.microsoft.com/office/word/2015/wordml/symex" xmlns:w15="http://schemas.microsoft.com/office/word/2012/wordml" xmlns:cx="http://schemas.microsoft.com/office/drawing/2014/chartex">
-            <w:pict>
-              <v:shape w14:anchorId="189502A6" id="Forma5" o:spid="_x0000_s1026" type="#_x0000_t32" style="position:absolute;margin-left:112.1pt;margin-top:.5pt;width:0;height:11.6pt;flip:y;z-index:251732992;visibility:visible;mso-wrap-style:square;mso-height-percent:0;mso-wrap-distance-left:9pt;mso-wrap-distance-top:0;mso-wrap-distance-right:9pt;mso-wrap-distance-bottom:0;mso-position-horizontal:absolute;mso-position-horizontal-relative:text;mso-position-vertical:absolute;mso-position-vertical-relative:text;mso-height-percent:0;mso-height-relative:margin" o:gfxdata="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" strokecolor="#3465a4" strokeweight=".35mm"/>
-            </w:pict>
-          </mc:Fallback>
-        </mc:AlternateContent>
-      </w:r>
     </w:p>
     <w:p>
       <w:pPr>
@@ -2103,23 +1458,7 @@
       <w:pPr>
         <w:pStyle w:val="Standard"/>
         <w:ind w:firstLine="567"/>
-        <w:rPr>
-          <w:rFonts w:hint="eastAsia"/>
-        </w:rPr>
       </w:pPr>
-      <w:r>
-        <w:t>PROVINCIAS (</w:t>
-      </w:r>
-      <w:r>
-        <w:rPr>
-          <w:b/>
-          <w:u w:val="single"/>
-        </w:rPr>
-        <w:t>id</w:t>
-      </w:r>
-      <w:r>
-        <w:t>, nombre)</w:t>
-      </w:r>
     </w:p>
     <w:p>
       <w:pPr>
@@ -2129,64 +1468,6 @@
           <w:rFonts w:hint="eastAsia"/>
         </w:rPr>
       </w:pPr>
-      <w:r>
-        <w:rPr>
-          <w:noProof/>
-          <w:lang w:eastAsia="es-ES" w:bidi="ar-SA"/>
-        </w:rPr>
-        <mc:AlternateContent>
-          <mc:Choice Requires="wps">
-            <w:drawing>
-              <wp:anchor distT="0" distB="0" distL="114300" distR="114300" simplePos="0" relativeHeight="251666432" behindDoc="0" locked="0" layoutInCell="1" allowOverlap="1" wp14:anchorId="56C0F479" wp14:editId="436FB154">
-                <wp:simplePos x="0" y="0"/>
-                <wp:positionH relativeFrom="column">
-                  <wp:posOffset>1389854</wp:posOffset>
-                </wp:positionH>
-                <wp:positionV relativeFrom="paragraph">
-                  <wp:posOffset>-2540</wp:posOffset>
-                </wp:positionV>
-                <wp:extent cx="0" cy="269240"/>
-                <wp:effectExtent l="95250" t="38100" r="57150" b="16510"/>
-                <wp:wrapNone/>
-                <wp:docPr id="8" name="Forma3"/>
-                <wp:cNvGraphicFramePr/>
-                <a:graphic xmlns:a="http://schemas.openxmlformats.org/drawingml/2006/main">
-                  <a:graphicData uri="http://schemas.microsoft.com/office/word/2010/wordprocessingShape">
-                    <wps:wsp>
-                      <wps:cNvCnPr/>
-                      <wps:spPr>
-                        <a:xfrm>
-                          <a:off x="0" y="0"/>
-                          <a:ext cx="0" cy="269240"/>
-                        </a:xfrm>
-                        <a:prstGeom prst="straightConnector1">
-                          <a:avLst/>
-                        </a:prstGeom>
-                        <a:noFill/>
-                        <a:ln w="12600">
-                          <a:solidFill>
-                            <a:srgbClr val="3465A4"/>
-                          </a:solidFill>
-                          <a:prstDash val="solid"/>
-                          <a:headEnd type="arrow"/>
-                        </a:ln>
-                      </wps:spPr>
-                      <wps:bodyPr/>
-                    </wps:wsp>
-                  </a:graphicData>
-                </a:graphic>
-              </wp:anchor>
-            </w:drawing>
-          </mc:Choice>
-          <mc:Fallback xmlns:w16se="http://schemas.microsoft.com/office/word/2015/wordml/symex" xmlns:w15="http://schemas.microsoft.com/office/word/2012/wordml" xmlns:cx="http://schemas.microsoft.com/office/drawing/2014/chartex">
-            <w:pict>
-              <v:shape w14:anchorId="329FB7E6" id="Forma3" o:spid="_x0000_s1026" type="#_x0000_t32" style="position:absolute;margin-left:109.45pt;margin-top:-.2pt;width:0;height:21.2pt;z-index:251666432;visibility:visible;mso-wrap-style:square;mso-wrap-distance-left:9pt;mso-wrap-distance-top:0;mso-wrap-distance-right:9pt;mso-wrap-distance-bottom:0;mso-position-horizontal:absolute;mso-position-horizontal-relative:text;mso-position-vertical:absolute;mso-position-vertical-relative:text" o:gfxdata="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" strokecolor="#3465a4" strokeweight=".35mm">
-                <v:stroke startarrow="open"/>
-              </v:shape>
-            </w:pict>
-          </mc:Fallback>
-        </mc:AlternateContent>
-      </w:r>
     </w:p>
     <w:p>
       <w:pPr>
@@ -2196,122 +1477,6 @@
           <w:rFonts w:hint="eastAsia"/>
         </w:rPr>
       </w:pPr>
-      <w:r>
-        <w:rPr>
-          <w:noProof/>
-          <w:lang w:eastAsia="es-ES" w:bidi="ar-SA"/>
-        </w:rPr>
-        <mc:AlternateContent>
-          <mc:Choice Requires="wps">
-            <w:drawing>
-              <wp:anchor distT="0" distB="0" distL="114300" distR="114300" simplePos="0" relativeHeight="251677696" behindDoc="0" locked="0" layoutInCell="1" allowOverlap="1" wp14:anchorId="41C37547" wp14:editId="0276FBF0">
-                <wp:simplePos x="0" y="0"/>
-                <wp:positionH relativeFrom="column">
-                  <wp:posOffset>2404745</wp:posOffset>
-                </wp:positionH>
-                <wp:positionV relativeFrom="paragraph">
-                  <wp:posOffset>89535</wp:posOffset>
-                </wp:positionV>
-                <wp:extent cx="0" cy="127000"/>
-                <wp:effectExtent l="0" t="0" r="19050" b="25400"/>
-                <wp:wrapNone/>
-                <wp:docPr id="11" name="Forma5"/>
-                <wp:cNvGraphicFramePr/>
-                <a:graphic xmlns:a="http://schemas.openxmlformats.org/drawingml/2006/main">
-                  <a:graphicData uri="http://schemas.microsoft.com/office/word/2010/wordprocessingShape">
-                    <wps:wsp>
-                      <wps:cNvCnPr/>
-                      <wps:spPr>
-                        <a:xfrm flipV="1">
-                          <a:off x="0" y="0"/>
-                          <a:ext cx="0" cy="127000"/>
-                        </a:xfrm>
-                        <a:prstGeom prst="straightConnector1">
-                          <a:avLst/>
-                        </a:prstGeom>
-                        <a:noFill/>
-                        <a:ln w="12600">
-                          <a:solidFill>
-                            <a:srgbClr val="3465A4"/>
-                          </a:solidFill>
-                          <a:prstDash val="solid"/>
-                        </a:ln>
-                      </wps:spPr>
-                      <wps:bodyPr/>
-                    </wps:wsp>
-                  </a:graphicData>
-                </a:graphic>
-                <wp14:sizeRelV relativeFrom="margin">
-                  <wp14:pctHeight>0</wp14:pctHeight>
-                </wp14:sizeRelV>
-              </wp:anchor>
-            </w:drawing>
-          </mc:Choice>
-          <mc:Fallback xmlns:w16se="http://schemas.microsoft.com/office/word/2015/wordml/symex" xmlns:w15="http://schemas.microsoft.com/office/word/2012/wordml" xmlns:cx="http://schemas.microsoft.com/office/drawing/2014/chartex">
-            <w:pict>
-              <v:shape w14:anchorId="2A6B17D4" id="Forma5" o:spid="_x0000_s1026" type="#_x0000_t32" style="position:absolute;margin-left:189.35pt;margin-top:7.05pt;width:0;height:10pt;flip:y;z-index:251677696;visibility:visible;mso-wrap-style:square;mso-height-percent:0;mso-wrap-distance-left:9pt;mso-wrap-distance-top:0;mso-wrap-distance-right:9pt;mso-wrap-distance-bottom:0;mso-position-horizontal:absolute;mso-position-horizontal-relative:text;mso-position-vertical:absolute;mso-position-vertical-relative:text;mso-height-percent:0;mso-height-relative:margin" o:gfxdata="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" strokecolor="#3465a4" strokeweight=".35mm"/>
-            </w:pict>
-          </mc:Fallback>
-        </mc:AlternateContent>
-      </w:r>
-      <w:r>
-        <w:rPr>
-          <w:noProof/>
-          <w:lang w:eastAsia="es-ES" w:bidi="ar-SA"/>
-        </w:rPr>
-        <mc:AlternateContent>
-          <mc:Choice Requires="wps">
-            <w:drawing>
-              <wp:anchor distT="0" distB="0" distL="114300" distR="114300" simplePos="0" relativeHeight="251676672" behindDoc="0" locked="0" layoutInCell="1" allowOverlap="1" wp14:anchorId="189BA00F" wp14:editId="25582656">
-                <wp:simplePos x="0" y="0"/>
-                <wp:positionH relativeFrom="column">
-                  <wp:posOffset>1390489</wp:posOffset>
-                </wp:positionH>
-                <wp:positionV relativeFrom="paragraph">
-                  <wp:posOffset>87630</wp:posOffset>
-                </wp:positionV>
-                <wp:extent cx="1010920" cy="2540"/>
-                <wp:effectExtent l="0" t="0" r="17780" b="35560"/>
-                <wp:wrapNone/>
-                <wp:docPr id="10" name="Forma4"/>
-                <wp:cNvGraphicFramePr/>
-                <a:graphic xmlns:a="http://schemas.openxmlformats.org/drawingml/2006/main">
-                  <a:graphicData uri="http://schemas.microsoft.com/office/word/2010/wordprocessingShape">
-                    <wps:wsp>
-                      <wps:cNvCnPr/>
-                      <wps:spPr>
-                        <a:xfrm flipH="1">
-                          <a:off x="0" y="0"/>
-                          <a:ext cx="1010920" cy="2540"/>
-                        </a:xfrm>
-                        <a:prstGeom prst="straightConnector1">
-                          <a:avLst/>
-                        </a:prstGeom>
-                        <a:noFill/>
-                        <a:ln w="12600">
-                          <a:solidFill>
-                            <a:srgbClr val="3465A4"/>
-                          </a:solidFill>
-                          <a:prstDash val="solid"/>
-                        </a:ln>
-                      </wps:spPr>
-                      <wps:bodyPr/>
-                    </wps:wsp>
-                  </a:graphicData>
-                </a:graphic>
-                <wp14:sizeRelH relativeFrom="margin">
-                  <wp14:pctWidth>0</wp14:pctWidth>
-                </wp14:sizeRelH>
-              </wp:anchor>
-            </w:drawing>
-          </mc:Choice>
-          <mc:Fallback xmlns:w16se="http://schemas.microsoft.com/office/word/2015/wordml/symex" xmlns:w15="http://schemas.microsoft.com/office/word/2012/wordml" xmlns:cx="http://schemas.microsoft.com/office/drawing/2014/chartex">
-            <w:pict>
-              <v:shape w14:anchorId="6DFD5B5C" id="Forma4" o:spid="_x0000_s1026" type="#_x0000_t32" style="position:absolute;margin-left:109.5pt;margin-top:6.9pt;width:79.6pt;height:.2pt;flip:x;z-index:251676672;visibility:visible;mso-wrap-style:square;mso-width-percent:0;mso-wrap-distance-left:9pt;mso-wrap-distance-top:0;mso-wrap-distance-right:9pt;mso-wrap-distance-bottom:0;mso-position-horizontal:absolute;mso-position-horizontal-relative:text;mso-position-vertical:absolute;mso-position-vertical-relative:text;mso-width-percent:0;mso-width-relative:margin" o:gfxdata="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" strokecolor="#3465a4" strokeweight=".35mm"/>
-            </w:pict>
-          </mc:Fallback>
-        </mc:AlternateContent>
-      </w:r>
     </w:p>
     <w:p>
       <w:pPr>
@@ -2322,13 +1487,365 @@
         </w:rPr>
       </w:pPr>
       <w:r>
-        <w:t>MUNICIPIOS (</w:t>
+        <w:rPr>
+          <w:noProof/>
+          <w:lang w:eastAsia="es-ES" w:bidi="ar-SA"/>
+        </w:rPr>
+        <mc:AlternateContent>
+          <mc:Choice Requires="wps">
+            <w:drawing>
+              <wp:anchor distT="0" distB="0" distL="114300" distR="114300" simplePos="0" relativeHeight="251734016" behindDoc="0" locked="0" layoutInCell="1" allowOverlap="1" wp14:anchorId="1B1ADB4C" wp14:editId="705BC195">
+                <wp:simplePos x="0" y="0"/>
+                <wp:positionH relativeFrom="column">
+                  <wp:posOffset>1426845</wp:posOffset>
+                </wp:positionH>
+                <wp:positionV relativeFrom="paragraph">
+                  <wp:posOffset>146685</wp:posOffset>
+                </wp:positionV>
+                <wp:extent cx="3400425" cy="0"/>
+                <wp:effectExtent l="0" t="0" r="9525" b="19050"/>
+                <wp:wrapNone/>
+                <wp:docPr id="39" name="Forma4"/>
+                <wp:cNvGraphicFramePr/>
+                <a:graphic xmlns:a="http://schemas.openxmlformats.org/drawingml/2006/main">
+                  <a:graphicData uri="http://schemas.microsoft.com/office/word/2010/wordprocessingShape">
+                    <wps:wsp>
+                      <wps:cNvCnPr/>
+                      <wps:spPr>
+                        <a:xfrm flipH="1">
+                          <a:off x="0" y="0"/>
+                          <a:ext cx="3400425" cy="0"/>
+                        </a:xfrm>
+                        <a:prstGeom prst="straightConnector1">
+                          <a:avLst/>
+                        </a:prstGeom>
+                        <a:noFill/>
+                        <a:ln w="12600">
+                          <a:solidFill>
+                            <a:srgbClr val="3465A4"/>
+                          </a:solidFill>
+                          <a:prstDash val="solid"/>
+                        </a:ln>
+                      </wps:spPr>
+                      <wps:bodyPr/>
+                    </wps:wsp>
+                  </a:graphicData>
+                </a:graphic>
+                <wp14:sizeRelH relativeFrom="margin">
+                  <wp14:pctWidth>0</wp14:pctWidth>
+                </wp14:sizeRelH>
+              </wp:anchor>
+            </w:drawing>
+          </mc:Choice>
+          <mc:Fallback>
+            <w:pict>
+              <v:shapetype id="_x0000_t32" coordsize="21600,21600" o:spt="32" o:oned="t" path="m,l21600,21600e" filled="f">
+                <v:path arrowok="t" fillok="f" o:connecttype="none"/>
+                <o:lock v:ext="edit" shapetype="t"/>
+              </v:shapetype>
+              <v:shape id="Forma4" o:spid="_x0000_s1026" type="#_x0000_t32" style="position:absolute;margin-left:112.35pt;margin-top:11.55pt;width:267.75pt;height:0;flip:x;z-index:251734016;visibility:visible;mso-wrap-style:square;mso-width-percent:0;mso-wrap-distance-left:9pt;mso-wrap-distance-top:0;mso-wrap-distance-right:9pt;mso-wrap-distance-bottom:0;mso-position-horizontal:absolute;mso-position-horizontal-relative:text;mso-position-vertical:absolute;mso-position-vertical-relative:text;mso-width-percent:0;mso-width-relative:margin" o:gfxdata="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" strokecolor="#3465a4" strokeweight=".35mm"/>
+            </w:pict>
+          </mc:Fallback>
+        </mc:AlternateContent>
+      </w:r>
+      <w:r>
+        <w:rPr>
+          <w:noProof/>
+          <w:lang w:eastAsia="es-ES" w:bidi="ar-SA"/>
+        </w:rPr>
+        <mc:AlternateContent>
+          <mc:Choice Requires="wps">
+            <w:drawing>
+              <wp:anchor distT="0" distB="0" distL="114300" distR="114300" simplePos="0" relativeHeight="251718656" behindDoc="0" locked="0" layoutInCell="1" allowOverlap="1" wp14:anchorId="0B1E5C34" wp14:editId="26C40019">
+                <wp:simplePos x="0" y="0"/>
+                <wp:positionH relativeFrom="column">
+                  <wp:posOffset>4830445</wp:posOffset>
+                </wp:positionH>
+                <wp:positionV relativeFrom="paragraph">
+                  <wp:posOffset>151130</wp:posOffset>
+                </wp:positionV>
+                <wp:extent cx="0" cy="1049020"/>
+                <wp:effectExtent l="0" t="0" r="19050" b="17780"/>
+                <wp:wrapNone/>
+                <wp:docPr id="40" name="Forma5"/>
+                <wp:cNvGraphicFramePr/>
+                <a:graphic xmlns:a="http://schemas.openxmlformats.org/drawingml/2006/main">
+                  <a:graphicData uri="http://schemas.microsoft.com/office/word/2010/wordprocessingShape">
+                    <wps:wsp>
+                      <wps:cNvCnPr/>
+                      <wps:spPr>
+                        <a:xfrm flipV="1">
+                          <a:off x="0" y="0"/>
+                          <a:ext cx="0" cy="1049020"/>
+                        </a:xfrm>
+                        <a:prstGeom prst="straightConnector1">
+                          <a:avLst/>
+                        </a:prstGeom>
+                        <a:noFill/>
+                        <a:ln w="12600">
+                          <a:solidFill>
+                            <a:srgbClr val="3465A4"/>
+                          </a:solidFill>
+                          <a:prstDash val="solid"/>
+                        </a:ln>
+                      </wps:spPr>
+                      <wps:bodyPr/>
+                    </wps:wsp>
+                  </a:graphicData>
+                </a:graphic>
+                <wp14:sizeRelV relativeFrom="margin">
+                  <wp14:pctHeight>0</wp14:pctHeight>
+                </wp14:sizeRelV>
+              </wp:anchor>
+            </w:drawing>
+          </mc:Choice>
+          <mc:Fallback>
+            <w:pict>
+              <v:shape id="Forma5" o:spid="_x0000_s1026" type="#_x0000_t32" style="position:absolute;margin-left:380.35pt;margin-top:11.9pt;width:0;height:82.6pt;flip:y;z-index:251718656;visibility:visible;mso-wrap-style:square;mso-height-percent:0;mso-wrap-distance-left:9pt;mso-wrap-distance-top:0;mso-wrap-distance-right:9pt;mso-wrap-distance-bottom:0;mso-position-horizontal:absolute;mso-position-horizontal-relative:text;mso-position-vertical:absolute;mso-position-vertical-relative:text;mso-height-percent:0;mso-height-relative:margin" o:gfxdata="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" strokecolor="#3465a4" strokeweight=".35mm"/>
+            </w:pict>
+          </mc:Fallback>
+        </mc:AlternateContent>
+      </w:r>
+    </w:p>
+    <w:p>
+      <w:pPr>
+        <w:pStyle w:val="Standard"/>
+        <w:ind w:firstLine="567"/>
+        <w:rPr>
+          <w:rFonts w:hint="eastAsia"/>
+        </w:rPr>
+      </w:pPr>
+    </w:p>
+    <w:p>
+      <w:pPr>
+        <w:pStyle w:val="Standard"/>
+        <w:ind w:firstLine="567"/>
+        <w:rPr>
+          <w:rFonts w:hint="eastAsia"/>
+        </w:rPr>
+      </w:pPr>
+      <w:r>
+        <w:t>PROVINCIAS (</w:t>
       </w:r>
       <w:r>
         <w:rPr>
           <w:b/>
           <w:u w:val="single"/>
         </w:rPr>
+        <w:t>id</w:t>
+      </w:r>
+      <w:r>
+        <w:t>, nombre)</w:t>
+      </w:r>
+    </w:p>
+    <w:p>
+      <w:pPr>
+        <w:pStyle w:val="Standard"/>
+        <w:ind w:firstLine="567"/>
+        <w:rPr>
+          <w:rFonts w:hint="eastAsia"/>
+        </w:rPr>
+      </w:pPr>
+      <w:r>
+        <w:rPr>
+          <w:noProof/>
+          <w:lang w:eastAsia="es-ES" w:bidi="ar-SA"/>
+        </w:rPr>
+        <mc:AlternateContent>
+          <mc:Choice Requires="wps">
+            <w:drawing>
+              <wp:anchor distT="0" distB="0" distL="114300" distR="114300" simplePos="0" relativeHeight="251666432" behindDoc="0" locked="0" layoutInCell="1" allowOverlap="1" wp14:anchorId="56C0F479" wp14:editId="436FB154">
+                <wp:simplePos x="0" y="0"/>
+                <wp:positionH relativeFrom="column">
+                  <wp:posOffset>1389854</wp:posOffset>
+                </wp:positionH>
+                <wp:positionV relativeFrom="paragraph">
+                  <wp:posOffset>-2540</wp:posOffset>
+                </wp:positionV>
+                <wp:extent cx="0" cy="269240"/>
+                <wp:effectExtent l="95250" t="38100" r="57150" b="16510"/>
+                <wp:wrapNone/>
+                <wp:docPr id="8" name="Forma3"/>
+                <wp:cNvGraphicFramePr/>
+                <a:graphic xmlns:a="http://schemas.openxmlformats.org/drawingml/2006/main">
+                  <a:graphicData uri="http://schemas.microsoft.com/office/word/2010/wordprocessingShape">
+                    <wps:wsp>
+                      <wps:cNvCnPr/>
+                      <wps:spPr>
+                        <a:xfrm>
+                          <a:off x="0" y="0"/>
+                          <a:ext cx="0" cy="269240"/>
+                        </a:xfrm>
+                        <a:prstGeom prst="straightConnector1">
+                          <a:avLst/>
+                        </a:prstGeom>
+                        <a:noFill/>
+                        <a:ln w="12600">
+                          <a:solidFill>
+                            <a:srgbClr val="3465A4"/>
+                          </a:solidFill>
+                          <a:prstDash val="solid"/>
+                          <a:headEnd type="arrow"/>
+                        </a:ln>
+                      </wps:spPr>
+                      <wps:bodyPr/>
+                    </wps:wsp>
+                  </a:graphicData>
+                </a:graphic>
+              </wp:anchor>
+            </w:drawing>
+          </mc:Choice>
+          <mc:Fallback xmlns:cx="http://schemas.microsoft.com/office/drawing/2014/chartex" xmlns:w15="http://schemas.microsoft.com/office/word/2012/wordml" xmlns:w16se="http://schemas.microsoft.com/office/word/2015/wordml/symex">
+            <w:pict>
+              <v:shape w14:anchorId="329FB7E6" id="Forma3" o:spid="_x0000_s1026" type="#_x0000_t32" style="position:absolute;margin-left:109.45pt;margin-top:-.2pt;width:0;height:21.2pt;z-index:251666432;visibility:visible;mso-wrap-style:square;mso-wrap-distance-left:9pt;mso-wrap-distance-top:0;mso-wrap-distance-right:9pt;mso-wrap-distance-bottom:0;mso-position-horizontal:absolute;mso-position-horizontal-relative:text;mso-position-vertical:absolute;mso-position-vertical-relative:text" o:gfxdata="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" strokecolor="#3465a4" strokeweight=".35mm">
+                <v:stroke startarrow="open"/>
+              </v:shape>
+            </w:pict>
+          </mc:Fallback>
+        </mc:AlternateContent>
+      </w:r>
+    </w:p>
+    <w:p>
+      <w:pPr>
+        <w:pStyle w:val="Standard"/>
+        <w:ind w:firstLine="567"/>
+        <w:rPr>
+          <w:rFonts w:hint="eastAsia"/>
+        </w:rPr>
+      </w:pPr>
+      <w:r>
+        <w:rPr>
+          <w:noProof/>
+          <w:lang w:eastAsia="es-ES" w:bidi="ar-SA"/>
+        </w:rPr>
+        <mc:AlternateContent>
+          <mc:Choice Requires="wps">
+            <w:drawing>
+              <wp:anchor distT="0" distB="0" distL="114300" distR="114300" simplePos="0" relativeHeight="251677696" behindDoc="0" locked="0" layoutInCell="1" allowOverlap="1" wp14:anchorId="41C37547" wp14:editId="0276FBF0">
+                <wp:simplePos x="0" y="0"/>
+                <wp:positionH relativeFrom="column">
+                  <wp:posOffset>2404745</wp:posOffset>
+                </wp:positionH>
+                <wp:positionV relativeFrom="paragraph">
+                  <wp:posOffset>89535</wp:posOffset>
+                </wp:positionV>
+                <wp:extent cx="0" cy="127000"/>
+                <wp:effectExtent l="0" t="0" r="19050" b="25400"/>
+                <wp:wrapNone/>
+                <wp:docPr id="11" name="Forma5"/>
+                <wp:cNvGraphicFramePr/>
+                <a:graphic xmlns:a="http://schemas.openxmlformats.org/drawingml/2006/main">
+                  <a:graphicData uri="http://schemas.microsoft.com/office/word/2010/wordprocessingShape">
+                    <wps:wsp>
+                      <wps:cNvCnPr/>
+                      <wps:spPr>
+                        <a:xfrm flipV="1">
+                          <a:off x="0" y="0"/>
+                          <a:ext cx="0" cy="127000"/>
+                        </a:xfrm>
+                        <a:prstGeom prst="straightConnector1">
+                          <a:avLst/>
+                        </a:prstGeom>
+                        <a:noFill/>
+                        <a:ln w="12600">
+                          <a:solidFill>
+                            <a:srgbClr val="3465A4"/>
+                          </a:solidFill>
+                          <a:prstDash val="solid"/>
+                        </a:ln>
+                      </wps:spPr>
+                      <wps:bodyPr/>
+                    </wps:wsp>
+                  </a:graphicData>
+                </a:graphic>
+                <wp14:sizeRelV relativeFrom="margin">
+                  <wp14:pctHeight>0</wp14:pctHeight>
+                </wp14:sizeRelV>
+              </wp:anchor>
+            </w:drawing>
+          </mc:Choice>
+          <mc:Fallback xmlns:cx="http://schemas.microsoft.com/office/drawing/2014/chartex" xmlns:w15="http://schemas.microsoft.com/office/word/2012/wordml" xmlns:w16se="http://schemas.microsoft.com/office/word/2015/wordml/symex">
+            <w:pict>
+              <v:shape w14:anchorId="2A6B17D4" id="Forma5" o:spid="_x0000_s1026" type="#_x0000_t32" style="position:absolute;margin-left:189.35pt;margin-top:7.05pt;width:0;height:10pt;flip:y;z-index:251677696;visibility:visible;mso-wrap-style:square;mso-height-percent:0;mso-wrap-distance-left:9pt;mso-wrap-distance-top:0;mso-wrap-distance-right:9pt;mso-wrap-distance-bottom:0;mso-position-horizontal:absolute;mso-position-horizontal-relative:text;mso-position-vertical:absolute;mso-position-vertical-relative:text;mso-height-percent:0;mso-height-relative:margin" o:gfxdata="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" strokecolor="#3465a4" strokeweight=".35mm"/>
+            </w:pict>
+          </mc:Fallback>
+        </mc:AlternateContent>
+      </w:r>
+      <w:r>
+        <w:rPr>
+          <w:noProof/>
+          <w:lang w:eastAsia="es-ES" w:bidi="ar-SA"/>
+        </w:rPr>
+        <mc:AlternateContent>
+          <mc:Choice Requires="wps">
+            <w:drawing>
+              <wp:anchor distT="0" distB="0" distL="114300" distR="114300" simplePos="0" relativeHeight="251676672" behindDoc="0" locked="0" layoutInCell="1" allowOverlap="1" wp14:anchorId="189BA00F" wp14:editId="25582656">
+                <wp:simplePos x="0" y="0"/>
+                <wp:positionH relativeFrom="column">
+                  <wp:posOffset>1390489</wp:posOffset>
+                </wp:positionH>
+                <wp:positionV relativeFrom="paragraph">
+                  <wp:posOffset>87630</wp:posOffset>
+                </wp:positionV>
+                <wp:extent cx="1010920" cy="2540"/>
+                <wp:effectExtent l="0" t="0" r="17780" b="35560"/>
+                <wp:wrapNone/>
+                <wp:docPr id="10" name="Forma4"/>
+                <wp:cNvGraphicFramePr/>
+                <a:graphic xmlns:a="http://schemas.openxmlformats.org/drawingml/2006/main">
+                  <a:graphicData uri="http://schemas.microsoft.com/office/word/2010/wordprocessingShape">
+                    <wps:wsp>
+                      <wps:cNvCnPr/>
+                      <wps:spPr>
+                        <a:xfrm flipH="1">
+                          <a:off x="0" y="0"/>
+                          <a:ext cx="1010920" cy="2540"/>
+                        </a:xfrm>
+                        <a:prstGeom prst="straightConnector1">
+                          <a:avLst/>
+                        </a:prstGeom>
+                        <a:noFill/>
+                        <a:ln w="12600">
+                          <a:solidFill>
+                            <a:srgbClr val="3465A4"/>
+                          </a:solidFill>
+                          <a:prstDash val="solid"/>
+                        </a:ln>
+                      </wps:spPr>
+                      <wps:bodyPr/>
+                    </wps:wsp>
+                  </a:graphicData>
+                </a:graphic>
+                <wp14:sizeRelH relativeFrom="margin">
+                  <wp14:pctWidth>0</wp14:pctWidth>
+                </wp14:sizeRelH>
+              </wp:anchor>
+            </w:drawing>
+          </mc:Choice>
+          <mc:Fallback xmlns:cx="http://schemas.microsoft.com/office/drawing/2014/chartex" xmlns:w15="http://schemas.microsoft.com/office/word/2012/wordml" xmlns:w16se="http://schemas.microsoft.com/office/word/2015/wordml/symex">
+            <w:pict>
+              <v:shape w14:anchorId="6DFD5B5C" id="Forma4" o:spid="_x0000_s1026" type="#_x0000_t32" style="position:absolute;margin-left:109.5pt;margin-top:6.9pt;width:79.6pt;height:.2pt;flip:x;z-index:251676672;visibility:visible;mso-wrap-style:square;mso-width-percent:0;mso-wrap-distance-left:9pt;mso-wrap-distance-top:0;mso-wrap-distance-right:9pt;mso-wrap-distance-bottom:0;mso-position-horizontal:absolute;mso-position-horizontal-relative:text;mso-position-vertical:absolute;mso-position-vertical-relative:text;mso-width-percent:0;mso-width-relative:margin" o:gfxdata="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" strokecolor="#3465a4" strokeweight=".35mm"/>
+            </w:pict>
+          </mc:Fallback>
+        </mc:AlternateContent>
+      </w:r>
+    </w:p>
+    <w:p>
+      <w:pPr>
+        <w:pStyle w:val="Standard"/>
+        <w:ind w:firstLine="567"/>
+        <w:rPr>
+          <w:rFonts w:hint="eastAsia"/>
+        </w:rPr>
+      </w:pPr>
+      <w:r>
+        <w:t>MUNICIPIOS (</w:t>
+      </w:r>
+      <w:r>
+        <w:rPr>
+          <w:b/>
+          <w:u w:val="single"/>
+        </w:rPr>
         <w:t>nombre</w:t>
       </w:r>
       <w:r>
@@ -2340,8 +1857,6 @@
       <w:r>
         <w:t>)</w:t>
       </w:r>
-      <w:bookmarkStart w:id="0" w:name="_GoBack"/>
-      <w:bookmarkEnd w:id="0"/>
     </w:p>
     <w:p>
       <w:pPr>
@@ -2466,7 +1981,7 @@
               </wp:anchor>
             </w:drawing>
           </mc:Choice>
-          <mc:Fallback xmlns:w16se="http://schemas.microsoft.com/office/word/2015/wordml/symex" xmlns:w15="http://schemas.microsoft.com/office/word/2012/wordml" xmlns:cx="http://schemas.microsoft.com/office/drawing/2014/chartex">
+          <mc:Fallback xmlns:cx="http://schemas.microsoft.com/office/drawing/2014/chartex" xmlns:w15="http://schemas.microsoft.com/office/word/2012/wordml" xmlns:w16se="http://schemas.microsoft.com/office/word/2015/wordml/symex">
             <w:pict>
               <v:shape w14:anchorId="1B6732D7" id="Forma4" o:spid="_x0000_s1026" type="#_x0000_t32" style="position:absolute;margin-left:7.3pt;margin-top:12.15pt;width:97.85pt;height:.65pt;flip:x;z-index:251785216;visibility:visible;mso-wrap-style:square;mso-width-percent:0;mso-height-percent:0;mso-wrap-distance-left:9pt;mso-wrap-distance-top:0;mso-wrap-distance-right:9pt;mso-wrap-distance-bottom:0;mso-position-horizontal:absolute;mso-position-horizontal-relative:text;mso-position-vertical:absolute;mso-position-vertical-relative:text;mso-width-percent:0;mso-height-percent:0;mso-width-relative:margin;mso-height-relative:margin" o:gfxdata="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" strokecolor="#3465a4" strokeweight=".35mm"/>
             </w:pict>
@@ -2525,7 +2040,7 @@
               </wp:anchor>
             </w:drawing>
           </mc:Choice>
-          <mc:Fallback xmlns:w16se="http://schemas.microsoft.com/office/word/2015/wordml/symex" xmlns:w15="http://schemas.microsoft.com/office/word/2012/wordml" xmlns:cx="http://schemas.microsoft.com/office/drawing/2014/chartex">
+          <mc:Fallback xmlns:cx="http://schemas.microsoft.com/office/drawing/2014/chartex" xmlns:w15="http://schemas.microsoft.com/office/word/2012/wordml" xmlns:w16se="http://schemas.microsoft.com/office/word/2015/wordml/symex">
             <w:pict>
               <v:shape w14:anchorId="345178C3" id="Forma3" o:spid="_x0000_s1026" type="#_x0000_t32" style="position:absolute;margin-left:105.05pt;margin-top:3pt;width:0;height:9.75pt;z-index:251783168;visibility:visible;mso-wrap-style:square;mso-height-percent:0;mso-wrap-distance-left:9pt;mso-wrap-distance-top:0;mso-wrap-distance-right:9pt;mso-wrap-distance-bottom:0;mso-position-horizontal:absolute;mso-position-horizontal-relative:text;mso-position-vertical:absolute;mso-position-vertical-relative:text;mso-height-percent:0;mso-height-relative:margin" o:gfxdata="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" strokecolor="#3465a4" strokeweight=".35mm">
                 <v:stroke startarrow="open"/>
@@ -2589,7 +2104,7 @@
               </wp:anchor>
             </w:drawing>
           </mc:Choice>
-          <mc:Fallback xmlns:w16se="http://schemas.microsoft.com/office/word/2015/wordml/symex" xmlns:w15="http://schemas.microsoft.com/office/word/2012/wordml" xmlns:cx="http://schemas.microsoft.com/office/drawing/2014/chartex">
+          <mc:Fallback xmlns:cx="http://schemas.microsoft.com/office/drawing/2014/chartex" xmlns:w15="http://schemas.microsoft.com/office/word/2012/wordml" xmlns:w16se="http://schemas.microsoft.com/office/word/2015/wordml/symex">
             <w:pict>
               <v:shape w14:anchorId="4240BFAE" id="Forma3" o:spid="_x0000_s1026" type="#_x0000_t32" style="position:absolute;margin-left:116.25pt;margin-top:3.15pt;width:0;height:24.4pt;z-index:251746304;visibility:visible;mso-wrap-style:square;mso-width-percent:0;mso-height-percent:0;mso-wrap-distance-left:9pt;mso-wrap-distance-top:0;mso-wrap-distance-right:9pt;mso-wrap-distance-bottom:0;mso-position-horizontal:absolute;mso-position-horizontal-relative:text;mso-position-vertical:absolute;mso-position-vertical-relative:text;mso-width-percent:0;mso-height-percent:0;mso-width-relative:margin;mso-height-relative:margin" o:gfxdata="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" strokecolor="#3465a4" strokeweight=".35mm">
                 <v:stroke startarrow="open"/>
@@ -2711,7 +2226,7 @@
               </wp:anchor>
             </w:drawing>
           </mc:Choice>
-          <mc:Fallback xmlns:w16se="http://schemas.microsoft.com/office/word/2015/wordml/symex" xmlns:w15="http://schemas.microsoft.com/office/word/2012/wordml" xmlns:cx="http://schemas.microsoft.com/office/drawing/2014/chartex">
+          <mc:Fallback xmlns:cx="http://schemas.microsoft.com/office/drawing/2014/chartex" xmlns:w15="http://schemas.microsoft.com/office/word/2012/wordml" xmlns:w16se="http://schemas.microsoft.com/office/word/2015/wordml/symex">
             <w:pict>
               <v:shape w14:anchorId="08CA3DCC" id="Forma3" o:spid="_x0000_s1026" type="#_x0000_t32" style="position:absolute;margin-left:137.15pt;margin-top:3.15pt;width:.15pt;height:9pt;flip:x;z-index:251706368;visibility:visible;mso-wrap-style:square;mso-height-percent:0;mso-wrap-distance-left:9pt;mso-wrap-distance-top:0;mso-wrap-distance-right:9pt;mso-wrap-distance-bottom:0;mso-position-horizontal:absolute;mso-position-horizontal-relative:text;mso-position-vertical:absolute;mso-position-vertical-relative:text;mso-height-percent:0;mso-height-relative:margin" o:gfxdata="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" strokecolor="#3465a4" strokeweight=".35mm">
                 <v:stroke startarrow="open"/>
@@ -2780,7 +2295,7 @@
               </wp:anchor>
             </w:drawing>
           </mc:Choice>
-          <mc:Fallback xmlns:w16se="http://schemas.microsoft.com/office/word/2015/wordml/symex" xmlns:w15="http://schemas.microsoft.com/office/word/2012/wordml" xmlns:cx="http://schemas.microsoft.com/office/drawing/2014/chartex">
+          <mc:Fallback xmlns:cx="http://schemas.microsoft.com/office/drawing/2014/chartex" xmlns:w15="http://schemas.microsoft.com/office/word/2012/wordml" xmlns:w16se="http://schemas.microsoft.com/office/word/2015/wordml/symex">
             <w:pict>
               <v:shape w14:anchorId="0527783E" id="Forma4" o:spid="_x0000_s1026" type="#_x0000_t32" style="position:absolute;margin-left:126.55pt;margin-top:11.25pt;width:306.75pt;height:0;flip:x;z-index:251708416;visibility:visible;mso-wrap-style:square;mso-width-percent:0;mso-wrap-distance-left:9pt;mso-wrap-distance-top:0;mso-wrap-distance-right:9pt;mso-wrap-distance-bottom:0;mso-position-horizontal:absolute;mso-position-horizontal-relative:text;mso-position-vertical:absolute;mso-position-vertical-relative:text;mso-width-percent:0;mso-width-relative:margin" o:gfxdata="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" strokecolor="#3465a4" strokeweight=".35mm"/>
             </w:pict>
@@ -2838,7 +2353,7 @@
               </wp:anchor>
             </w:drawing>
           </mc:Choice>
-          <mc:Fallback xmlns:w16se="http://schemas.microsoft.com/office/word/2015/wordml/symex" xmlns:w15="http://schemas.microsoft.com/office/word/2012/wordml" xmlns:cx="http://schemas.microsoft.com/office/drawing/2014/chartex">
+          <mc:Fallback xmlns:cx="http://schemas.microsoft.com/office/drawing/2014/chartex" xmlns:w15="http://schemas.microsoft.com/office/word/2012/wordml" xmlns:w16se="http://schemas.microsoft.com/office/word/2015/wordml/symex">
             <w:pict>
               <v:shape w14:anchorId="536F6133" id="Forma5" o:spid="_x0000_s1026" type="#_x0000_t32" style="position:absolute;margin-left:433.6pt;margin-top:11.15pt;width:.05pt;height:87.2pt;flip:x y;z-index:251712512;visibility:visible;mso-wrap-style:square;mso-height-percent:0;mso-wrap-distance-left:9pt;mso-wrap-distance-top:0;mso-wrap-distance-right:9pt;mso-wrap-distance-bottom:0;mso-position-horizontal:absolute;mso-position-horizontal-relative:text;mso-position-vertical:absolute;mso-position-vertical-relative:text;mso-height-percent:0;mso-height-relative:margin" o:gfxdata="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" strokecolor="#3465a4" strokeweight=".35mm"/>
             </w:pict>
@@ -2927,7 +2442,7 @@
               </wp:anchor>
             </w:drawing>
           </mc:Choice>
-          <mc:Fallback xmlns:w16se="http://schemas.microsoft.com/office/word/2015/wordml/symex" xmlns:w15="http://schemas.microsoft.com/office/word/2012/wordml" xmlns:cx="http://schemas.microsoft.com/office/drawing/2014/chartex">
+          <mc:Fallback xmlns:cx="http://schemas.microsoft.com/office/drawing/2014/chartex" xmlns:w15="http://schemas.microsoft.com/office/word/2012/wordml" xmlns:w16se="http://schemas.microsoft.com/office/word/2015/wordml/symex">
             <w:pict>
               <v:shape w14:anchorId="7964D92D" id="Forma4" o:spid="_x0000_s1026" type="#_x0000_t32" style="position:absolute;margin-left:-4.5pt;margin-top:11.6pt;width:178.5pt;height:0;flip:x;z-index:251789312;visibility:visible;mso-wrap-style:square;mso-width-percent:0;mso-wrap-distance-left:9pt;mso-wrap-distance-top:0;mso-wrap-distance-right:9pt;mso-wrap-distance-bottom:0;mso-position-horizontal:absolute;mso-position-horizontal-relative:text;mso-position-vertical:absolute;mso-position-vertical-relative:text;mso-width-percent:0;mso-width-relative:margin" o:gfxdata="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" strokecolor="#3465a4" strokeweight=".35mm"/>
             </w:pict>
@@ -2986,7 +2501,7 @@
               </wp:anchor>
             </w:drawing>
           </mc:Choice>
-          <mc:Fallback xmlns:w16se="http://schemas.microsoft.com/office/word/2015/wordml/symex" xmlns:w15="http://schemas.microsoft.com/office/word/2012/wordml" xmlns:cx="http://schemas.microsoft.com/office/drawing/2014/chartex">
+          <mc:Fallback xmlns:cx="http://schemas.microsoft.com/office/drawing/2014/chartex" xmlns:w15="http://schemas.microsoft.com/office/word/2012/wordml" xmlns:w16se="http://schemas.microsoft.com/office/word/2015/wordml/symex">
             <w:pict>
               <v:shape w14:anchorId="0762309B" id="Forma16" o:spid="_x0000_s1026" type="#_x0000_t32" style="position:absolute;margin-left:173.85pt;margin-top:11.6pt;width:0;height:16.75pt;flip:y;z-index:251787264;visibility:visible;mso-wrap-style:square;mso-height-percent:0;mso-wrap-distance-left:9pt;mso-wrap-distance-top:0;mso-wrap-distance-right:9pt;mso-wrap-distance-bottom:0;mso-position-horizontal:absolute;mso-position-horizontal-relative:text;mso-position-vertical:absolute;mso-position-vertical-relative:text;mso-height-percent:0;mso-height-relative:margin" o:gfxdata="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" strokecolor="#3465a4" strokeweight=".35mm">
                 <v:stroke startarrow="open"/>
@@ -3047,7 +2562,7 @@
               </wp:anchor>
             </w:drawing>
           </mc:Choice>
-          <mc:Fallback xmlns:w16se="http://schemas.microsoft.com/office/word/2015/wordml/symex" xmlns:w15="http://schemas.microsoft.com/office/word/2012/wordml" xmlns:cx="http://schemas.microsoft.com/office/drawing/2014/chartex">
+          <mc:Fallback xmlns:cx="http://schemas.microsoft.com/office/drawing/2014/chartex" xmlns:w15="http://schemas.microsoft.com/office/word/2012/wordml" xmlns:w16se="http://schemas.microsoft.com/office/word/2015/wordml/symex">
             <w:pict>
               <v:shape w14:anchorId="5602A507" id="Forma16" o:spid="_x0000_s1026" type="#_x0000_t32" style="position:absolute;margin-left:189.6pt;margin-top:2.95pt;width:0;height:25.35pt;flip:y;z-index:251748352;visibility:visible;mso-wrap-style:square;mso-height-percent:0;mso-wrap-distance-left:9pt;mso-wrap-distance-top:0;mso-wrap-distance-right:9pt;mso-wrap-distance-bottom:0;mso-position-horizontal:absolute;mso-position-horizontal-relative:text;mso-position-vertical:absolute;mso-position-vertical-relative:text;mso-height-percent:0;mso-height-relative:margin" o:gfxdata="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" strokecolor="#3465a4" strokeweight=".35mm">
                 <v:stroke startarrow="open"/>
@@ -3091,7 +2606,21 @@
         <w:t>nombre</w:t>
       </w:r>
       <w:r>
-        <w:t>, descripcion, tipo, web)</w:t>
+        <w:t>, descripcion,</w:t>
+      </w:r>
+      <w:r>
+        <w:t xml:space="preserve"> </w:t>
+      </w:r>
+      <w:r>
+        <w:t>latitud, longitud</w:t>
+      </w:r>
+      <w:r>
+        <w:t>,</w:t>
+      </w:r>
+      <w:bookmarkStart w:id="0" w:name="_GoBack"/>
+      <w:bookmarkEnd w:id="0"/>
+      <w:r>
+        <w:t xml:space="preserve"> tipo, web)</w:t>
       </w:r>
     </w:p>
     <w:p>
@@ -3172,7 +2701,7 @@
               </wp:anchor>
             </w:drawing>
           </mc:Choice>
-          <mc:Fallback xmlns:w16se="http://schemas.microsoft.com/office/word/2015/wordml/symex" xmlns:w15="http://schemas.microsoft.com/office/word/2012/wordml" xmlns:cx="http://schemas.microsoft.com/office/drawing/2014/chartex">
+          <mc:Fallback xmlns:cx="http://schemas.microsoft.com/office/drawing/2014/chartex" xmlns:w15="http://schemas.microsoft.com/office/word/2012/wordml" xmlns:w16se="http://schemas.microsoft.com/office/word/2015/wordml/symex">
             <w:pict>
               <v:shape w14:anchorId="416AD097" id="Forma5" o:spid="_x0000_s1026" type="#_x0000_t32" style="position:absolute;margin-left:233.55pt;margin-top:12.7pt;width:0;height:10.35pt;flip:y;z-index:251728896;visibility:visible;mso-wrap-style:square;mso-height-percent:0;mso-wrap-distance-left:9pt;mso-wrap-distance-top:0;mso-wrap-distance-right:9pt;mso-wrap-distance-bottom:0;mso-position-horizontal:absolute;mso-position-horizontal-relative:text;mso-position-vertical:absolute;mso-position-vertical-relative:text;mso-height-percent:0;mso-height-relative:margin" o:gfxdata="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" strokecolor="#3465a4" strokeweight=".35mm">
                 <v:stroke endarrow="open"/>
@@ -3257,7 +2786,7 @@
               </wp:anchor>
             </w:drawing>
           </mc:Choice>
-          <mc:Fallback xmlns:w16se="http://schemas.microsoft.com/office/word/2015/wordml/symex" xmlns:w15="http://schemas.microsoft.com/office/word/2012/wordml" xmlns:cx="http://schemas.microsoft.com/office/drawing/2014/chartex">
+          <mc:Fallback xmlns:cx="http://schemas.microsoft.com/office/drawing/2014/chartex" xmlns:w15="http://schemas.microsoft.com/office/word/2012/wordml" xmlns:w16se="http://schemas.microsoft.com/office/word/2015/wordml/symex">
             <w:pict>
               <v:shape w14:anchorId="22A08019" id="Forma4" o:spid="_x0000_s1026" type="#_x0000_t32" style="position:absolute;margin-left:159.9pt;margin-top:9.9pt;width:73.6pt;height:0;z-index:251729920;visibility:visible;mso-wrap-style:square;mso-width-percent:0;mso-wrap-distance-left:9pt;mso-wrap-distance-top:0;mso-wrap-distance-right:9pt;mso-wrap-distance-bottom:0;mso-position-horizontal:absolute;mso-position-horizontal-relative:text;mso-position-vertical:absolute;mso-position-vertical-relative:text;mso-width-percent:0;mso-width-relative:margin" o:gfxdata="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" strokecolor="#3465a4" strokeweight=".35mm"/>
             </w:pict>
@@ -3315,7 +2844,7 @@
               </wp:anchor>
             </w:drawing>
           </mc:Choice>
-          <mc:Fallback xmlns:w16se="http://schemas.microsoft.com/office/word/2015/wordml/symex" xmlns:w15="http://schemas.microsoft.com/office/word/2012/wordml" xmlns:cx="http://schemas.microsoft.com/office/drawing/2014/chartex">
+          <mc:Fallback xmlns:cx="http://schemas.microsoft.com/office/drawing/2014/chartex" xmlns:w15="http://schemas.microsoft.com/office/word/2012/wordml" xmlns:w16se="http://schemas.microsoft.com/office/word/2015/wordml/symex">
             <w:pict>
               <v:shape w14:anchorId="07E4AA77" id="Forma5" o:spid="_x0000_s1026" type="#_x0000_t32" style="position:absolute;margin-left:159.9pt;margin-top:9.45pt;width:0;height:20.25pt;flip:y;z-index:251730944;visibility:visible;mso-wrap-style:square;mso-height-percent:0;mso-wrap-distance-left:9pt;mso-wrap-distance-top:0;mso-wrap-distance-right:9pt;mso-wrap-distance-bottom:0;mso-position-horizontal:absolute;mso-position-horizontal-relative:text;mso-position-vertical:absolute;mso-position-vertical-relative:text;mso-height-percent:0;mso-height-relative:margin" o:gfxdata="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" strokecolor="#3465a4" strokeweight=".35mm"/>
             </w:pict>

</xml_diff>